<commit_message>
Mosquito: Quality and Time
</commit_message>
<xml_diff>
--- a/Projectplan.docx
+++ b/Projectplan.docx
@@ -35,13 +35,8 @@
         <w:jc w:val="center"/>
       </w:pPr>
       <w:r>
-        <w:t xml:space="preserve">Project </w:t>
-      </w:r>
-      <w:proofErr w:type="spellStart"/>
-      <w:r>
         <w:t>ProP</w:t>
       </w:r>
-      <w:proofErr w:type="spellEnd"/>
       <w:r>
         <w:br/>
         <w:t>system for organizing a social event</w:t>
@@ -139,11 +134,9 @@
       <w:r>
         <w:tab/>
       </w:r>
-      <w:proofErr w:type="spellStart"/>
       <w:r>
         <w:t>ProP</w:t>
       </w:r>
-      <w:proofErr w:type="spellEnd"/>
     </w:p>
     <w:p>
       <w:pPr>
@@ -189,11 +182,9 @@
         </w:tabs>
         <w:spacing w:after="0"/>
       </w:pPr>
-      <w:proofErr w:type="gramStart"/>
-      <w:r>
-        <w:t>Group :</w:t>
-      </w:r>
-      <w:proofErr w:type="gramEnd"/>
+      <w:r>
+        <w:t>Group:</w:t>
+      </w:r>
       <w:r>
         <w:t xml:space="preserve"> </w:t>
       </w:r>
@@ -218,13 +209,8 @@
         <w:tab/>
       </w:r>
       <w:r>
-        <w:t xml:space="preserve">Ilia </w:t>
-      </w:r>
-      <w:proofErr w:type="spellStart"/>
-      <w:r>
-        <w:t>Nikushev</w:t>
-      </w:r>
-      <w:proofErr w:type="spellEnd"/>
+        <w:t>Ilia Nikushev</w:t>
+      </w:r>
       <w:r>
         <w:t xml:space="preserve"> </w:t>
       </w:r>
@@ -256,34 +242,20 @@
       </w:pPr>
       <w:r>
         <w:tab/>
-      </w:r>
-      <w:proofErr w:type="spellStart"/>
-      <w:r>
-        <w:t>Georgi</w:t>
-      </w:r>
-      <w:proofErr w:type="spellEnd"/>
+        <w:t>Georgi Chishirkov</w:t>
+      </w:r>
       <w:r>
         <w:t xml:space="preserve"> </w:t>
       </w:r>
-      <w:proofErr w:type="spellStart"/>
-      <w:proofErr w:type="gramStart"/>
-      <w:r>
-        <w:t>Chishirkov</w:t>
-      </w:r>
-      <w:proofErr w:type="spellEnd"/>
       <w:r>
         <w:t xml:space="preserve"> </w:t>
       </w:r>
       <w:r>
-        <w:t xml:space="preserve"> </w:t>
-      </w:r>
-      <w:r>
         <w:rPr>
           <w:b/>
         </w:rPr>
         <w:t>[</w:t>
       </w:r>
-      <w:proofErr w:type="gramEnd"/>
       <w:r>
         <w:rPr>
           <w:b/>
@@ -308,27 +280,20 @@
         <w:tab/>
       </w:r>
       <w:r>
-        <w:t xml:space="preserve">Mikael </w:t>
-      </w:r>
-      <w:proofErr w:type="spellStart"/>
-      <w:proofErr w:type="gramStart"/>
-      <w:r>
-        <w:t>Shaghelani</w:t>
-      </w:r>
-      <w:proofErr w:type="spellEnd"/>
+        <w:t xml:space="preserve">Mikael Shaghelani </w:t>
+      </w:r>
+      <w:r>
+        <w:t>Lor</w:t>
+      </w:r>
       <w:r>
         <w:t xml:space="preserve"> </w:t>
       </w:r>
       <w:r>
-        <w:t xml:space="preserve"> </w:t>
-      </w:r>
-      <w:r>
         <w:rPr>
           <w:b/>
         </w:rPr>
         <w:t>[</w:t>
       </w:r>
-      <w:proofErr w:type="gramEnd"/>
       <w:r>
         <w:rPr>
           <w:b/>
@@ -348,15 +313,7 @@
         <w:tab/>
       </w:r>
       <w:r>
-        <w:t xml:space="preserve">Angel </w:t>
-      </w:r>
-      <w:proofErr w:type="spellStart"/>
-      <w:r>
-        <w:t>Doychinov</w:t>
-      </w:r>
-      <w:proofErr w:type="spellEnd"/>
-      <w:r>
-        <w:t xml:space="preserve"> </w:t>
+        <w:t xml:space="preserve">Angel Doychinov </w:t>
       </w:r>
       <w:r>
         <w:rPr>
@@ -579,8 +536,6 @@
               </w:rPr>
               <w:t>Project Leader</w:t>
             </w:r>
-            <w:bookmarkStart w:id="0" w:name="_GoBack"/>
-            <w:bookmarkEnd w:id="0"/>
             <w:r>
               <w:rPr>
                 <w:noProof/>
@@ -1679,7 +1634,7 @@
       <w:pPr>
         <w:pStyle w:val="Heading1"/>
       </w:pPr>
-      <w:bookmarkStart w:id="1" w:name="_Toc412642946"/>
+      <w:bookmarkStart w:id="0" w:name="_Toc412642946"/>
       <w:r>
         <w:lastRenderedPageBreak/>
         <w:t xml:space="preserve">Project </w:t>
@@ -1687,17 +1642,17 @@
       <w:r>
         <w:t>Statement</w:t>
       </w:r>
+      <w:bookmarkEnd w:id="0"/>
+    </w:p>
+    <w:p>
+      <w:pPr>
+        <w:pStyle w:val="Heading2"/>
+      </w:pPr>
+      <w:bookmarkStart w:id="1" w:name="_Toc412642947"/>
+      <w:r>
+        <w:t>Formal Client</w:t>
+      </w:r>
       <w:bookmarkEnd w:id="1"/>
-    </w:p>
-    <w:p>
-      <w:pPr>
-        <w:pStyle w:val="Heading2"/>
-      </w:pPr>
-      <w:bookmarkStart w:id="2" w:name="_Toc412642947"/>
-      <w:r>
-        <w:t>Formal Client</w:t>
-      </w:r>
-      <w:bookmarkEnd w:id="2"/>
     </w:p>
     <w:p>
       <w:pPr>
@@ -1750,53 +1705,71 @@
           <w:lang w:val="en-US"/>
         </w:rPr>
       </w:pPr>
-      <w:bookmarkStart w:id="3" w:name="_Toc412642948"/>
+      <w:bookmarkStart w:id="2" w:name="_Toc412642948"/>
       <w:r>
         <w:rPr>
           <w:lang w:val="en-US"/>
         </w:rPr>
         <w:t>Project Leader</w:t>
       </w:r>
+      <w:bookmarkEnd w:id="2"/>
+    </w:p>
+    <w:p>
+      <w:pPr>
+        <w:rPr>
+          <w:lang w:val="en-US"/>
+        </w:rPr>
+      </w:pPr>
+      <w:r>
+        <w:t>Mikael Shaghelani Lor</w:t>
+      </w:r>
+      <w:r>
+        <w:rPr>
+          <w:lang w:val="en-US"/>
+        </w:rPr>
+        <w:t xml:space="preserve"> </w:t>
+      </w:r>
+      <w:r>
+        <w:rPr>
+          <w:lang w:val="en-US"/>
+        </w:rPr>
+        <w:t>of class EI3S1 is the project</w:t>
+      </w:r>
+      <w:r>
+        <w:rPr>
+          <w:lang w:val="en-US"/>
+        </w:rPr>
+        <w:t xml:space="preserve"> leader. He can be contacted at </w:t>
+      </w:r>
+      <w:r>
+        <w:t>m</w:t>
+      </w:r>
+      <w:r>
+        <w:t>ikael</w:t>
+      </w:r>
+      <w:r>
+        <w:rPr>
+          <w:lang w:val="en-US"/>
+        </w:rPr>
+        <w:t>.</w:t>
+      </w:r>
+      <w:r>
+        <w:t xml:space="preserve"> </w:t>
+      </w:r>
+      <w:r>
+        <w:t>s</w:t>
+      </w:r>
+      <w:r>
+        <w:t xml:space="preserve">haghelani </w:t>
+      </w:r>
+      <w:r>
+        <w:rPr>
+          <w:lang w:val="en-US"/>
+        </w:rPr>
+        <w:t>@student.fontys.nl</w:t>
+      </w:r>
+      <w:bookmarkStart w:id="3" w:name="_GoBack"/>
       <w:bookmarkEnd w:id="3"/>
-    </w:p>
-    <w:p>
-      <w:pPr>
-        <w:rPr>
-          <w:lang w:val="en-US"/>
-        </w:rPr>
-      </w:pPr>
-      <w:r>
-        <w:rPr>
-          <w:lang w:val="en-US"/>
-        </w:rPr>
-        <w:t xml:space="preserve">Ilia </w:t>
-      </w:r>
-      <w:proofErr w:type="spellStart"/>
-      <w:r>
-        <w:rPr>
-          <w:lang w:val="en-US"/>
-        </w:rPr>
-        <w:t>Nikushev</w:t>
-      </w:r>
-      <w:proofErr w:type="spellEnd"/>
-      <w:r>
-        <w:rPr>
-          <w:lang w:val="en-US"/>
-        </w:rPr>
-        <w:t xml:space="preserve"> of class EI3S1 is the project</w:t>
-      </w:r>
-      <w:r>
-        <w:rPr>
-          <w:lang w:val="en-US"/>
-        </w:rPr>
-        <w:t xml:space="preserve"> leader. He can be contacted at </w:t>
-      </w:r>
-      <w:r>
-        <w:rPr>
-          <w:lang w:val="en-US"/>
-        </w:rPr>
-        <w:t>ilia.nikushev@student.fontys.nl and also by phone 0649888929.</w:t>
-      </w:r>
     </w:p>
     <w:p>
       <w:pPr>
@@ -2109,17 +2082,8 @@
           <w:sz w:val="24"/>
           <w:szCs w:val="24"/>
         </w:rPr>
-        <w:t xml:space="preserve"> run on </w:t>
-      </w:r>
-      <w:proofErr w:type="spellStart"/>
-      <w:r>
-        <w:rPr>
-          <w:sz w:val="24"/>
-          <w:szCs w:val="24"/>
-        </w:rPr>
-        <w:t>Fontys</w:t>
-      </w:r>
-      <w:proofErr w:type="spellEnd"/>
+        <w:t xml:space="preserve"> run on Fontys</w:t>
+      </w:r>
       <w:r>
         <w:rPr>
           <w:sz w:val="24"/>
@@ -3037,25 +3001,7 @@
                           <w:szCs w:val="28"/>
                           <w:lang w:val="en-US"/>
                         </w:rPr>
-                        <w:t>Week 15</w:t>
-                      </w:r>
-                      <w:r>
-                        <w:rPr>
-                          <w:i/>
-                          <w:sz w:val="28"/>
-                          <w:szCs w:val="28"/>
-                          <w:lang w:val="en-US"/>
-                        </w:rPr>
-                        <w:t>-</w:t>
-                      </w:r>
-                      <w:r>
-                        <w:rPr>
-                          <w:i/>
-                          <w:sz w:val="28"/>
-                          <w:szCs w:val="28"/>
-                          <w:lang w:val="en-US"/>
-                        </w:rPr>
-                        <w:t>18</w:t>
+                        <w:t>Week 15-18</w:t>
                       </w:r>
                     </w:p>
                   </w:txbxContent>
@@ -5521,13 +5467,7 @@
                         <w:rPr>
                           <w:lang w:val="en-US"/>
                         </w:rPr>
-                        <w:t>Website v</w:t>
-                      </w:r>
-                      <w:r>
-                        <w:rPr>
-                          <w:lang w:val="en-US"/>
-                        </w:rPr>
-                        <w:t>3</w:t>
+                        <w:t>Website v3</w:t>
                       </w:r>
                     </w:p>
                   </w:txbxContent>
@@ -6563,7 +6503,7 @@
         </w:numPr>
       </w:pPr>
       <w:r>
-        <w:t>Project plan v1</w:t>
+        <w:t>Project plan</w:t>
       </w:r>
     </w:p>
     <w:p>
@@ -6670,18 +6610,6 @@
       </w:pPr>
       <w:r>
         <w:t>Website v1</w:t>
-      </w:r>
-    </w:p>
-    <w:p>
-      <w:pPr>
-        <w:pStyle w:val="ListParagraph"/>
-        <w:numPr>
-          <w:ilvl w:val="0"/>
-          <w:numId w:val="1"/>
-        </w:numPr>
-      </w:pPr>
-      <w:r>
-        <w:t xml:space="preserve">Final project plan </w:t>
       </w:r>
     </w:p>
     <w:p>
@@ -6919,28 +6847,559 @@
       </w:pPr>
       <w:bookmarkStart w:id="19" w:name="_Toc412642962"/>
       <w:r>
-        <w:t>Quality&lt;&lt;</w:t>
+        <w:t>Quality</w:t>
       </w:r>
       <w:bookmarkEnd w:id="19"/>
     </w:p>
-    <w:p/>
+    <w:p>
+      <w:pPr>
+        <w:pStyle w:val="ListParagraph"/>
+        <w:ind w:left="0"/>
+      </w:pPr>
+      <w:r>
+        <w:rPr>
+          <w:b/>
+          <w:i/>
+        </w:rPr>
+        <w:t>Quality constraints</w:t>
+      </w:r>
+      <w:r>
+        <w:rPr>
+          <w:b/>
+          <w:i/>
+        </w:rPr>
+        <w:t xml:space="preserve">: </w:t>
+      </w:r>
+      <w:r>
+        <w:br/>
+        <w:t xml:space="preserve">- </w:t>
+      </w:r>
+      <w:r>
+        <w:t>The applications must limit user interaction, but grant them enough freedom to complete their request with ease</w:t>
+      </w:r>
+      <w:r>
+        <w:br/>
+        <w:t>- The GUI has to be easy</w:t>
+      </w:r>
+      <w:r>
+        <w:t xml:space="preserve"> to use</w:t>
+      </w:r>
+      <w:r>
+        <w:t xml:space="preserve"> and appealing for the users</w:t>
+      </w:r>
+    </w:p>
+    <w:p>
+      <w:pPr>
+        <w:pStyle w:val="ListParagraph"/>
+        <w:ind w:left="0"/>
+      </w:pPr>
+      <w:r>
+        <w:t xml:space="preserve"> </w:t>
+      </w:r>
+    </w:p>
+    <w:p>
+      <w:pPr>
+        <w:pStyle w:val="ListParagraph"/>
+        <w:ind w:left="0"/>
+      </w:pPr>
+      <w:r>
+        <w:rPr>
+          <w:b/>
+          <w:i/>
+        </w:rPr>
+        <w:t>Problem prevention</w:t>
+      </w:r>
+      <w:r>
+        <w:rPr>
+          <w:b/>
+          <w:i/>
+        </w:rPr>
+        <w:t xml:space="preserve">: </w:t>
+      </w:r>
+      <w:r>
+        <w:br/>
+        <w:t xml:space="preserve">- </w:t>
+      </w:r>
+      <w:r>
+        <w:t>The area is protected from rain and wind.</w:t>
+      </w:r>
+      <w:r>
+        <w:br/>
+        <w:t xml:space="preserve">- </w:t>
+      </w:r>
+      <w:r>
+        <w:t>Applications will have exception handling on every unnatural action</w:t>
+      </w:r>
+      <w:r>
+        <w:br/>
+        <w:t xml:space="preserve">- Website </w:t>
+      </w:r>
+      <w:r>
+        <w:t>has to</w:t>
+      </w:r>
+      <w:r>
+        <w:t xml:space="preserve"> be stress tested before launch </w:t>
+      </w:r>
+      <w:r>
+        <w:br/>
+        <w:t>- The logic of the applications and website has to be tested to ensure correct workflow</w:t>
+      </w:r>
+    </w:p>
+    <w:p>
+      <w:pPr>
+        <w:pStyle w:val="ListParagraph"/>
+        <w:ind w:left="0"/>
+      </w:pPr>
+    </w:p>
+    <w:p>
+      <w:r>
+        <w:rPr>
+          <w:b/>
+          <w:i/>
+        </w:rPr>
+        <w:t>Problem solving</w:t>
+      </w:r>
+      <w:r>
+        <w:rPr>
+          <w:b/>
+          <w:i/>
+        </w:rPr>
+        <w:t xml:space="preserve">: </w:t>
+      </w:r>
+      <w:r>
+        <w:br/>
+        <w:t xml:space="preserve">- </w:t>
+      </w:r>
+      <w:r>
+        <w:t>Our services will be available during the event</w:t>
+      </w:r>
+      <w:r>
+        <w:br/>
+        <w:t xml:space="preserve">- </w:t>
+      </w:r>
+      <w:r>
+        <w:t>The event has all required facilities in case of a malfunction</w:t>
+      </w:r>
+      <w:r>
+        <w:br/>
+        <w:t>- PC Doctor will help with the visitors’ computers</w:t>
+      </w:r>
+    </w:p>
     <w:p>
       <w:pPr>
         <w:pStyle w:val="Heading2"/>
       </w:pPr>
       <w:bookmarkStart w:id="20" w:name="_Toc412642963"/>
       <w:r>
-        <w:t>Time&lt;&lt;</w:t>
+        <w:t>Time</w:t>
       </w:r>
       <w:bookmarkEnd w:id="20"/>
     </w:p>
+    <w:p>
+      <w:pPr>
+        <w:pStyle w:val="ListParagraph"/>
+        <w:numPr>
+          <w:ilvl w:val="0"/>
+          <w:numId w:val="4"/>
+        </w:numPr>
+        <w:ind w:left="284"/>
+      </w:pPr>
+      <w:r>
+        <w:t xml:space="preserve">It is estimated that this project will last </w:t>
+      </w:r>
+      <w:r>
+        <w:t xml:space="preserve">5 </w:t>
+      </w:r>
+      <w:r>
+        <w:t>months (</w:t>
+      </w:r>
+      <w:r>
+        <w:t>1</w:t>
+      </w:r>
+      <w:r>
+        <w:t>9</w:t>
+      </w:r>
+      <w:r>
+        <w:t xml:space="preserve"> weeks</w:t>
+      </w:r>
+      <w:r>
+        <w:t>, from</w:t>
+      </w:r>
+      <w:r>
+        <w:t xml:space="preserve"> February to about the middle of Ju</w:t>
+      </w:r>
+      <w:r>
+        <w:t>ne</w:t>
+      </w:r>
+      <w:r>
+        <w:t>).</w:t>
+      </w:r>
+      <w:r>
+        <w:br/>
+        <w:t xml:space="preserve">The project will start on February </w:t>
+      </w:r>
+      <w:r>
+        <w:t>23</w:t>
+      </w:r>
+      <w:r>
+        <w:t>rd</w:t>
+      </w:r>
+      <w:r>
+        <w:t>.</w:t>
+      </w:r>
+    </w:p>
+    <w:p>
+      <w:pPr>
+        <w:pStyle w:val="ListParagraph"/>
+        <w:ind w:left="284"/>
+      </w:pPr>
+    </w:p>
+    <w:p>
+      <w:pPr>
+        <w:pStyle w:val="ListParagraph"/>
+        <w:numPr>
+          <w:ilvl w:val="0"/>
+          <w:numId w:val="4"/>
+        </w:numPr>
+        <w:ind w:left="284"/>
+      </w:pPr>
+      <w:r>
+        <w:t>Time planning for project activities is as follows:</w:t>
+      </w:r>
+    </w:p>
+    <w:p>
+      <w:pPr>
+        <w:pStyle w:val="ListParagraph"/>
+        <w:numPr>
+          <w:ilvl w:val="1"/>
+          <w:numId w:val="4"/>
+        </w:numPr>
+        <w:rPr>
+          <w:lang w:val="en-US" w:eastAsia="nl-NL"/>
+        </w:rPr>
+      </w:pPr>
+      <w:r>
+        <w:t>Make the project plan</w:t>
+      </w:r>
+      <w:r>
+        <w:tab/>
+      </w:r>
+      <w:r>
+        <w:tab/>
+      </w:r>
+      <w:r>
+        <w:t>Week 1 – Week 2</w:t>
+      </w:r>
+    </w:p>
+    <w:p>
+      <w:pPr>
+        <w:pStyle w:val="ListParagraph"/>
+        <w:numPr>
+          <w:ilvl w:val="1"/>
+          <w:numId w:val="4"/>
+        </w:numPr>
+        <w:rPr>
+          <w:lang w:val="en-US" w:eastAsia="nl-NL"/>
+        </w:rPr>
+      </w:pPr>
+      <w:r>
+        <w:t>Design and Assign logo</w:t>
+      </w:r>
+      <w:r>
+        <w:tab/>
+      </w:r>
+      <w:r>
+        <w:tab/>
+        <w:t>Week 1 – Week 2</w:t>
+      </w:r>
+    </w:p>
+    <w:p>
+      <w:pPr>
+        <w:pStyle w:val="ListParagraph"/>
+        <w:numPr>
+          <w:ilvl w:val="1"/>
+          <w:numId w:val="4"/>
+        </w:numPr>
+        <w:rPr>
+          <w:lang w:val="en-US" w:eastAsia="nl-NL"/>
+        </w:rPr>
+      </w:pPr>
+      <w:r>
+        <w:t xml:space="preserve">Division of the rows </w:t>
+      </w:r>
+      <w:r>
+        <w:tab/>
+      </w:r>
+      <w:r>
+        <w:tab/>
+        <w:t>Week 1 – Week 2</w:t>
+      </w:r>
+    </w:p>
+    <w:p>
+      <w:pPr>
+        <w:pStyle w:val="ListParagraph"/>
+        <w:numPr>
+          <w:ilvl w:val="1"/>
+          <w:numId w:val="4"/>
+        </w:numPr>
+        <w:rPr>
+          <w:lang w:val="en-US" w:eastAsia="nl-NL"/>
+        </w:rPr>
+      </w:pPr>
+      <w:r>
+        <w:t>Prepare Interview</w:t>
+      </w:r>
+      <w:r>
+        <w:tab/>
+      </w:r>
+      <w:r>
+        <w:tab/>
+        <w:t>Week 1 – Week 2</w:t>
+      </w:r>
+    </w:p>
+    <w:p>
+      <w:pPr>
+        <w:pStyle w:val="ListParagraph"/>
+        <w:numPr>
+          <w:ilvl w:val="1"/>
+          <w:numId w:val="4"/>
+        </w:numPr>
+      </w:pPr>
+      <w:r>
+        <w:t>Research on identification</w:t>
+      </w:r>
+      <w:r>
+        <w:tab/>
+        <w:t>Week 2 – Week 3</w:t>
+      </w:r>
+    </w:p>
+    <w:p>
+      <w:pPr>
+        <w:pStyle w:val="ListParagraph"/>
+        <w:numPr>
+          <w:ilvl w:val="1"/>
+          <w:numId w:val="4"/>
+        </w:numPr>
+      </w:pPr>
+      <w:r>
+        <w:t xml:space="preserve">Setup document </w:t>
+      </w:r>
+      <w:r>
+        <w:tab/>
+      </w:r>
+      <w:r>
+        <w:tab/>
+        <w:t>Week 3 – Week 7</w:t>
+      </w:r>
+    </w:p>
+    <w:p>
+      <w:pPr>
+        <w:pStyle w:val="ListParagraph"/>
+        <w:numPr>
+          <w:ilvl w:val="1"/>
+          <w:numId w:val="4"/>
+        </w:numPr>
+      </w:pPr>
+      <w:r>
+        <w:t>Choose DBMS</w:t>
+      </w:r>
+      <w:r>
+        <w:tab/>
+      </w:r>
+      <w:r>
+        <w:tab/>
+      </w:r>
+      <w:r>
+        <w:tab/>
+        <w:t>Week 2</w:t>
+      </w:r>
+    </w:p>
+    <w:p>
+      <w:pPr>
+        <w:pStyle w:val="ListParagraph"/>
+        <w:numPr>
+          <w:ilvl w:val="1"/>
+          <w:numId w:val="4"/>
+        </w:numPr>
+        <w:ind w:left="1418"/>
+      </w:pPr>
+      <w:r>
+        <w:t xml:space="preserve">Interview Client </w:t>
+      </w:r>
+      <w:r>
+        <w:tab/>
+      </w:r>
+      <w:r>
+        <w:tab/>
+        <w:t>Week 3</w:t>
+      </w:r>
+    </w:p>
+    <w:p>
+      <w:pPr>
+        <w:pStyle w:val="ListParagraph"/>
+        <w:numPr>
+          <w:ilvl w:val="1"/>
+          <w:numId w:val="4"/>
+        </w:numPr>
+        <w:ind w:left="1418"/>
+      </w:pPr>
+      <w:r>
+        <w:t>Design the Classes Structure</w:t>
+      </w:r>
+      <w:r>
+        <w:tab/>
+        <w:t>Week 2 – Week 6</w:t>
+      </w:r>
+    </w:p>
+    <w:p>
+      <w:pPr>
+        <w:pStyle w:val="ListParagraph"/>
+        <w:numPr>
+          <w:ilvl w:val="1"/>
+          <w:numId w:val="4"/>
+        </w:numPr>
+        <w:ind w:left="1418"/>
+      </w:pPr>
+      <w:r>
+        <w:t>Design and Implement the DB</w:t>
+      </w:r>
+      <w:r>
+        <w:tab/>
+        <w:t>Week 2 – Week 7</w:t>
+      </w:r>
+    </w:p>
+    <w:p>
+      <w:pPr>
+        <w:pStyle w:val="ListParagraph"/>
+        <w:numPr>
+          <w:ilvl w:val="1"/>
+          <w:numId w:val="4"/>
+        </w:numPr>
+        <w:ind w:left="1418"/>
+      </w:pPr>
+      <w:r>
+        <w:t xml:space="preserve">Design the Applications GUI </w:t>
+      </w:r>
+      <w:r>
+        <w:tab/>
+        <w:t xml:space="preserve">Week 2 – Week </w:t>
+      </w:r>
+      <w:r>
+        <w:t>7</w:t>
+      </w:r>
+    </w:p>
+    <w:p>
+      <w:pPr>
+        <w:pStyle w:val="ListParagraph"/>
+        <w:numPr>
+          <w:ilvl w:val="1"/>
+          <w:numId w:val="4"/>
+        </w:numPr>
+        <w:ind w:left="1418"/>
+      </w:pPr>
+      <w:r>
+        <w:t>Work on Website v1</w:t>
+      </w:r>
+      <w:r>
+        <w:tab/>
+      </w:r>
+      <w:r>
+        <w:tab/>
+        <w:t>Week 4 – Week 7</w:t>
+      </w:r>
+    </w:p>
+    <w:p>
+      <w:pPr>
+        <w:pStyle w:val="ListParagraph"/>
+        <w:numPr>
+          <w:ilvl w:val="1"/>
+          <w:numId w:val="4"/>
+        </w:numPr>
+        <w:ind w:left="1418"/>
+      </w:pPr>
+      <w:r>
+        <w:t>Work on Website v2,v3</w:t>
+      </w:r>
+      <w:r>
+        <w:tab/>
+      </w:r>
+      <w:r>
+        <w:tab/>
+        <w:t>Week 11 – Week 17</w:t>
+      </w:r>
+    </w:p>
+    <w:p>
+      <w:pPr>
+        <w:pStyle w:val="ListParagraph"/>
+        <w:numPr>
+          <w:ilvl w:val="1"/>
+          <w:numId w:val="4"/>
+        </w:numPr>
+        <w:ind w:left="1418"/>
+      </w:pPr>
+      <w:r>
+        <w:t xml:space="preserve">Work on the applications </w:t>
+      </w:r>
+      <w:r>
+        <w:tab/>
+        <w:t>Week 11 – Week 17</w:t>
+      </w:r>
+    </w:p>
+    <w:p>
+      <w:pPr>
+        <w:pStyle w:val="ListParagraph"/>
+        <w:numPr>
+          <w:ilvl w:val="1"/>
+          <w:numId w:val="4"/>
+        </w:numPr>
+        <w:ind w:left="1418"/>
+      </w:pPr>
+      <w:r>
+        <w:t>Prepare Presentation</w:t>
+      </w:r>
+      <w:r>
+        <w:tab/>
+      </w:r>
+      <w:r>
+        <w:tab/>
+        <w:t>Week 18</w:t>
+      </w:r>
+    </w:p>
+    <w:p>
+      <w:pPr>
+        <w:pStyle w:val="ListParagraph"/>
+        <w:numPr>
+          <w:ilvl w:val="1"/>
+          <w:numId w:val="4"/>
+        </w:numPr>
+        <w:ind w:left="1418"/>
+      </w:pPr>
+      <w:r>
+        <w:t xml:space="preserve">Deliver Everything </w:t>
+      </w:r>
+      <w:r>
+        <w:tab/>
+      </w:r>
+      <w:r>
+        <w:tab/>
+        <w:t>Week 19</w:t>
+      </w:r>
+    </w:p>
+    <w:p>
+      <w:pPr>
+        <w:pStyle w:val="ListParagraph"/>
+        <w:numPr>
+          <w:ilvl w:val="0"/>
+          <w:numId w:val="4"/>
+        </w:numPr>
+      </w:pPr>
+      <w:r>
+        <w:t>I addition, weekly agenda will be kept, notes of the meetings and the process report will be updated weekly</w:t>
+      </w:r>
+    </w:p>
     <w:sectPr>
-      <w:headerReference w:type="even" r:id="rId14"/>
-      <w:headerReference w:type="default" r:id="rId15"/>
-      <w:footerReference w:type="even" r:id="rId16"/>
-      <w:footerReference w:type="default" r:id="rId17"/>
-      <w:headerReference w:type="first" r:id="rId18"/>
-      <w:footerReference w:type="first" r:id="rId19"/>
+      <w:footerReference w:type="default" r:id="rId14"/>
+      <w:footerReference w:type="first" r:id="rId15"/>
       <w:pgSz w:w="11906" w:h="16838"/>
       <w:pgMar w:top="1418" w:right="1418" w:bottom="1418" w:left="1418" w:header="709" w:footer="709" w:gutter="0"/>
       <w:pgNumType w:start="1"/>
@@ -6978,16 +7437,6 @@
 </file>
 
 <file path=word/footer1.xml><?xml version="1.0" encoding="utf-8"?>
-<w:ftr xmlns:wpc="http://schemas.microsoft.com/office/word/2010/wordprocessingCanvas" xmlns:mc="http://schemas.openxmlformats.org/markup-compatibility/2006" xmlns:o="urn:schemas-microsoft-com:office:office" xmlns:r="http://schemas.openxmlformats.org/officeDocument/2006/relationships" xmlns:m="http://schemas.openxmlformats.org/officeDocument/2006/math" xmlns:v="urn:schemas-microsoft-com:vml" xmlns:wp14="http://schemas.microsoft.com/office/word/2010/wordprocessingDrawing" xmlns:wp="http://schemas.openxmlformats.org/drawingml/2006/wordprocessingDrawing" xmlns:w10="urn:schemas-microsoft-com:office:word" xmlns:w="http://schemas.openxmlformats.org/wordprocessingml/2006/main" xmlns:w14="http://schemas.microsoft.com/office/word/2010/wordml" xmlns:wpg="http://schemas.microsoft.com/office/word/2010/wordprocessingGroup" xmlns:wpi="http://schemas.microsoft.com/office/word/2010/wordprocessingInk" xmlns:wne="http://schemas.microsoft.com/office/word/2006/wordml" xmlns:wps="http://schemas.microsoft.com/office/word/2010/wordprocessingShape" mc:Ignorable="w14 wp14">
-  <w:p>
-    <w:pPr>
-      <w:pStyle w:val="Footer"/>
-    </w:pPr>
-  </w:p>
-</w:ftr>
-</file>
-
-<file path=word/footer2.xml><?xml version="1.0" encoding="utf-8"?>
 <w:ftr xmlns:wpc="http://schemas.microsoft.com/office/word/2010/wordprocessingCanvas" xmlns:mc="http://schemas.openxmlformats.org/markup-compatibility/2006" xmlns:o="urn:schemas-microsoft-com:office:office" xmlns:r="http://schemas.openxmlformats.org/officeDocument/2006/relationships" xmlns:m="http://schemas.openxmlformats.org/officeDocument/2006/math" xmlns:v="urn:schemas-microsoft-com:vml" xmlns:wp14="http://schemas.microsoft.com/office/word/2010/wordprocessingDrawing" xmlns:wp="http://schemas.openxmlformats.org/drawingml/2006/wordprocessingDrawing" xmlns:w10="urn:schemas-microsoft-com:office:word" xmlns:w="http://schemas.openxmlformats.org/wordprocessingml/2006/main" xmlns:w14="http://schemas.microsoft.com/office/word/2010/wordml" xmlns:wpg="http://schemas.microsoft.com/office/word/2010/wordprocessingGroup" xmlns:wpi="http://schemas.microsoft.com/office/word/2010/wordprocessingInk" xmlns:wne="http://schemas.microsoft.com/office/word/2006/wordml" xmlns:wps="http://schemas.microsoft.com/office/word/2010/wordprocessingShape" mc:Ignorable="w14 wp14">
   <w:sdt>
     <w:sdtPr>
@@ -7048,7 +7497,7 @@
                 <w:bCs/>
                 <w:noProof/>
               </w:rPr>
-              <w:t>2</w:t>
+              <w:t>3</w:t>
             </w:r>
             <w:r>
               <w:rPr>
@@ -7117,7 +7566,7 @@
 </w:ftr>
 </file>
 
-<file path=word/footer3.xml><?xml version="1.0" encoding="utf-8"?>
+<file path=word/footer2.xml><?xml version="1.0" encoding="utf-8"?>
 <w:ftr xmlns:wpc="http://schemas.microsoft.com/office/word/2010/wordprocessingCanvas" xmlns:mc="http://schemas.openxmlformats.org/markup-compatibility/2006" xmlns:o="urn:schemas-microsoft-com:office:office" xmlns:r="http://schemas.openxmlformats.org/officeDocument/2006/relationships" xmlns:m="http://schemas.openxmlformats.org/officeDocument/2006/math" xmlns:v="urn:schemas-microsoft-com:vml" xmlns:wp14="http://schemas.microsoft.com/office/word/2010/wordprocessingDrawing" xmlns:wp="http://schemas.openxmlformats.org/drawingml/2006/wordprocessingDrawing" xmlns:w10="urn:schemas-microsoft-com:office:word" xmlns:w="http://schemas.openxmlformats.org/wordprocessingml/2006/main" xmlns:w14="http://schemas.microsoft.com/office/word/2010/wordml" xmlns:wpg="http://schemas.microsoft.com/office/word/2010/wordprocessingGroup" xmlns:wpi="http://schemas.microsoft.com/office/word/2010/wordprocessingInk" xmlns:wne="http://schemas.microsoft.com/office/word/2006/wordml" xmlns:wps="http://schemas.microsoft.com/office/word/2010/wordprocessingShape" mc:Ignorable="w14 wp14">
   <w:p>
     <w:pPr>
@@ -7163,36 +7612,6 @@
 </w:footnotes>
 </file>
 
-<file path=word/header1.xml><?xml version="1.0" encoding="utf-8"?>
-<w:hdr xmlns:wpc="http://schemas.microsoft.com/office/word/2010/wordprocessingCanvas" xmlns:mc="http://schemas.openxmlformats.org/markup-compatibility/2006" xmlns:o="urn:schemas-microsoft-com:office:office" xmlns:r="http://schemas.openxmlformats.org/officeDocument/2006/relationships" xmlns:m="http://schemas.openxmlformats.org/officeDocument/2006/math" xmlns:v="urn:schemas-microsoft-com:vml" xmlns:wp14="http://schemas.microsoft.com/office/word/2010/wordprocessingDrawing" xmlns:wp="http://schemas.openxmlformats.org/drawingml/2006/wordprocessingDrawing" xmlns:w10="urn:schemas-microsoft-com:office:word" xmlns:w="http://schemas.openxmlformats.org/wordprocessingml/2006/main" xmlns:w14="http://schemas.microsoft.com/office/word/2010/wordml" xmlns:wpg="http://schemas.microsoft.com/office/word/2010/wordprocessingGroup" xmlns:wpi="http://schemas.microsoft.com/office/word/2010/wordprocessingInk" xmlns:wne="http://schemas.microsoft.com/office/word/2006/wordml" xmlns:wps="http://schemas.microsoft.com/office/word/2010/wordprocessingShape" mc:Ignorable="w14 wp14">
-  <w:p>
-    <w:pPr>
-      <w:pStyle w:val="Header"/>
-    </w:pPr>
-  </w:p>
-</w:hdr>
-</file>
-
-<file path=word/header2.xml><?xml version="1.0" encoding="utf-8"?>
-<w:hdr xmlns:wpc="http://schemas.microsoft.com/office/word/2010/wordprocessingCanvas" xmlns:mc="http://schemas.openxmlformats.org/markup-compatibility/2006" xmlns:o="urn:schemas-microsoft-com:office:office" xmlns:r="http://schemas.openxmlformats.org/officeDocument/2006/relationships" xmlns:m="http://schemas.openxmlformats.org/officeDocument/2006/math" xmlns:v="urn:schemas-microsoft-com:vml" xmlns:wp14="http://schemas.microsoft.com/office/word/2010/wordprocessingDrawing" xmlns:wp="http://schemas.openxmlformats.org/drawingml/2006/wordprocessingDrawing" xmlns:w10="urn:schemas-microsoft-com:office:word" xmlns:w="http://schemas.openxmlformats.org/wordprocessingml/2006/main" xmlns:w14="http://schemas.microsoft.com/office/word/2010/wordml" xmlns:wpg="http://schemas.microsoft.com/office/word/2010/wordprocessingGroup" xmlns:wpi="http://schemas.microsoft.com/office/word/2010/wordprocessingInk" xmlns:wne="http://schemas.microsoft.com/office/word/2006/wordml" xmlns:wps="http://schemas.microsoft.com/office/word/2010/wordprocessingShape" mc:Ignorable="w14 wp14">
-  <w:p>
-    <w:pPr>
-      <w:pStyle w:val="Header"/>
-    </w:pPr>
-  </w:p>
-</w:hdr>
-</file>
-
-<file path=word/header3.xml><?xml version="1.0" encoding="utf-8"?>
-<w:hdr xmlns:wpc="http://schemas.microsoft.com/office/word/2010/wordprocessingCanvas" xmlns:mc="http://schemas.openxmlformats.org/markup-compatibility/2006" xmlns:o="urn:schemas-microsoft-com:office:office" xmlns:r="http://schemas.openxmlformats.org/officeDocument/2006/relationships" xmlns:m="http://schemas.openxmlformats.org/officeDocument/2006/math" xmlns:v="urn:schemas-microsoft-com:vml" xmlns:wp14="http://schemas.microsoft.com/office/word/2010/wordprocessingDrawing" xmlns:wp="http://schemas.openxmlformats.org/drawingml/2006/wordprocessingDrawing" xmlns:w10="urn:schemas-microsoft-com:office:word" xmlns:w="http://schemas.openxmlformats.org/wordprocessingml/2006/main" xmlns:w14="http://schemas.microsoft.com/office/word/2010/wordml" xmlns:wpg="http://schemas.microsoft.com/office/word/2010/wordprocessingGroup" xmlns:wpi="http://schemas.microsoft.com/office/word/2010/wordprocessingInk" xmlns:wne="http://schemas.microsoft.com/office/word/2006/wordml" xmlns:wps="http://schemas.microsoft.com/office/word/2010/wordprocessingShape" mc:Ignorable="w14 wp14">
-  <w:p>
-    <w:pPr>
-      <w:pStyle w:val="Header"/>
-    </w:pPr>
-  </w:p>
-</w:hdr>
-</file>
-
 <file path=word/numbering.xml><?xml version="1.0" encoding="utf-8"?>
 <w:numbering xmlns:wpc="http://schemas.microsoft.com/office/word/2010/wordprocessingCanvas" xmlns:mc="http://schemas.openxmlformats.org/markup-compatibility/2006" xmlns:o="urn:schemas-microsoft-com:office:office" xmlns:r="http://schemas.openxmlformats.org/officeDocument/2006/relationships" xmlns:m="http://schemas.openxmlformats.org/officeDocument/2006/math" xmlns:v="urn:schemas-microsoft-com:vml" xmlns:wp14="http://schemas.microsoft.com/office/word/2010/wordprocessingDrawing" xmlns:wp="http://schemas.openxmlformats.org/drawingml/2006/wordprocessingDrawing" xmlns:w10="urn:schemas-microsoft-com:office:word" xmlns:w="http://schemas.openxmlformats.org/wordprocessingml/2006/main" xmlns:w14="http://schemas.microsoft.com/office/word/2010/wordml" xmlns:wpg="http://schemas.microsoft.com/office/word/2010/wordprocessingGroup" xmlns:wpi="http://schemas.microsoft.com/office/word/2010/wordprocessingInk" xmlns:wne="http://schemas.microsoft.com/office/word/2006/wordml" xmlns:wps="http://schemas.microsoft.com/office/word/2010/wordprocessingShape" mc:Ignorable="w14 wp14">
   <w:abstractNum w:abstractNumId="0">
@@ -7309,6 +7728,95 @@
     </w:lvl>
   </w:abstractNum>
   <w:abstractNum w:abstractNumId="1">
+    <w:nsid w:val="28575314"/>
+    <w:multiLevelType w:val="hybridMultilevel"/>
+    <w:tmpl w:val="0A0E3B32"/>
+    <w:lvl w:ilvl="0" w:tplc="0413000F">
+      <w:start w:val="1"/>
+      <w:numFmt w:val="decimal"/>
+      <w:lvlText w:val="%1."/>
+      <w:lvlJc w:val="left"/>
+      <w:pPr>
+        <w:ind w:left="720" w:hanging="360"/>
+      </w:pPr>
+      <w:rPr>
+        <w:rFonts w:hint="default"/>
+      </w:rPr>
+    </w:lvl>
+    <w:lvl w:ilvl="1" w:tplc="04130019">
+      <w:start w:val="1"/>
+      <w:numFmt w:val="lowerLetter"/>
+      <w:lvlText w:val="%2."/>
+      <w:lvlJc w:val="left"/>
+      <w:pPr>
+        <w:ind w:left="1440" w:hanging="360"/>
+      </w:pPr>
+    </w:lvl>
+    <w:lvl w:ilvl="2" w:tplc="0413001B" w:tentative="1">
+      <w:start w:val="1"/>
+      <w:numFmt w:val="lowerRoman"/>
+      <w:lvlText w:val="%3."/>
+      <w:lvlJc w:val="right"/>
+      <w:pPr>
+        <w:ind w:left="2160" w:hanging="180"/>
+      </w:pPr>
+    </w:lvl>
+    <w:lvl w:ilvl="3" w:tplc="0413000F" w:tentative="1">
+      <w:start w:val="1"/>
+      <w:numFmt w:val="decimal"/>
+      <w:lvlText w:val="%4."/>
+      <w:lvlJc w:val="left"/>
+      <w:pPr>
+        <w:ind w:left="2880" w:hanging="360"/>
+      </w:pPr>
+    </w:lvl>
+    <w:lvl w:ilvl="4" w:tplc="04130019" w:tentative="1">
+      <w:start w:val="1"/>
+      <w:numFmt w:val="lowerLetter"/>
+      <w:lvlText w:val="%5."/>
+      <w:lvlJc w:val="left"/>
+      <w:pPr>
+        <w:ind w:left="3600" w:hanging="360"/>
+      </w:pPr>
+    </w:lvl>
+    <w:lvl w:ilvl="5" w:tplc="0413001B" w:tentative="1">
+      <w:start w:val="1"/>
+      <w:numFmt w:val="lowerRoman"/>
+      <w:lvlText w:val="%6."/>
+      <w:lvlJc w:val="right"/>
+      <w:pPr>
+        <w:ind w:left="4320" w:hanging="180"/>
+      </w:pPr>
+    </w:lvl>
+    <w:lvl w:ilvl="6" w:tplc="0413000F" w:tentative="1">
+      <w:start w:val="1"/>
+      <w:numFmt w:val="decimal"/>
+      <w:lvlText w:val="%7."/>
+      <w:lvlJc w:val="left"/>
+      <w:pPr>
+        <w:ind w:left="5040" w:hanging="360"/>
+      </w:pPr>
+    </w:lvl>
+    <w:lvl w:ilvl="7" w:tplc="04130019" w:tentative="1">
+      <w:start w:val="1"/>
+      <w:numFmt w:val="lowerLetter"/>
+      <w:lvlText w:val="%8."/>
+      <w:lvlJc w:val="left"/>
+      <w:pPr>
+        <w:ind w:left="5760" w:hanging="360"/>
+      </w:pPr>
+    </w:lvl>
+    <w:lvl w:ilvl="8" w:tplc="0413001B" w:tentative="1">
+      <w:start w:val="1"/>
+      <w:numFmt w:val="lowerRoman"/>
+      <w:lvlText w:val="%9."/>
+      <w:lvlJc w:val="right"/>
+      <w:pPr>
+        <w:ind w:left="6480" w:hanging="180"/>
+      </w:pPr>
+    </w:lvl>
+  </w:abstractNum>
+  <w:abstractNum w:abstractNumId="2">
     <w:nsid w:val="47780649"/>
     <w:multiLevelType w:val="hybridMultilevel"/>
     <w:tmpl w:val="7CD8E82C"/>
@@ -7421,7 +7929,7 @@
       </w:rPr>
     </w:lvl>
   </w:abstractNum>
-  <w:abstractNum w:abstractNumId="2">
+  <w:abstractNum w:abstractNumId="3">
     <w:nsid w:val="629834E8"/>
     <w:multiLevelType w:val="hybridMultilevel"/>
     <w:tmpl w:val="BF7A3802"/>
@@ -7535,13 +8043,16 @@
     </w:lvl>
   </w:abstractNum>
   <w:num w:numId="1">
-    <w:abstractNumId w:val="1"/>
+    <w:abstractNumId w:val="2"/>
   </w:num>
   <w:num w:numId="2">
-    <w:abstractNumId w:val="2"/>
+    <w:abstractNumId w:val="3"/>
   </w:num>
   <w:num w:numId="3">
     <w:abstractNumId w:val="0"/>
+  </w:num>
+  <w:num w:numId="4">
+    <w:abstractNumId w:val="1"/>
   </w:num>
   <w:numIdMacAtCleanup w:val="3"/>
 </w:numbering>
@@ -7809,7 +8320,6 @@
   <w:style w:type="character" w:default="1" w:styleId="DefaultParagraphFont">
     <w:name w:val="Default Paragraph Font"/>
     <w:uiPriority w:val="1"/>
-    <w:semiHidden/>
     <w:unhideWhenUsed/>
   </w:style>
   <w:style w:type="table" w:default="1" w:styleId="TableNormal">
@@ -8541,7 +9051,6 @@
   <w:style w:type="character" w:default="1" w:styleId="DefaultParagraphFont">
     <w:name w:val="Default Paragraph Font"/>
     <w:uiPriority w:val="1"/>
-    <w:semiHidden/>
     <w:unhideWhenUsed/>
   </w:style>
   <w:style w:type="table" w:default="1" w:styleId="TableNormal">
@@ -9297,21 +9806,6 @@
 </file>
 
 <file path=customXml/item1.xml><?xml version="1.0" encoding="utf-8"?>
-<?mso-contentType ?>
-<FormTemplates xmlns="http://schemas.microsoft.com/sharepoint/v3/contenttype/forms">
-  <Display>DocumentLibraryForm</Display>
-  <Edit>DocumentLibraryForm</Edit>
-  <New>DocumentLibraryForm</New>
-</FormTemplates>
-</file>
-
-<file path=customXml/item2.xml><?xml version="1.0" encoding="utf-8"?>
-<p:properties xmlns:p="http://schemas.microsoft.com/office/2006/metadata/properties" xmlns:xsi="http://www.w3.org/2001/XMLSchema-instance" xmlns:pc="http://schemas.microsoft.com/office/infopath/2007/PartnerControls">
-  <documentManagement/>
-</p:properties>
-</file>
-
-<file path=customXml/item3.xml><?xml version="1.0" encoding="utf-8"?>
 <ct:contentTypeSchema xmlns:ct="http://schemas.microsoft.com/office/2006/metadata/contentType" xmlns:ma="http://schemas.microsoft.com/office/2006/metadata/properties/metaAttributes" ct:_="" ma:_="" ma:contentTypeName="Document" ma:contentTypeID="0x010100BB97655D7651CC4580EE95419813A878" ma:contentTypeVersion="0" ma:contentTypeDescription="Create a new document." ma:contentTypeScope="" ma:versionID="7ec5bfaf961ca5d17f924a0e4fa7bde3">
   <xsd:schema xmlns:xsd="http://www.w3.org/2001/XMLSchema" xmlns:xs="http://www.w3.org/2001/XMLSchema" xmlns:p="http://schemas.microsoft.com/office/2006/metadata/properties" targetNamespace="http://schemas.microsoft.com/office/2006/metadata/properties" ma:root="true" ma:fieldsID="1b05d82d297216baf5b26c55225140df">
     <xsd:element name="properties">
@@ -9425,28 +9919,26 @@
 </ct:contentTypeSchema>
 </file>
 
+<file path=customXml/item2.xml><?xml version="1.0" encoding="utf-8"?>
+<p:properties xmlns:p="http://schemas.microsoft.com/office/2006/metadata/properties" xmlns:xsi="http://www.w3.org/2001/XMLSchema-instance" xmlns:pc="http://schemas.microsoft.com/office/infopath/2007/PartnerControls">
+  <documentManagement/>
+</p:properties>
+</file>
+
+<file path=customXml/item3.xml><?xml version="1.0" encoding="utf-8"?>
+<?mso-contentType ?>
+<FormTemplates xmlns="http://schemas.microsoft.com/sharepoint/v3/contenttype/forms">
+  <Display>DocumentLibraryForm</Display>
+  <Edit>DocumentLibraryForm</Edit>
+  <New>DocumentLibraryForm</New>
+</FormTemplates>
+</file>
+
 <file path=customXml/item4.xml><?xml version="1.0" encoding="utf-8"?>
 <b:Sources xmlns:b="http://schemas.openxmlformats.org/officeDocument/2006/bibliography" xmlns="http://schemas.openxmlformats.org/officeDocument/2006/bibliography" SelectedStyle="\APA.XSL" StyleName="APA"/>
 </file>
 
 <file path=customXml/itemProps1.xml><?xml version="1.0" encoding="utf-8"?>
-<ds:datastoreItem xmlns:ds="http://schemas.openxmlformats.org/officeDocument/2006/customXml" ds:itemID="{90B168DA-17DF-41E0-ABE9-8EE0D8EEBD80}">
-  <ds:schemaRefs>
-    <ds:schemaRef ds:uri="http://schemas.microsoft.com/sharepoint/v3/contenttype/forms"/>
-  </ds:schemaRefs>
-</ds:datastoreItem>
-</file>
-
-<file path=customXml/itemProps2.xml><?xml version="1.0" encoding="utf-8"?>
-<ds:datastoreItem xmlns:ds="http://schemas.openxmlformats.org/officeDocument/2006/customXml" ds:itemID="{A4481DB2-7BDF-441D-9919-C9BD4CF2F75D}">
-  <ds:schemaRefs>
-    <ds:schemaRef ds:uri="http://schemas.microsoft.com/office/2006/metadata/properties"/>
-    <ds:schemaRef ds:uri="http://schemas.microsoft.com/office/infopath/2007/PartnerControls"/>
-  </ds:schemaRefs>
-</ds:datastoreItem>
-</file>
-
-<file path=customXml/itemProps3.xml><?xml version="1.0" encoding="utf-8"?>
 <ds:datastoreItem xmlns:ds="http://schemas.openxmlformats.org/officeDocument/2006/customXml" ds:itemID="{143ECE62-838F-4542-A5B0-F5DFFB27CC05}">
   <ds:schemaRefs>
     <ds:schemaRef ds:uri="http://schemas.microsoft.com/office/2006/metadata/contentType"/>
@@ -9462,8 +9954,25 @@
 </ds:datastoreItem>
 </file>
 
+<file path=customXml/itemProps2.xml><?xml version="1.0" encoding="utf-8"?>
+<ds:datastoreItem xmlns:ds="http://schemas.openxmlformats.org/officeDocument/2006/customXml" ds:itemID="{A4481DB2-7BDF-441D-9919-C9BD4CF2F75D}">
+  <ds:schemaRefs>
+    <ds:schemaRef ds:uri="http://schemas.microsoft.com/office/2006/metadata/properties"/>
+    <ds:schemaRef ds:uri="http://schemas.microsoft.com/office/infopath/2007/PartnerControls"/>
+  </ds:schemaRefs>
+</ds:datastoreItem>
+</file>
+
+<file path=customXml/itemProps3.xml><?xml version="1.0" encoding="utf-8"?>
+<ds:datastoreItem xmlns:ds="http://schemas.openxmlformats.org/officeDocument/2006/customXml" ds:itemID="{90B168DA-17DF-41E0-ABE9-8EE0D8EEBD80}">
+  <ds:schemaRefs>
+    <ds:schemaRef ds:uri="http://schemas.microsoft.com/sharepoint/v3/contenttype/forms"/>
+  </ds:schemaRefs>
+</ds:datastoreItem>
+</file>
+
 <file path=customXml/itemProps4.xml><?xml version="1.0" encoding="utf-8"?>
-<ds:datastoreItem xmlns:ds="http://schemas.openxmlformats.org/officeDocument/2006/customXml" ds:itemID="{1D40E2EA-D23B-4968-8CBE-1A07B756AE82}">
+<ds:datastoreItem xmlns:ds="http://schemas.openxmlformats.org/officeDocument/2006/customXml" ds:itemID="{2FC1A3A7-4E46-4A20-AA5A-4DC6115046E6}">
   <ds:schemaRefs>
     <ds:schemaRef ds:uri="http://schemas.openxmlformats.org/officeDocument/2006/bibliography"/>
   </ds:schemaRefs>

</xml_diff>

<commit_message>
Group Name Process Report initial Setup Document initial
</commit_message>
<xml_diff>
--- a/Projectplan.docx
+++ b/Projectplan.docx
@@ -183,17 +183,36 @@
         <w:spacing w:after="0"/>
       </w:pPr>
       <w:r>
-        <w:t>Group:</w:t>
+        <w:t>Group</w:t>
+      </w:r>
+      <w:r>
+        <w:tab/>
+      </w:r>
+      <w:r>
+        <w:t>:</w:t>
       </w:r>
       <w:r>
         <w:t xml:space="preserve"> </w:t>
       </w:r>
       <w:r>
-        <w:tab/>
-      </w:r>
-      <w:r>
         <w:t>D</w:t>
       </w:r>
+    </w:p>
+    <w:p>
+      <w:pPr>
+        <w:tabs>
+          <w:tab w:val="left" w:pos="1134"/>
+        </w:tabs>
+        <w:spacing w:after="0"/>
+      </w:pPr>
+      <w:r>
+        <w:t>Group</w:t>
+      </w:r>
+      <w:r>
+        <w:t xml:space="preserve"> Name: ProShots</w:t>
+      </w:r>
+      <w:bookmarkStart w:id="0" w:name="_GoBack"/>
+      <w:bookmarkEnd w:id="0"/>
     </w:p>
     <w:p>
       <w:pPr>
@@ -1634,7 +1653,7 @@
       <w:pPr>
         <w:pStyle w:val="Heading1"/>
       </w:pPr>
-      <w:bookmarkStart w:id="0" w:name="_Toc412642946"/>
+      <w:bookmarkStart w:id="1" w:name="_Toc412642946"/>
       <w:r>
         <w:lastRenderedPageBreak/>
         <w:t xml:space="preserve">Project </w:t>
@@ -1642,17 +1661,17 @@
       <w:r>
         <w:t>Statement</w:t>
       </w:r>
-      <w:bookmarkEnd w:id="0"/>
+      <w:bookmarkEnd w:id="1"/>
     </w:p>
     <w:p>
       <w:pPr>
         <w:pStyle w:val="Heading2"/>
       </w:pPr>
-      <w:bookmarkStart w:id="1" w:name="_Toc412642947"/>
+      <w:bookmarkStart w:id="2" w:name="_Toc412642947"/>
       <w:r>
         <w:t>Formal Client</w:t>
       </w:r>
-      <w:bookmarkEnd w:id="1"/>
+      <w:bookmarkEnd w:id="2"/>
     </w:p>
     <w:p>
       <w:pPr>
@@ -1705,14 +1724,14 @@
           <w:lang w:val="en-US"/>
         </w:rPr>
       </w:pPr>
-      <w:bookmarkStart w:id="2" w:name="_Toc412642948"/>
+      <w:bookmarkStart w:id="3" w:name="_Toc412642948"/>
       <w:r>
         <w:rPr>
           <w:lang w:val="en-US"/>
         </w:rPr>
         <w:t>Project Leader</w:t>
       </w:r>
-      <w:bookmarkEnd w:id="2"/>
+      <w:bookmarkEnd w:id="3"/>
     </w:p>
     <w:p>
       <w:pPr>
@@ -1742,10 +1761,7 @@
         <w:t xml:space="preserve"> leader. He can be contacted at </w:t>
       </w:r>
       <w:r>
-        <w:t>m</w:t>
-      </w:r>
-      <w:r>
-        <w:t>ikael</w:t>
+        <w:t>mikael</w:t>
       </w:r>
       <w:r>
         <w:rPr>
@@ -1757,10 +1773,7 @@
         <w:t xml:space="preserve"> </w:t>
       </w:r>
       <w:r>
-        <w:t>s</w:t>
-      </w:r>
-      <w:r>
-        <w:t xml:space="preserve">haghelani </w:t>
+        <w:t xml:space="preserve">shaghelani </w:t>
       </w:r>
       <w:r>
         <w:rPr>
@@ -1768,8 +1781,6 @@
         </w:rPr>
         <w:t>@student.fontys.nl</w:t>
       </w:r>
-      <w:bookmarkStart w:id="3" w:name="_GoBack"/>
-      <w:bookmarkEnd w:id="3"/>
     </w:p>
     <w:p>
       <w:pPr>
@@ -7005,41 +7016,17 @@
         <w:ind w:left="284"/>
       </w:pPr>
       <w:r>
-        <w:t xml:space="preserve">It is estimated that this project will last </w:t>
-      </w:r>
-      <w:r>
-        <w:t xml:space="preserve">5 </w:t>
-      </w:r>
-      <w:r>
-        <w:t>months (</w:t>
-      </w:r>
-      <w:r>
-        <w:t>1</w:t>
+        <w:t>It is estimated that this project will last 5 months (1</w:t>
       </w:r>
       <w:r>
         <w:t>9</w:t>
       </w:r>
       <w:r>
-        <w:t xml:space="preserve"> weeks</w:t>
-      </w:r>
-      <w:r>
-        <w:t>, from</w:t>
-      </w:r>
-      <w:r>
-        <w:t xml:space="preserve"> February to about the middle of Ju</w:t>
-      </w:r>
-      <w:r>
-        <w:t>ne</w:t>
-      </w:r>
-      <w:r>
-        <w:t>).</w:t>
+        <w:t xml:space="preserve"> weeks, from February to about the middle of June).</w:t>
       </w:r>
       <w:r>
         <w:br/>
-        <w:t xml:space="preserve">The project will start on February </w:t>
-      </w:r>
-      <w:r>
-        <w:t>23</w:t>
+        <w:t>The project will start on February 23</w:t>
       </w:r>
       <w:r>
         <w:t>rd</w:t>
@@ -7497,7 +7484,7 @@
                 <w:bCs/>
                 <w:noProof/>
               </w:rPr>
-              <w:t>3</w:t>
+              <w:t>2</w:t>
             </w:r>
             <w:r>
               <w:rPr>
@@ -8320,6 +8307,7 @@
   <w:style w:type="character" w:default="1" w:styleId="DefaultParagraphFont">
     <w:name w:val="Default Paragraph Font"/>
     <w:uiPriority w:val="1"/>
+    <w:semiHidden/>
     <w:unhideWhenUsed/>
   </w:style>
   <w:style w:type="table" w:default="1" w:styleId="TableNormal">
@@ -9051,6 +9039,7 @@
   <w:style w:type="character" w:default="1" w:styleId="DefaultParagraphFont">
     <w:name w:val="Default Paragraph Font"/>
     <w:uiPriority w:val="1"/>
+    <w:semiHidden/>
     <w:unhideWhenUsed/>
   </w:style>
   <w:style w:type="table" w:default="1" w:styleId="TableNormal">
@@ -9806,6 +9795,21 @@
 </file>
 
 <file path=customXml/item1.xml><?xml version="1.0" encoding="utf-8"?>
+<?mso-contentType ?>
+<FormTemplates xmlns="http://schemas.microsoft.com/sharepoint/v3/contenttype/forms">
+  <Display>DocumentLibraryForm</Display>
+  <Edit>DocumentLibraryForm</Edit>
+  <New>DocumentLibraryForm</New>
+</FormTemplates>
+</file>
+
+<file path=customXml/item2.xml><?xml version="1.0" encoding="utf-8"?>
+<p:properties xmlns:p="http://schemas.microsoft.com/office/2006/metadata/properties" xmlns:xsi="http://www.w3.org/2001/XMLSchema-instance" xmlns:pc="http://schemas.microsoft.com/office/infopath/2007/PartnerControls">
+  <documentManagement/>
+</p:properties>
+</file>
+
+<file path=customXml/item3.xml><?xml version="1.0" encoding="utf-8"?>
 <ct:contentTypeSchema xmlns:ct="http://schemas.microsoft.com/office/2006/metadata/contentType" xmlns:ma="http://schemas.microsoft.com/office/2006/metadata/properties/metaAttributes" ct:_="" ma:_="" ma:contentTypeName="Document" ma:contentTypeID="0x010100BB97655D7651CC4580EE95419813A878" ma:contentTypeVersion="0" ma:contentTypeDescription="Create a new document." ma:contentTypeScope="" ma:versionID="7ec5bfaf961ca5d17f924a0e4fa7bde3">
   <xsd:schema xmlns:xsd="http://www.w3.org/2001/XMLSchema" xmlns:xs="http://www.w3.org/2001/XMLSchema" xmlns:p="http://schemas.microsoft.com/office/2006/metadata/properties" targetNamespace="http://schemas.microsoft.com/office/2006/metadata/properties" ma:root="true" ma:fieldsID="1b05d82d297216baf5b26c55225140df">
     <xsd:element name="properties">
@@ -9919,26 +9923,28 @@
 </ct:contentTypeSchema>
 </file>
 
-<file path=customXml/item2.xml><?xml version="1.0" encoding="utf-8"?>
-<p:properties xmlns:p="http://schemas.microsoft.com/office/2006/metadata/properties" xmlns:xsi="http://www.w3.org/2001/XMLSchema-instance" xmlns:pc="http://schemas.microsoft.com/office/infopath/2007/PartnerControls">
-  <documentManagement/>
-</p:properties>
-</file>
-
-<file path=customXml/item3.xml><?xml version="1.0" encoding="utf-8"?>
-<?mso-contentType ?>
-<FormTemplates xmlns="http://schemas.microsoft.com/sharepoint/v3/contenttype/forms">
-  <Display>DocumentLibraryForm</Display>
-  <Edit>DocumentLibraryForm</Edit>
-  <New>DocumentLibraryForm</New>
-</FormTemplates>
-</file>
-
 <file path=customXml/item4.xml><?xml version="1.0" encoding="utf-8"?>
 <b:Sources xmlns:b="http://schemas.openxmlformats.org/officeDocument/2006/bibliography" xmlns="http://schemas.openxmlformats.org/officeDocument/2006/bibliography" SelectedStyle="\APA.XSL" StyleName="APA"/>
 </file>
 
 <file path=customXml/itemProps1.xml><?xml version="1.0" encoding="utf-8"?>
+<ds:datastoreItem xmlns:ds="http://schemas.openxmlformats.org/officeDocument/2006/customXml" ds:itemID="{90B168DA-17DF-41E0-ABE9-8EE0D8EEBD80}">
+  <ds:schemaRefs>
+    <ds:schemaRef ds:uri="http://schemas.microsoft.com/sharepoint/v3/contenttype/forms"/>
+  </ds:schemaRefs>
+</ds:datastoreItem>
+</file>
+
+<file path=customXml/itemProps2.xml><?xml version="1.0" encoding="utf-8"?>
+<ds:datastoreItem xmlns:ds="http://schemas.openxmlformats.org/officeDocument/2006/customXml" ds:itemID="{A4481DB2-7BDF-441D-9919-C9BD4CF2F75D}">
+  <ds:schemaRefs>
+    <ds:schemaRef ds:uri="http://schemas.microsoft.com/office/2006/metadata/properties"/>
+    <ds:schemaRef ds:uri="http://schemas.microsoft.com/office/infopath/2007/PartnerControls"/>
+  </ds:schemaRefs>
+</ds:datastoreItem>
+</file>
+
+<file path=customXml/itemProps3.xml><?xml version="1.0" encoding="utf-8"?>
 <ds:datastoreItem xmlns:ds="http://schemas.openxmlformats.org/officeDocument/2006/customXml" ds:itemID="{143ECE62-838F-4542-A5B0-F5DFFB27CC05}">
   <ds:schemaRefs>
     <ds:schemaRef ds:uri="http://schemas.microsoft.com/office/2006/metadata/contentType"/>
@@ -9954,25 +9960,8 @@
 </ds:datastoreItem>
 </file>
 
-<file path=customXml/itemProps2.xml><?xml version="1.0" encoding="utf-8"?>
-<ds:datastoreItem xmlns:ds="http://schemas.openxmlformats.org/officeDocument/2006/customXml" ds:itemID="{A4481DB2-7BDF-441D-9919-C9BD4CF2F75D}">
-  <ds:schemaRefs>
-    <ds:schemaRef ds:uri="http://schemas.microsoft.com/office/2006/metadata/properties"/>
-    <ds:schemaRef ds:uri="http://schemas.microsoft.com/office/infopath/2007/PartnerControls"/>
-  </ds:schemaRefs>
-</ds:datastoreItem>
-</file>
-
-<file path=customXml/itemProps3.xml><?xml version="1.0" encoding="utf-8"?>
-<ds:datastoreItem xmlns:ds="http://schemas.openxmlformats.org/officeDocument/2006/customXml" ds:itemID="{90B168DA-17DF-41E0-ABE9-8EE0D8EEBD80}">
-  <ds:schemaRefs>
-    <ds:schemaRef ds:uri="http://schemas.microsoft.com/sharepoint/v3/contenttype/forms"/>
-  </ds:schemaRefs>
-</ds:datastoreItem>
-</file>
-
 <file path=customXml/itemProps4.xml><?xml version="1.0" encoding="utf-8"?>
-<ds:datastoreItem xmlns:ds="http://schemas.openxmlformats.org/officeDocument/2006/customXml" ds:itemID="{2FC1A3A7-4E46-4A20-AA5A-4DC6115046E6}">
+<ds:datastoreItem xmlns:ds="http://schemas.openxmlformats.org/officeDocument/2006/customXml" ds:itemID="{86785CC5-5A0D-4C46-B7E3-32311985DBF2}">
   <ds:schemaRefs>
     <ds:schemaRef ds:uri="http://schemas.openxmlformats.org/officeDocument/2006/bibliography"/>
   </ds:schemaRefs>

</xml_diff>

<commit_message>
Project Current Situation, Justification
</commit_message>
<xml_diff>
--- a/Projectplan.docx
+++ b/Projectplan.docx
@@ -34,9 +34,11 @@
         <w:pStyle w:val="Title"/>
         <w:jc w:val="center"/>
       </w:pPr>
+      <w:proofErr w:type="spellStart"/>
       <w:r>
         <w:t>ProP</w:t>
       </w:r>
+      <w:proofErr w:type="spellEnd"/>
       <w:r>
         <w:br/>
         <w:t>system for organizing a social event</w:t>
@@ -134,9 +136,11 @@
       <w:r>
         <w:tab/>
       </w:r>
+      <w:proofErr w:type="spellStart"/>
       <w:r>
         <w:t>ProP</w:t>
       </w:r>
+      <w:proofErr w:type="spellEnd"/>
     </w:p>
     <w:p>
       <w:pPr>
@@ -206,13 +210,13 @@
         <w:spacing w:after="0"/>
       </w:pPr>
       <w:r>
-        <w:t>Group</w:t>
-      </w:r>
-      <w:r>
-        <w:t xml:space="preserve"> Name: ProShots</w:t>
-      </w:r>
-      <w:bookmarkStart w:id="0" w:name="_GoBack"/>
-      <w:bookmarkEnd w:id="0"/>
+        <w:t xml:space="preserve">Group Name: </w:t>
+      </w:r>
+      <w:proofErr w:type="spellStart"/>
+      <w:r>
+        <w:t>ProShots</w:t>
+      </w:r>
+      <w:proofErr w:type="spellEnd"/>
     </w:p>
     <w:p>
       <w:pPr>
@@ -228,8 +232,13 @@
         <w:tab/>
       </w:r>
       <w:r>
-        <w:t>Ilia Nikushev</w:t>
-      </w:r>
+        <w:t xml:space="preserve">Ilia </w:t>
+      </w:r>
+      <w:proofErr w:type="spellStart"/>
+      <w:r>
+        <w:t>Nikushev</w:t>
+      </w:r>
+      <w:proofErr w:type="spellEnd"/>
       <w:r>
         <w:t xml:space="preserve"> </w:t>
       </w:r>
@@ -261,20 +270,34 @@
       </w:pPr>
       <w:r>
         <w:tab/>
-        <w:t>Georgi Chishirkov</w:t>
-      </w:r>
+      </w:r>
+      <w:proofErr w:type="spellStart"/>
+      <w:r>
+        <w:t>Georgi</w:t>
+      </w:r>
+      <w:proofErr w:type="spellEnd"/>
       <w:r>
         <w:t xml:space="preserve"> </w:t>
       </w:r>
+      <w:proofErr w:type="spellStart"/>
+      <w:proofErr w:type="gramStart"/>
+      <w:r>
+        <w:t>Chishirkov</w:t>
+      </w:r>
+      <w:proofErr w:type="spellEnd"/>
       <w:r>
         <w:t xml:space="preserve"> </w:t>
       </w:r>
       <w:r>
+        <w:t xml:space="preserve"> </w:t>
+      </w:r>
+      <w:r>
         <w:rPr>
           <w:b/>
         </w:rPr>
         <w:t>[</w:t>
       </w:r>
+      <w:proofErr w:type="gramEnd"/>
       <w:r>
         <w:rPr>
           <w:b/>
@@ -299,11 +322,21 @@
         <w:tab/>
       </w:r>
       <w:r>
-        <w:t xml:space="preserve">Mikael Shaghelani </w:t>
-      </w:r>
+        <w:t xml:space="preserve">Mikael </w:t>
+      </w:r>
+      <w:proofErr w:type="spellStart"/>
+      <w:r>
+        <w:t>Shaghelani</w:t>
+      </w:r>
+      <w:proofErr w:type="spellEnd"/>
+      <w:r>
+        <w:t xml:space="preserve"> </w:t>
+      </w:r>
+      <w:proofErr w:type="spellStart"/>
       <w:r>
         <w:t>Lor</w:t>
       </w:r>
+      <w:proofErr w:type="spellEnd"/>
       <w:r>
         <w:t xml:space="preserve"> </w:t>
       </w:r>
@@ -332,7 +365,15 @@
         <w:tab/>
       </w:r>
       <w:r>
-        <w:t xml:space="preserve">Angel Doychinov </w:t>
+        <w:t xml:space="preserve">Angel </w:t>
+      </w:r>
+      <w:proofErr w:type="spellStart"/>
+      <w:r>
+        <w:t>Doychinov</w:t>
+      </w:r>
+      <w:proofErr w:type="spellEnd"/>
+      <w:r>
+        <w:t xml:space="preserve"> </w:t>
       </w:r>
       <w:r>
         <w:rPr>
@@ -388,7 +429,12 @@
             <w:pStyle w:val="TOCHeading"/>
           </w:pPr>
           <w:r>
-            <w:t>Table of Contents</w:t>
+            <w:t>Table of Cont</w:t>
+          </w:r>
+          <w:bookmarkStart w:id="0" w:name="_GoBack"/>
+          <w:bookmarkEnd w:id="0"/>
+          <w:r>
+            <w:t>ents</w:t>
           </w:r>
         </w:p>
         <w:p>
@@ -412,7 +458,7 @@
           <w:r>
             <w:fldChar w:fldCharType="separate"/>
           </w:r>
-          <w:hyperlink w:anchor="_Toc412642946" w:history="1">
+          <w:hyperlink w:anchor="_Toc412819565" w:history="1">
             <w:r>
               <w:rPr>
                 <w:rStyle w:val="Hyperlink"/>
@@ -439,7 +485,7 @@
                 <w:noProof/>
                 <w:webHidden/>
               </w:rPr>
-              <w:instrText xml:space="preserve"> PAGEREF _Toc412642946 \h </w:instrText>
+              <w:instrText xml:space="preserve"> PAGEREF _Toc412819565 \h </w:instrText>
             </w:r>
             <w:r>
               <w:rPr>
@@ -479,7 +525,7 @@
               <w:lang w:val="en-US"/>
             </w:rPr>
           </w:pPr>
-          <w:hyperlink w:anchor="_Toc412642947" w:history="1">
+          <w:hyperlink w:anchor="_Toc412819566" w:history="1">
             <w:r>
               <w:rPr>
                 <w:rStyle w:val="Hyperlink"/>
@@ -506,7 +552,7 @@
                 <w:noProof/>
                 <w:webHidden/>
               </w:rPr>
-              <w:instrText xml:space="preserve"> PAGEREF _Toc412642947 \h </w:instrText>
+              <w:instrText xml:space="preserve"> PAGEREF _Toc412819566 \h </w:instrText>
             </w:r>
             <w:r>
               <w:rPr>
@@ -546,7 +592,7 @@
               <w:lang w:val="en-US"/>
             </w:rPr>
           </w:pPr>
-          <w:hyperlink w:anchor="_Toc412642948" w:history="1">
+          <w:hyperlink w:anchor="_Toc412819567" w:history="1">
             <w:r>
               <w:rPr>
                 <w:rStyle w:val="Hyperlink"/>
@@ -574,7 +620,7 @@
                 <w:noProof/>
                 <w:webHidden/>
               </w:rPr>
-              <w:instrText xml:space="preserve"> PAGEREF _Toc412642948 \h </w:instrText>
+              <w:instrText xml:space="preserve"> PAGEREF _Toc412819567 \h </w:instrText>
             </w:r>
             <w:r>
               <w:rPr>
@@ -614,14 +660,14 @@
               <w:lang w:val="en-US"/>
             </w:rPr>
           </w:pPr>
-          <w:hyperlink w:anchor="_Toc412642949" w:history="1">
+          <w:hyperlink w:anchor="_Toc412819568" w:history="1">
             <w:r>
               <w:rPr>
                 <w:rStyle w:val="Hyperlink"/>
                 <w:noProof/>
                 <w:lang w:val="en-US"/>
               </w:rPr>
-              <w:t>Current Situation &lt;&lt;&lt;</w:t>
+              <w:t>Current Situation</w:t>
             </w:r>
             <w:r>
               <w:rPr>
@@ -642,7 +688,7 @@
                 <w:noProof/>
                 <w:webHidden/>
               </w:rPr>
-              <w:instrText xml:space="preserve"> PAGEREF _Toc412642949 \h </w:instrText>
+              <w:instrText xml:space="preserve"> PAGEREF _Toc412819568 \h </w:instrText>
             </w:r>
             <w:r>
               <w:rPr>
@@ -682,13 +728,13 @@
               <w:lang w:val="en-US"/>
             </w:rPr>
           </w:pPr>
-          <w:hyperlink w:anchor="_Toc412642950" w:history="1">
+          <w:hyperlink w:anchor="_Toc412819569" w:history="1">
             <w:r>
               <w:rPr>
                 <w:rStyle w:val="Hyperlink"/>
                 <w:noProof/>
               </w:rPr>
-              <w:t>Project Justification &lt;&lt;&lt;</w:t>
+              <w:t>Project Justification</w:t>
             </w:r>
             <w:r>
               <w:rPr>
@@ -709,7 +755,7 @@
                 <w:noProof/>
                 <w:webHidden/>
               </w:rPr>
-              <w:instrText xml:space="preserve"> PAGEREF _Toc412642950 \h </w:instrText>
+              <w:instrText xml:space="preserve"> PAGEREF _Toc412819569 \h </w:instrText>
             </w:r>
             <w:r>
               <w:rPr>
@@ -749,7 +795,7 @@
               <w:lang w:val="en-US"/>
             </w:rPr>
           </w:pPr>
-          <w:hyperlink w:anchor="_Toc412642951" w:history="1">
+          <w:hyperlink w:anchor="_Toc412819570" w:history="1">
             <w:r>
               <w:rPr>
                 <w:rStyle w:val="Hyperlink"/>
@@ -776,7 +822,7 @@
                 <w:noProof/>
                 <w:webHidden/>
               </w:rPr>
-              <w:instrText xml:space="preserve"> PAGEREF _Toc412642951 \h </w:instrText>
+              <w:instrText xml:space="preserve"> PAGEREF _Toc412819570 \h </w:instrText>
             </w:r>
             <w:r>
               <w:rPr>
@@ -816,7 +862,7 @@
               <w:lang w:val="en-US"/>
             </w:rPr>
           </w:pPr>
-          <w:hyperlink w:anchor="_Toc412642952" w:history="1">
+          <w:hyperlink w:anchor="_Toc412819571" w:history="1">
             <w:r>
               <w:rPr>
                 <w:rStyle w:val="Hyperlink"/>
@@ -843,7 +889,7 @@
                 <w:noProof/>
                 <w:webHidden/>
               </w:rPr>
-              <w:instrText xml:space="preserve"> PAGEREF _Toc412642952 \h </w:instrText>
+              <w:instrText xml:space="preserve"> PAGEREF _Toc412819571 \h </w:instrText>
             </w:r>
             <w:r>
               <w:rPr>
@@ -883,7 +929,7 @@
               <w:lang w:val="en-US"/>
             </w:rPr>
           </w:pPr>
-          <w:hyperlink w:anchor="_Toc412642953" w:history="1">
+          <w:hyperlink w:anchor="_Toc412819572" w:history="1">
             <w:r>
               <w:rPr>
                 <w:rStyle w:val="Hyperlink"/>
@@ -910,7 +956,7 @@
                 <w:noProof/>
                 <w:webHidden/>
               </w:rPr>
-              <w:instrText xml:space="preserve"> PAGEREF _Toc412642953 \h </w:instrText>
+              <w:instrText xml:space="preserve"> PAGEREF _Toc412819572 \h </w:instrText>
             </w:r>
             <w:r>
               <w:rPr>
@@ -950,7 +996,7 @@
               <w:lang w:val="en-US"/>
             </w:rPr>
           </w:pPr>
-          <w:hyperlink w:anchor="_Toc412642954" w:history="1">
+          <w:hyperlink w:anchor="_Toc412819573" w:history="1">
             <w:r>
               <w:rPr>
                 <w:rStyle w:val="Hyperlink"/>
@@ -977,7 +1023,7 @@
                 <w:noProof/>
                 <w:webHidden/>
               </w:rPr>
-              <w:instrText xml:space="preserve"> PAGEREF _Toc412642954 \h </w:instrText>
+              <w:instrText xml:space="preserve"> PAGEREF _Toc412819573 \h </w:instrText>
             </w:r>
             <w:r>
               <w:rPr>
@@ -1020,7 +1066,7 @@
               <w:lang w:val="en-US"/>
             </w:rPr>
           </w:pPr>
-          <w:hyperlink w:anchor="_Toc412642955" w:history="1">
+          <w:hyperlink w:anchor="_Toc412819574" w:history="1">
             <w:r>
               <w:rPr>
                 <w:rStyle w:val="Hyperlink"/>
@@ -1047,7 +1093,7 @@
                 <w:noProof/>
                 <w:webHidden/>
               </w:rPr>
-              <w:instrText xml:space="preserve"> PAGEREF _Toc412642955 \h </w:instrText>
+              <w:instrText xml:space="preserve"> PAGEREF _Toc412819574 \h </w:instrText>
             </w:r>
             <w:r>
               <w:rPr>
@@ -1087,7 +1133,7 @@
               <w:lang w:val="en-US"/>
             </w:rPr>
           </w:pPr>
-          <w:hyperlink w:anchor="_Toc412642956" w:history="1">
+          <w:hyperlink w:anchor="_Toc412819575" w:history="1">
             <w:r>
               <w:rPr>
                 <w:rStyle w:val="Hyperlink"/>
@@ -1115,7 +1161,7 @@
                 <w:noProof/>
                 <w:webHidden/>
               </w:rPr>
-              <w:instrText xml:space="preserve"> PAGEREF _Toc412642956 \h </w:instrText>
+              <w:instrText xml:space="preserve"> PAGEREF _Toc412819575 \h </w:instrText>
             </w:r>
             <w:r>
               <w:rPr>
@@ -1155,7 +1201,7 @@
               <w:lang w:val="en-US"/>
             </w:rPr>
           </w:pPr>
-          <w:hyperlink w:anchor="_Toc412642957" w:history="1">
+          <w:hyperlink w:anchor="_Toc412819576" w:history="1">
             <w:r>
               <w:rPr>
                 <w:rStyle w:val="Hyperlink"/>
@@ -1183,7 +1229,7 @@
                 <w:noProof/>
                 <w:webHidden/>
               </w:rPr>
-              <w:instrText xml:space="preserve"> PAGEREF _Toc412642957 \h </w:instrText>
+              <w:instrText xml:space="preserve"> PAGEREF _Toc412819576 \h </w:instrText>
             </w:r>
             <w:r>
               <w:rPr>
@@ -1223,7 +1269,7 @@
               <w:lang w:val="en-US"/>
             </w:rPr>
           </w:pPr>
-          <w:hyperlink w:anchor="_Toc412642958" w:history="1">
+          <w:hyperlink w:anchor="_Toc412819577" w:history="1">
             <w:r>
               <w:rPr>
                 <w:rStyle w:val="Hyperlink"/>
@@ -1251,7 +1297,7 @@
                 <w:noProof/>
                 <w:webHidden/>
               </w:rPr>
-              <w:instrText xml:space="preserve"> PAGEREF _Toc412642958 \h </w:instrText>
+              <w:instrText xml:space="preserve"> PAGEREF _Toc412819577 \h </w:instrText>
             </w:r>
             <w:r>
               <w:rPr>
@@ -1271,7 +1317,7 @@
                 <w:noProof/>
                 <w:webHidden/>
               </w:rPr>
-              <w:t>6</w:t>
+              <w:t>5</w:t>
             </w:r>
             <w:r>
               <w:rPr>
@@ -1291,7 +1337,7 @@
               <w:lang w:val="en-US"/>
             </w:rPr>
           </w:pPr>
-          <w:hyperlink w:anchor="_Toc412642959" w:history="1">
+          <w:hyperlink w:anchor="_Toc412819578" w:history="1">
             <w:r>
               <w:rPr>
                 <w:rStyle w:val="Hyperlink"/>
@@ -1319,7 +1365,7 @@
                 <w:noProof/>
                 <w:webHidden/>
               </w:rPr>
-              <w:instrText xml:space="preserve"> PAGEREF _Toc412642959 \h </w:instrText>
+              <w:instrText xml:space="preserve"> PAGEREF _Toc412819578 \h </w:instrText>
             </w:r>
             <w:r>
               <w:rPr>
@@ -1359,7 +1405,7 @@
               <w:lang w:val="en-US"/>
             </w:rPr>
           </w:pPr>
-          <w:hyperlink w:anchor="_Toc412642960" w:history="1">
+          <w:hyperlink w:anchor="_Toc412819579" w:history="1">
             <w:r>
               <w:rPr>
                 <w:rStyle w:val="Hyperlink"/>
@@ -1387,7 +1433,7 @@
                 <w:noProof/>
                 <w:webHidden/>
               </w:rPr>
-              <w:instrText xml:space="preserve"> PAGEREF _Toc412642960 \h </w:instrText>
+              <w:instrText xml:space="preserve"> PAGEREF _Toc412819579 \h </w:instrText>
             </w:r>
             <w:r>
               <w:rPr>
@@ -1430,7 +1476,7 @@
               <w:lang w:val="en-US"/>
             </w:rPr>
           </w:pPr>
-          <w:hyperlink w:anchor="_Toc412642961" w:history="1">
+          <w:hyperlink w:anchor="_Toc412819580" w:history="1">
             <w:r>
               <w:rPr>
                 <w:rStyle w:val="Hyperlink"/>
@@ -1457,7 +1503,7 @@
                 <w:noProof/>
                 <w:webHidden/>
               </w:rPr>
-              <w:instrText xml:space="preserve"> PAGEREF _Toc412642961 \h </w:instrText>
+              <w:instrText xml:space="preserve"> PAGEREF _Toc412819580 \h </w:instrText>
             </w:r>
             <w:r>
               <w:rPr>
@@ -1497,13 +1543,13 @@
               <w:lang w:val="en-US"/>
             </w:rPr>
           </w:pPr>
-          <w:hyperlink w:anchor="_Toc412642962" w:history="1">
+          <w:hyperlink w:anchor="_Toc412819581" w:history="1">
             <w:r>
               <w:rPr>
                 <w:rStyle w:val="Hyperlink"/>
                 <w:noProof/>
               </w:rPr>
-              <w:t>Quality&lt;&lt;</w:t>
+              <w:t>Quality</w:t>
             </w:r>
             <w:r>
               <w:rPr>
@@ -1524,7 +1570,7 @@
                 <w:noProof/>
                 <w:webHidden/>
               </w:rPr>
-              <w:instrText xml:space="preserve"> PAGEREF _Toc412642962 \h </w:instrText>
+              <w:instrText xml:space="preserve"> PAGEREF _Toc412819581 \h </w:instrText>
             </w:r>
             <w:r>
               <w:rPr>
@@ -1564,13 +1610,13 @@
               <w:lang w:val="en-US"/>
             </w:rPr>
           </w:pPr>
-          <w:hyperlink w:anchor="_Toc412642963" w:history="1">
+          <w:hyperlink w:anchor="_Toc412819582" w:history="1">
             <w:r>
               <w:rPr>
                 <w:rStyle w:val="Hyperlink"/>
                 <w:noProof/>
               </w:rPr>
-              <w:t>Time&lt;&lt;</w:t>
+              <w:t>Time</w:t>
             </w:r>
             <w:r>
               <w:rPr>
@@ -1591,7 +1637,7 @@
                 <w:noProof/>
                 <w:webHidden/>
               </w:rPr>
-              <w:instrText xml:space="preserve"> PAGEREF _Toc412642963 \h </w:instrText>
+              <w:instrText xml:space="preserve"> PAGEREF _Toc412819582 \h </w:instrText>
             </w:r>
             <w:r>
               <w:rPr>
@@ -1653,7 +1699,7 @@
       <w:pPr>
         <w:pStyle w:val="Heading1"/>
       </w:pPr>
-      <w:bookmarkStart w:id="1" w:name="_Toc412642946"/>
+      <w:bookmarkStart w:id="1" w:name="_Toc412819565"/>
       <w:r>
         <w:lastRenderedPageBreak/>
         <w:t xml:space="preserve">Project </w:t>
@@ -1667,7 +1713,7 @@
       <w:pPr>
         <w:pStyle w:val="Heading2"/>
       </w:pPr>
-      <w:bookmarkStart w:id="2" w:name="_Toc412642947"/>
+      <w:bookmarkStart w:id="2" w:name="_Toc412819566"/>
       <w:r>
         <w:t>Formal Client</w:t>
       </w:r>
@@ -1724,7 +1770,7 @@
           <w:lang w:val="en-US"/>
         </w:rPr>
       </w:pPr>
-      <w:bookmarkStart w:id="3" w:name="_Toc412642948"/>
+      <w:bookmarkStart w:id="3" w:name="_Toc412819567"/>
       <w:r>
         <w:rPr>
           <w:lang w:val="en-US"/>
@@ -1740,8 +1786,21 @@
         </w:rPr>
       </w:pPr>
       <w:r>
-        <w:t>Mikael Shaghelani Lor</w:t>
-      </w:r>
+        <w:t xml:space="preserve">Mikael </w:t>
+      </w:r>
+      <w:proofErr w:type="spellStart"/>
+      <w:r>
+        <w:t>Shaghelani</w:t>
+      </w:r>
+      <w:proofErr w:type="spellEnd"/>
+      <w:r>
+        <w:t xml:space="preserve"> </w:t>
+      </w:r>
+      <w:proofErr w:type="spellStart"/>
+      <w:r>
+        <w:t>Lor</w:t>
+      </w:r>
+      <w:proofErr w:type="spellEnd"/>
       <w:r>
         <w:rPr>
           <w:lang w:val="en-US"/>
@@ -1760,22 +1819,26 @@
         </w:rPr>
         <w:t xml:space="preserve"> leader. He can be contacted at </w:t>
       </w:r>
+      <w:proofErr w:type="spellStart"/>
       <w:r>
         <w:t>mikael</w:t>
       </w:r>
+      <w:proofErr w:type="spellEnd"/>
       <w:r>
         <w:rPr>
           <w:lang w:val="en-US"/>
         </w:rPr>
         <w:t>.</w:t>
       </w:r>
+      <w:proofErr w:type="spellStart"/>
+      <w:r>
+        <w:t>shaghelani</w:t>
+      </w:r>
+      <w:proofErr w:type="spellEnd"/>
       <w:r>
         <w:t xml:space="preserve"> </w:t>
       </w:r>
       <w:r>
-        <w:t xml:space="preserve">shaghelani </w:t>
-      </w:r>
-      <w:r>
         <w:rPr>
           <w:lang w:val="en-US"/>
         </w:rPr>
@@ -1796,47 +1859,102 @@
           <w:lang w:val="en-US"/>
         </w:rPr>
       </w:pPr>
-      <w:bookmarkStart w:id="4" w:name="_Toc412642949"/>
+      <w:bookmarkStart w:id="4" w:name="_Toc412819568"/>
       <w:r>
         <w:rPr>
           <w:lang w:val="en-US"/>
         </w:rPr>
         <w:t>Current Situation</w:t>
       </w:r>
-      <w:r>
+      <w:bookmarkEnd w:id="4"/>
+    </w:p>
+    <w:p>
+      <w:pPr>
         <w:rPr>
           <w:lang w:val="en-US"/>
         </w:rPr>
-        <w:t xml:space="preserve"> &lt;&lt;&lt;</w:t>
-      </w:r>
-      <w:bookmarkEnd w:id="4"/>
-    </w:p>
-    <w:p>
-      <w:pPr>
+      </w:pPr>
+      <w:r>
         <w:rPr>
           <w:lang w:val="en-US"/>
         </w:rPr>
+        <w:t xml:space="preserve">This type of event is hosted yearly. It provides a vision of the competitive side on robotics and many enthusiasts contribute to this. This year, the event will be hosted in an outdoor environment. </w:t>
+      </w:r>
+      <w:r>
+        <w:rPr>
+          <w:lang w:val="en-US"/>
+        </w:rPr>
+        <w:t>On the terrain itself</w:t>
+      </w:r>
+      <w:r>
+        <w:rPr>
+          <w:lang w:val="en-US"/>
+        </w:rPr>
+        <w:t>,</w:t>
+      </w:r>
+      <w:r>
+        <w:rPr>
+          <w:lang w:val="en-US"/>
+        </w:rPr>
+        <w:t xml:space="preserve"> the required equipment will be in place which will allow the execution of the event</w:t>
+      </w:r>
+      <w:r>
+        <w:rPr>
+          <w:lang w:val="en-US"/>
+        </w:rPr>
+        <w:t>. This is the first time the event will take place in an open environment.</w:t>
+      </w:r>
+    </w:p>
+    <w:p>
+      <w:pPr>
+        <w:rPr>
+          <w:lang w:val="en-US"/>
+        </w:rPr>
       </w:pPr>
     </w:p>
     <w:p>
       <w:pPr>
         <w:pStyle w:val="Heading2"/>
       </w:pPr>
-      <w:bookmarkStart w:id="5" w:name="_Toc412642950"/>
+      <w:bookmarkStart w:id="5" w:name="_Toc412819569"/>
       <w:r>
         <w:t>Project Justification</w:t>
       </w:r>
-      <w:r>
-        <w:t xml:space="preserve"> &lt;&lt;&lt;</w:t>
-      </w:r>
       <w:bookmarkEnd w:id="5"/>
     </w:p>
+    <w:p>
+      <w:r>
+        <w:t>Our company is best suited for this job due to</w:t>
+      </w:r>
+      <w:r>
+        <w:t xml:space="preserve"> the fact that we have</w:t>
+      </w:r>
+      <w:r>
+        <w:t xml:space="preserve"> previous experience both in making similar techy outdoor events as well as </w:t>
+      </w:r>
+      <w:proofErr w:type="spellStart"/>
+      <w:r>
+        <w:t>RoboCup</w:t>
+      </w:r>
+      <w:proofErr w:type="spellEnd"/>
+      <w:r>
+        <w:t xml:space="preserve"> competitions. We believe that with the resources provided we can achieve a very successful event and show off </w:t>
+      </w:r>
+      <w:proofErr w:type="spellStart"/>
+      <w:r>
+        <w:t>RoboCup</w:t>
+      </w:r>
+      <w:proofErr w:type="spellEnd"/>
+      <w:r>
+        <w:t xml:space="preserve"> in the way that it deserves.</w:t>
+      </w:r>
+    </w:p>
     <w:p/>
     <w:p>
       <w:pPr>
         <w:pStyle w:val="Heading2"/>
       </w:pPr>
-      <w:bookmarkStart w:id="6" w:name="_Toc412642951"/>
+      <w:bookmarkStart w:id="6" w:name="_Toc412819570"/>
       <w:r>
         <w:t>Project Product</w:t>
       </w:r>
@@ -1854,7 +1972,7 @@
       <w:pPr>
         <w:pStyle w:val="Heading2"/>
       </w:pPr>
-      <w:bookmarkStart w:id="7" w:name="_Toc412642952"/>
+      <w:bookmarkStart w:id="7" w:name="_Toc412819571"/>
       <w:r>
         <w:t>Project Deliverables and Non-Deliverables</w:t>
       </w:r>
@@ -1965,6 +2083,7 @@
         </w:numPr>
       </w:pPr>
       <w:r>
+        <w:lastRenderedPageBreak/>
         <w:t>Applications for</w:t>
       </w:r>
     </w:p>
@@ -2058,7 +2177,7 @@
       <w:pPr>
         <w:pStyle w:val="Heading2"/>
       </w:pPr>
-      <w:bookmarkStart w:id="8" w:name="_Toc412642953"/>
+      <w:bookmarkStart w:id="8" w:name="_Toc412819572"/>
       <w:r>
         <w:t>Project Constraints</w:t>
       </w:r>
@@ -2093,8 +2212,17 @@
           <w:sz w:val="24"/>
           <w:szCs w:val="24"/>
         </w:rPr>
-        <w:t xml:space="preserve"> run on Fontys</w:t>
-      </w:r>
+        <w:t xml:space="preserve"> run on </w:t>
+      </w:r>
+      <w:proofErr w:type="spellStart"/>
+      <w:r>
+        <w:rPr>
+          <w:sz w:val="24"/>
+          <w:szCs w:val="24"/>
+        </w:rPr>
+        <w:t>Fontys</w:t>
+      </w:r>
+      <w:proofErr w:type="spellEnd"/>
       <w:r>
         <w:rPr>
           <w:sz w:val="24"/>
@@ -2205,7 +2333,7 @@
       <w:pPr>
         <w:pStyle w:val="Heading2"/>
       </w:pPr>
-      <w:bookmarkStart w:id="9" w:name="_Toc412642954"/>
+      <w:bookmarkStart w:id="9" w:name="_Toc412819573"/>
       <w:r>
         <w:t>Project Risks</w:t>
       </w:r>
@@ -2213,6 +2341,11 @@
         <w:t xml:space="preserve"> &lt;&lt;&lt;</w:t>
       </w:r>
       <w:bookmarkEnd w:id="9"/>
+    </w:p>
+    <w:p>
+      <w:r>
+        <w:t>-Weather</w:t>
+      </w:r>
     </w:p>
     <w:p/>
     <w:p/>
@@ -2222,16 +2355,6 @@
     <w:p/>
     <w:p/>
     <w:p/>
-    <w:p/>
-    <w:p/>
-    <w:p/>
-    <w:p/>
-    <w:p/>
-    <w:p/>
-    <w:p/>
-    <w:p/>
-    <w:p/>
-    <w:p/>
     <w:p>
       <w:pPr>
         <w:pStyle w:val="Heading1"/>
@@ -2239,8 +2362,9 @@
       </w:pPr>
       <w:bookmarkStart w:id="10" w:name="_Toc405722687"/>
       <w:bookmarkStart w:id="11" w:name="_Toc372622759"/>
-      <w:bookmarkStart w:id="12" w:name="_Toc412642955"/>
-      <w:r>
+      <w:bookmarkStart w:id="12" w:name="_Toc412819574"/>
+      <w:r>
+        <w:lastRenderedPageBreak/>
         <w:t>Project Phasing</w:t>
       </w:r>
       <w:bookmarkEnd w:id="10"/>
@@ -6478,7 +6602,7 @@
           <w:lang w:val="en-US" w:eastAsia="nl-NL"/>
         </w:rPr>
       </w:pPr>
-      <w:bookmarkStart w:id="13" w:name="_Toc412642956"/>
+      <w:bookmarkStart w:id="13" w:name="_Toc412819575"/>
       <w:r>
         <w:rPr>
           <w:lang w:val="en-US" w:eastAsia="nl-NL"/>
@@ -6560,7 +6684,7 @@
           <w:lang w:val="en-US" w:eastAsia="nl-NL"/>
         </w:rPr>
       </w:pPr>
-      <w:bookmarkStart w:id="14" w:name="_Toc412642957"/>
+      <w:bookmarkStart w:id="14" w:name="_Toc412819576"/>
       <w:r>
         <w:rPr>
           <w:lang w:val="en-US" w:eastAsia="nl-NL"/>
@@ -6654,12 +6778,11 @@
           <w:lang w:val="en-US" w:eastAsia="nl-NL"/>
         </w:rPr>
       </w:pPr>
-      <w:bookmarkStart w:id="15" w:name="_Toc412642958"/>
+      <w:bookmarkStart w:id="15" w:name="_Toc412819577"/>
       <w:r>
         <w:rPr>
           <w:lang w:val="en-US" w:eastAsia="nl-NL"/>
         </w:rPr>
-        <w:lastRenderedPageBreak/>
         <w:t>M</w:t>
       </w:r>
       <w:r>
@@ -6701,7 +6824,15 @@
           <w:lang w:val="en-US" w:eastAsia="nl-NL"/>
         </w:rPr>
       </w:pPr>
-      <w:bookmarkStart w:id="16" w:name="_Toc412642959"/>
+    </w:p>
+    <w:p>
+      <w:pPr>
+        <w:pStyle w:val="Heading2"/>
+        <w:rPr>
+          <w:lang w:val="en-US" w:eastAsia="nl-NL"/>
+        </w:rPr>
+      </w:pPr>
+      <w:bookmarkStart w:id="16" w:name="_Toc412819578"/>
       <w:r>
         <w:rPr>
           <w:lang w:val="en-US" w:eastAsia="nl-NL"/>
@@ -6783,7 +6914,7 @@
           <w:lang w:val="en-US" w:eastAsia="nl-NL"/>
         </w:rPr>
       </w:pPr>
-      <w:bookmarkStart w:id="17" w:name="_Toc412642960"/>
+      <w:bookmarkStart w:id="17" w:name="_Toc412819579"/>
       <w:r>
         <w:rPr>
           <w:lang w:val="en-US" w:eastAsia="nl-NL"/>
@@ -6845,7 +6976,7 @@
       <w:pPr>
         <w:pStyle w:val="Heading1"/>
       </w:pPr>
-      <w:bookmarkStart w:id="18" w:name="_Toc412642961"/>
+      <w:bookmarkStart w:id="18" w:name="_Toc412819580"/>
       <w:r>
         <w:lastRenderedPageBreak/>
         <w:t>MOSQUITO</w:t>
@@ -6856,7 +6987,7 @@
       <w:pPr>
         <w:pStyle w:val="Heading2"/>
       </w:pPr>
-      <w:bookmarkStart w:id="19" w:name="_Toc412642962"/>
+      <w:bookmarkStart w:id="19" w:name="_Toc412819581"/>
       <w:r>
         <w:t>Quality</w:t>
       </w:r>
@@ -7000,7 +7131,7 @@
       <w:pPr>
         <w:pStyle w:val="Heading2"/>
       </w:pPr>
-      <w:bookmarkStart w:id="20" w:name="_Toc412642963"/>
+      <w:bookmarkStart w:id="20" w:name="_Toc412819582"/>
       <w:r>
         <w:t>Time</w:t>
       </w:r>
@@ -9795,21 +9926,6 @@
 </file>
 
 <file path=customXml/item1.xml><?xml version="1.0" encoding="utf-8"?>
-<?mso-contentType ?>
-<FormTemplates xmlns="http://schemas.microsoft.com/sharepoint/v3/contenttype/forms">
-  <Display>DocumentLibraryForm</Display>
-  <Edit>DocumentLibraryForm</Edit>
-  <New>DocumentLibraryForm</New>
-</FormTemplates>
-</file>
-
-<file path=customXml/item2.xml><?xml version="1.0" encoding="utf-8"?>
-<p:properties xmlns:p="http://schemas.microsoft.com/office/2006/metadata/properties" xmlns:xsi="http://www.w3.org/2001/XMLSchema-instance" xmlns:pc="http://schemas.microsoft.com/office/infopath/2007/PartnerControls">
-  <documentManagement/>
-</p:properties>
-</file>
-
-<file path=customXml/item3.xml><?xml version="1.0" encoding="utf-8"?>
 <ct:contentTypeSchema xmlns:ct="http://schemas.microsoft.com/office/2006/metadata/contentType" xmlns:ma="http://schemas.microsoft.com/office/2006/metadata/properties/metaAttributes" ct:_="" ma:_="" ma:contentTypeName="Document" ma:contentTypeID="0x010100BB97655D7651CC4580EE95419813A878" ma:contentTypeVersion="0" ma:contentTypeDescription="Create a new document." ma:contentTypeScope="" ma:versionID="7ec5bfaf961ca5d17f924a0e4fa7bde3">
   <xsd:schema xmlns:xsd="http://www.w3.org/2001/XMLSchema" xmlns:xs="http://www.w3.org/2001/XMLSchema" xmlns:p="http://schemas.microsoft.com/office/2006/metadata/properties" targetNamespace="http://schemas.microsoft.com/office/2006/metadata/properties" ma:root="true" ma:fieldsID="1b05d82d297216baf5b26c55225140df">
     <xsd:element name="properties">
@@ -9923,28 +10039,26 @@
 </ct:contentTypeSchema>
 </file>
 
+<file path=customXml/item2.xml><?xml version="1.0" encoding="utf-8"?>
+<p:properties xmlns:p="http://schemas.microsoft.com/office/2006/metadata/properties" xmlns:xsi="http://www.w3.org/2001/XMLSchema-instance" xmlns:pc="http://schemas.microsoft.com/office/infopath/2007/PartnerControls">
+  <documentManagement/>
+</p:properties>
+</file>
+
+<file path=customXml/item3.xml><?xml version="1.0" encoding="utf-8"?>
+<?mso-contentType ?>
+<FormTemplates xmlns="http://schemas.microsoft.com/sharepoint/v3/contenttype/forms">
+  <Display>DocumentLibraryForm</Display>
+  <Edit>DocumentLibraryForm</Edit>
+  <New>DocumentLibraryForm</New>
+</FormTemplates>
+</file>
+
 <file path=customXml/item4.xml><?xml version="1.0" encoding="utf-8"?>
 <b:Sources xmlns:b="http://schemas.openxmlformats.org/officeDocument/2006/bibliography" xmlns="http://schemas.openxmlformats.org/officeDocument/2006/bibliography" SelectedStyle="\APA.XSL" StyleName="APA"/>
 </file>
 
 <file path=customXml/itemProps1.xml><?xml version="1.0" encoding="utf-8"?>
-<ds:datastoreItem xmlns:ds="http://schemas.openxmlformats.org/officeDocument/2006/customXml" ds:itemID="{90B168DA-17DF-41E0-ABE9-8EE0D8EEBD80}">
-  <ds:schemaRefs>
-    <ds:schemaRef ds:uri="http://schemas.microsoft.com/sharepoint/v3/contenttype/forms"/>
-  </ds:schemaRefs>
-</ds:datastoreItem>
-</file>
-
-<file path=customXml/itemProps2.xml><?xml version="1.0" encoding="utf-8"?>
-<ds:datastoreItem xmlns:ds="http://schemas.openxmlformats.org/officeDocument/2006/customXml" ds:itemID="{A4481DB2-7BDF-441D-9919-C9BD4CF2F75D}">
-  <ds:schemaRefs>
-    <ds:schemaRef ds:uri="http://schemas.microsoft.com/office/2006/metadata/properties"/>
-    <ds:schemaRef ds:uri="http://schemas.microsoft.com/office/infopath/2007/PartnerControls"/>
-  </ds:schemaRefs>
-</ds:datastoreItem>
-</file>
-
-<file path=customXml/itemProps3.xml><?xml version="1.0" encoding="utf-8"?>
 <ds:datastoreItem xmlns:ds="http://schemas.openxmlformats.org/officeDocument/2006/customXml" ds:itemID="{143ECE62-838F-4542-A5B0-F5DFFB27CC05}">
   <ds:schemaRefs>
     <ds:schemaRef ds:uri="http://schemas.microsoft.com/office/2006/metadata/contentType"/>
@@ -9960,8 +10074,25 @@
 </ds:datastoreItem>
 </file>
 
+<file path=customXml/itemProps2.xml><?xml version="1.0" encoding="utf-8"?>
+<ds:datastoreItem xmlns:ds="http://schemas.openxmlformats.org/officeDocument/2006/customXml" ds:itemID="{A4481DB2-7BDF-441D-9919-C9BD4CF2F75D}">
+  <ds:schemaRefs>
+    <ds:schemaRef ds:uri="http://schemas.microsoft.com/office/2006/metadata/properties"/>
+    <ds:schemaRef ds:uri="http://schemas.microsoft.com/office/infopath/2007/PartnerControls"/>
+  </ds:schemaRefs>
+</ds:datastoreItem>
+</file>
+
+<file path=customXml/itemProps3.xml><?xml version="1.0" encoding="utf-8"?>
+<ds:datastoreItem xmlns:ds="http://schemas.openxmlformats.org/officeDocument/2006/customXml" ds:itemID="{90B168DA-17DF-41E0-ABE9-8EE0D8EEBD80}">
+  <ds:schemaRefs>
+    <ds:schemaRef ds:uri="http://schemas.microsoft.com/sharepoint/v3/contenttype/forms"/>
+  </ds:schemaRefs>
+</ds:datastoreItem>
+</file>
+
 <file path=customXml/itemProps4.xml><?xml version="1.0" encoding="utf-8"?>
-<ds:datastoreItem xmlns:ds="http://schemas.openxmlformats.org/officeDocument/2006/customXml" ds:itemID="{86785CC5-5A0D-4C46-B7E3-32311985DBF2}">
+<ds:datastoreItem xmlns:ds="http://schemas.openxmlformats.org/officeDocument/2006/customXml" ds:itemID="{BF73B1E8-9320-44C9-9437-7557267F7DB1}">
   <ds:schemaRefs>
     <ds:schemaRef ds:uri="http://schemas.openxmlformats.org/officeDocument/2006/bibliography"/>
   </ds:schemaRefs>

</xml_diff>

<commit_message>
Update on Quality Added Product from Mikaeil
</commit_message>
<xml_diff>
--- a/Projectplan.docx
+++ b/Projectplan.docx
@@ -34,11 +34,9 @@
         <w:pStyle w:val="Title"/>
         <w:jc w:val="center"/>
       </w:pPr>
-      <w:proofErr w:type="spellStart"/>
       <w:r>
         <w:t>ProP</w:t>
       </w:r>
-      <w:proofErr w:type="spellEnd"/>
       <w:r>
         <w:br/>
         <w:t>system for organizing a social event</w:t>
@@ -136,11 +134,9 @@
       <w:r>
         <w:tab/>
       </w:r>
-      <w:proofErr w:type="spellStart"/>
       <w:r>
         <w:t>ProP</w:t>
       </w:r>
-      <w:proofErr w:type="spellEnd"/>
     </w:p>
     <w:p>
       <w:pPr>
@@ -210,13 +206,8 @@
         <w:spacing w:after="0"/>
       </w:pPr>
       <w:r>
-        <w:t xml:space="preserve">Group Name: </w:t>
-      </w:r>
-      <w:proofErr w:type="spellStart"/>
-      <w:r>
-        <w:t>ProShots</w:t>
-      </w:r>
-      <w:proofErr w:type="spellEnd"/>
+        <w:t>Group Name: ProShots</w:t>
+      </w:r>
     </w:p>
     <w:p>
       <w:pPr>
@@ -232,13 +223,8 @@
         <w:tab/>
       </w:r>
       <w:r>
-        <w:t xml:space="preserve">Ilia </w:t>
-      </w:r>
-      <w:proofErr w:type="spellStart"/>
-      <w:r>
-        <w:t>Nikushev</w:t>
-      </w:r>
-      <w:proofErr w:type="spellEnd"/>
+        <w:t>Ilia Nikushev</w:t>
+      </w:r>
       <w:r>
         <w:t xml:space="preserve"> </w:t>
       </w:r>
@@ -270,34 +256,20 @@
       </w:pPr>
       <w:r>
         <w:tab/>
-      </w:r>
-      <w:proofErr w:type="spellStart"/>
-      <w:r>
-        <w:t>Georgi</w:t>
-      </w:r>
-      <w:proofErr w:type="spellEnd"/>
+        <w:t>Georgi Chishirkov</w:t>
+      </w:r>
       <w:r>
         <w:t xml:space="preserve"> </w:t>
       </w:r>
-      <w:proofErr w:type="spellStart"/>
-      <w:proofErr w:type="gramStart"/>
-      <w:r>
-        <w:t>Chishirkov</w:t>
-      </w:r>
-      <w:proofErr w:type="spellEnd"/>
       <w:r>
         <w:t xml:space="preserve"> </w:t>
       </w:r>
       <w:r>
-        <w:t xml:space="preserve"> </w:t>
-      </w:r>
-      <w:r>
         <w:rPr>
           <w:b/>
         </w:rPr>
         <w:t>[</w:t>
       </w:r>
-      <w:proofErr w:type="gramEnd"/>
       <w:r>
         <w:rPr>
           <w:b/>
@@ -322,24 +294,14 @@
         <w:tab/>
       </w:r>
       <w:r>
-        <w:t xml:space="preserve">Mikael </w:t>
-      </w:r>
-      <w:proofErr w:type="spellStart"/>
-      <w:r>
-        <w:t>Shaghelani</w:t>
-      </w:r>
-      <w:proofErr w:type="spellEnd"/>
+        <w:t xml:space="preserve">Mikael Shaghelani </w:t>
+      </w:r>
+      <w:r>
+        <w:t>Lor</w:t>
+      </w:r>
       <w:r>
         <w:t xml:space="preserve"> </w:t>
       </w:r>
-      <w:proofErr w:type="spellStart"/>
-      <w:r>
-        <w:t>Lor</w:t>
-      </w:r>
-      <w:proofErr w:type="spellEnd"/>
-      <w:r>
-        <w:t xml:space="preserve"> </w:t>
-      </w:r>
       <w:r>
         <w:rPr>
           <w:b/>
@@ -365,15 +327,7 @@
         <w:tab/>
       </w:r>
       <w:r>
-        <w:t xml:space="preserve">Angel </w:t>
-      </w:r>
-      <w:proofErr w:type="spellStart"/>
-      <w:r>
-        <w:t>Doychinov</w:t>
-      </w:r>
-      <w:proofErr w:type="spellEnd"/>
-      <w:r>
-        <w:t xml:space="preserve"> </w:t>
+        <w:t xml:space="preserve">Angel Doychinov </w:t>
       </w:r>
       <w:r>
         <w:rPr>
@@ -429,12 +383,7 @@
             <w:pStyle w:val="TOCHeading"/>
           </w:pPr>
           <w:r>
-            <w:t>Table of Cont</w:t>
-          </w:r>
-          <w:bookmarkStart w:id="0" w:name="_GoBack"/>
-          <w:bookmarkEnd w:id="0"/>
-          <w:r>
-            <w:t>ents</w:t>
+            <w:t>Table of Contents</w:t>
           </w:r>
         </w:p>
         <w:p>
@@ -1699,7 +1648,7 @@
       <w:pPr>
         <w:pStyle w:val="Heading1"/>
       </w:pPr>
-      <w:bookmarkStart w:id="1" w:name="_Toc412819565"/>
+      <w:bookmarkStart w:id="0" w:name="_Toc412819565"/>
       <w:r>
         <w:lastRenderedPageBreak/>
         <w:t xml:space="preserve">Project </w:t>
@@ -1707,17 +1656,17 @@
       <w:r>
         <w:t>Statement</w:t>
       </w:r>
+      <w:bookmarkEnd w:id="0"/>
+    </w:p>
+    <w:p>
+      <w:pPr>
+        <w:pStyle w:val="Heading2"/>
+      </w:pPr>
+      <w:bookmarkStart w:id="1" w:name="_Toc412819566"/>
+      <w:r>
+        <w:t>Formal Client</w:t>
+      </w:r>
       <w:bookmarkEnd w:id="1"/>
-    </w:p>
-    <w:p>
-      <w:pPr>
-        <w:pStyle w:val="Heading2"/>
-      </w:pPr>
-      <w:bookmarkStart w:id="2" w:name="_Toc412819566"/>
-      <w:r>
-        <w:t>Formal Client</w:t>
-      </w:r>
-      <w:bookmarkEnd w:id="2"/>
     </w:p>
     <w:p>
       <w:pPr>
@@ -1770,13 +1719,82 @@
           <w:lang w:val="en-US"/>
         </w:rPr>
       </w:pPr>
-      <w:bookmarkStart w:id="3" w:name="_Toc412819567"/>
+      <w:bookmarkStart w:id="2" w:name="_Toc412819567"/>
       <w:r>
         <w:rPr>
           <w:lang w:val="en-US"/>
         </w:rPr>
         <w:t>Project Leader</w:t>
       </w:r>
+      <w:bookmarkEnd w:id="2"/>
+    </w:p>
+    <w:p>
+      <w:pPr>
+        <w:rPr>
+          <w:lang w:val="en-US"/>
+        </w:rPr>
+      </w:pPr>
+      <w:r>
+        <w:t>Mikael Shaghelani Lor</w:t>
+      </w:r>
+      <w:r>
+        <w:rPr>
+          <w:lang w:val="en-US"/>
+        </w:rPr>
+        <w:t xml:space="preserve"> </w:t>
+      </w:r>
+      <w:r>
+        <w:rPr>
+          <w:lang w:val="en-US"/>
+        </w:rPr>
+        <w:t>of class EI3S1 is the project</w:t>
+      </w:r>
+      <w:r>
+        <w:rPr>
+          <w:lang w:val="en-US"/>
+        </w:rPr>
+        <w:t xml:space="preserve"> leader. He can be contacted at </w:t>
+      </w:r>
+      <w:r>
+        <w:t>mikael</w:t>
+      </w:r>
+      <w:r>
+        <w:rPr>
+          <w:lang w:val="en-US"/>
+        </w:rPr>
+        <w:t>.</w:t>
+      </w:r>
+      <w:r>
+        <w:t xml:space="preserve">shaghelani </w:t>
+      </w:r>
+      <w:r>
+        <w:rPr>
+          <w:lang w:val="en-US"/>
+        </w:rPr>
+        <w:t>@student.fontys.nl</w:t>
+      </w:r>
+    </w:p>
+    <w:p>
+      <w:pPr>
+        <w:rPr>
+          <w:lang w:val="en-US"/>
+        </w:rPr>
+      </w:pPr>
+    </w:p>
+    <w:p>
+      <w:pPr>
+        <w:pStyle w:val="Heading2"/>
+        <w:rPr>
+          <w:lang w:val="en-US"/>
+        </w:rPr>
+      </w:pPr>
+      <w:bookmarkStart w:id="3" w:name="_Toc412819568"/>
+      <w:r>
+        <w:rPr>
+          <w:lang w:val="en-US"/>
+        </w:rPr>
+        <w:t>Current Situation</w:t>
+      </w:r>
       <w:bookmarkEnd w:id="3"/>
     </w:p>
     <w:p>
@@ -1786,63 +1804,34 @@
         </w:rPr>
       </w:pPr>
       <w:r>
-        <w:t xml:space="preserve">Mikael </w:t>
-      </w:r>
-      <w:proofErr w:type="spellStart"/>
-      <w:r>
-        <w:t>Shaghelani</w:t>
-      </w:r>
-      <w:proofErr w:type="spellEnd"/>
-      <w:r>
-        <w:t xml:space="preserve"> </w:t>
-      </w:r>
-      <w:proofErr w:type="spellStart"/>
-      <w:r>
-        <w:t>Lor</w:t>
-      </w:r>
-      <w:proofErr w:type="spellEnd"/>
-      <w:r>
         <w:rPr>
           <w:lang w:val="en-US"/>
         </w:rPr>
-        <w:t xml:space="preserve"> </w:t>
+        <w:t xml:space="preserve">This type of event is hosted yearly. It provides a vision of the competitive side on robotics and many enthusiasts contribute to this. This year, the event will be hosted in an outdoor environment. </w:t>
       </w:r>
       <w:r>
         <w:rPr>
           <w:lang w:val="en-US"/>
         </w:rPr>
-        <w:t>of class EI3S1 is the project</w:t>
+        <w:t>On the terrain itself</w:t>
       </w:r>
       <w:r>
         <w:rPr>
           <w:lang w:val="en-US"/>
         </w:rPr>
-        <w:t xml:space="preserve"> leader. He can be contacted at </w:t>
-      </w:r>
-      <w:proofErr w:type="spellStart"/>
-      <w:r>
-        <w:t>mikael</w:t>
-      </w:r>
-      <w:proofErr w:type="spellEnd"/>
+        <w:t>,</w:t>
+      </w:r>
       <w:r>
         <w:rPr>
           <w:lang w:val="en-US"/>
         </w:rPr>
-        <w:t>.</w:t>
-      </w:r>
-      <w:proofErr w:type="spellStart"/>
-      <w:r>
-        <w:t>shaghelani</w:t>
-      </w:r>
-      <w:proofErr w:type="spellEnd"/>
-      <w:r>
-        <w:t xml:space="preserve"> </w:t>
+        <w:t xml:space="preserve"> the required equipment will be in place which will allow the execution of the event</w:t>
       </w:r>
       <w:r>
         <w:rPr>
           <w:lang w:val="en-US"/>
         </w:rPr>
-        <w:t>@student.fontys.nl</w:t>
+        <w:t>. This is the first time the event will take place in an open environment.</w:t>
       </w:r>
     </w:p>
     <w:p>
@@ -1855,128 +1844,97 @@
     <w:p>
       <w:pPr>
         <w:pStyle w:val="Heading2"/>
-        <w:rPr>
-          <w:lang w:val="en-US"/>
-        </w:rPr>
-      </w:pPr>
-      <w:bookmarkStart w:id="4" w:name="_Toc412819568"/>
-      <w:r>
-        <w:rPr>
-          <w:lang w:val="en-US"/>
-        </w:rPr>
-        <w:t>Current Situation</w:t>
+      </w:pPr>
+      <w:bookmarkStart w:id="4" w:name="_Toc412819569"/>
+      <w:r>
+        <w:t>Project Justification</w:t>
       </w:r>
       <w:bookmarkEnd w:id="4"/>
     </w:p>
     <w:p>
-      <w:pPr>
-        <w:rPr>
-          <w:lang w:val="en-US"/>
-        </w:rPr>
-      </w:pPr>
-      <w:r>
-        <w:rPr>
-          <w:lang w:val="en-US"/>
-        </w:rPr>
-        <w:t xml:space="preserve">This type of event is hosted yearly. It provides a vision of the competitive side on robotics and many enthusiasts contribute to this. This year, the event will be hosted in an outdoor environment. </w:t>
-      </w:r>
-      <w:r>
-        <w:rPr>
-          <w:lang w:val="en-US"/>
-        </w:rPr>
-        <w:t>On the terrain itself</w:t>
-      </w:r>
-      <w:r>
-        <w:rPr>
-          <w:lang w:val="en-US"/>
-        </w:rPr>
-        <w:t>,</w:t>
-      </w:r>
-      <w:r>
-        <w:rPr>
-          <w:lang w:val="en-US"/>
-        </w:rPr>
-        <w:t xml:space="preserve"> the required equipment will be in place which will allow the execution of the event</w:t>
-      </w:r>
-      <w:r>
-        <w:rPr>
-          <w:lang w:val="en-US"/>
-        </w:rPr>
-        <w:t>. This is the first time the event will take place in an open environment.</w:t>
-      </w:r>
-    </w:p>
-    <w:p>
-      <w:pPr>
-        <w:rPr>
-          <w:lang w:val="en-US"/>
-        </w:rPr>
-      </w:pPr>
-    </w:p>
+      <w:r>
+        <w:t>Our company is best suited for this job due to</w:t>
+      </w:r>
+      <w:r>
+        <w:t xml:space="preserve"> the fact that we have</w:t>
+      </w:r>
+      <w:r>
+        <w:t xml:space="preserve"> previous experience both in making similar techy outdoor events as well as RoboCup competitions. We believe that with the resources provided we can achieve a very successful event and show off RoboCup in the way that it deserves.</w:t>
+      </w:r>
+    </w:p>
+    <w:p/>
     <w:p>
       <w:pPr>
         <w:pStyle w:val="Heading2"/>
       </w:pPr>
-      <w:bookmarkStart w:id="5" w:name="_Toc412819569"/>
-      <w:r>
-        <w:t>Project Justification</w:t>
+      <w:bookmarkStart w:id="5" w:name="_Toc412819570"/>
+      <w:r>
+        <w:t>Project Product</w:t>
       </w:r>
       <w:bookmarkEnd w:id="5"/>
     </w:p>
     <w:p>
       <w:r>
-        <w:t>Our company is best suited for this job due to</w:t>
-      </w:r>
-      <w:r>
-        <w:t xml:space="preserve"> the fact that we have</w:t>
-      </w:r>
-      <w:r>
-        <w:t xml:space="preserve"> previous experience both in making similar techy outdoor events as well as </w:t>
-      </w:r>
-      <w:proofErr w:type="spellStart"/>
-      <w:r>
-        <w:t>RoboCup</w:t>
-      </w:r>
-      <w:proofErr w:type="spellEnd"/>
-      <w:r>
-        <w:t xml:space="preserve"> competitions. We believe that with the resources provided we can achieve a very successful event and show off </w:t>
-      </w:r>
-      <w:proofErr w:type="spellStart"/>
-      <w:r>
-        <w:t>RoboCup</w:t>
-      </w:r>
-      <w:proofErr w:type="spellEnd"/>
-      <w:r>
-        <w:t xml:space="preserve"> in the way that it deserves.</w:t>
-      </w:r>
-    </w:p>
-    <w:p/>
-    <w:p>
-      <w:pPr>
-        <w:pStyle w:val="Heading2"/>
-      </w:pPr>
-      <w:bookmarkStart w:id="6" w:name="_Toc412819570"/>
-      <w:r>
-        <w:t>Project Product</w:t>
-      </w:r>
-      <w:r>
-        <w:t xml:space="preserve"> &lt;&lt;&lt;</w:t>
-      </w:r>
-      <w:bookmarkEnd w:id="6"/>
+        <w:t>In order to execute a successful RoboCup Event we are going to:</w:t>
+      </w:r>
+    </w:p>
+    <w:p>
+      <w:r>
+        <w:t xml:space="preserve">1. Produce a database that will store all info about the event. </w:t>
+      </w:r>
+    </w:p>
+    <w:p>
+      <w:r>
+        <w:t>2. Produce a website that the teams who are participating can register their teams and the visitors can sign in the user can easily navigate and then be able to purchase tickets and make a reservation for tent and get updates about the event. Included all the required features for the event</w:t>
+      </w:r>
+    </w:p>
+    <w:p>
+      <w:r>
+        <w:t>3. Produce a program to book a camping spot.</w:t>
+      </w:r>
+    </w:p>
+    <w:p>
+      <w:r>
+        <w:t xml:space="preserve">4. Produce a door entrance and check out mechanism. </w:t>
+      </w:r>
+    </w:p>
+    <w:p>
+      <w:r>
+        <w:t xml:space="preserve">5. Produce an application to be used at the entrance of the camping </w:t>
+      </w:r>
+    </w:p>
+    <w:p>
+      <w:r>
+        <w:t xml:space="preserve">6. Produce a converter to convert the information in the PayPal-text-file to the database. </w:t>
+      </w:r>
+    </w:p>
+    <w:p>
+      <w:r>
+        <w:t xml:space="preserve">7. Produce a loan system. </w:t>
+      </w:r>
+    </w:p>
+    <w:p>
+      <w:r>
+        <w:t xml:space="preserve">8. Produce an administration page allowing the user to view all data about the event. </w:t>
+      </w:r>
+    </w:p>
+    <w:p>
+      <w:r>
+        <w:lastRenderedPageBreak/>
+        <w:t>9. Produce a map system for users to navigate the event easily.</w:t>
+      </w:r>
     </w:p>
     <w:p/>
     <w:p/>
-    <w:p/>
-    <w:p/>
-    <w:p/>
     <w:p>
       <w:pPr>
         <w:pStyle w:val="Heading2"/>
       </w:pPr>
-      <w:bookmarkStart w:id="7" w:name="_Toc412819571"/>
+      <w:bookmarkStart w:id="6" w:name="_Toc412819571"/>
       <w:r>
         <w:t>Project Deliverables and Non-Deliverables</w:t>
       </w:r>
-      <w:bookmarkEnd w:id="7"/>
+      <w:bookmarkEnd w:id="6"/>
     </w:p>
     <w:p>
       <w:pPr>
@@ -2083,7 +2041,6 @@
         </w:numPr>
       </w:pPr>
       <w:r>
-        <w:lastRenderedPageBreak/>
         <w:t>Applications for</w:t>
       </w:r>
     </w:p>
@@ -2171,20 +2128,32 @@
         <w:t>Conversion of the PayPal data to the database</w:t>
       </w:r>
     </w:p>
+    <w:p>
+      <w:pPr>
+        <w:pStyle w:val="ListParagraph"/>
+        <w:numPr>
+          <w:ilvl w:val="0"/>
+          <w:numId w:val="5"/>
+        </w:numPr>
+      </w:pPr>
+      <w:r>
+        <w:t>User Manual</w:t>
+      </w:r>
+    </w:p>
     <w:p/>
     <w:p/>
     <w:p>
       <w:pPr>
         <w:pStyle w:val="Heading2"/>
       </w:pPr>
-      <w:bookmarkStart w:id="8" w:name="_Toc412819572"/>
+      <w:bookmarkStart w:id="7" w:name="_Toc412819572"/>
       <w:r>
         <w:t>Project Constraints</w:t>
       </w:r>
       <w:r>
         <w:t xml:space="preserve"> &lt;&lt;&lt;</w:t>
       </w:r>
-      <w:bookmarkEnd w:id="8"/>
+      <w:bookmarkEnd w:id="7"/>
     </w:p>
     <w:p>
       <w:pPr>
@@ -2212,17 +2181,8 @@
           <w:sz w:val="24"/>
           <w:szCs w:val="24"/>
         </w:rPr>
-        <w:t xml:space="preserve"> run on </w:t>
-      </w:r>
-      <w:proofErr w:type="spellStart"/>
-      <w:r>
-        <w:rPr>
-          <w:sz w:val="24"/>
-          <w:szCs w:val="24"/>
-        </w:rPr>
-        <w:t>Fontys</w:t>
-      </w:r>
-      <w:proofErr w:type="spellEnd"/>
+        <w:t xml:space="preserve"> run on Fontys</w:t>
+      </w:r>
       <w:r>
         <w:rPr>
           <w:sz w:val="24"/>
@@ -2322,54 +2282,37 @@
     </w:p>
     <w:p>
       <w:pPr>
-        <w:rPr>
-          <w:b/>
-          <w:sz w:val="24"/>
-          <w:szCs w:val="24"/>
-        </w:rPr>
-      </w:pPr>
-    </w:p>
-    <w:p>
-      <w:pPr>
         <w:pStyle w:val="Heading2"/>
       </w:pPr>
-      <w:bookmarkStart w:id="9" w:name="_Toc412819573"/>
+      <w:bookmarkStart w:id="8" w:name="_Toc412819573"/>
       <w:r>
         <w:t>Project Risks</w:t>
       </w:r>
       <w:r>
         <w:t xml:space="preserve"> &lt;&lt;&lt;</w:t>
       </w:r>
-      <w:bookmarkEnd w:id="9"/>
+      <w:bookmarkEnd w:id="8"/>
     </w:p>
     <w:p>
       <w:r>
         <w:t>-Weather</w:t>
       </w:r>
     </w:p>
-    <w:p/>
-    <w:p/>
-    <w:p/>
-    <w:p/>
-    <w:p/>
-    <w:p/>
-    <w:p/>
-    <w:p/>
     <w:p>
       <w:pPr>
         <w:pStyle w:val="Heading1"/>
         <w:spacing w:before="0"/>
       </w:pPr>
-      <w:bookmarkStart w:id="10" w:name="_Toc405722687"/>
-      <w:bookmarkStart w:id="11" w:name="_Toc372622759"/>
-      <w:bookmarkStart w:id="12" w:name="_Toc412819574"/>
+      <w:bookmarkStart w:id="9" w:name="_Toc405722687"/>
+      <w:bookmarkStart w:id="10" w:name="_Toc372622759"/>
+      <w:bookmarkStart w:id="11" w:name="_Toc412819574"/>
       <w:r>
         <w:lastRenderedPageBreak/>
         <w:t>Project Phasing</w:t>
       </w:r>
+      <w:bookmarkEnd w:id="9"/>
       <w:bookmarkEnd w:id="10"/>
       <w:bookmarkEnd w:id="11"/>
-      <w:bookmarkEnd w:id="12"/>
     </w:p>
     <w:p>
       <w:pPr>
@@ -2381,6 +2324,84 @@
           <w:lang w:val="en-US" w:eastAsia="nl-NL"/>
         </w:rPr>
       </w:pPr>
+      <w:r>
+        <w:rPr>
+          <w:noProof/>
+          <w:sz w:val="24"/>
+          <w:lang w:val="en-US"/>
+        </w:rPr>
+        <mc:AlternateContent>
+          <mc:Choice Requires="wps">
+            <w:drawing>
+              <wp:anchor distT="0" distB="0" distL="114300" distR="114300" simplePos="0" relativeHeight="251724800" behindDoc="0" locked="0" layoutInCell="0" allowOverlap="1" wp14:anchorId="78E52F62" wp14:editId="55BDF451">
+                <wp:simplePos x="0" y="0"/>
+                <wp:positionH relativeFrom="column">
+                  <wp:posOffset>6065520</wp:posOffset>
+                </wp:positionH>
+                <wp:positionV relativeFrom="paragraph">
+                  <wp:posOffset>158750</wp:posOffset>
+                </wp:positionV>
+                <wp:extent cx="0" cy="3962400"/>
+                <wp:effectExtent l="0" t="0" r="19050" b="0"/>
+                <wp:wrapNone/>
+                <wp:docPr id="58" name="Straight Connector 58"/>
+                <wp:cNvGraphicFramePr>
+                  <a:graphicFrameLocks xmlns:a="http://schemas.openxmlformats.org/drawingml/2006/main"/>
+                </wp:cNvGraphicFramePr>
+                <a:graphic xmlns:a="http://schemas.openxmlformats.org/drawingml/2006/main">
+                  <a:graphicData uri="http://schemas.microsoft.com/office/word/2010/wordprocessingShape">
+                    <wps:wsp>
+                      <wps:cNvCnPr>
+                        <a:cxnSpLocks noChangeShapeType="1"/>
+                      </wps:cNvCnPr>
+                      <wps:spPr bwMode="auto">
+                        <a:xfrm>
+                          <a:off x="0" y="0"/>
+                          <a:ext cx="0" cy="3962400"/>
+                        </a:xfrm>
+                        <a:prstGeom prst="line">
+                          <a:avLst/>
+                        </a:prstGeom>
+                        <a:noFill/>
+                        <a:ln w="9525">
+                          <a:solidFill>
+                            <a:srgbClr val="000000"/>
+                          </a:solidFill>
+                          <a:prstDash val="dashDot"/>
+                          <a:round/>
+                          <a:headEnd/>
+                          <a:tailEnd/>
+                        </a:ln>
+                        <a:extLst>
+                          <a:ext uri="{909E8E84-426E-40DD-AFC4-6F175D3DCCD1}">
+                            <a14:hiddenFill xmlns:a14="http://schemas.microsoft.com/office/drawing/2010/main">
+                              <a:noFill/>
+                            </a14:hiddenFill>
+                          </a:ext>
+                        </a:extLst>
+                      </wps:spPr>
+                      <wps:bodyPr/>
+                    </wps:wsp>
+                  </a:graphicData>
+                </a:graphic>
+                <wp14:sizeRelH relativeFrom="page">
+                  <wp14:pctWidth>0</wp14:pctWidth>
+                </wp14:sizeRelH>
+                <wp14:sizeRelV relativeFrom="page">
+                  <wp14:pctHeight>0</wp14:pctHeight>
+                </wp14:sizeRelV>
+              </wp:anchor>
+            </w:drawing>
+          </mc:Choice>
+          <mc:Fallback>
+            <w:pict>
+              <v:line id="Straight Connector 58" o:spid="_x0000_s1026" style="position:absolute;z-index:251724800;visibility:visible;mso-wrap-style:square;mso-width-percent:0;mso-height-percent:0;mso-wrap-distance-left:9pt;mso-wrap-distance-top:0;mso-wrap-distance-right:9pt;mso-wrap-distance-bottom:0;mso-position-horizontal:absolute;mso-position-horizontal-relative:text;mso-position-vertical:absolute;mso-position-vertical-relative:text;mso-width-percent:0;mso-height-percent:0;mso-width-relative:page;mso-height-relative:page" from="477.6pt,12.5pt" to="477.6pt,324.5pt" o:gfxdata="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" o:allowincell="f">
+                <v:stroke dashstyle="dashDot"/>
+              </v:line>
+            </w:pict>
+          </mc:Fallback>
+        </mc:AlternateContent>
+      </w:r>
       <w:r>
         <w:rPr>
           <w:noProof/>
@@ -2543,7 +2564,7 @@
         <mc:AlternateContent>
           <mc:Choice Requires="wps">
             <w:drawing>
-              <wp:anchor distT="0" distB="0" distL="114300" distR="114300" simplePos="0" relativeHeight="251669504" behindDoc="0" locked="0" layoutInCell="0" allowOverlap="1" wp14:anchorId="1AF3551A" wp14:editId="4BC9B6E8">
+              <wp:anchor distT="0" distB="0" distL="114300" distR="114300" simplePos="0" relativeHeight="251669504" behindDoc="0" locked="0" layoutInCell="0" allowOverlap="1" wp14:anchorId="1AF3551A" wp14:editId="3AFB4CCC">
                 <wp:simplePos x="0" y="0"/>
                 <wp:positionH relativeFrom="column">
                   <wp:posOffset>4881245</wp:posOffset>
@@ -2606,84 +2627,6 @@
           <mc:Fallback>
             <w:pict>
               <v:line id="Straight Connector 31" o:spid="_x0000_s1026" style="position:absolute;z-index:251669504;visibility:visible;mso-wrap-style:square;mso-width-percent:0;mso-height-percent:0;mso-wrap-distance-left:9pt;mso-wrap-distance-top:0;mso-wrap-distance-right:9pt;mso-wrap-distance-bottom:0;mso-position-horizontal:absolute;mso-position-horizontal-relative:text;mso-position-vertical:absolute;mso-position-vertical-relative:text;mso-width-percent:0;mso-height-percent:0;mso-width-relative:page;mso-height-relative:page" from="384.35pt,12.5pt" to="384.35pt,324.5pt" o:gfxdata="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" o:allowincell="f">
-                <v:stroke dashstyle="dashDot"/>
-              </v:line>
-            </w:pict>
-          </mc:Fallback>
-        </mc:AlternateContent>
-      </w:r>
-      <w:r>
-        <w:rPr>
-          <w:noProof/>
-          <w:sz w:val="24"/>
-          <w:lang w:val="en-US"/>
-        </w:rPr>
-        <mc:AlternateContent>
-          <mc:Choice Requires="wps">
-            <w:drawing>
-              <wp:anchor distT="0" distB="0" distL="114300" distR="114300" simplePos="0" relativeHeight="251724800" behindDoc="0" locked="0" layoutInCell="0" allowOverlap="1" wp14:anchorId="78E52F62" wp14:editId="147ABA06">
-                <wp:simplePos x="0" y="0"/>
-                <wp:positionH relativeFrom="column">
-                  <wp:posOffset>6271895</wp:posOffset>
-                </wp:positionH>
-                <wp:positionV relativeFrom="paragraph">
-                  <wp:posOffset>158750</wp:posOffset>
-                </wp:positionV>
-                <wp:extent cx="0" cy="3962400"/>
-                <wp:effectExtent l="0" t="0" r="19050" b="0"/>
-                <wp:wrapNone/>
-                <wp:docPr id="58" name="Straight Connector 58"/>
-                <wp:cNvGraphicFramePr>
-                  <a:graphicFrameLocks xmlns:a="http://schemas.openxmlformats.org/drawingml/2006/main"/>
-                </wp:cNvGraphicFramePr>
-                <a:graphic xmlns:a="http://schemas.openxmlformats.org/drawingml/2006/main">
-                  <a:graphicData uri="http://schemas.microsoft.com/office/word/2010/wordprocessingShape">
-                    <wps:wsp>
-                      <wps:cNvCnPr>
-                        <a:cxnSpLocks noChangeShapeType="1"/>
-                      </wps:cNvCnPr>
-                      <wps:spPr bwMode="auto">
-                        <a:xfrm>
-                          <a:off x="0" y="0"/>
-                          <a:ext cx="0" cy="3962400"/>
-                        </a:xfrm>
-                        <a:prstGeom prst="line">
-                          <a:avLst/>
-                        </a:prstGeom>
-                        <a:noFill/>
-                        <a:ln w="9525">
-                          <a:solidFill>
-                            <a:srgbClr val="000000"/>
-                          </a:solidFill>
-                          <a:prstDash val="dashDot"/>
-                          <a:round/>
-                          <a:headEnd/>
-                          <a:tailEnd/>
-                        </a:ln>
-                        <a:extLst>
-                          <a:ext uri="{909E8E84-426E-40DD-AFC4-6F175D3DCCD1}">
-                            <a14:hiddenFill xmlns:a14="http://schemas.microsoft.com/office/drawing/2010/main">
-                              <a:noFill/>
-                            </a14:hiddenFill>
-                          </a:ext>
-                        </a:extLst>
-                      </wps:spPr>
-                      <wps:bodyPr/>
-                    </wps:wsp>
-                  </a:graphicData>
-                </a:graphic>
-                <wp14:sizeRelH relativeFrom="page">
-                  <wp14:pctWidth>0</wp14:pctWidth>
-                </wp14:sizeRelH>
-                <wp14:sizeRelV relativeFrom="page">
-                  <wp14:pctHeight>0</wp14:pctHeight>
-                </wp14:sizeRelV>
-              </wp:anchor>
-            </w:drawing>
-          </mc:Choice>
-          <mc:Fallback>
-            <w:pict>
-              <v:line id="Straight Connector 58" o:spid="_x0000_s1026" style="position:absolute;z-index:251724800;visibility:visible;mso-wrap-style:square;mso-width-percent:0;mso-height-percent:0;mso-wrap-distance-left:9pt;mso-wrap-distance-top:0;mso-wrap-distance-right:9pt;mso-wrap-distance-bottom:0;mso-position-horizontal:absolute;mso-position-horizontal-relative:text;mso-position-vertical:absolute;mso-position-vertical-relative:text;mso-width-percent:0;mso-height-percent:0;mso-width-relative:page;mso-height-relative:page" from="493.85pt,12.5pt" to="493.85pt,324.5pt" o:gfxdata="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" o:allowincell="f">
                 <v:stroke dashstyle="dashDot"/>
               </v:line>
             </w:pict>
@@ -4791,6 +4734,126 @@
         <mc:AlternateContent>
           <mc:Choice Requires="wps">
             <w:drawing>
+              <wp:anchor distT="0" distB="0" distL="114300" distR="114300" simplePos="0" relativeHeight="251727872" behindDoc="0" locked="0" layoutInCell="0" allowOverlap="1" wp14:anchorId="61479470" wp14:editId="22A65E82">
+                <wp:simplePos x="0" y="0"/>
+                <wp:positionH relativeFrom="column">
+                  <wp:posOffset>5088255</wp:posOffset>
+                </wp:positionH>
+                <wp:positionV relativeFrom="paragraph">
+                  <wp:posOffset>210185</wp:posOffset>
+                </wp:positionV>
+                <wp:extent cx="897890" cy="314325"/>
+                <wp:effectExtent l="0" t="0" r="16510" b="28575"/>
+                <wp:wrapNone/>
+                <wp:docPr id="60" name="Rectangle 60"/>
+                <wp:cNvGraphicFramePr>
+                  <a:graphicFrameLocks xmlns:a="http://schemas.openxmlformats.org/drawingml/2006/main"/>
+                </wp:cNvGraphicFramePr>
+                <a:graphic xmlns:a="http://schemas.openxmlformats.org/drawingml/2006/main">
+                  <a:graphicData uri="http://schemas.microsoft.com/office/word/2010/wordprocessingShape">
+                    <wps:wsp>
+                      <wps:cNvSpPr>
+                        <a:spLocks noChangeArrowheads="1"/>
+                      </wps:cNvSpPr>
+                      <wps:spPr bwMode="auto">
+                        <a:xfrm>
+                          <a:off x="0" y="0"/>
+                          <a:ext cx="897890" cy="314325"/>
+                        </a:xfrm>
+                        <a:prstGeom prst="rect">
+                          <a:avLst/>
+                        </a:prstGeom>
+                        <a:solidFill>
+                          <a:srgbClr val="FFFFFF"/>
+                        </a:solidFill>
+                        <a:ln w="9525">
+                          <a:solidFill>
+                            <a:srgbClr val="000000"/>
+                          </a:solidFill>
+                          <a:miter lim="800000"/>
+                          <a:headEnd/>
+                          <a:tailEnd/>
+                        </a:ln>
+                      </wps:spPr>
+                      <wps:txbx>
+                        <w:txbxContent>
+                          <w:p>
+                            <w:pPr>
+                              <w:jc w:val="center"/>
+                              <w:rPr>
+                                <w:lang w:val="en-US"/>
+                              </w:rPr>
+                            </w:pPr>
+                            <w:r>
+                              <w:rPr>
+                                <w:lang w:val="en-US"/>
+                              </w:rPr>
+                              <w:t xml:space="preserve">Final </w:t>
+                            </w:r>
+                            <w:r>
+                              <w:rPr>
+                                <w:lang w:val="en-US"/>
+                              </w:rPr>
+                              <w:t>Product</w:t>
+                            </w:r>
+                          </w:p>
+                        </w:txbxContent>
+                      </wps:txbx>
+                      <wps:bodyPr rot="0" vert="horz" wrap="square" lIns="54000" tIns="54000" rIns="54000" bIns="54000" anchor="ctr" anchorCtr="0" upright="1">
+                        <a:noAutofit/>
+                      </wps:bodyPr>
+                    </wps:wsp>
+                  </a:graphicData>
+                </a:graphic>
+                <wp14:sizeRelH relativeFrom="page">
+                  <wp14:pctWidth>0</wp14:pctWidth>
+                </wp14:sizeRelH>
+                <wp14:sizeRelV relativeFrom="page">
+                  <wp14:pctHeight>0</wp14:pctHeight>
+                </wp14:sizeRelV>
+              </wp:anchor>
+            </w:drawing>
+          </mc:Choice>
+          <mc:Fallback>
+            <w:pict>
+              <v:rect id="Rectangle 60" o:spid="_x0000_s1039" style="position:absolute;margin-left:400.65pt;margin-top:16.55pt;width:70.7pt;height:24.75pt;z-index:251727872;visibility:visible;mso-wrap-style:square;mso-width-percent:0;mso-height-percent:0;mso-wrap-distance-left:9pt;mso-wrap-distance-top:0;mso-wrap-distance-right:9pt;mso-wrap-distance-bottom:0;mso-position-horizontal:absolute;mso-position-horizontal-relative:text;mso-position-vertical:absolute;mso-position-vertical-relative:text;mso-width-percent:0;mso-height-percent:0;mso-width-relative:page;mso-height-relative:page;v-text-anchor:middle" o:gfxdata="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" o:allowincell="f">
+                <v:textbox inset="1.5mm,1.5mm,1.5mm,1.5mm">
+                  <w:txbxContent>
+                    <w:p>
+                      <w:pPr>
+                        <w:jc w:val="center"/>
+                        <w:rPr>
+                          <w:lang w:val="en-US"/>
+                        </w:rPr>
+                      </w:pPr>
+                      <w:r>
+                        <w:rPr>
+                          <w:lang w:val="en-US"/>
+                        </w:rPr>
+                        <w:t xml:space="preserve">Final </w:t>
+                      </w:r>
+                      <w:r>
+                        <w:rPr>
+                          <w:lang w:val="en-US"/>
+                        </w:rPr>
+                        <w:t>Product</w:t>
+                      </w:r>
+                    </w:p>
+                  </w:txbxContent>
+                </v:textbox>
+              </v:rect>
+            </w:pict>
+          </mc:Fallback>
+        </mc:AlternateContent>
+      </w:r>
+      <w:r>
+        <w:rPr>
+          <w:noProof/>
+          <w:lang w:val="en-US"/>
+        </w:rPr>
+        <mc:AlternateContent>
+          <mc:Choice Requires="wps">
+            <w:drawing>
               <wp:anchor distT="0" distB="0" distL="114300" distR="114300" simplePos="0" relativeHeight="251752448" behindDoc="0" locked="0" layoutInCell="0" allowOverlap="1" wp14:anchorId="421F112F" wp14:editId="0173EC5B">
                 <wp:simplePos x="0" y="0"/>
                 <wp:positionH relativeFrom="column">
@@ -4867,7 +4930,7 @@
         <mc:AlternateContent>
           <mc:Choice Requires="wps">
             <w:drawing>
-              <wp:anchor distT="0" distB="0" distL="114300" distR="114300" simplePos="0" relativeHeight="251667456" behindDoc="0" locked="0" layoutInCell="0" allowOverlap="1" wp14:anchorId="382BF585" wp14:editId="1BA7F4E7">
+              <wp:anchor distT="0" distB="0" distL="114300" distR="114300" simplePos="0" relativeHeight="251667456" behindDoc="0" locked="0" layoutInCell="0" allowOverlap="1" wp14:anchorId="382BF585" wp14:editId="37F94C8E">
                 <wp:simplePos x="0" y="0"/>
                 <wp:positionH relativeFrom="column">
                   <wp:posOffset>1118870</wp:posOffset>
@@ -4931,114 +4994,6 @@
               <v:line id="Straight Connector 14" o:spid="_x0000_s1026" style="position:absolute;z-index:251667456;visibility:visible;mso-wrap-style:square;mso-width-percent:0;mso-height-percent:0;mso-wrap-distance-left:9pt;mso-wrap-distance-top:0;mso-wrap-distance-right:9pt;mso-wrap-distance-bottom:0;mso-position-horizontal:absolute;mso-position-horizontal-relative:text;mso-position-vertical:absolute;mso-position-vertical-relative:text;mso-width-percent:0;mso-height-percent:0;mso-width-relative:page;mso-height-relative:page" from="88.1pt,23.35pt" to="110.6pt,23.35pt" o:gfxdata="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" o:allowincell="f">
                 <v:stroke endarrow="block"/>
               </v:line>
-            </w:pict>
-          </mc:Fallback>
-        </mc:AlternateContent>
-      </w:r>
-      <w:r>
-        <w:rPr>
-          <w:noProof/>
-          <w:lang w:val="en-US"/>
-        </w:rPr>
-        <mc:AlternateContent>
-          <mc:Choice Requires="wps">
-            <w:drawing>
-              <wp:anchor distT="0" distB="0" distL="114300" distR="114300" simplePos="0" relativeHeight="251727872" behindDoc="0" locked="0" layoutInCell="0" allowOverlap="1" wp14:anchorId="61479470" wp14:editId="156B0189">
-                <wp:simplePos x="0" y="0"/>
-                <wp:positionH relativeFrom="column">
-                  <wp:posOffset>5086985</wp:posOffset>
-                </wp:positionH>
-                <wp:positionV relativeFrom="paragraph">
-                  <wp:posOffset>210185</wp:posOffset>
-                </wp:positionV>
-                <wp:extent cx="828675" cy="314325"/>
-                <wp:effectExtent l="0" t="0" r="28575" b="28575"/>
-                <wp:wrapNone/>
-                <wp:docPr id="60" name="Rectangle 60"/>
-                <wp:cNvGraphicFramePr>
-                  <a:graphicFrameLocks xmlns:a="http://schemas.openxmlformats.org/drawingml/2006/main"/>
-                </wp:cNvGraphicFramePr>
-                <a:graphic xmlns:a="http://schemas.openxmlformats.org/drawingml/2006/main">
-                  <a:graphicData uri="http://schemas.microsoft.com/office/word/2010/wordprocessingShape">
-                    <wps:wsp>
-                      <wps:cNvSpPr>
-                        <a:spLocks noChangeArrowheads="1"/>
-                      </wps:cNvSpPr>
-                      <wps:spPr bwMode="auto">
-                        <a:xfrm>
-                          <a:off x="0" y="0"/>
-                          <a:ext cx="828675" cy="314325"/>
-                        </a:xfrm>
-                        <a:prstGeom prst="rect">
-                          <a:avLst/>
-                        </a:prstGeom>
-                        <a:solidFill>
-                          <a:srgbClr val="FFFFFF"/>
-                        </a:solidFill>
-                        <a:ln w="9525">
-                          <a:solidFill>
-                            <a:srgbClr val="000000"/>
-                          </a:solidFill>
-                          <a:miter lim="800000"/>
-                          <a:headEnd/>
-                          <a:tailEnd/>
-                        </a:ln>
-                      </wps:spPr>
-                      <wps:txbx>
-                        <w:txbxContent>
-                          <w:p>
-                            <w:pPr>
-                              <w:jc w:val="center"/>
-                              <w:rPr>
-                                <w:lang w:val="en-US"/>
-                              </w:rPr>
-                            </w:pPr>
-                            <w:r>
-                              <w:rPr>
-                                <w:lang w:val="en-US"/>
-                              </w:rPr>
-                              <w:t>Final Result</w:t>
-                            </w:r>
-                          </w:p>
-                        </w:txbxContent>
-                      </wps:txbx>
-                      <wps:bodyPr rot="0" vert="horz" wrap="square" lIns="54000" tIns="54000" rIns="54000" bIns="54000" anchor="ctr" anchorCtr="0" upright="1">
-                        <a:noAutofit/>
-                      </wps:bodyPr>
-                    </wps:wsp>
-                  </a:graphicData>
-                </a:graphic>
-                <wp14:sizeRelH relativeFrom="page">
-                  <wp14:pctWidth>0</wp14:pctWidth>
-                </wp14:sizeRelH>
-                <wp14:sizeRelV relativeFrom="page">
-                  <wp14:pctHeight>0</wp14:pctHeight>
-                </wp14:sizeRelV>
-              </wp:anchor>
-            </w:drawing>
-          </mc:Choice>
-          <mc:Fallback>
-            <w:pict>
-              <v:rect id="Rectangle 60" o:spid="_x0000_s1039" style="position:absolute;margin-left:400.55pt;margin-top:16.55pt;width:65.25pt;height:24.75pt;z-index:251727872;visibility:visible;mso-wrap-style:square;mso-width-percent:0;mso-height-percent:0;mso-wrap-distance-left:9pt;mso-wrap-distance-top:0;mso-wrap-distance-right:9pt;mso-wrap-distance-bottom:0;mso-position-horizontal:absolute;mso-position-horizontal-relative:text;mso-position-vertical:absolute;mso-position-vertical-relative:text;mso-width-percent:0;mso-height-percent:0;mso-width-relative:page;mso-height-relative:page;v-text-anchor:middle" o:gfxdata="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" o:allowincell="f">
-                <v:textbox inset="1.5mm,1.5mm,1.5mm,1.5mm">
-                  <w:txbxContent>
-                    <w:p>
-                      <w:pPr>
-                        <w:jc w:val="center"/>
-                        <w:rPr>
-                          <w:lang w:val="en-US"/>
-                        </w:rPr>
-                      </w:pPr>
-                      <w:r>
-                        <w:rPr>
-                          <w:lang w:val="en-US"/>
-                        </w:rPr>
-                        <w:t>Final Result</w:t>
-                      </w:r>
-                    </w:p>
-                  </w:txbxContent>
-                </v:textbox>
-              </v:rect>
             </w:pict>
           </mc:Fallback>
         </mc:AlternateContent>
@@ -6040,10 +5995,10 @@
         <mc:AlternateContent>
           <mc:Choice Requires="wps">
             <w:drawing>
-              <wp:anchor distT="0" distB="0" distL="114300" distR="114300" simplePos="0" relativeHeight="251725824" behindDoc="0" locked="0" layoutInCell="0" allowOverlap="1" wp14:anchorId="3CE837E7" wp14:editId="52D5EC12">
+              <wp:anchor distT="0" distB="0" distL="114300" distR="114300" simplePos="0" relativeHeight="251725824" behindDoc="0" locked="0" layoutInCell="0" allowOverlap="1" wp14:anchorId="3CE837E7" wp14:editId="4523D250">
                 <wp:simplePos x="0" y="0"/>
                 <wp:positionH relativeFrom="column">
-                  <wp:posOffset>5983605</wp:posOffset>
+                  <wp:posOffset>5785485</wp:posOffset>
                 </wp:positionH>
                 <wp:positionV relativeFrom="paragraph">
                   <wp:posOffset>55880</wp:posOffset>
@@ -6117,7 +6072,7 @@
           </mc:Choice>
           <mc:Fallback>
             <w:pict>
-              <v:shape id="Text Box 59" o:spid="_x0000_s1045" type="#_x0000_t202" style="position:absolute;margin-left:471.15pt;margin-top:4.4pt;width:43.2pt;height:25.5pt;z-index:251725824;visibility:visible;mso-wrap-style:square;mso-width-percent:0;mso-height-percent:0;mso-wrap-distance-left:9pt;mso-wrap-distance-top:0;mso-wrap-distance-right:9pt;mso-wrap-distance-bottom:0;mso-position-horizontal:absolute;mso-position-horizontal-relative:text;mso-position-vertical:absolute;mso-position-vertical-relative:text;mso-width-percent:0;mso-height-percent:0;mso-width-relative:page;mso-height-relative:page;v-text-anchor:top" o:gfxdata="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" o:allowincell="f">
+              <v:shape id="Text Box 59" o:spid="_x0000_s1045" type="#_x0000_t202" style="position:absolute;margin-left:455.55pt;margin-top:4.4pt;width:43.2pt;height:25.5pt;z-index:251725824;visibility:visible;mso-wrap-style:square;mso-width-percent:0;mso-height-percent:0;mso-wrap-distance-left:9pt;mso-wrap-distance-top:0;mso-wrap-distance-right:9pt;mso-wrap-distance-bottom:0;mso-position-horizontal:absolute;mso-position-horizontal-relative:text;mso-position-vertical:absolute;mso-position-vertical-relative:text;mso-width-percent:0;mso-height-percent:0;mso-width-relative:page;mso-height-relative:page;v-text-anchor:top" o:gfxdata="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" o:allowincell="f">
                 <v:textbox inset="1.5mm,1.5mm,1.5mm,1.5mm">
                   <w:txbxContent>
                     <w:p>
@@ -6590,10 +6545,12 @@
     </w:p>
     <w:p>
       <w:pPr>
+        <w:pStyle w:val="Heading2"/>
         <w:rPr>
           <w:lang w:val="en-US" w:eastAsia="nl-NL"/>
         </w:rPr>
       </w:pPr>
+      <w:bookmarkStart w:id="12" w:name="_Toc412819575"/>
     </w:p>
     <w:p>
       <w:pPr>
@@ -6602,7 +6559,6 @@
           <w:lang w:val="en-US" w:eastAsia="nl-NL"/>
         </w:rPr>
       </w:pPr>
-      <w:bookmarkStart w:id="13" w:name="_Toc412819575"/>
       <w:r>
         <w:rPr>
           <w:lang w:val="en-US" w:eastAsia="nl-NL"/>
@@ -6615,7 +6571,7 @@
         </w:rPr>
         <w:t xml:space="preserve"> Deliverables</w:t>
       </w:r>
-      <w:bookmarkEnd w:id="13"/>
+      <w:bookmarkEnd w:id="12"/>
     </w:p>
     <w:p>
       <w:pPr>
@@ -6662,8 +6618,30 @@
         </w:numPr>
       </w:pPr>
       <w:r>
-        <w:t>Setup Document v1</w:t>
-      </w:r>
+        <w:t>Choosing which DBMS to use</w:t>
+      </w:r>
+    </w:p>
+    <w:p>
+      <w:pPr>
+        <w:pStyle w:val="Heading2"/>
+        <w:rPr>
+          <w:lang w:val="en-US" w:eastAsia="nl-NL"/>
+        </w:rPr>
+      </w:pPr>
+      <w:bookmarkStart w:id="13" w:name="_Toc412819576"/>
+      <w:r>
+        <w:rPr>
+          <w:lang w:val="en-US" w:eastAsia="nl-NL"/>
+        </w:rPr>
+        <w:t>M</w:t>
+      </w:r>
+      <w:r>
+        <w:rPr>
+          <w:lang w:val="en-US" w:eastAsia="nl-NL"/>
+        </w:rPr>
+        <w:t>2 Deliverables</w:t>
+      </w:r>
+      <w:bookmarkEnd w:id="13"/>
     </w:p>
     <w:p>
       <w:pPr>
@@ -6674,30 +6652,8 @@
         </w:numPr>
       </w:pPr>
       <w:r>
-        <w:t>Choosing which DBMS to use</w:t>
-      </w:r>
-    </w:p>
-    <w:p>
-      <w:pPr>
-        <w:pStyle w:val="Heading2"/>
-        <w:rPr>
-          <w:lang w:val="en-US" w:eastAsia="nl-NL"/>
-        </w:rPr>
-      </w:pPr>
-      <w:bookmarkStart w:id="14" w:name="_Toc412819576"/>
-      <w:r>
-        <w:rPr>
-          <w:lang w:val="en-US" w:eastAsia="nl-NL"/>
-        </w:rPr>
-        <w:t>M</w:t>
-      </w:r>
-      <w:r>
-        <w:rPr>
-          <w:lang w:val="en-US" w:eastAsia="nl-NL"/>
-        </w:rPr>
-        <w:t>2 Deliverables</w:t>
-      </w:r>
-      <w:bookmarkEnd w:id="14"/>
+        <w:t>Class Structure</w:t>
+      </w:r>
     </w:p>
     <w:p>
       <w:pPr>
@@ -6708,7 +6664,7 @@
         </w:numPr>
       </w:pPr>
       <w:r>
-        <w:t>Class Structure</w:t>
+        <w:t>Applications GUI</w:t>
       </w:r>
     </w:p>
     <w:p>
@@ -6720,7 +6676,7 @@
         </w:numPr>
       </w:pPr>
       <w:r>
-        <w:t>Applications GUI</w:t>
+        <w:t>Database Design and Implementation</w:t>
       </w:r>
     </w:p>
     <w:p>
@@ -6732,7 +6688,7 @@
         </w:numPr>
       </w:pPr>
       <w:r>
-        <w:t>Database Design and Implementation</w:t>
+        <w:t>Website v1</w:t>
       </w:r>
     </w:p>
     <w:p>
@@ -6744,7 +6700,7 @@
         </w:numPr>
       </w:pPr>
       <w:r>
-        <w:t>Website v1</w:t>
+        <w:t>Setup Document</w:t>
       </w:r>
     </w:p>
     <w:p>
@@ -6778,11 +6734,19 @@
           <w:lang w:val="en-US" w:eastAsia="nl-NL"/>
         </w:rPr>
       </w:pPr>
-      <w:bookmarkStart w:id="15" w:name="_Toc412819577"/>
-      <w:r>
+      <w:bookmarkStart w:id="14" w:name="_Toc412819577"/>
+    </w:p>
+    <w:p>
+      <w:pPr>
+        <w:pStyle w:val="Heading2"/>
         <w:rPr>
           <w:lang w:val="en-US" w:eastAsia="nl-NL"/>
         </w:rPr>
+      </w:pPr>
+      <w:r>
+        <w:rPr>
+          <w:lang w:val="en-US" w:eastAsia="nl-NL"/>
+        </w:rPr>
         <w:t>M</w:t>
       </w:r>
       <w:r>
@@ -6791,7 +6755,7 @@
         </w:rPr>
         <w:t>3 Deliverables</w:t>
       </w:r>
-      <w:bookmarkEnd w:id="15"/>
+      <w:bookmarkEnd w:id="14"/>
     </w:p>
     <w:p>
       <w:pPr>
@@ -6832,7 +6796,7 @@
           <w:lang w:val="en-US" w:eastAsia="nl-NL"/>
         </w:rPr>
       </w:pPr>
-      <w:bookmarkStart w:id="16" w:name="_Toc412819578"/>
+      <w:bookmarkStart w:id="15" w:name="_Toc412819578"/>
       <w:r>
         <w:rPr>
           <w:lang w:val="en-US" w:eastAsia="nl-NL"/>
@@ -6845,7 +6809,7 @@
         </w:rPr>
         <w:t>4 Deliverables</w:t>
       </w:r>
-      <w:bookmarkEnd w:id="16"/>
+      <w:bookmarkEnd w:id="15"/>
     </w:p>
     <w:p>
       <w:pPr>
@@ -6914,7 +6878,7 @@
           <w:lang w:val="en-US" w:eastAsia="nl-NL"/>
         </w:rPr>
       </w:pPr>
-      <w:bookmarkStart w:id="17" w:name="_Toc412819579"/>
+      <w:bookmarkStart w:id="16" w:name="_Toc412819579"/>
       <w:r>
         <w:rPr>
           <w:lang w:val="en-US" w:eastAsia="nl-NL"/>
@@ -6927,7 +6891,7 @@
         </w:rPr>
         <w:t>5 Deliverables</w:t>
       </w:r>
-      <w:bookmarkEnd w:id="17"/>
+      <w:bookmarkEnd w:id="16"/>
     </w:p>
     <w:p>
       <w:pPr>
@@ -6970,28 +6934,30 @@
     <w:p/>
     <w:p/>
     <w:p/>
-    <w:p/>
-    <w:p/>
     <w:p>
       <w:pPr>
         <w:pStyle w:val="Heading1"/>
       </w:pPr>
-      <w:bookmarkStart w:id="18" w:name="_Toc412819580"/>
-      <w:r>
-        <w:lastRenderedPageBreak/>
+      <w:bookmarkStart w:id="17" w:name="_Toc412819580"/>
+    </w:p>
+    <w:p>
+      <w:pPr>
+        <w:pStyle w:val="Heading1"/>
+      </w:pPr>
+      <w:r>
         <w:t>MOSQUITO</w:t>
       </w:r>
+      <w:bookmarkEnd w:id="17"/>
+    </w:p>
+    <w:p>
+      <w:pPr>
+        <w:pStyle w:val="Heading2"/>
+      </w:pPr>
+      <w:bookmarkStart w:id="18" w:name="_Toc412819581"/>
+      <w:r>
+        <w:t>Quality</w:t>
+      </w:r>
       <w:bookmarkEnd w:id="18"/>
-    </w:p>
-    <w:p>
-      <w:pPr>
-        <w:pStyle w:val="Heading2"/>
-      </w:pPr>
-      <w:bookmarkStart w:id="19" w:name="_Toc412819581"/>
-      <w:r>
-        <w:t>Quality</w:t>
-      </w:r>
-      <w:bookmarkEnd w:id="19"/>
     </w:p>
     <w:p>
       <w:pPr>
@@ -7003,31 +6969,21 @@
           <w:b/>
           <w:i/>
         </w:rPr>
-        <w:t>Quality constraints</w:t>
+        <w:t>Product</w:t>
       </w:r>
       <w:r>
         <w:rPr>
           <w:b/>
           <w:i/>
         </w:rPr>
+        <w:t xml:space="preserve"> constraints</w:t>
+      </w:r>
+      <w:r>
+        <w:rPr>
+          <w:b/>
+          <w:i/>
+        </w:rPr>
         <w:t xml:space="preserve">: </w:t>
-      </w:r>
-      <w:r>
-        <w:br/>
-        <w:t xml:space="preserve">- </w:t>
-      </w:r>
-      <w:r>
-        <w:t>The applications must limit user interaction, but grant them enough freedom to complete their request with ease</w:t>
-      </w:r>
-      <w:r>
-        <w:br/>
-        <w:t>- The GUI has to be easy</w:t>
-      </w:r>
-      <w:r>
-        <w:t xml:space="preserve"> to use</w:t>
-      </w:r>
-      <w:r>
-        <w:t xml:space="preserve"> and appealing for the users</w:t>
       </w:r>
     </w:p>
     <w:p>
@@ -7036,7 +6992,10 @@
         <w:ind w:left="0"/>
       </w:pPr>
       <w:r>
-        <w:t xml:space="preserve"> </w:t>
+        <w:t xml:space="preserve">- </w:t>
+      </w:r>
+      <w:r>
+        <w:t>Hardware</w:t>
       </w:r>
     </w:p>
     <w:p>
@@ -7045,46 +7004,8 @@
         <w:ind w:left="0"/>
       </w:pPr>
       <w:r>
-        <w:rPr>
-          <w:b/>
-          <w:i/>
-        </w:rPr>
-        <w:t>Problem prevention</w:t>
-      </w:r>
-      <w:r>
-        <w:rPr>
-          <w:b/>
-          <w:i/>
-        </w:rPr>
-        <w:t xml:space="preserve">: </w:t>
-      </w:r>
-      <w:r>
-        <w:br/>
-        <w:t xml:space="preserve">- </w:t>
-      </w:r>
-      <w:r>
-        <w:t>The area is protected from rain and wind.</w:t>
-      </w:r>
-      <w:r>
-        <w:br/>
-        <w:t xml:space="preserve">- </w:t>
-      </w:r>
-      <w:r>
-        <w:t>Applications will have exception handling on every unnatural action</w:t>
-      </w:r>
-      <w:r>
-        <w:br/>
-        <w:t xml:space="preserve">- Website </w:t>
-      </w:r>
-      <w:r>
-        <w:t>has to</w:t>
-      </w:r>
-      <w:r>
-        <w:t xml:space="preserve"> be stress tested before launch </w:t>
-      </w:r>
-      <w:r>
-        <w:br/>
-        <w:t>- The logic of the applications and website has to be tested to ensure correct workflow</w:t>
+        <w:tab/>
+        <w:t>-- Failure</w:t>
       </w:r>
     </w:p>
     <w:p>
@@ -7092,39 +7013,228 @@
         <w:pStyle w:val="ListParagraph"/>
         <w:ind w:left="0"/>
       </w:pPr>
-    </w:p>
-    <w:p>
-      <w:r>
+      <w:r>
+        <w:tab/>
+        <w:t>-- Incompatibility</w:t>
+      </w:r>
+    </w:p>
+    <w:p>
+      <w:pPr>
+        <w:pStyle w:val="ListParagraph"/>
+        <w:ind w:left="0"/>
+      </w:pPr>
+      <w:r>
+        <w:tab/>
+        <w:t xml:space="preserve">-- </w:t>
+      </w:r>
+      <w:r>
+        <w:t xml:space="preserve">Mismatch in requirements </w:t>
+      </w:r>
+    </w:p>
+    <w:p>
+      <w:pPr>
+        <w:pStyle w:val="ListParagraph"/>
+        <w:ind w:left="0"/>
+      </w:pPr>
+      <w:r>
+        <w:t xml:space="preserve">- </w:t>
+      </w:r>
+      <w:r>
+        <w:t>Browser Incompatibility</w:t>
+      </w:r>
+      <w:bookmarkStart w:id="19" w:name="_GoBack"/>
+      <w:bookmarkEnd w:id="19"/>
+    </w:p>
+    <w:p>
+      <w:pPr>
+        <w:pStyle w:val="ListParagraph"/>
+        <w:ind w:left="0"/>
+      </w:pPr>
+    </w:p>
+    <w:p>
+      <w:pPr>
+        <w:pStyle w:val="ListParagraph"/>
+        <w:ind w:left="0"/>
         <w:rPr>
           <w:b/>
-          <w:i/>
-        </w:rPr>
-        <w:t>Problem solving</w:t>
-      </w:r>
+        </w:rPr>
+      </w:pPr>
       <w:r>
         <w:rPr>
           <w:b/>
-          <w:i/>
-        </w:rPr>
-        <w:t xml:space="preserve">: </w:t>
-      </w:r>
-      <w:r>
-        <w:br/>
-        <w:t xml:space="preserve">- </w:t>
-      </w:r>
-      <w:r>
-        <w:t>Our services will be available during the event</w:t>
-      </w:r>
-      <w:r>
-        <w:br/>
-        <w:t xml:space="preserve">- </w:t>
-      </w:r>
-      <w:r>
-        <w:t>The event has all required facilities in case of a malfunction</w:t>
-      </w:r>
-      <w:r>
-        <w:br/>
-        <w:t>- PC Doctor will help with the visitors’ computers</w:t>
+        </w:rPr>
+        <w:t>Quality Manager:</w:t>
+      </w:r>
+    </w:p>
+    <w:p>
+      <w:pPr>
+        <w:pStyle w:val="ListParagraph"/>
+        <w:ind w:left="0"/>
+      </w:pPr>
+      <w:r>
+        <w:t xml:space="preserve">Will </w:t>
+      </w:r>
+      <w:r>
+        <w:t>monitor</w:t>
+      </w:r>
+      <w:r>
+        <w:t xml:space="preserve"> and make sure that top quality is provided. </w:t>
+      </w:r>
+    </w:p>
+    <w:p>
+      <w:pPr>
+        <w:pStyle w:val="ListParagraph"/>
+        <w:numPr>
+          <w:ilvl w:val="2"/>
+          <w:numId w:val="3"/>
+        </w:numPr>
+      </w:pPr>
+      <w:r>
+        <w:t>The code will follow group guidelines</w:t>
+      </w:r>
+    </w:p>
+    <w:p>
+      <w:pPr>
+        <w:pStyle w:val="ListParagraph"/>
+        <w:numPr>
+          <w:ilvl w:val="2"/>
+          <w:numId w:val="3"/>
+        </w:numPr>
+      </w:pPr>
+      <w:r>
+        <w:t xml:space="preserve">The code complies with Microsoft’s code </w:t>
+      </w:r>
+      <w:r>
+        <w:t>standards</w:t>
+      </w:r>
+    </w:p>
+    <w:p>
+      <w:pPr>
+        <w:pStyle w:val="ListParagraph"/>
+        <w:numPr>
+          <w:ilvl w:val="2"/>
+          <w:numId w:val="3"/>
+        </w:numPr>
+      </w:pPr>
+      <w:r>
+        <w:t>The applications and website run fast</w:t>
+      </w:r>
+    </w:p>
+    <w:p>
+      <w:pPr>
+        <w:pStyle w:val="ListParagraph"/>
+        <w:numPr>
+          <w:ilvl w:val="2"/>
+          <w:numId w:val="3"/>
+        </w:numPr>
+      </w:pPr>
+      <w:r>
+        <w:t>The functionalities</w:t>
+      </w:r>
+      <w:r>
+        <w:t xml:space="preserve"> provided</w:t>
+      </w:r>
+      <w:r>
+        <w:t xml:space="preserve"> </w:t>
+      </w:r>
+      <w:r>
+        <w:t>work</w:t>
+      </w:r>
+      <w:r>
+        <w:t xml:space="preserve"> correct</w:t>
+      </w:r>
+      <w:r>
+        <w:t>ly</w:t>
+      </w:r>
+    </w:p>
+    <w:p>
+      <w:pPr>
+        <w:pStyle w:val="ListParagraph"/>
+        <w:numPr>
+          <w:ilvl w:val="2"/>
+          <w:numId w:val="3"/>
+        </w:numPr>
+      </w:pPr>
+      <w:r>
+        <w:t>Deliverables are delivered</w:t>
+      </w:r>
+    </w:p>
+    <w:p>
+      <w:pPr>
+        <w:pStyle w:val="ListParagraph"/>
+        <w:numPr>
+          <w:ilvl w:val="2"/>
+          <w:numId w:val="3"/>
+        </w:numPr>
+      </w:pPr>
+      <w:r>
+        <w:t>Group issues</w:t>
+      </w:r>
+      <w:r>
+        <w:t xml:space="preserve"> are</w:t>
+      </w:r>
+      <w:r>
+        <w:t xml:space="preserve"> resolved</w:t>
+      </w:r>
+    </w:p>
+    <w:p>
+      <w:pPr>
+        <w:pStyle w:val="ListParagraph"/>
+        <w:numPr>
+          <w:ilvl w:val="2"/>
+          <w:numId w:val="3"/>
+        </w:numPr>
+      </w:pPr>
+      <w:r>
+        <w:t>There is not stress between the group members</w:t>
+      </w:r>
+    </w:p>
+    <w:p>
+      <w:pPr>
+        <w:pStyle w:val="ListParagraph"/>
+        <w:numPr>
+          <w:ilvl w:val="2"/>
+          <w:numId w:val="3"/>
+        </w:numPr>
+      </w:pPr>
+      <w:r>
+        <w:t>The group is active and doing its best for the product</w:t>
+      </w:r>
+    </w:p>
+    <w:p>
+      <w:pPr>
+        <w:pStyle w:val="ListParagraph"/>
+        <w:numPr>
+          <w:ilvl w:val="2"/>
+          <w:numId w:val="3"/>
+        </w:numPr>
+      </w:pPr>
+      <w:r>
+        <w:t>Website works and looks, on modern browsers, the same</w:t>
+      </w:r>
+    </w:p>
+    <w:p>
+      <w:pPr>
+        <w:pStyle w:val="ListParagraph"/>
+        <w:numPr>
+          <w:ilvl w:val="2"/>
+          <w:numId w:val="3"/>
+        </w:numPr>
+      </w:pPr>
+      <w:r>
+        <w:t>Website has all required functionalities</w:t>
+      </w:r>
+    </w:p>
+    <w:p>
+      <w:pPr>
+        <w:pStyle w:val="ListParagraph"/>
+        <w:numPr>
+          <w:ilvl w:val="2"/>
+          <w:numId w:val="3"/>
+        </w:numPr>
+      </w:pPr>
+      <w:r>
+        <w:t>Everything promised is delivered</w:t>
       </w:r>
     </w:p>
     <w:p>
@@ -7436,6 +7546,7 @@
         <w:ind w:left="1418"/>
       </w:pPr>
       <w:r>
+        <w:lastRenderedPageBreak/>
         <w:t>Work on Website v2,v3</w:t>
       </w:r>
       <w:r>
@@ -7615,7 +7726,7 @@
                 <w:bCs/>
                 <w:noProof/>
               </w:rPr>
-              <w:t>2</w:t>
+              <w:t>8</w:t>
             </w:r>
             <w:r>
               <w:rPr>
@@ -7660,7 +7771,7 @@
                 <w:bCs/>
                 <w:noProof/>
               </w:rPr>
-              <w:t>7</w:t>
+              <w:t>8</w:t>
             </w:r>
             <w:r>
               <w:rPr>
@@ -7735,7 +7846,7 @@
   <w:abstractNum w:abstractNumId="0">
     <w:nsid w:val="0A687627"/>
     <w:multiLevelType w:val="hybridMultilevel"/>
-    <w:tmpl w:val="0D967366"/>
+    <w:tmpl w:val="EF263EE2"/>
     <w:lvl w:ilvl="0" w:tplc="0409000D">
       <w:start w:val="1"/>
       <w:numFmt w:val="bullet"/>
@@ -7760,16 +7871,15 @@
         <w:rFonts w:ascii="Wingdings" w:hAnsi="Wingdings" w:hint="default"/>
       </w:rPr>
     </w:lvl>
-    <w:lvl w:ilvl="2" w:tplc="04090005" w:tentative="1">
-      <w:start w:val="1"/>
+    <w:lvl w:ilvl="2" w:tplc="F88835EE">
       <w:numFmt w:val="bullet"/>
-      <w:lvlText w:val=""/>
+      <w:lvlText w:val="-"/>
       <w:lvlJc w:val="left"/>
       <w:pPr>
         <w:ind w:left="2160" w:hanging="360"/>
       </w:pPr>
       <w:rPr>
-        <w:rFonts w:ascii="Wingdings" w:hAnsi="Wingdings" w:hint="default"/>
+        <w:rFonts w:ascii="Calibri" w:eastAsiaTheme="minorHAnsi" w:hAnsi="Calibri" w:cstheme="minorBidi" w:hint="default"/>
       </w:rPr>
     </w:lvl>
     <w:lvl w:ilvl="3" w:tplc="04090001" w:tentative="1">
@@ -7935,6 +8045,119 @@
     </w:lvl>
   </w:abstractNum>
   <w:abstractNum w:abstractNumId="2">
+    <w:nsid w:val="302E0090"/>
+    <w:multiLevelType w:val="hybridMultilevel"/>
+    <w:tmpl w:val="88AE0A8C"/>
+    <w:lvl w:ilvl="0" w:tplc="04090001">
+      <w:start w:val="1"/>
+      <w:numFmt w:val="bullet"/>
+      <w:lvlText w:val=""/>
+      <w:lvlJc w:val="left"/>
+      <w:pPr>
+        <w:ind w:left="720" w:hanging="360"/>
+      </w:pPr>
+      <w:rPr>
+        <w:rFonts w:ascii="Symbol" w:hAnsi="Symbol" w:hint="default"/>
+      </w:rPr>
+    </w:lvl>
+    <w:lvl w:ilvl="1" w:tplc="04090003" w:tentative="1">
+      <w:start w:val="1"/>
+      <w:numFmt w:val="bullet"/>
+      <w:lvlText w:val="o"/>
+      <w:lvlJc w:val="left"/>
+      <w:pPr>
+        <w:ind w:left="1440" w:hanging="360"/>
+      </w:pPr>
+      <w:rPr>
+        <w:rFonts w:ascii="Courier New" w:hAnsi="Courier New" w:cs="Courier New" w:hint="default"/>
+      </w:rPr>
+    </w:lvl>
+    <w:lvl w:ilvl="2" w:tplc="04090005" w:tentative="1">
+      <w:start w:val="1"/>
+      <w:numFmt w:val="bullet"/>
+      <w:lvlText w:val=""/>
+      <w:lvlJc w:val="left"/>
+      <w:pPr>
+        <w:ind w:left="2160" w:hanging="360"/>
+      </w:pPr>
+      <w:rPr>
+        <w:rFonts w:ascii="Wingdings" w:hAnsi="Wingdings" w:hint="default"/>
+      </w:rPr>
+    </w:lvl>
+    <w:lvl w:ilvl="3" w:tplc="04090001" w:tentative="1">
+      <w:start w:val="1"/>
+      <w:numFmt w:val="bullet"/>
+      <w:lvlText w:val=""/>
+      <w:lvlJc w:val="left"/>
+      <w:pPr>
+        <w:ind w:left="2880" w:hanging="360"/>
+      </w:pPr>
+      <w:rPr>
+        <w:rFonts w:ascii="Symbol" w:hAnsi="Symbol" w:hint="default"/>
+      </w:rPr>
+    </w:lvl>
+    <w:lvl w:ilvl="4" w:tplc="04090003" w:tentative="1">
+      <w:start w:val="1"/>
+      <w:numFmt w:val="bullet"/>
+      <w:lvlText w:val="o"/>
+      <w:lvlJc w:val="left"/>
+      <w:pPr>
+        <w:ind w:left="3600" w:hanging="360"/>
+      </w:pPr>
+      <w:rPr>
+        <w:rFonts w:ascii="Courier New" w:hAnsi="Courier New" w:cs="Courier New" w:hint="default"/>
+      </w:rPr>
+    </w:lvl>
+    <w:lvl w:ilvl="5" w:tplc="04090005" w:tentative="1">
+      <w:start w:val="1"/>
+      <w:numFmt w:val="bullet"/>
+      <w:lvlText w:val=""/>
+      <w:lvlJc w:val="left"/>
+      <w:pPr>
+        <w:ind w:left="4320" w:hanging="360"/>
+      </w:pPr>
+      <w:rPr>
+        <w:rFonts w:ascii="Wingdings" w:hAnsi="Wingdings" w:hint="default"/>
+      </w:rPr>
+    </w:lvl>
+    <w:lvl w:ilvl="6" w:tplc="04090001" w:tentative="1">
+      <w:start w:val="1"/>
+      <w:numFmt w:val="bullet"/>
+      <w:lvlText w:val=""/>
+      <w:lvlJc w:val="left"/>
+      <w:pPr>
+        <w:ind w:left="5040" w:hanging="360"/>
+      </w:pPr>
+      <w:rPr>
+        <w:rFonts w:ascii="Symbol" w:hAnsi="Symbol" w:hint="default"/>
+      </w:rPr>
+    </w:lvl>
+    <w:lvl w:ilvl="7" w:tplc="04090003" w:tentative="1">
+      <w:start w:val="1"/>
+      <w:numFmt w:val="bullet"/>
+      <w:lvlText w:val="o"/>
+      <w:lvlJc w:val="left"/>
+      <w:pPr>
+        <w:ind w:left="5760" w:hanging="360"/>
+      </w:pPr>
+      <w:rPr>
+        <w:rFonts w:ascii="Courier New" w:hAnsi="Courier New" w:cs="Courier New" w:hint="default"/>
+      </w:rPr>
+    </w:lvl>
+    <w:lvl w:ilvl="8" w:tplc="04090005" w:tentative="1">
+      <w:start w:val="1"/>
+      <w:numFmt w:val="bullet"/>
+      <w:lvlText w:val=""/>
+      <w:lvlJc w:val="left"/>
+      <w:pPr>
+        <w:ind w:left="6480" w:hanging="360"/>
+      </w:pPr>
+      <w:rPr>
+        <w:rFonts w:ascii="Wingdings" w:hAnsi="Wingdings" w:hint="default"/>
+      </w:rPr>
+    </w:lvl>
+  </w:abstractNum>
+  <w:abstractNum w:abstractNumId="3">
     <w:nsid w:val="47780649"/>
     <w:multiLevelType w:val="hybridMultilevel"/>
     <w:tmpl w:val="7CD8E82C"/>
@@ -8047,7 +8270,7 @@
       </w:rPr>
     </w:lvl>
   </w:abstractNum>
-  <w:abstractNum w:abstractNumId="3">
+  <w:abstractNum w:abstractNumId="4">
     <w:nsid w:val="629834E8"/>
     <w:multiLevelType w:val="hybridMultilevel"/>
     <w:tmpl w:val="BF7A3802"/>
@@ -8161,16 +8384,19 @@
     </w:lvl>
   </w:abstractNum>
   <w:num w:numId="1">
-    <w:abstractNumId w:val="2"/>
+    <w:abstractNumId w:val="3"/>
   </w:num>
   <w:num w:numId="2">
-    <w:abstractNumId w:val="3"/>
+    <w:abstractNumId w:val="4"/>
   </w:num>
   <w:num w:numId="3">
     <w:abstractNumId w:val="0"/>
   </w:num>
   <w:num w:numId="4">
     <w:abstractNumId w:val="1"/>
+  </w:num>
+  <w:num w:numId="5">
+    <w:abstractNumId w:val="2"/>
   </w:num>
   <w:numIdMacAtCleanup w:val="3"/>
 </w:numbering>
@@ -9926,6 +10152,21 @@
 </file>
 
 <file path=customXml/item1.xml><?xml version="1.0" encoding="utf-8"?>
+<?mso-contentType ?>
+<FormTemplates xmlns="http://schemas.microsoft.com/sharepoint/v3/contenttype/forms">
+  <Display>DocumentLibraryForm</Display>
+  <Edit>DocumentLibraryForm</Edit>
+  <New>DocumentLibraryForm</New>
+</FormTemplates>
+</file>
+
+<file path=customXml/item2.xml><?xml version="1.0" encoding="utf-8"?>
+<p:properties xmlns:p="http://schemas.microsoft.com/office/2006/metadata/properties" xmlns:xsi="http://www.w3.org/2001/XMLSchema-instance" xmlns:pc="http://schemas.microsoft.com/office/infopath/2007/PartnerControls">
+  <documentManagement/>
+</p:properties>
+</file>
+
+<file path=customXml/item3.xml><?xml version="1.0" encoding="utf-8"?>
 <ct:contentTypeSchema xmlns:ct="http://schemas.microsoft.com/office/2006/metadata/contentType" xmlns:ma="http://schemas.microsoft.com/office/2006/metadata/properties/metaAttributes" ct:_="" ma:_="" ma:contentTypeName="Document" ma:contentTypeID="0x010100BB97655D7651CC4580EE95419813A878" ma:contentTypeVersion="0" ma:contentTypeDescription="Create a new document." ma:contentTypeScope="" ma:versionID="7ec5bfaf961ca5d17f924a0e4fa7bde3">
   <xsd:schema xmlns:xsd="http://www.w3.org/2001/XMLSchema" xmlns:xs="http://www.w3.org/2001/XMLSchema" xmlns:p="http://schemas.microsoft.com/office/2006/metadata/properties" targetNamespace="http://schemas.microsoft.com/office/2006/metadata/properties" ma:root="true" ma:fieldsID="1b05d82d297216baf5b26c55225140df">
     <xsd:element name="properties">
@@ -10039,26 +10280,28 @@
 </ct:contentTypeSchema>
 </file>
 
-<file path=customXml/item2.xml><?xml version="1.0" encoding="utf-8"?>
-<p:properties xmlns:p="http://schemas.microsoft.com/office/2006/metadata/properties" xmlns:xsi="http://www.w3.org/2001/XMLSchema-instance" xmlns:pc="http://schemas.microsoft.com/office/infopath/2007/PartnerControls">
-  <documentManagement/>
-</p:properties>
-</file>
-
-<file path=customXml/item3.xml><?xml version="1.0" encoding="utf-8"?>
-<?mso-contentType ?>
-<FormTemplates xmlns="http://schemas.microsoft.com/sharepoint/v3/contenttype/forms">
-  <Display>DocumentLibraryForm</Display>
-  <Edit>DocumentLibraryForm</Edit>
-  <New>DocumentLibraryForm</New>
-</FormTemplates>
-</file>
-
 <file path=customXml/item4.xml><?xml version="1.0" encoding="utf-8"?>
 <b:Sources xmlns:b="http://schemas.openxmlformats.org/officeDocument/2006/bibliography" xmlns="http://schemas.openxmlformats.org/officeDocument/2006/bibliography" SelectedStyle="\APA.XSL" StyleName="APA"/>
 </file>
 
 <file path=customXml/itemProps1.xml><?xml version="1.0" encoding="utf-8"?>
+<ds:datastoreItem xmlns:ds="http://schemas.openxmlformats.org/officeDocument/2006/customXml" ds:itemID="{90B168DA-17DF-41E0-ABE9-8EE0D8EEBD80}">
+  <ds:schemaRefs>
+    <ds:schemaRef ds:uri="http://schemas.microsoft.com/sharepoint/v3/contenttype/forms"/>
+  </ds:schemaRefs>
+</ds:datastoreItem>
+</file>
+
+<file path=customXml/itemProps2.xml><?xml version="1.0" encoding="utf-8"?>
+<ds:datastoreItem xmlns:ds="http://schemas.openxmlformats.org/officeDocument/2006/customXml" ds:itemID="{A4481DB2-7BDF-441D-9919-C9BD4CF2F75D}">
+  <ds:schemaRefs>
+    <ds:schemaRef ds:uri="http://schemas.microsoft.com/office/2006/metadata/properties"/>
+    <ds:schemaRef ds:uri="http://schemas.microsoft.com/office/infopath/2007/PartnerControls"/>
+  </ds:schemaRefs>
+</ds:datastoreItem>
+</file>
+
+<file path=customXml/itemProps3.xml><?xml version="1.0" encoding="utf-8"?>
 <ds:datastoreItem xmlns:ds="http://schemas.openxmlformats.org/officeDocument/2006/customXml" ds:itemID="{143ECE62-838F-4542-A5B0-F5DFFB27CC05}">
   <ds:schemaRefs>
     <ds:schemaRef ds:uri="http://schemas.microsoft.com/office/2006/metadata/contentType"/>
@@ -10074,25 +10317,8 @@
 </ds:datastoreItem>
 </file>
 
-<file path=customXml/itemProps2.xml><?xml version="1.0" encoding="utf-8"?>
-<ds:datastoreItem xmlns:ds="http://schemas.openxmlformats.org/officeDocument/2006/customXml" ds:itemID="{A4481DB2-7BDF-441D-9919-C9BD4CF2F75D}">
-  <ds:schemaRefs>
-    <ds:schemaRef ds:uri="http://schemas.microsoft.com/office/2006/metadata/properties"/>
-    <ds:schemaRef ds:uri="http://schemas.microsoft.com/office/infopath/2007/PartnerControls"/>
-  </ds:schemaRefs>
-</ds:datastoreItem>
-</file>
-
-<file path=customXml/itemProps3.xml><?xml version="1.0" encoding="utf-8"?>
-<ds:datastoreItem xmlns:ds="http://schemas.openxmlformats.org/officeDocument/2006/customXml" ds:itemID="{90B168DA-17DF-41E0-ABE9-8EE0D8EEBD80}">
-  <ds:schemaRefs>
-    <ds:schemaRef ds:uri="http://schemas.microsoft.com/sharepoint/v3/contenttype/forms"/>
-  </ds:schemaRefs>
-</ds:datastoreItem>
-</file>
-
 <file path=customXml/itemProps4.xml><?xml version="1.0" encoding="utf-8"?>
-<ds:datastoreItem xmlns:ds="http://schemas.openxmlformats.org/officeDocument/2006/customXml" ds:itemID="{BF73B1E8-9320-44C9-9437-7557267F7DB1}">
+<ds:datastoreItem xmlns:ds="http://schemas.openxmlformats.org/officeDocument/2006/customXml" ds:itemID="{2323A4C9-217F-46A8-BCA0-FF4DC0B8F640}">
   <ds:schemaRefs>
     <ds:schemaRef ds:uri="http://schemas.openxmlformats.org/officeDocument/2006/bibliography"/>
   </ds:schemaRefs>

</xml_diff>

<commit_message>
Added a TODO for quick view of what is left Small edit on the deliverables
</commit_message>
<xml_diff>
--- a/Projectplan.docx
+++ b/Projectplan.docx
@@ -34,9 +34,11 @@
         <w:pStyle w:val="Title"/>
         <w:jc w:val="center"/>
       </w:pPr>
+      <w:proofErr w:type="spellStart"/>
       <w:r>
         <w:t>ProP</w:t>
       </w:r>
+      <w:proofErr w:type="spellEnd"/>
       <w:r>
         <w:br/>
         <w:t>system for organizing a social event</w:t>
@@ -134,9 +136,11 @@
       <w:r>
         <w:tab/>
       </w:r>
+      <w:proofErr w:type="spellStart"/>
       <w:r>
         <w:t>ProP</w:t>
       </w:r>
+      <w:proofErr w:type="spellEnd"/>
     </w:p>
     <w:p>
       <w:pPr>
@@ -206,8 +210,13 @@
         <w:spacing w:after="0"/>
       </w:pPr>
       <w:r>
-        <w:t>Group Name: ProShots</w:t>
-      </w:r>
+        <w:t xml:space="preserve">Group Name: </w:t>
+      </w:r>
+      <w:proofErr w:type="spellStart"/>
+      <w:r>
+        <w:t>ProShots</w:t>
+      </w:r>
+      <w:proofErr w:type="spellEnd"/>
     </w:p>
     <w:p>
       <w:pPr>
@@ -223,8 +232,13 @@
         <w:tab/>
       </w:r>
       <w:r>
-        <w:t>Ilia Nikushev</w:t>
-      </w:r>
+        <w:t xml:space="preserve">Ilia </w:t>
+      </w:r>
+      <w:proofErr w:type="spellStart"/>
+      <w:r>
+        <w:t>Nikushev</w:t>
+      </w:r>
+      <w:proofErr w:type="spellEnd"/>
       <w:r>
         <w:t xml:space="preserve"> </w:t>
       </w:r>
@@ -256,20 +270,34 @@
       </w:pPr>
       <w:r>
         <w:tab/>
-        <w:t>Georgi Chishirkov</w:t>
-      </w:r>
+      </w:r>
+      <w:proofErr w:type="spellStart"/>
+      <w:r>
+        <w:t>Georgi</w:t>
+      </w:r>
+      <w:proofErr w:type="spellEnd"/>
       <w:r>
         <w:t xml:space="preserve"> </w:t>
       </w:r>
+      <w:proofErr w:type="spellStart"/>
+      <w:proofErr w:type="gramStart"/>
+      <w:r>
+        <w:t>Chishirkov</w:t>
+      </w:r>
+      <w:proofErr w:type="spellEnd"/>
       <w:r>
         <w:t xml:space="preserve"> </w:t>
       </w:r>
       <w:r>
+        <w:t xml:space="preserve"> </w:t>
+      </w:r>
+      <w:r>
         <w:rPr>
           <w:b/>
         </w:rPr>
         <w:t>[</w:t>
       </w:r>
+      <w:proofErr w:type="gramEnd"/>
       <w:r>
         <w:rPr>
           <w:b/>
@@ -294,11 +322,21 @@
         <w:tab/>
       </w:r>
       <w:r>
-        <w:t xml:space="preserve">Mikael Shaghelani </w:t>
-      </w:r>
+        <w:t xml:space="preserve">Mikael </w:t>
+      </w:r>
+      <w:proofErr w:type="spellStart"/>
+      <w:r>
+        <w:t>Shaghelani</w:t>
+      </w:r>
+      <w:proofErr w:type="spellEnd"/>
+      <w:r>
+        <w:t xml:space="preserve"> </w:t>
+      </w:r>
+      <w:proofErr w:type="spellStart"/>
       <w:r>
         <w:t>Lor</w:t>
       </w:r>
+      <w:proofErr w:type="spellEnd"/>
       <w:r>
         <w:t xml:space="preserve"> </w:t>
       </w:r>
@@ -327,7 +365,15 @@
         <w:tab/>
       </w:r>
       <w:r>
-        <w:t xml:space="preserve">Angel Doychinov </w:t>
+        <w:t xml:space="preserve">Angel </w:t>
+      </w:r>
+      <w:proofErr w:type="spellStart"/>
+      <w:r>
+        <w:t>Doychinov</w:t>
+      </w:r>
+      <w:proofErr w:type="spellEnd"/>
+      <w:r>
+        <w:t xml:space="preserve"> </w:t>
       </w:r>
       <w:r>
         <w:rPr>
@@ -1735,8 +1781,21 @@
         </w:rPr>
       </w:pPr>
       <w:r>
-        <w:t>Mikael Shaghelani Lor</w:t>
-      </w:r>
+        <w:t xml:space="preserve">Mikael </w:t>
+      </w:r>
+      <w:proofErr w:type="spellStart"/>
+      <w:r>
+        <w:t>Shaghelani</w:t>
+      </w:r>
+      <w:proofErr w:type="spellEnd"/>
+      <w:r>
+        <w:t xml:space="preserve"> </w:t>
+      </w:r>
+      <w:proofErr w:type="spellStart"/>
+      <w:r>
+        <w:t>Lor</w:t>
+      </w:r>
+      <w:proofErr w:type="spellEnd"/>
       <w:r>
         <w:rPr>
           <w:lang w:val="en-US"/>
@@ -1755,17 +1814,24 @@
         </w:rPr>
         <w:t xml:space="preserve"> leader. He can be contacted at </w:t>
       </w:r>
+      <w:proofErr w:type="spellStart"/>
       <w:r>
         <w:t>mikael</w:t>
       </w:r>
+      <w:proofErr w:type="spellEnd"/>
       <w:r>
         <w:rPr>
           <w:lang w:val="en-US"/>
         </w:rPr>
         <w:t>.</w:t>
       </w:r>
-      <w:r>
-        <w:t xml:space="preserve">shaghelani </w:t>
+      <w:proofErr w:type="spellStart"/>
+      <w:r>
+        <w:t>shaghelani</w:t>
+      </w:r>
+      <w:proofErr w:type="spellEnd"/>
+      <w:r>
+        <w:t xml:space="preserve"> </w:t>
       </w:r>
       <w:r>
         <w:rPr>
@@ -1859,7 +1925,23 @@
         <w:t xml:space="preserve"> the fact that we have</w:t>
       </w:r>
       <w:r>
-        <w:t xml:space="preserve"> previous experience both in making similar techy outdoor events as well as RoboCup competitions. We believe that with the resources provided we can achieve a very successful event and show off RoboCup in the way that it deserves.</w:t>
+        <w:t xml:space="preserve"> previous experience both in making similar techy outdoor events as well as </w:t>
+      </w:r>
+      <w:proofErr w:type="spellStart"/>
+      <w:r>
+        <w:t>RoboCup</w:t>
+      </w:r>
+      <w:proofErr w:type="spellEnd"/>
+      <w:r>
+        <w:t xml:space="preserve"> competitions. We believe that with the resources provided we can achieve a very successful event and show off </w:t>
+      </w:r>
+      <w:proofErr w:type="spellStart"/>
+      <w:r>
+        <w:t>RoboCup</w:t>
+      </w:r>
+      <w:proofErr w:type="spellEnd"/>
+      <w:r>
+        <w:t xml:space="preserve"> in the way that it deserves.</w:t>
       </w:r>
     </w:p>
     <w:p/>
@@ -1875,7 +1957,15 @@
     </w:p>
     <w:p>
       <w:r>
-        <w:t>In order to execute a successful RoboCup Event we are going to:</w:t>
+        <w:t xml:space="preserve">In order to execute a successful </w:t>
+      </w:r>
+      <w:proofErr w:type="spellStart"/>
+      <w:r>
+        <w:t>RoboCup</w:t>
+      </w:r>
+      <w:proofErr w:type="spellEnd"/>
+      <w:r>
+        <w:t xml:space="preserve"> Event we are going to:</w:t>
       </w:r>
     </w:p>
     <w:p>
@@ -2181,8 +2271,17 @@
           <w:sz w:val="24"/>
           <w:szCs w:val="24"/>
         </w:rPr>
-        <w:t xml:space="preserve"> run on Fontys</w:t>
-      </w:r>
+        <w:t xml:space="preserve"> run on </w:t>
+      </w:r>
+      <w:proofErr w:type="spellStart"/>
+      <w:r>
+        <w:rPr>
+          <w:sz w:val="24"/>
+          <w:szCs w:val="24"/>
+        </w:rPr>
+        <w:t>Fontys</w:t>
+      </w:r>
+      <w:proofErr w:type="spellEnd"/>
       <w:r>
         <w:rPr>
           <w:sz w:val="24"/>
@@ -6714,6 +6813,28 @@
       <w:r>
         <w:t>Identification principal</w:t>
       </w:r>
+      <w:bookmarkStart w:id="14" w:name="_Toc412819577"/>
+    </w:p>
+    <w:p>
+      <w:pPr>
+        <w:pStyle w:val="Heading2"/>
+        <w:rPr>
+          <w:lang w:val="en-US" w:eastAsia="nl-NL"/>
+        </w:rPr>
+      </w:pPr>
+      <w:r>
+        <w:rPr>
+          <w:lang w:val="en-US" w:eastAsia="nl-NL"/>
+        </w:rPr>
+        <w:t>M</w:t>
+      </w:r>
+      <w:r>
+        <w:rPr>
+          <w:lang w:val="en-US" w:eastAsia="nl-NL"/>
+        </w:rPr>
+        <w:t>3 Deliverables</w:t>
+      </w:r>
+      <w:bookmarkEnd w:id="14"/>
     </w:p>
     <w:p>
       <w:pPr>
@@ -6724,38 +6845,8 @@
         </w:numPr>
       </w:pPr>
       <w:r>
-        <w:t>Final setup document</w:t>
-      </w:r>
-    </w:p>
-    <w:p>
-      <w:pPr>
-        <w:pStyle w:val="Heading2"/>
-        <w:rPr>
-          <w:lang w:val="en-US" w:eastAsia="nl-NL"/>
-        </w:rPr>
-      </w:pPr>
-      <w:bookmarkStart w:id="14" w:name="_Toc412819577"/>
-    </w:p>
-    <w:p>
-      <w:pPr>
-        <w:pStyle w:val="Heading2"/>
-        <w:rPr>
-          <w:lang w:val="en-US" w:eastAsia="nl-NL"/>
-        </w:rPr>
-      </w:pPr>
-      <w:r>
-        <w:rPr>
-          <w:lang w:val="en-US" w:eastAsia="nl-NL"/>
-        </w:rPr>
-        <w:t>M</w:t>
-      </w:r>
-      <w:r>
-        <w:rPr>
-          <w:lang w:val="en-US" w:eastAsia="nl-NL"/>
-        </w:rPr>
-        <w:t>3 Deliverables</w:t>
-      </w:r>
-      <w:bookmarkEnd w:id="14"/>
+        <w:t>Website v2</w:t>
+      </w:r>
     </w:p>
     <w:p>
       <w:pPr>
@@ -6766,8 +6857,194 @@
         </w:numPr>
       </w:pPr>
       <w:r>
-        <w:t>Website v2</w:t>
-      </w:r>
+        <w:t>A</w:t>
+      </w:r>
+      <w:r>
+        <w:t>pplications</w:t>
+      </w:r>
+      <w:r>
+        <w:t xml:space="preserve"> to work with</w:t>
+      </w:r>
+    </w:p>
+    <w:p>
+      <w:pPr>
+        <w:pStyle w:val="ListParagraph"/>
+        <w:numPr>
+          <w:ilvl w:val="1"/>
+          <w:numId w:val="1"/>
+        </w:numPr>
+      </w:pPr>
+      <w:r>
+        <w:t>Entrance</w:t>
+      </w:r>
+    </w:p>
+    <w:p>
+      <w:pPr>
+        <w:pStyle w:val="ListParagraph"/>
+        <w:numPr>
+          <w:ilvl w:val="1"/>
+          <w:numId w:val="1"/>
+        </w:numPr>
+      </w:pPr>
+      <w:r>
+        <w:t>User Details</w:t>
+      </w:r>
+    </w:p>
+    <w:p>
+      <w:pPr>
+        <w:pStyle w:val="ListParagraph"/>
+        <w:numPr>
+          <w:ilvl w:val="1"/>
+          <w:numId w:val="1"/>
+        </w:numPr>
+      </w:pPr>
+      <w:r>
+        <w:t>Tent booking</w:t>
+      </w:r>
+    </w:p>
+    <w:p>
+      <w:pPr>
+        <w:pStyle w:val="ListParagraph"/>
+        <w:numPr>
+          <w:ilvl w:val="1"/>
+          <w:numId w:val="1"/>
+        </w:numPr>
+      </w:pPr>
+      <w:r>
+        <w:lastRenderedPageBreak/>
+        <w:t xml:space="preserve">Tent </w:t>
+      </w:r>
+      <w:r>
+        <w:t>Entrance</w:t>
+      </w:r>
+    </w:p>
+    <w:p>
+      <w:pPr>
+        <w:pStyle w:val="ListParagraph"/>
+        <w:numPr>
+          <w:ilvl w:val="1"/>
+          <w:numId w:val="1"/>
+        </w:numPr>
+      </w:pPr>
+      <w:r>
+        <w:t>When leaving the tents</w:t>
+      </w:r>
+    </w:p>
+    <w:p>
+      <w:pPr>
+        <w:pStyle w:val="ListParagraph"/>
+        <w:numPr>
+          <w:ilvl w:val="1"/>
+          <w:numId w:val="1"/>
+        </w:numPr>
+      </w:pPr>
+      <w:r>
+        <w:t>Store purchases</w:t>
+      </w:r>
+    </w:p>
+    <w:p>
+      <w:pPr>
+        <w:pStyle w:val="ListParagraph"/>
+        <w:numPr>
+          <w:ilvl w:val="1"/>
+          <w:numId w:val="1"/>
+        </w:numPr>
+      </w:pPr>
+      <w:r>
+        <w:t>PC Doctor</w:t>
+      </w:r>
+    </w:p>
+    <w:p>
+      <w:pPr>
+        <w:pStyle w:val="ListParagraph"/>
+        <w:numPr>
+          <w:ilvl w:val="1"/>
+          <w:numId w:val="1"/>
+        </w:numPr>
+      </w:pPr>
+      <w:r>
+        <w:t>Borrowing equipment</w:t>
+      </w:r>
+    </w:p>
+    <w:p>
+      <w:pPr>
+        <w:pStyle w:val="ListParagraph"/>
+        <w:numPr>
+          <w:ilvl w:val="1"/>
+          <w:numId w:val="1"/>
+        </w:numPr>
+      </w:pPr>
+      <w:r>
+        <w:t>When leaving the event</w:t>
+      </w:r>
+    </w:p>
+    <w:p>
+      <w:pPr>
+        <w:pStyle w:val="ListParagraph"/>
+        <w:numPr>
+          <w:ilvl w:val="2"/>
+          <w:numId w:val="1"/>
+        </w:numPr>
+      </w:pPr>
+      <w:r>
+        <w:t>Return of the money</w:t>
+      </w:r>
+    </w:p>
+    <w:p>
+      <w:pPr>
+        <w:pStyle w:val="ListParagraph"/>
+        <w:numPr>
+          <w:ilvl w:val="2"/>
+          <w:numId w:val="1"/>
+        </w:numPr>
+      </w:pPr>
+      <w:r>
+        <w:t>Return of borrowed items</w:t>
+      </w:r>
+    </w:p>
+    <w:p>
+      <w:pPr>
+        <w:pStyle w:val="ListParagraph"/>
+        <w:numPr>
+          <w:ilvl w:val="2"/>
+          <w:numId w:val="1"/>
+        </w:numPr>
+      </w:pPr>
+      <w:r>
+        <w:t>Closing the account</w:t>
+      </w:r>
+      <w:bookmarkStart w:id="15" w:name="_GoBack"/>
+      <w:bookmarkEnd w:id="15"/>
+    </w:p>
+    <w:p>
+      <w:pPr>
+        <w:pStyle w:val="Heading2"/>
+        <w:rPr>
+          <w:lang w:val="en-US" w:eastAsia="nl-NL"/>
+        </w:rPr>
+      </w:pPr>
+    </w:p>
+    <w:p>
+      <w:pPr>
+        <w:pStyle w:val="Heading2"/>
+        <w:rPr>
+          <w:lang w:val="en-US" w:eastAsia="nl-NL"/>
+        </w:rPr>
+      </w:pPr>
+      <w:bookmarkStart w:id="16" w:name="_Toc412819578"/>
+      <w:r>
+        <w:rPr>
+          <w:lang w:val="en-US" w:eastAsia="nl-NL"/>
+        </w:rPr>
+        <w:t>M</w:t>
+      </w:r>
+      <w:r>
+        <w:rPr>
+          <w:lang w:val="en-US" w:eastAsia="nl-NL"/>
+        </w:rPr>
+        <w:t>4 Deliverables</w:t>
+      </w:r>
+      <w:bookmarkEnd w:id="16"/>
     </w:p>
     <w:p>
       <w:pPr>
@@ -6778,38 +7055,8 @@
         </w:numPr>
       </w:pPr>
       <w:r>
-        <w:t>Work on the applications</w:t>
-      </w:r>
-    </w:p>
-    <w:p>
-      <w:pPr>
-        <w:pStyle w:val="Heading2"/>
-        <w:rPr>
-          <w:lang w:val="en-US" w:eastAsia="nl-NL"/>
-        </w:rPr>
-      </w:pPr>
-    </w:p>
-    <w:p>
-      <w:pPr>
-        <w:pStyle w:val="Heading2"/>
-        <w:rPr>
-          <w:lang w:val="en-US" w:eastAsia="nl-NL"/>
-        </w:rPr>
-      </w:pPr>
-      <w:bookmarkStart w:id="15" w:name="_Toc412819578"/>
-      <w:r>
-        <w:rPr>
-          <w:lang w:val="en-US" w:eastAsia="nl-NL"/>
-        </w:rPr>
-        <w:t>M</w:t>
-      </w:r>
-      <w:r>
-        <w:rPr>
-          <w:lang w:val="en-US" w:eastAsia="nl-NL"/>
-        </w:rPr>
-        <w:t>4 Deliverables</w:t>
-      </w:r>
-      <w:bookmarkEnd w:id="15"/>
+        <w:t>Website v3</w:t>
+      </w:r>
     </w:p>
     <w:p>
       <w:pPr>
@@ -6820,7 +7067,7 @@
         </w:numPr>
       </w:pPr>
       <w:r>
-        <w:t>Website v3</w:t>
+        <w:t>Work on the applications</w:t>
       </w:r>
     </w:p>
     <w:p>
@@ -6832,7 +7079,7 @@
         </w:numPr>
       </w:pPr>
       <w:r>
-        <w:t>Work on the applications</w:t>
+        <w:t>Presentation v1</w:t>
       </w:r>
     </w:p>
     <w:p>
@@ -6844,7 +7091,7 @@
         </w:numPr>
       </w:pPr>
       <w:r>
-        <w:t>Presentation v1</w:t>
+        <w:t>Process Report</w:t>
       </w:r>
     </w:p>
     <w:p>
@@ -6856,18 +7103,6 @@
         </w:numPr>
       </w:pPr>
       <w:r>
-        <w:t>Process Report</w:t>
-      </w:r>
-    </w:p>
-    <w:p>
-      <w:pPr>
-        <w:pStyle w:val="ListParagraph"/>
-        <w:numPr>
-          <w:ilvl w:val="0"/>
-          <w:numId w:val="1"/>
-        </w:numPr>
-      </w:pPr>
-      <w:r>
         <w:t>Agenda</w:t>
       </w:r>
     </w:p>
@@ -6878,7 +7113,7 @@
           <w:lang w:val="en-US" w:eastAsia="nl-NL"/>
         </w:rPr>
       </w:pPr>
-      <w:bookmarkStart w:id="16" w:name="_Toc412819579"/>
+      <w:bookmarkStart w:id="17" w:name="_Toc412819579"/>
       <w:r>
         <w:rPr>
           <w:lang w:val="en-US" w:eastAsia="nl-NL"/>
@@ -6891,7 +7126,7 @@
         </w:rPr>
         <w:t>5 Deliverables</w:t>
       </w:r>
-      <w:bookmarkEnd w:id="16"/>
+      <w:bookmarkEnd w:id="17"/>
     </w:p>
     <w:p>
       <w:pPr>
@@ -6938,7 +7173,7 @@
       <w:pPr>
         <w:pStyle w:val="Heading1"/>
       </w:pPr>
-      <w:bookmarkStart w:id="17" w:name="_Toc412819580"/>
+      <w:bookmarkStart w:id="18" w:name="_Toc412819580"/>
     </w:p>
     <w:p>
       <w:pPr>
@@ -6947,17 +7182,17 @@
       <w:r>
         <w:t>MOSQUITO</w:t>
       </w:r>
-      <w:bookmarkEnd w:id="17"/>
+      <w:bookmarkEnd w:id="18"/>
     </w:p>
     <w:p>
       <w:pPr>
         <w:pStyle w:val="Heading2"/>
       </w:pPr>
-      <w:bookmarkStart w:id="18" w:name="_Toc412819581"/>
+      <w:bookmarkStart w:id="19" w:name="_Toc412819581"/>
       <w:r>
         <w:t>Quality</w:t>
       </w:r>
-      <w:bookmarkEnd w:id="18"/>
+      <w:bookmarkEnd w:id="19"/>
     </w:p>
     <w:p>
       <w:pPr>
@@ -7042,8 +7277,6 @@
       <w:r>
         <w:t>Browser Incompatibility</w:t>
       </w:r>
-      <w:bookmarkStart w:id="19" w:name="_GoBack"/>
-      <w:bookmarkEnd w:id="19"/>
     </w:p>
     <w:p>
       <w:pPr>
@@ -7452,6 +7685,7 @@
         <w:ind w:left="1418"/>
       </w:pPr>
       <w:r>
+        <w:lastRenderedPageBreak/>
         <w:t xml:space="preserve">Interview Client </w:t>
       </w:r>
       <w:r>
@@ -7546,7 +7780,6 @@
         <w:ind w:left="1418"/>
       </w:pPr>
       <w:r>
-        <w:lastRenderedPageBreak/>
         <w:t>Work on Website v2,v3</w:t>
       </w:r>
       <w:r>
@@ -7726,7 +7959,7 @@
                 <w:bCs/>
                 <w:noProof/>
               </w:rPr>
-              <w:t>8</w:t>
+              <w:t>6</w:t>
             </w:r>
             <w:r>
               <w:rPr>
@@ -8173,7 +8406,7 @@
         <w:rFonts w:ascii="Wingdings" w:hAnsi="Wingdings" w:hint="default"/>
       </w:rPr>
     </w:lvl>
-    <w:lvl w:ilvl="1" w:tplc="04090003" w:tentative="1">
+    <w:lvl w:ilvl="1" w:tplc="04090003">
       <w:start w:val="1"/>
       <w:numFmt w:val="bullet"/>
       <w:lvlText w:val="o"/>
@@ -8185,7 +8418,7 @@
         <w:rFonts w:ascii="Courier New" w:hAnsi="Courier New" w:cs="Courier New" w:hint="default"/>
       </w:rPr>
     </w:lvl>
-    <w:lvl w:ilvl="2" w:tplc="04090005" w:tentative="1">
+    <w:lvl w:ilvl="2" w:tplc="04090005">
       <w:start w:val="1"/>
       <w:numFmt w:val="bullet"/>
       <w:lvlText w:val=""/>
@@ -10152,21 +10385,6 @@
 </file>
 
 <file path=customXml/item1.xml><?xml version="1.0" encoding="utf-8"?>
-<?mso-contentType ?>
-<FormTemplates xmlns="http://schemas.microsoft.com/sharepoint/v3/contenttype/forms">
-  <Display>DocumentLibraryForm</Display>
-  <Edit>DocumentLibraryForm</Edit>
-  <New>DocumentLibraryForm</New>
-</FormTemplates>
-</file>
-
-<file path=customXml/item2.xml><?xml version="1.0" encoding="utf-8"?>
-<p:properties xmlns:p="http://schemas.microsoft.com/office/2006/metadata/properties" xmlns:xsi="http://www.w3.org/2001/XMLSchema-instance" xmlns:pc="http://schemas.microsoft.com/office/infopath/2007/PartnerControls">
-  <documentManagement/>
-</p:properties>
-</file>
-
-<file path=customXml/item3.xml><?xml version="1.0" encoding="utf-8"?>
 <ct:contentTypeSchema xmlns:ct="http://schemas.microsoft.com/office/2006/metadata/contentType" xmlns:ma="http://schemas.microsoft.com/office/2006/metadata/properties/metaAttributes" ct:_="" ma:_="" ma:contentTypeName="Document" ma:contentTypeID="0x010100BB97655D7651CC4580EE95419813A878" ma:contentTypeVersion="0" ma:contentTypeDescription="Create a new document." ma:contentTypeScope="" ma:versionID="7ec5bfaf961ca5d17f924a0e4fa7bde3">
   <xsd:schema xmlns:xsd="http://www.w3.org/2001/XMLSchema" xmlns:xs="http://www.w3.org/2001/XMLSchema" xmlns:p="http://schemas.microsoft.com/office/2006/metadata/properties" targetNamespace="http://schemas.microsoft.com/office/2006/metadata/properties" ma:root="true" ma:fieldsID="1b05d82d297216baf5b26c55225140df">
     <xsd:element name="properties">
@@ -10280,28 +10498,26 @@
 </ct:contentTypeSchema>
 </file>
 
+<file path=customXml/item2.xml><?xml version="1.0" encoding="utf-8"?>
+<p:properties xmlns:p="http://schemas.microsoft.com/office/2006/metadata/properties" xmlns:xsi="http://www.w3.org/2001/XMLSchema-instance" xmlns:pc="http://schemas.microsoft.com/office/infopath/2007/PartnerControls">
+  <documentManagement/>
+</p:properties>
+</file>
+
+<file path=customXml/item3.xml><?xml version="1.0" encoding="utf-8"?>
+<?mso-contentType ?>
+<FormTemplates xmlns="http://schemas.microsoft.com/sharepoint/v3/contenttype/forms">
+  <Display>DocumentLibraryForm</Display>
+  <Edit>DocumentLibraryForm</Edit>
+  <New>DocumentLibraryForm</New>
+</FormTemplates>
+</file>
+
 <file path=customXml/item4.xml><?xml version="1.0" encoding="utf-8"?>
 <b:Sources xmlns:b="http://schemas.openxmlformats.org/officeDocument/2006/bibliography" xmlns="http://schemas.openxmlformats.org/officeDocument/2006/bibliography" SelectedStyle="\APA.XSL" StyleName="APA"/>
 </file>
 
 <file path=customXml/itemProps1.xml><?xml version="1.0" encoding="utf-8"?>
-<ds:datastoreItem xmlns:ds="http://schemas.openxmlformats.org/officeDocument/2006/customXml" ds:itemID="{90B168DA-17DF-41E0-ABE9-8EE0D8EEBD80}">
-  <ds:schemaRefs>
-    <ds:schemaRef ds:uri="http://schemas.microsoft.com/sharepoint/v3/contenttype/forms"/>
-  </ds:schemaRefs>
-</ds:datastoreItem>
-</file>
-
-<file path=customXml/itemProps2.xml><?xml version="1.0" encoding="utf-8"?>
-<ds:datastoreItem xmlns:ds="http://schemas.openxmlformats.org/officeDocument/2006/customXml" ds:itemID="{A4481DB2-7BDF-441D-9919-C9BD4CF2F75D}">
-  <ds:schemaRefs>
-    <ds:schemaRef ds:uri="http://schemas.microsoft.com/office/2006/metadata/properties"/>
-    <ds:schemaRef ds:uri="http://schemas.microsoft.com/office/infopath/2007/PartnerControls"/>
-  </ds:schemaRefs>
-</ds:datastoreItem>
-</file>
-
-<file path=customXml/itemProps3.xml><?xml version="1.0" encoding="utf-8"?>
 <ds:datastoreItem xmlns:ds="http://schemas.openxmlformats.org/officeDocument/2006/customXml" ds:itemID="{143ECE62-838F-4542-A5B0-F5DFFB27CC05}">
   <ds:schemaRefs>
     <ds:schemaRef ds:uri="http://schemas.microsoft.com/office/2006/metadata/contentType"/>
@@ -10317,8 +10533,25 @@
 </ds:datastoreItem>
 </file>
 
+<file path=customXml/itemProps2.xml><?xml version="1.0" encoding="utf-8"?>
+<ds:datastoreItem xmlns:ds="http://schemas.openxmlformats.org/officeDocument/2006/customXml" ds:itemID="{A4481DB2-7BDF-441D-9919-C9BD4CF2F75D}">
+  <ds:schemaRefs>
+    <ds:schemaRef ds:uri="http://schemas.microsoft.com/office/2006/metadata/properties"/>
+    <ds:schemaRef ds:uri="http://schemas.microsoft.com/office/infopath/2007/PartnerControls"/>
+  </ds:schemaRefs>
+</ds:datastoreItem>
+</file>
+
+<file path=customXml/itemProps3.xml><?xml version="1.0" encoding="utf-8"?>
+<ds:datastoreItem xmlns:ds="http://schemas.openxmlformats.org/officeDocument/2006/customXml" ds:itemID="{90B168DA-17DF-41E0-ABE9-8EE0D8EEBD80}">
+  <ds:schemaRefs>
+    <ds:schemaRef ds:uri="http://schemas.microsoft.com/sharepoint/v3/contenttype/forms"/>
+  </ds:schemaRefs>
+</ds:datastoreItem>
+</file>
+
 <file path=customXml/itemProps4.xml><?xml version="1.0" encoding="utf-8"?>
-<ds:datastoreItem xmlns:ds="http://schemas.openxmlformats.org/officeDocument/2006/customXml" ds:itemID="{2323A4C9-217F-46A8-BCA0-FF4DC0B8F640}">
+<ds:datastoreItem xmlns:ds="http://schemas.openxmlformats.org/officeDocument/2006/customXml" ds:itemID="{3CD08CB6-40DC-4B1C-86AF-0CAB5735F239}">
   <ds:schemaRefs>
     <ds:schemaRef ds:uri="http://schemas.openxmlformats.org/officeDocument/2006/bibliography"/>
   </ds:schemaRefs>

</xml_diff>

<commit_message>
For tests : On power failure / connection failure + Database test To Project plan : Added some ricks, constraints, more on Quality, fix on some deliverables, writings
</commit_message>
<xml_diff>
--- a/Projectplan.docx
+++ b/Projectplan.docx
@@ -1918,22 +1918,22 @@
       <w:bookmarkEnd w:id="4"/>
     </w:p>
     <w:p>
-      <w:r>
-        <w:t>Our company is best suited for this job due to</w:t>
-      </w:r>
-      <w:r>
-        <w:t xml:space="preserve"> the fact that we have</w:t>
-      </w:r>
-      <w:r>
-        <w:t xml:space="preserve"> previous experience both in making similar techy outdoor events as well as </w:t>
-      </w:r>
       <w:proofErr w:type="spellStart"/>
       <w:r>
         <w:t>RoboCup</w:t>
       </w:r>
       <w:proofErr w:type="spellEnd"/>
       <w:r>
-        <w:t xml:space="preserve"> competitions. We believe that with the resources provided we can achieve a very successful event and show off </w:t>
+        <w:t xml:space="preserve"> is an event that is hosted every year and since the first time it has been hosted it has gained great interest. The event promotes the </w:t>
+      </w:r>
+      <w:r>
+        <w:rPr>
+          <w:lang w:val="en-US"/>
+        </w:rPr>
+        <w:t xml:space="preserve">competitive spirit of programmers in a sport competition, for robots. </w:t>
+      </w:r>
+      <w:r>
+        <w:t xml:space="preserve">The goal of </w:t>
       </w:r>
       <w:proofErr w:type="spellStart"/>
       <w:r>
@@ -1941,7 +1941,40 @@
       </w:r>
       <w:proofErr w:type="spellEnd"/>
       <w:r>
-        <w:t xml:space="preserve"> in the way that it deserves.</w:t>
+        <w:t xml:space="preserve"> is to present the future of robotics in the field of research, sport and human relations.</w:t>
+      </w:r>
+      <w:r>
+        <w:br/>
+        <w:t xml:space="preserve">An event of such interest requires a system to provide the audience with a pleasant and easy way to go around the event, without missing out on the event itself. Having such a system means that more time will be spent on the events, less time in lines. The visitors will not have to worry about having to bring their wallets or credit cards. The </w:t>
+      </w:r>
+      <w:r>
+        <w:t>satisfaction will lead</w:t>
+      </w:r>
+      <w:r>
+        <w:t xml:space="preserve"> to easier and faster purchases and being able to make the most of the event, thus leading to higher revenue.</w:t>
+      </w:r>
+    </w:p>
+    <w:p>
+      <w:r>
+        <w:t>This project is divided into two parts:</w:t>
+      </w:r>
+      <w:r>
+        <w:br/>
+      </w:r>
+      <w:r>
+        <w:tab/>
+        <w:t>1) Promotion via Website where the visitors can register for the event</w:t>
+      </w:r>
+    </w:p>
+    <w:p>
+      <w:pPr>
+        <w:rPr>
+          <w:lang w:val="en-US"/>
+        </w:rPr>
+      </w:pPr>
+      <w:r>
+        <w:tab/>
+        <w:t>2) Execution during the Event at which point the users will be able to use their accounts to navigate through the event, book tents and be able to enjoy their time at the event.</w:t>
       </w:r>
     </w:p>
     <w:p/>
@@ -1970,22 +2003,53 @@
     </w:p>
     <w:p>
       <w:r>
-        <w:t xml:space="preserve">1. Produce a database that will store all info about the event. </w:t>
-      </w:r>
-    </w:p>
-    <w:p>
-      <w:r>
-        <w:t>2. Produce a website that the teams who are participating can register their teams and the visitors can sign in the user can easily navigate and then be able to purchase tickets and make a reservation for tent and get updates about the event. Included all the required features for the event</w:t>
-      </w:r>
-    </w:p>
-    <w:p>
-      <w:r>
+        <w:t>1. Produce a database that will store all info</w:t>
+      </w:r>
+      <w:r>
+        <w:t>rmation</w:t>
+      </w:r>
+      <w:r>
+        <w:t xml:space="preserve"> </w:t>
+      </w:r>
+      <w:r>
+        <w:t xml:space="preserve">required </w:t>
+      </w:r>
+      <w:r>
+        <w:t xml:space="preserve">about the event. </w:t>
+      </w:r>
+    </w:p>
+    <w:p>
+      <w:r>
+        <w:t>2. Produce a website that the teams who are participating can register their teams and the visitors can sign</w:t>
+      </w:r>
+      <w:r>
+        <w:t xml:space="preserve">, </w:t>
+      </w:r>
+      <w:r>
+        <w:t>easily navigate and be able to purchase tickets</w:t>
+      </w:r>
+      <w:r>
+        <w:t>,</w:t>
+      </w:r>
+      <w:r>
+        <w:t xml:space="preserve"> make a reservation for tent and get updates </w:t>
+      </w:r>
+      <w:r>
+        <w:t>on the event.</w:t>
+      </w:r>
+    </w:p>
+    <w:p>
+      <w:r>
+        <w:lastRenderedPageBreak/>
         <w:t>3. Produce a program to book a camping spot.</w:t>
       </w:r>
     </w:p>
     <w:p>
       <w:r>
-        <w:t xml:space="preserve">4. Produce a door entrance and check out mechanism. </w:t>
+        <w:t xml:space="preserve">4. Produce an </w:t>
+      </w:r>
+      <w:r>
+        <w:t xml:space="preserve">entrance and check out mechanism. </w:t>
       </w:r>
     </w:p>
     <w:p>
@@ -2000,22 +2064,37 @@
     </w:p>
     <w:p>
       <w:r>
-        <w:t xml:space="preserve">7. Produce a loan system. </w:t>
-      </w:r>
-    </w:p>
-    <w:p>
-      <w:r>
-        <w:t xml:space="preserve">8. Produce an administration page allowing the user to view all data about the event. </w:t>
-      </w:r>
-    </w:p>
-    <w:p>
-      <w:r>
-        <w:lastRenderedPageBreak/>
+        <w:t xml:space="preserve">7. Produce a </w:t>
+      </w:r>
+      <w:r>
+        <w:t>material hiring</w:t>
+      </w:r>
+      <w:r>
+        <w:t xml:space="preserve"> system. </w:t>
+      </w:r>
+    </w:p>
+    <w:p>
+      <w:r>
+        <w:t>8. Produce an a</w:t>
+      </w:r>
+      <w:r>
+        <w:t>dministration page allowing administering and over</w:t>
+      </w:r>
+      <w:r>
+        <w:t>view</w:t>
+      </w:r>
+      <w:r>
+        <w:t xml:space="preserve"> of</w:t>
+      </w:r>
+      <w:r>
+        <w:t xml:space="preserve"> all data about the event. </w:t>
+      </w:r>
+    </w:p>
+    <w:p>
+      <w:r>
         <w:t>9. Produce a map system for users to navigate the event easily.</w:t>
       </w:r>
     </w:p>
-    <w:p/>
-    <w:p/>
     <w:p>
       <w:pPr>
         <w:pStyle w:val="Heading2"/>
@@ -2025,6 +2104,11 @@
         <w:t>Project Deliverables and Non-Deliverables</w:t>
       </w:r>
       <w:bookmarkEnd w:id="6"/>
+    </w:p>
+    <w:p>
+      <w:r>
+        <w:t>We will provide:</w:t>
+      </w:r>
     </w:p>
     <w:p>
       <w:pPr>
@@ -2035,7 +2119,10 @@
         </w:numPr>
       </w:pPr>
       <w:r>
-        <w:t>Name and logo for the group</w:t>
+        <w:t xml:space="preserve">Name and logo for the </w:t>
+      </w:r>
+      <w:r>
+        <w:t>project</w:t>
       </w:r>
     </w:p>
     <w:p>
@@ -2059,7 +2146,7 @@
         </w:numPr>
       </w:pPr>
       <w:r>
-        <w:t>Agenda and minutes of every meeting</w:t>
+        <w:t>Website</w:t>
       </w:r>
     </w:p>
     <w:p>
@@ -2071,7 +2158,7 @@
         </w:numPr>
       </w:pPr>
       <w:r>
-        <w:t>Setup document</w:t>
+        <w:t>Presentation</w:t>
       </w:r>
     </w:p>
     <w:p>
@@ -2083,54 +2170,6 @@
         </w:numPr>
       </w:pPr>
       <w:r>
-        <w:t>Website</w:t>
-      </w:r>
-    </w:p>
-    <w:p>
-      <w:pPr>
-        <w:pStyle w:val="ListParagraph"/>
-        <w:numPr>
-          <w:ilvl w:val="0"/>
-          <w:numId w:val="2"/>
-        </w:numPr>
-      </w:pPr>
-      <w:r>
-        <w:t>Design for the database</w:t>
-      </w:r>
-    </w:p>
-    <w:p>
-      <w:pPr>
-        <w:pStyle w:val="ListParagraph"/>
-        <w:numPr>
-          <w:ilvl w:val="0"/>
-          <w:numId w:val="2"/>
-        </w:numPr>
-      </w:pPr>
-      <w:r>
-        <w:t>Presentation</w:t>
-      </w:r>
-    </w:p>
-    <w:p>
-      <w:pPr>
-        <w:pStyle w:val="ListParagraph"/>
-        <w:numPr>
-          <w:ilvl w:val="0"/>
-          <w:numId w:val="2"/>
-        </w:numPr>
-      </w:pPr>
-      <w:r>
-        <w:t>Process Report</w:t>
-      </w:r>
-    </w:p>
-    <w:p>
-      <w:pPr>
-        <w:pStyle w:val="ListParagraph"/>
-        <w:numPr>
-          <w:ilvl w:val="0"/>
-          <w:numId w:val="2"/>
-        </w:numPr>
-      </w:pPr>
-      <w:r>
         <w:t>Applications for</w:t>
       </w:r>
     </w:p>
@@ -2167,7 +2206,10 @@
         </w:numPr>
       </w:pPr>
       <w:r>
-        <w:t>Usage with the shops</w:t>
+        <w:t>Purchases</w:t>
+      </w:r>
+      <w:r>
+        <w:t xml:space="preserve"> with the shops</w:t>
       </w:r>
     </w:p>
     <w:p>
@@ -2179,7 +2221,10 @@
         </w:numPr>
       </w:pPr>
       <w:r>
-        <w:t>Loaning materials</w:t>
+        <w:t>Hiring</w:t>
+      </w:r>
+      <w:r>
+        <w:t xml:space="preserve"> materials</w:t>
       </w:r>
     </w:p>
     <w:p>
@@ -2222,6 +2267,18 @@
       <w:pPr>
         <w:pStyle w:val="ListParagraph"/>
         <w:numPr>
+          <w:ilvl w:val="1"/>
+          <w:numId w:val="3"/>
+        </w:numPr>
+      </w:pPr>
+      <w:r>
+        <w:t>User’s map</w:t>
+      </w:r>
+    </w:p>
+    <w:p>
+      <w:pPr>
+        <w:pStyle w:val="ListParagraph"/>
+        <w:numPr>
           <w:ilvl w:val="0"/>
           <w:numId w:val="5"/>
         </w:numPr>
@@ -2230,8 +2287,41 @@
         <w:t>User Manual</w:t>
       </w:r>
     </w:p>
+    <w:p>
+      <w:pPr>
+        <w:pStyle w:val="ListParagraph"/>
+        <w:numPr>
+          <w:ilvl w:val="0"/>
+          <w:numId w:val="5"/>
+        </w:numPr>
+      </w:pPr>
+      <w:r>
+        <w:t>Every user with an identification for the event</w:t>
+      </w:r>
+    </w:p>
+    <w:p>
+      <w:pPr>
+        <w:pStyle w:val="ListParagraph"/>
+      </w:pPr>
+    </w:p>
+    <w:p>
+      <w:r>
+        <w:t>We are not going to provide:</w:t>
+      </w:r>
+    </w:p>
+    <w:p>
+      <w:pPr>
+        <w:pStyle w:val="ListParagraph"/>
+        <w:numPr>
+          <w:ilvl w:val="0"/>
+          <w:numId w:val="5"/>
+        </w:numPr>
+      </w:pPr>
+      <w:r>
+        <w:t>Hardware for the event</w:t>
+      </w:r>
+    </w:p>
     <w:p/>
-    <w:p/>
     <w:p>
       <w:pPr>
         <w:pStyle w:val="Heading2"/>
@@ -2244,95 +2334,6 @@
         <w:t xml:space="preserve"> &lt;&lt;&lt;</w:t>
       </w:r>
       <w:bookmarkEnd w:id="7"/>
-    </w:p>
-    <w:p>
-      <w:pPr>
-        <w:rPr>
-          <w:sz w:val="24"/>
-          <w:szCs w:val="24"/>
-        </w:rPr>
-      </w:pPr>
-      <w:r>
-        <w:rPr>
-          <w:sz w:val="24"/>
-          <w:szCs w:val="24"/>
-        </w:rPr>
-        <w:t xml:space="preserve">Website </w:t>
-      </w:r>
-      <w:r>
-        <w:rPr>
-          <w:sz w:val="24"/>
-          <w:szCs w:val="24"/>
-        </w:rPr>
-        <w:t>has to</w:t>
-      </w:r>
-      <w:r>
-        <w:rPr>
-          <w:sz w:val="24"/>
-          <w:szCs w:val="24"/>
-        </w:rPr>
-        <w:t xml:space="preserve"> run on </w:t>
-      </w:r>
-      <w:proofErr w:type="spellStart"/>
-      <w:r>
-        <w:rPr>
-          <w:sz w:val="24"/>
-          <w:szCs w:val="24"/>
-        </w:rPr>
-        <w:t>Fontys</w:t>
-      </w:r>
-      <w:proofErr w:type="spellEnd"/>
-      <w:r>
-        <w:rPr>
-          <w:sz w:val="24"/>
-          <w:szCs w:val="24"/>
-        </w:rPr>
-        <w:t>’</w:t>
-      </w:r>
-      <w:r>
-        <w:rPr>
-          <w:sz w:val="24"/>
-          <w:szCs w:val="24"/>
-        </w:rPr>
-        <w:t xml:space="preserve"> </w:t>
-      </w:r>
-      <w:r>
-        <w:rPr>
-          <w:sz w:val="24"/>
-          <w:szCs w:val="24"/>
-        </w:rPr>
-        <w:t>Athena server</w:t>
-      </w:r>
-    </w:p>
-    <w:p>
-      <w:pPr>
-        <w:rPr>
-          <w:sz w:val="24"/>
-          <w:szCs w:val="24"/>
-        </w:rPr>
-      </w:pPr>
-      <w:r>
-        <w:rPr>
-          <w:sz w:val="24"/>
-          <w:szCs w:val="24"/>
-        </w:rPr>
-        <w:t>MySQL or Oracle database</w:t>
-      </w:r>
-    </w:p>
-    <w:p>
-      <w:pPr>
-        <w:rPr>
-          <w:sz w:val="24"/>
-          <w:szCs w:val="24"/>
-        </w:rPr>
-      </w:pPr>
-      <w:r>
-        <w:rPr>
-          <w:sz w:val="24"/>
-          <w:szCs w:val="24"/>
-        </w:rPr>
-        <w:t>Object oriented applications written in C#/C++/Java</w:t>
-      </w:r>
     </w:p>
     <w:p>
       <w:pPr>
@@ -2342,41 +2343,426 @@
           <w:szCs w:val="24"/>
         </w:rPr>
       </w:pPr>
-    </w:p>
-    <w:p>
-      <w:pPr>
+      <w:r>
         <w:rPr>
           <w:b/>
           <w:sz w:val="24"/>
           <w:szCs w:val="24"/>
         </w:rPr>
-      </w:pPr>
-    </w:p>
-    <w:p>
-      <w:pPr>
+        <w:t>Deadline</w:t>
+      </w:r>
+      <w:r>
         <w:rPr>
           <w:b/>
           <w:sz w:val="24"/>
           <w:szCs w:val="24"/>
         </w:rPr>
-      </w:pPr>
-    </w:p>
-    <w:p>
-      <w:pPr>
+        <w:tab/>
+      </w:r>
+      <w:r>
         <w:rPr>
           <w:b/>
           <w:sz w:val="24"/>
           <w:szCs w:val="24"/>
         </w:rPr>
-      </w:pPr>
-    </w:p>
-    <w:p>
-      <w:pPr>
+        <w:t xml:space="preserve"> </w:t>
+      </w:r>
+      <w:r>
         <w:rPr>
           <w:b/>
           <w:sz w:val="24"/>
           <w:szCs w:val="24"/>
         </w:rPr>
+        <w:t>:</w:t>
+      </w:r>
+      <w:r>
+        <w:rPr>
+          <w:b/>
+          <w:sz w:val="24"/>
+          <w:szCs w:val="24"/>
+        </w:rPr>
+        <w:tab/>
+      </w:r>
+      <w:r>
+        <w:rPr>
+          <w:b/>
+          <w:sz w:val="24"/>
+          <w:szCs w:val="24"/>
+        </w:rPr>
+        <w:t>End of June 2015</w:t>
+      </w:r>
+    </w:p>
+    <w:p>
+      <w:pPr>
+        <w:rPr>
+          <w:b/>
+          <w:sz w:val="24"/>
+          <w:szCs w:val="24"/>
+        </w:rPr>
+      </w:pPr>
+      <w:r>
+        <w:rPr>
+          <w:b/>
+          <w:sz w:val="24"/>
+          <w:szCs w:val="24"/>
+        </w:rPr>
+        <w:t>Budget</w:t>
+      </w:r>
+      <w:proofErr w:type="gramStart"/>
+      <w:r>
+        <w:rPr>
+          <w:b/>
+          <w:sz w:val="24"/>
+          <w:szCs w:val="24"/>
+        </w:rPr>
+        <w:tab/>
+      </w:r>
+      <w:r>
+        <w:rPr>
+          <w:b/>
+          <w:sz w:val="24"/>
+          <w:szCs w:val="24"/>
+        </w:rPr>
+        <w:t xml:space="preserve"> </w:t>
+      </w:r>
+      <w:r>
+        <w:rPr>
+          <w:b/>
+          <w:sz w:val="24"/>
+          <w:szCs w:val="24"/>
+        </w:rPr>
+        <w:t>:</w:t>
+      </w:r>
+      <w:r>
+        <w:rPr>
+          <w:b/>
+          <w:sz w:val="24"/>
+          <w:szCs w:val="24"/>
+        </w:rPr>
+        <w:tab/>
+      </w:r>
+      <w:r>
+        <w:rPr>
+          <w:b/>
+          <w:sz w:val="24"/>
+          <w:szCs w:val="24"/>
+        </w:rPr>
+        <w:t>?</w:t>
+      </w:r>
+      <w:proofErr w:type="gramEnd"/>
+    </w:p>
+    <w:p>
+      <w:pPr>
+        <w:rPr>
+          <w:b/>
+          <w:sz w:val="24"/>
+          <w:szCs w:val="24"/>
+        </w:rPr>
+      </w:pPr>
+      <w:r>
+        <w:rPr>
+          <w:b/>
+          <w:sz w:val="24"/>
+          <w:szCs w:val="24"/>
+        </w:rPr>
+        <w:t>Max visitors</w:t>
+      </w:r>
+      <w:proofErr w:type="gramStart"/>
+      <w:r>
+        <w:rPr>
+          <w:b/>
+          <w:sz w:val="24"/>
+          <w:szCs w:val="24"/>
+        </w:rPr>
+        <w:tab/>
+        <w:t xml:space="preserve"> :</w:t>
+      </w:r>
+      <w:r>
+        <w:rPr>
+          <w:b/>
+          <w:sz w:val="24"/>
+          <w:szCs w:val="24"/>
+        </w:rPr>
+        <w:tab/>
+      </w:r>
+      <w:r>
+        <w:rPr>
+          <w:b/>
+          <w:sz w:val="24"/>
+          <w:szCs w:val="24"/>
+        </w:rPr>
+        <w:t>?</w:t>
+      </w:r>
+      <w:proofErr w:type="gramEnd"/>
+    </w:p>
+    <w:p>
+      <w:pPr>
+        <w:rPr>
+          <w:sz w:val="24"/>
+          <w:szCs w:val="24"/>
+        </w:rPr>
+      </w:pPr>
+      <w:r>
+        <w:rPr>
+          <w:b/>
+          <w:sz w:val="24"/>
+          <w:szCs w:val="24"/>
+        </w:rPr>
+        <w:t xml:space="preserve">Equipment </w:t>
+      </w:r>
+      <w:r>
+        <w:rPr>
+          <w:b/>
+          <w:sz w:val="24"/>
+          <w:szCs w:val="24"/>
+        </w:rPr>
+        <w:tab/>
+      </w:r>
+      <w:r>
+        <w:rPr>
+          <w:b/>
+          <w:sz w:val="24"/>
+          <w:szCs w:val="24"/>
+        </w:rPr>
+        <w:t xml:space="preserve"> </w:t>
+      </w:r>
+      <w:r>
+        <w:rPr>
+          <w:b/>
+          <w:sz w:val="24"/>
+          <w:szCs w:val="24"/>
+        </w:rPr>
+        <w:t>:</w:t>
+      </w:r>
+      <w:r>
+        <w:rPr>
+          <w:b/>
+          <w:sz w:val="24"/>
+          <w:szCs w:val="24"/>
+        </w:rPr>
+        <w:tab/>
+      </w:r>
+    </w:p>
+    <w:p>
+      <w:pPr>
+        <w:rPr>
+          <w:sz w:val="24"/>
+          <w:szCs w:val="24"/>
+        </w:rPr>
+      </w:pPr>
+      <w:r>
+        <w:rPr>
+          <w:b/>
+          <w:sz w:val="24"/>
+          <w:szCs w:val="24"/>
+        </w:rPr>
+        <w:tab/>
+      </w:r>
+      <w:r>
+        <w:rPr>
+          <w:sz w:val="24"/>
+          <w:szCs w:val="24"/>
+        </w:rPr>
+        <w:t>The equipment is provided at the event, but will need to be verified if it is sufficient.</w:t>
+      </w:r>
+    </w:p>
+    <w:p>
+      <w:pPr>
+        <w:rPr>
+          <w:b/>
+          <w:sz w:val="24"/>
+          <w:szCs w:val="24"/>
+        </w:rPr>
+      </w:pPr>
+      <w:r>
+        <w:rPr>
+          <w:b/>
+          <w:sz w:val="24"/>
+          <w:szCs w:val="24"/>
+        </w:rPr>
+        <w:lastRenderedPageBreak/>
+        <w:t xml:space="preserve">Design </w:t>
+      </w:r>
+      <w:r>
+        <w:rPr>
+          <w:b/>
+          <w:sz w:val="24"/>
+          <w:szCs w:val="24"/>
+        </w:rPr>
+        <w:tab/>
+        <w:t xml:space="preserve"> :</w:t>
+      </w:r>
+      <w:r>
+        <w:rPr>
+          <w:b/>
+          <w:sz w:val="24"/>
+          <w:szCs w:val="24"/>
+        </w:rPr>
+        <w:tab/>
+      </w:r>
+      <w:r>
+        <w:rPr>
+          <w:sz w:val="24"/>
+          <w:szCs w:val="24"/>
+        </w:rPr>
+        <w:t>Mobile and PC version of the website</w:t>
+      </w:r>
+    </w:p>
+    <w:p>
+      <w:pPr>
+        <w:rPr>
+          <w:b/>
+          <w:sz w:val="24"/>
+          <w:szCs w:val="24"/>
+        </w:rPr>
+      </w:pPr>
+      <w:r>
+        <w:rPr>
+          <w:b/>
+          <w:sz w:val="24"/>
+          <w:szCs w:val="24"/>
+        </w:rPr>
+        <w:t>Hosting</w:t>
+      </w:r>
+      <w:r>
+        <w:rPr>
+          <w:b/>
+          <w:sz w:val="24"/>
+          <w:szCs w:val="24"/>
+        </w:rPr>
+        <w:tab/>
+      </w:r>
+      <w:r>
+        <w:rPr>
+          <w:b/>
+          <w:sz w:val="24"/>
+          <w:szCs w:val="24"/>
+        </w:rPr>
+        <w:t xml:space="preserve"> </w:t>
+      </w:r>
+      <w:r>
+        <w:rPr>
+          <w:b/>
+          <w:sz w:val="24"/>
+          <w:szCs w:val="24"/>
+        </w:rPr>
+        <w:t xml:space="preserve">: </w:t>
+      </w:r>
+      <w:r>
+        <w:rPr>
+          <w:b/>
+          <w:sz w:val="24"/>
+          <w:szCs w:val="24"/>
+        </w:rPr>
+        <w:tab/>
+      </w:r>
+      <w:proofErr w:type="spellStart"/>
+      <w:r>
+        <w:rPr>
+          <w:sz w:val="24"/>
+          <w:szCs w:val="24"/>
+        </w:rPr>
+        <w:t>Fontys</w:t>
+      </w:r>
+      <w:proofErr w:type="spellEnd"/>
+      <w:r>
+        <w:rPr>
+          <w:sz w:val="24"/>
+          <w:szCs w:val="24"/>
+        </w:rPr>
+        <w:t xml:space="preserve"> Athena Server</w:t>
+      </w:r>
+    </w:p>
+    <w:p>
+      <w:pPr>
+        <w:rPr>
+          <w:b/>
+          <w:sz w:val="24"/>
+          <w:szCs w:val="24"/>
+        </w:rPr>
+      </w:pPr>
+      <w:r>
+        <w:rPr>
+          <w:b/>
+          <w:sz w:val="24"/>
+          <w:szCs w:val="24"/>
+        </w:rPr>
+        <w:t xml:space="preserve">Group Activity: </w:t>
+      </w:r>
+    </w:p>
+    <w:p>
+      <w:pPr>
+        <w:rPr>
+          <w:sz w:val="24"/>
+          <w:szCs w:val="24"/>
+        </w:rPr>
+      </w:pPr>
+      <w:r>
+        <w:rPr>
+          <w:b/>
+          <w:sz w:val="24"/>
+          <w:szCs w:val="24"/>
+        </w:rPr>
+        <w:tab/>
+      </w:r>
+      <w:r>
+        <w:rPr>
+          <w:sz w:val="24"/>
+          <w:szCs w:val="24"/>
+        </w:rPr>
+        <w:t>Ilia - Occupied every week from 5pm to 12pm</w:t>
+      </w:r>
+      <w:r>
+        <w:rPr>
+          <w:sz w:val="24"/>
+          <w:szCs w:val="24"/>
+        </w:rPr>
+        <w:t xml:space="preserve"> after Wednesday (Thursday – Sunday inclusive)</w:t>
+      </w:r>
+    </w:p>
+    <w:p>
+      <w:pPr>
+        <w:rPr>
+          <w:b/>
+          <w:sz w:val="24"/>
+          <w:szCs w:val="24"/>
+        </w:rPr>
+      </w:pPr>
+    </w:p>
+    <w:p>
+      <w:pPr>
+        <w:rPr>
+          <w:b/>
+          <w:sz w:val="24"/>
+          <w:szCs w:val="24"/>
+        </w:rPr>
+      </w:pPr>
+    </w:p>
+    <w:p>
+      <w:pPr>
+        <w:rPr>
+          <w:b/>
+          <w:sz w:val="24"/>
+          <w:szCs w:val="24"/>
+        </w:rPr>
+      </w:pPr>
+    </w:p>
+    <w:p>
+      <w:pPr>
+        <w:rPr>
+          <w:b/>
+          <w:sz w:val="24"/>
+          <w:szCs w:val="24"/>
+        </w:rPr>
+      </w:pPr>
+    </w:p>
+    <w:p>
+      <w:pPr>
+        <w:rPr>
+          <w:b/>
+          <w:sz w:val="24"/>
+          <w:szCs w:val="24"/>
+        </w:rPr>
       </w:pPr>
     </w:p>
     <w:p>
@@ -2387,24 +2773,450 @@
       <w:r>
         <w:t>Project Risks</w:t>
       </w:r>
-      <w:r>
-        <w:t xml:space="preserve"> &lt;&lt;&lt;</w:t>
-      </w:r>
       <w:bookmarkEnd w:id="8"/>
     </w:p>
     <w:p>
-      <w:r>
-        <w:t>-Weather</w:t>
-      </w:r>
-    </w:p>
-    <w:p>
-      <w:pPr>
-        <w:pStyle w:val="Heading1"/>
-        <w:spacing w:before="0"/>
+      <w:pPr>
+        <w:rPr>
+          <w:sz w:val="24"/>
+        </w:rPr>
       </w:pPr>
       <w:bookmarkStart w:id="9" w:name="_Toc405722687"/>
       <w:bookmarkStart w:id="10" w:name="_Toc372622759"/>
       <w:bookmarkStart w:id="11" w:name="_Toc412819574"/>
+      <w:r>
+        <w:rPr>
+          <w:b/>
+          <w:sz w:val="24"/>
+        </w:rPr>
+        <w:t>Equipment</w:t>
+      </w:r>
+      <w:r>
+        <w:rPr>
+          <w:b/>
+          <w:sz w:val="24"/>
+        </w:rPr>
+        <w:br/>
+      </w:r>
+      <w:r>
+        <w:rPr>
+          <w:b/>
+          <w:sz w:val="24"/>
+        </w:rPr>
+        <w:tab/>
+      </w:r>
+      <w:r>
+        <w:rPr>
+          <w:sz w:val="24"/>
+        </w:rPr>
+        <w:t xml:space="preserve">Not all </w:t>
+      </w:r>
+      <w:r>
+        <w:rPr>
+          <w:sz w:val="24"/>
+        </w:rPr>
+        <w:t xml:space="preserve">devices </w:t>
+      </w:r>
+      <w:r>
+        <w:rPr>
+          <w:sz w:val="24"/>
+        </w:rPr>
+        <w:t>are going to</w:t>
+      </w:r>
+      <w:r>
+        <w:rPr>
+          <w:sz w:val="24"/>
+        </w:rPr>
+        <w:t xml:space="preserve"> have the required software to run our applications, view our website.</w:t>
+      </w:r>
+    </w:p>
+    <w:p>
+      <w:pPr>
+        <w:rPr>
+          <w:sz w:val="24"/>
+        </w:rPr>
+      </w:pPr>
+      <w:r>
+        <w:rPr>
+          <w:sz w:val="24"/>
+        </w:rPr>
+        <w:tab/>
+        <w:t xml:space="preserve">Solution: </w:t>
+      </w:r>
+    </w:p>
+    <w:p>
+      <w:pPr>
+        <w:ind w:firstLine="709"/>
+        <w:rPr>
+          <w:sz w:val="24"/>
+        </w:rPr>
+      </w:pPr>
+      <w:r>
+        <w:rPr>
+          <w:sz w:val="24"/>
+        </w:rPr>
+        <w:t>For the applications, we are going to install the software and make sure everything is working correctly.</w:t>
+      </w:r>
+      <w:r>
+        <w:rPr>
+          <w:sz w:val="24"/>
+        </w:rPr>
+        <w:br/>
+      </w:r>
+      <w:r>
+        <w:rPr>
+          <w:sz w:val="24"/>
+        </w:rPr>
+        <w:tab/>
+        <w:t>For the website</w:t>
+      </w:r>
+      <w:r>
+        <w:rPr>
+          <w:sz w:val="24"/>
+        </w:rPr>
+        <w:t xml:space="preserve"> </w:t>
+      </w:r>
+      <w:r>
+        <w:rPr>
+          <w:sz w:val="24"/>
+        </w:rPr>
+        <w:t>- we are going to keep it as simple as possible and make sure it works on as many as possible browsers.</w:t>
+      </w:r>
+    </w:p>
+    <w:p>
+      <w:pPr>
+        <w:rPr>
+          <w:b/>
+          <w:sz w:val="24"/>
+        </w:rPr>
+      </w:pPr>
+      <w:r>
+        <w:rPr>
+          <w:b/>
+          <w:sz w:val="24"/>
+        </w:rPr>
+        <w:t>Physical</w:t>
+      </w:r>
+      <w:r>
+        <w:rPr>
+          <w:b/>
+          <w:sz w:val="24"/>
+        </w:rPr>
+        <w:t xml:space="preserve"> Failure</w:t>
+      </w:r>
+      <w:r>
+        <w:rPr>
+          <w:b/>
+          <w:sz w:val="24"/>
+        </w:rPr>
+        <w:t xml:space="preserve"> during the event</w:t>
+      </w:r>
+    </w:p>
+    <w:p>
+      <w:pPr>
+        <w:rPr>
+          <w:sz w:val="24"/>
+        </w:rPr>
+      </w:pPr>
+      <w:r>
+        <w:rPr>
+          <w:b/>
+          <w:sz w:val="24"/>
+        </w:rPr>
+        <w:tab/>
+      </w:r>
+      <w:r>
+        <w:rPr>
+          <w:sz w:val="24"/>
+        </w:rPr>
+        <w:t xml:space="preserve">If for some reason the electricity or the </w:t>
+      </w:r>
+      <w:r>
+        <w:rPr>
+          <w:sz w:val="24"/>
+        </w:rPr>
+        <w:t>connection were to be lost (the applications cannot communicate with one-another) data might get lost, corrupt</w:t>
+      </w:r>
+      <w:r>
+        <w:rPr>
+          <w:sz w:val="24"/>
+        </w:rPr>
+        <w:br/>
+      </w:r>
+      <w:r>
+        <w:rPr>
+          <w:sz w:val="24"/>
+        </w:rPr>
+        <w:tab/>
+      </w:r>
+      <w:r>
+        <w:rPr>
+          <w:b/>
+          <w:sz w:val="24"/>
+        </w:rPr>
+        <w:t>Solution</w:t>
+      </w:r>
+      <w:r>
+        <w:rPr>
+          <w:sz w:val="24"/>
+        </w:rPr>
+        <w:t>: Keep data locally and keep it in a queue until it is processed fully.</w:t>
+      </w:r>
+    </w:p>
+    <w:p>
+      <w:pPr>
+        <w:rPr>
+          <w:b/>
+          <w:sz w:val="24"/>
+        </w:rPr>
+      </w:pPr>
+      <w:r>
+        <w:rPr>
+          <w:b/>
+          <w:sz w:val="24"/>
+        </w:rPr>
+        <w:t>Website Downtime</w:t>
+      </w:r>
+    </w:p>
+    <w:p>
+      <w:pPr>
+        <w:rPr>
+          <w:sz w:val="24"/>
+        </w:rPr>
+      </w:pPr>
+      <w:r>
+        <w:rPr>
+          <w:b/>
+          <w:sz w:val="24"/>
+        </w:rPr>
+        <w:tab/>
+      </w:r>
+      <w:r>
+        <w:rPr>
+          <w:sz w:val="24"/>
+        </w:rPr>
+        <w:t>The website could become unstable if a large amount of users were to visit and use it at the same time.</w:t>
+      </w:r>
+      <w:r>
+        <w:rPr>
+          <w:sz w:val="24"/>
+        </w:rPr>
+        <w:br/>
+      </w:r>
+      <w:r>
+        <w:rPr>
+          <w:sz w:val="24"/>
+        </w:rPr>
+        <w:tab/>
+      </w:r>
+      <w:r>
+        <w:rPr>
+          <w:b/>
+          <w:sz w:val="24"/>
+        </w:rPr>
+        <w:t>Solution</w:t>
+      </w:r>
+      <w:r>
+        <w:rPr>
+          <w:sz w:val="24"/>
+        </w:rPr>
+        <w:t>:</w:t>
+      </w:r>
+      <w:r>
+        <w:rPr>
+          <w:sz w:val="24"/>
+        </w:rPr>
+        <w:t xml:space="preserve"> Queue the user’s requests and make sure there are no ‘fake’ requests.</w:t>
+      </w:r>
+    </w:p>
+    <w:p>
+      <w:pPr>
+        <w:rPr>
+          <w:sz w:val="24"/>
+        </w:rPr>
+      </w:pPr>
+      <w:r>
+        <w:rPr>
+          <w:sz w:val="24"/>
+        </w:rPr>
+        <w:tab/>
+      </w:r>
+      <w:proofErr w:type="spellStart"/>
+      <w:r>
+        <w:rPr>
+          <w:sz w:val="24"/>
+        </w:rPr>
+        <w:t>Fontys</w:t>
+      </w:r>
+      <w:proofErr w:type="spellEnd"/>
+      <w:r>
+        <w:rPr>
+          <w:sz w:val="24"/>
+        </w:rPr>
+        <w:t xml:space="preserve"> Athena server could stop responding</w:t>
+      </w:r>
+      <w:r>
+        <w:rPr>
+          <w:sz w:val="24"/>
+        </w:rPr>
+        <w:br/>
+      </w:r>
+      <w:r>
+        <w:rPr>
+          <w:sz w:val="24"/>
+        </w:rPr>
+        <w:tab/>
+      </w:r>
+      <w:r>
+        <w:rPr>
+          <w:b/>
+          <w:sz w:val="24"/>
+        </w:rPr>
+        <w:t>Solution</w:t>
+      </w:r>
+      <w:r>
+        <w:rPr>
+          <w:sz w:val="24"/>
+        </w:rPr>
+        <w:t xml:space="preserve">: No possible solution </w:t>
+      </w:r>
+      <w:r>
+        <w:rPr>
+          <w:sz w:val="24"/>
+        </w:rPr>
+        <w:t>(Due</w:t>
+      </w:r>
+      <w:r>
+        <w:rPr>
+          <w:sz w:val="24"/>
+        </w:rPr>
+        <w:t xml:space="preserve"> to </w:t>
+      </w:r>
+      <w:r>
+        <w:rPr>
+          <w:sz w:val="24"/>
+        </w:rPr>
+        <w:t>constraint:</w:t>
+      </w:r>
+      <w:r>
+        <w:rPr>
+          <w:sz w:val="24"/>
+        </w:rPr>
+        <w:t xml:space="preserve"> hosting by </w:t>
+      </w:r>
+      <w:proofErr w:type="spellStart"/>
+      <w:r>
+        <w:rPr>
+          <w:sz w:val="24"/>
+        </w:rPr>
+        <w:t>Fontys</w:t>
+      </w:r>
+      <w:proofErr w:type="spellEnd"/>
+      <w:r>
+        <w:rPr>
+          <w:sz w:val="24"/>
+        </w:rPr>
+        <w:t xml:space="preserve"> Athena </w:t>
+      </w:r>
+      <w:r>
+        <w:rPr>
+          <w:sz w:val="24"/>
+        </w:rPr>
+        <w:t>Server)</w:t>
+      </w:r>
+    </w:p>
+    <w:p>
+      <w:pPr>
+        <w:rPr>
+          <w:b/>
+          <w:sz w:val="24"/>
+        </w:rPr>
+      </w:pPr>
+    </w:p>
+    <w:p>
+      <w:pPr>
+        <w:rPr>
+          <w:b/>
+          <w:sz w:val="24"/>
+        </w:rPr>
+      </w:pPr>
+      <w:r>
+        <w:rPr>
+          <w:b/>
+          <w:sz w:val="24"/>
+        </w:rPr>
+        <w:lastRenderedPageBreak/>
+        <w:t>Database</w:t>
+      </w:r>
+      <w:r>
+        <w:rPr>
+          <w:b/>
+          <w:sz w:val="24"/>
+        </w:rPr>
+        <w:t xml:space="preserve"> overflow</w:t>
+      </w:r>
+      <w:bookmarkStart w:id="12" w:name="_GoBack"/>
+      <w:bookmarkEnd w:id="12"/>
+    </w:p>
+    <w:p>
+      <w:pPr>
+        <w:rPr>
+          <w:sz w:val="24"/>
+        </w:rPr>
+      </w:pPr>
+      <w:r>
+        <w:rPr>
+          <w:sz w:val="24"/>
+        </w:rPr>
+        <w:tab/>
+        <w:t>It is possible that the database be overflown with requests thus leading to slower usage.</w:t>
+      </w:r>
+      <w:r>
+        <w:rPr>
+          <w:sz w:val="24"/>
+        </w:rPr>
+        <w:br/>
+      </w:r>
+      <w:r>
+        <w:rPr>
+          <w:sz w:val="24"/>
+        </w:rPr>
+        <w:tab/>
+      </w:r>
+      <w:r>
+        <w:rPr>
+          <w:b/>
+          <w:sz w:val="24"/>
+        </w:rPr>
+        <w:t>Solution</w:t>
+      </w:r>
+      <w:r>
+        <w:rPr>
+          <w:sz w:val="24"/>
+        </w:rPr>
+        <w:t xml:space="preserve">: Queue the requests to preserve their order and make the actions simple so they do not cause much overhead. </w:t>
+      </w:r>
+    </w:p>
+    <w:p>
+      <w:pPr>
+        <w:rPr>
+          <w:rFonts w:asciiTheme="majorHAnsi" w:eastAsiaTheme="majorEastAsia" w:hAnsiTheme="majorHAnsi" w:cstheme="majorBidi"/>
+          <w:b/>
+          <w:bCs/>
+          <w:color w:val="365F91" w:themeColor="accent1" w:themeShade="BF"/>
+          <w:sz w:val="28"/>
+          <w:szCs w:val="28"/>
+        </w:rPr>
+      </w:pPr>
+      <w:r>
+        <w:br w:type="page"/>
+      </w:r>
+    </w:p>
+    <w:p>
+      <w:pPr>
+        <w:pStyle w:val="Heading1"/>
+        <w:spacing w:before="0"/>
+      </w:pPr>
       <w:r>
         <w:lastRenderedPageBreak/>
         <w:t>Project Phasing</w:t>
@@ -4206,6 +5018,130 @@
         <mc:AlternateContent>
           <mc:Choice Requires="wps">
             <w:drawing>
+              <wp:anchor distT="0" distB="0" distL="114300" distR="114300" simplePos="0" relativeHeight="251708416" behindDoc="0" locked="0" layoutInCell="0" allowOverlap="1" wp14:anchorId="1AF7041C" wp14:editId="2D22E3B5">
+                <wp:simplePos x="0" y="0"/>
+                <wp:positionH relativeFrom="column">
+                  <wp:posOffset>1405890</wp:posOffset>
+                </wp:positionH>
+                <wp:positionV relativeFrom="paragraph">
+                  <wp:posOffset>135890</wp:posOffset>
+                </wp:positionV>
+                <wp:extent cx="828675" cy="609600"/>
+                <wp:effectExtent l="0" t="0" r="28575" b="19050"/>
+                <wp:wrapNone/>
+                <wp:docPr id="50" name="Rectangle 50"/>
+                <wp:cNvGraphicFramePr>
+                  <a:graphicFrameLocks xmlns:a="http://schemas.openxmlformats.org/drawingml/2006/main"/>
+                </wp:cNvGraphicFramePr>
+                <a:graphic xmlns:a="http://schemas.openxmlformats.org/drawingml/2006/main">
+                  <a:graphicData uri="http://schemas.microsoft.com/office/word/2010/wordprocessingShape">
+                    <wps:wsp>
+                      <wps:cNvSpPr>
+                        <a:spLocks noChangeArrowheads="1"/>
+                      </wps:cNvSpPr>
+                      <wps:spPr bwMode="auto">
+                        <a:xfrm>
+                          <a:off x="0" y="0"/>
+                          <a:ext cx="828675" cy="609600"/>
+                        </a:xfrm>
+                        <a:prstGeom prst="rect">
+                          <a:avLst/>
+                        </a:prstGeom>
+                        <a:solidFill>
+                          <a:srgbClr val="FFFFFF"/>
+                        </a:solidFill>
+                        <a:ln w="9525">
+                          <a:solidFill>
+                            <a:srgbClr val="000000"/>
+                          </a:solidFill>
+                          <a:miter lim="800000"/>
+                          <a:headEnd/>
+                          <a:tailEnd/>
+                        </a:ln>
+                      </wps:spPr>
+                      <wps:txbx>
+                        <w:txbxContent>
+                          <w:p>
+                            <w:pPr>
+                              <w:jc w:val="center"/>
+                              <w:rPr>
+                                <w:lang w:val="en-US"/>
+                              </w:rPr>
+                            </w:pPr>
+                            <w:r>
+                              <w:rPr>
+                                <w:lang w:val="en-US"/>
+                              </w:rPr>
+                              <w:t>Finished Project Plan</w:t>
+                            </w:r>
+                          </w:p>
+                          <w:p>
+                            <w:pPr>
+                              <w:jc w:val="center"/>
+                              <w:rPr>
+                                <w:lang w:val="en-US"/>
+                              </w:rPr>
+                            </w:pPr>
+                          </w:p>
+                        </w:txbxContent>
+                      </wps:txbx>
+                      <wps:bodyPr rot="0" vert="horz" wrap="square" lIns="54000" tIns="54000" rIns="54000" bIns="54000" anchor="ctr" anchorCtr="0" upright="1">
+                        <a:noAutofit/>
+                      </wps:bodyPr>
+                    </wps:wsp>
+                  </a:graphicData>
+                </a:graphic>
+                <wp14:sizeRelH relativeFrom="page">
+                  <wp14:pctWidth>0</wp14:pctWidth>
+                </wp14:sizeRelH>
+                <wp14:sizeRelV relativeFrom="page">
+                  <wp14:pctHeight>0</wp14:pctHeight>
+                </wp14:sizeRelV>
+              </wp:anchor>
+            </w:drawing>
+          </mc:Choice>
+          <mc:Fallback>
+            <w:pict>
+              <v:rect id="Rectangle 50" o:spid="_x0000_s1035" style="position:absolute;margin-left:110.7pt;margin-top:10.7pt;width:65.25pt;height:48pt;z-index:251708416;visibility:visible;mso-wrap-style:square;mso-width-percent:0;mso-height-percent:0;mso-wrap-distance-left:9pt;mso-wrap-distance-top:0;mso-wrap-distance-right:9pt;mso-wrap-distance-bottom:0;mso-position-horizontal:absolute;mso-position-horizontal-relative:text;mso-position-vertical:absolute;mso-position-vertical-relative:text;mso-width-percent:0;mso-height-percent:0;mso-width-relative:page;mso-height-relative:page;v-text-anchor:middle" o:gfxdata="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" o:allowincell="f">
+                <v:textbox inset="1.5mm,1.5mm,1.5mm,1.5mm">
+                  <w:txbxContent>
+                    <w:p>
+                      <w:pPr>
+                        <w:jc w:val="center"/>
+                        <w:rPr>
+                          <w:lang w:val="en-US"/>
+                        </w:rPr>
+                      </w:pPr>
+                      <w:r>
+                        <w:rPr>
+                          <w:lang w:val="en-US"/>
+                        </w:rPr>
+                        <w:t>Finished Project Plan</w:t>
+                      </w:r>
+                    </w:p>
+                    <w:p>
+                      <w:pPr>
+                        <w:jc w:val="center"/>
+                        <w:rPr>
+                          <w:lang w:val="en-US"/>
+                        </w:rPr>
+                      </w:pPr>
+                    </w:p>
+                  </w:txbxContent>
+                </v:textbox>
+              </v:rect>
+            </w:pict>
+          </mc:Fallback>
+        </mc:AlternateContent>
+      </w:r>
+      <w:r>
+        <w:rPr>
+          <w:noProof/>
+          <w:lang w:val="en-US"/>
+        </w:rPr>
+        <mc:AlternateContent>
+          <mc:Choice Requires="wps">
+            <w:drawing>
               <wp:anchor distT="0" distB="0" distL="114300" distR="114300" simplePos="0" relativeHeight="251754496" behindDoc="0" locked="0" layoutInCell="0" allowOverlap="1" wp14:anchorId="4FFAE9B6" wp14:editId="1386DDE1">
                 <wp:simplePos x="0" y="0"/>
                 <wp:positionH relativeFrom="column">
@@ -4296,7 +5232,7 @@
           </mc:Choice>
           <mc:Fallback>
             <w:pict>
-              <v:rect id="Rectangle 82" o:spid="_x0000_s1035" style="position:absolute;margin-left:306.2pt;margin-top:15.8pt;width:65.25pt;height:64.5pt;z-index:251754496;visibility:visible;mso-wrap-style:square;mso-width-percent:0;mso-height-percent:0;mso-wrap-distance-left:9pt;mso-wrap-distance-top:0;mso-wrap-distance-right:9pt;mso-wrap-distance-bottom:0;mso-position-horizontal:absolute;mso-position-horizontal-relative:text;mso-position-vertical:absolute;mso-position-vertical-relative:text;mso-width-percent:0;mso-height-percent:0;mso-width-relative:page;mso-height-relative:page;v-text-anchor:middle" o:gfxdata="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" o:allowincell="f">
+              <v:rect id="Rectangle 82" o:spid="_x0000_s1036" style="position:absolute;margin-left:306.2pt;margin-top:15.8pt;width:65.25pt;height:64.5pt;z-index:251754496;visibility:visible;mso-wrap-style:square;mso-width-percent:0;mso-height-percent:0;mso-wrap-distance-left:9pt;mso-wrap-distance-top:0;mso-wrap-distance-right:9pt;mso-wrap-distance-bottom:0;mso-position-horizontal:absolute;mso-position-horizontal-relative:text;mso-position-vertical:absolute;mso-position-vertical-relative:text;mso-width-percent:0;mso-height-percent:0;mso-width-relative:page;mso-height-relative:page;v-text-anchor:middle" o:gfxdata="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" o:allowincell="f">
                 <v:textbox inset="1.5mm,1.5mm,1.5mm,1.5mm">
                   <w:txbxContent>
                     <w:p>
@@ -4342,7 +5278,7 @@
         <mc:AlternateContent>
           <mc:Choice Requires="wps">
             <w:drawing>
-              <wp:anchor distT="0" distB="0" distL="114300" distR="114300" simplePos="0" relativeHeight="251729920" behindDoc="0" locked="0" layoutInCell="0" allowOverlap="1" wp14:anchorId="0E2499D2" wp14:editId="0865F556">
+              <wp:anchor distT="0" distB="0" distL="114300" distR="114300" simplePos="0" relativeHeight="251729920" behindDoc="0" locked="0" layoutInCell="0" allowOverlap="1" wp14:anchorId="0E2499D2" wp14:editId="5CABE297">
                 <wp:simplePos x="0" y="0"/>
                 <wp:positionH relativeFrom="column">
                   <wp:posOffset>2557145</wp:posOffset>
@@ -4432,7 +5368,7 @@
           </mc:Choice>
           <mc:Fallback>
             <w:pict>
-              <v:rect id="Rectangle 61" o:spid="_x0000_s1036" style="position:absolute;margin-left:201.35pt;margin-top:15.8pt;width:65.25pt;height:64.5pt;z-index:251729920;visibility:visible;mso-wrap-style:square;mso-width-percent:0;mso-height-percent:0;mso-wrap-distance-left:9pt;mso-wrap-distance-top:0;mso-wrap-distance-right:9pt;mso-wrap-distance-bottom:0;mso-position-horizontal:absolute;mso-position-horizontal-relative:text;mso-position-vertical:absolute;mso-position-vertical-relative:text;mso-width-percent:0;mso-height-percent:0;mso-width-relative:page;mso-height-relative:page;v-text-anchor:middle" o:gfxdata="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" o:allowincell="f">
+              <v:rect id="Rectangle 61" o:spid="_x0000_s1037" style="position:absolute;margin-left:201.35pt;margin-top:15.8pt;width:65.25pt;height:64.5pt;z-index:251729920;visibility:visible;mso-wrap-style:square;mso-width-percent:0;mso-height-percent:0;mso-wrap-distance-left:9pt;mso-wrap-distance-top:0;mso-wrap-distance-right:9pt;mso-wrap-distance-bottom:0;mso-position-horizontal:absolute;mso-position-horizontal-relative:text;mso-position-vertical:absolute;mso-position-vertical-relative:text;mso-width-percent:0;mso-height-percent:0;mso-width-relative:page;mso-height-relative:page;v-text-anchor:middle" o:gfxdata="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" o:allowincell="f">
                 <v:textbox inset="1.5mm,1.5mm,1.5mm,1.5mm">
                   <w:txbxContent>
                     <w:p>
@@ -4461,142 +5397,6 @@
                           <w:lang w:val="en-US"/>
                         </w:rPr>
                         <w:t>Implementation</w:t>
-                      </w:r>
-                    </w:p>
-                  </w:txbxContent>
-                </v:textbox>
-              </v:rect>
-            </w:pict>
-          </mc:Fallback>
-        </mc:AlternateContent>
-      </w:r>
-      <w:r>
-        <w:rPr>
-          <w:noProof/>
-          <w:lang w:val="en-US"/>
-        </w:rPr>
-        <mc:AlternateContent>
-          <mc:Choice Requires="wps">
-            <w:drawing>
-              <wp:anchor distT="0" distB="0" distL="114300" distR="114300" simplePos="0" relativeHeight="251708416" behindDoc="0" locked="0" layoutInCell="0" allowOverlap="1" wp14:anchorId="1AF7041C" wp14:editId="19B831F8">
-                <wp:simplePos x="0" y="0"/>
-                <wp:positionH relativeFrom="column">
-                  <wp:posOffset>1404620</wp:posOffset>
-                </wp:positionH>
-                <wp:positionV relativeFrom="paragraph">
-                  <wp:posOffset>133350</wp:posOffset>
-                </wp:positionV>
-                <wp:extent cx="828675" cy="981075"/>
-                <wp:effectExtent l="0" t="0" r="28575" b="28575"/>
-                <wp:wrapNone/>
-                <wp:docPr id="50" name="Rectangle 50"/>
-                <wp:cNvGraphicFramePr>
-                  <a:graphicFrameLocks xmlns:a="http://schemas.openxmlformats.org/drawingml/2006/main"/>
-                </wp:cNvGraphicFramePr>
-                <a:graphic xmlns:a="http://schemas.openxmlformats.org/drawingml/2006/main">
-                  <a:graphicData uri="http://schemas.microsoft.com/office/word/2010/wordprocessingShape">
-                    <wps:wsp>
-                      <wps:cNvSpPr>
-                        <a:spLocks noChangeArrowheads="1"/>
-                      </wps:cNvSpPr>
-                      <wps:spPr bwMode="auto">
-                        <a:xfrm>
-                          <a:off x="0" y="0"/>
-                          <a:ext cx="828675" cy="981075"/>
-                        </a:xfrm>
-                        <a:prstGeom prst="rect">
-                          <a:avLst/>
-                        </a:prstGeom>
-                        <a:solidFill>
-                          <a:srgbClr val="FFFFFF"/>
-                        </a:solidFill>
-                        <a:ln w="9525">
-                          <a:solidFill>
-                            <a:srgbClr val="000000"/>
-                          </a:solidFill>
-                          <a:miter lim="800000"/>
-                          <a:headEnd/>
-                          <a:tailEnd/>
-                        </a:ln>
-                      </wps:spPr>
-                      <wps:txbx>
-                        <w:txbxContent>
-                          <w:p>
-                            <w:pPr>
-                              <w:jc w:val="center"/>
-                              <w:rPr>
-                                <w:lang w:val="en-US"/>
-                              </w:rPr>
-                            </w:pPr>
-                            <w:r>
-                              <w:rPr>
-                                <w:lang w:val="en-US"/>
-                              </w:rPr>
-                              <w:t>Finished Project Plan</w:t>
-                            </w:r>
-                          </w:p>
-                          <w:p>
-                            <w:pPr>
-                              <w:jc w:val="center"/>
-                              <w:rPr>
-                                <w:lang w:val="en-US"/>
-                              </w:rPr>
-                            </w:pPr>
-                            <w:r>
-                              <w:rPr>
-                                <w:lang w:val="en-US"/>
-                              </w:rPr>
-                              <w:t>Setup Document</w:t>
-                            </w:r>
-                          </w:p>
-                        </w:txbxContent>
-                      </wps:txbx>
-                      <wps:bodyPr rot="0" vert="horz" wrap="square" lIns="54000" tIns="54000" rIns="54000" bIns="54000" anchor="ctr" anchorCtr="0" upright="1">
-                        <a:noAutofit/>
-                      </wps:bodyPr>
-                    </wps:wsp>
-                  </a:graphicData>
-                </a:graphic>
-                <wp14:sizeRelH relativeFrom="page">
-                  <wp14:pctWidth>0</wp14:pctWidth>
-                </wp14:sizeRelH>
-                <wp14:sizeRelV relativeFrom="page">
-                  <wp14:pctHeight>0</wp14:pctHeight>
-                </wp14:sizeRelV>
-              </wp:anchor>
-            </w:drawing>
-          </mc:Choice>
-          <mc:Fallback>
-            <w:pict>
-              <v:rect id="Rectangle 50" o:spid="_x0000_s1037" style="position:absolute;margin-left:110.6pt;margin-top:10.5pt;width:65.25pt;height:77.25pt;z-index:251708416;visibility:visible;mso-wrap-style:square;mso-width-percent:0;mso-height-percent:0;mso-wrap-distance-left:9pt;mso-wrap-distance-top:0;mso-wrap-distance-right:9pt;mso-wrap-distance-bottom:0;mso-position-horizontal:absolute;mso-position-horizontal-relative:text;mso-position-vertical:absolute;mso-position-vertical-relative:text;mso-width-percent:0;mso-height-percent:0;mso-width-relative:page;mso-height-relative:page;v-text-anchor:middle" o:gfxdata="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" o:allowincell="f">
-                <v:textbox inset="1.5mm,1.5mm,1.5mm,1.5mm">
-                  <w:txbxContent>
-                    <w:p>
-                      <w:pPr>
-                        <w:jc w:val="center"/>
-                        <w:rPr>
-                          <w:lang w:val="en-US"/>
-                        </w:rPr>
-                      </w:pPr>
-                      <w:r>
-                        <w:rPr>
-                          <w:lang w:val="en-US"/>
-                        </w:rPr>
-                        <w:t>Finished Project Plan</w:t>
-                      </w:r>
-                    </w:p>
-                    <w:p>
-                      <w:pPr>
-                        <w:jc w:val="center"/>
-                        <w:rPr>
-                          <w:lang w:val="en-US"/>
-                        </w:rPr>
-                      </w:pPr>
-                      <w:r>
-                        <w:rPr>
-                          <w:lang w:val="en-US"/>
-                        </w:rPr>
-                        <w:t>Setup Document</w:t>
                       </w:r>
                     </w:p>
                   </w:txbxContent>
@@ -5112,248 +5912,13 @@
         <mc:AlternateContent>
           <mc:Choice Requires="wps">
             <w:drawing>
-              <wp:anchor distT="0" distB="0" distL="114300" distR="114300" simplePos="0" relativeHeight="251756544" behindDoc="0" locked="0" layoutInCell="0" allowOverlap="1" wp14:anchorId="673EB0C3" wp14:editId="254601F2">
+              <wp:anchor distT="0" distB="0" distL="114300" distR="114300" simplePos="0" relativeHeight="251710464" behindDoc="0" locked="0" layoutInCell="0" allowOverlap="1" wp14:anchorId="55BA9947" wp14:editId="3BDE768A">
                 <wp:simplePos x="0" y="0"/>
                 <wp:positionH relativeFrom="column">
-                  <wp:posOffset>4719320</wp:posOffset>
+                  <wp:posOffset>1416050</wp:posOffset>
                 </wp:positionH>
                 <wp:positionV relativeFrom="paragraph">
-                  <wp:posOffset>49530</wp:posOffset>
-                </wp:positionV>
-                <wp:extent cx="371475" cy="0"/>
-                <wp:effectExtent l="0" t="76200" r="28575" b="95250"/>
-                <wp:wrapNone/>
-                <wp:docPr id="83" name="Straight Connector 83"/>
-                <wp:cNvGraphicFramePr>
-                  <a:graphicFrameLocks xmlns:a="http://schemas.openxmlformats.org/drawingml/2006/main"/>
-                </wp:cNvGraphicFramePr>
-                <a:graphic xmlns:a="http://schemas.openxmlformats.org/drawingml/2006/main">
-                  <a:graphicData uri="http://schemas.microsoft.com/office/word/2010/wordprocessingShape">
-                    <wps:wsp>
-                      <wps:cNvCnPr>
-                        <a:cxnSpLocks noChangeShapeType="1"/>
-                      </wps:cNvCnPr>
-                      <wps:spPr bwMode="auto">
-                        <a:xfrm>
-                          <a:off x="0" y="0"/>
-                          <a:ext cx="371475" cy="0"/>
-                        </a:xfrm>
-                        <a:prstGeom prst="line">
-                          <a:avLst/>
-                        </a:prstGeom>
-                        <a:noFill/>
-                        <a:ln w="9525">
-                          <a:solidFill>
-                            <a:srgbClr val="000000"/>
-                          </a:solidFill>
-                          <a:round/>
-                          <a:headEnd/>
-                          <a:tailEnd type="triangle" w="med" len="med"/>
-                        </a:ln>
-                        <a:extLst>
-                          <a:ext uri="{909E8E84-426E-40DD-AFC4-6F175D3DCCD1}">
-                            <a14:hiddenFill xmlns:a14="http://schemas.microsoft.com/office/drawing/2010/main">
-                              <a:noFill/>
-                            </a14:hiddenFill>
-                          </a:ext>
-                        </a:extLst>
-                      </wps:spPr>
-                      <wps:bodyPr/>
-                    </wps:wsp>
-                  </a:graphicData>
-                </a:graphic>
-                <wp14:sizeRelH relativeFrom="page">
-                  <wp14:pctWidth>0</wp14:pctWidth>
-                </wp14:sizeRelH>
-                <wp14:sizeRelV relativeFrom="page">
-                  <wp14:pctHeight>0</wp14:pctHeight>
-                </wp14:sizeRelV>
-              </wp:anchor>
-            </w:drawing>
-          </mc:Choice>
-          <mc:Fallback>
-            <w:pict>
-              <v:line id="Straight Connector 83" o:spid="_x0000_s1026" style="position:absolute;z-index:251756544;visibility:visible;mso-wrap-style:square;mso-width-percent:0;mso-height-percent:0;mso-wrap-distance-left:9pt;mso-wrap-distance-top:0;mso-wrap-distance-right:9pt;mso-wrap-distance-bottom:0;mso-position-horizontal:absolute;mso-position-horizontal-relative:text;mso-position-vertical:absolute;mso-position-vertical-relative:text;mso-width-percent:0;mso-height-percent:0;mso-width-relative:page;mso-height-relative:page" from="371.6pt,3.9pt" to="400.85pt,3.9pt" o:gfxdata="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" o:allowincell="f">
-                <v:stroke endarrow="block"/>
-              </v:line>
-            </w:pict>
-          </mc:Fallback>
-        </mc:AlternateContent>
-      </w:r>
-      <w:r>
-        <w:rPr>
-          <w:noProof/>
-          <w:lang w:val="en-US"/>
-        </w:rPr>
-        <mc:AlternateContent>
-          <mc:Choice Requires="wps">
-            <w:drawing>
-              <wp:anchor distT="0" distB="0" distL="114300" distR="114300" simplePos="0" relativeHeight="251748352" behindDoc="0" locked="0" layoutInCell="0" allowOverlap="1" wp14:anchorId="4ACB35ED" wp14:editId="7F925286">
-                <wp:simplePos x="0" y="0"/>
-                <wp:positionH relativeFrom="column">
-                  <wp:posOffset>4719320</wp:posOffset>
-                </wp:positionH>
-                <wp:positionV relativeFrom="paragraph">
-                  <wp:posOffset>201930</wp:posOffset>
-                </wp:positionV>
-                <wp:extent cx="371475" cy="476250"/>
-                <wp:effectExtent l="0" t="38100" r="47625" b="19050"/>
-                <wp:wrapNone/>
-                <wp:docPr id="79" name="Straight Connector 79"/>
-                <wp:cNvGraphicFramePr>
-                  <a:graphicFrameLocks xmlns:a="http://schemas.openxmlformats.org/drawingml/2006/main"/>
-                </wp:cNvGraphicFramePr>
-                <a:graphic xmlns:a="http://schemas.openxmlformats.org/drawingml/2006/main">
-                  <a:graphicData uri="http://schemas.microsoft.com/office/word/2010/wordprocessingShape">
-                    <wps:wsp>
-                      <wps:cNvCnPr>
-                        <a:cxnSpLocks noChangeShapeType="1"/>
-                      </wps:cNvCnPr>
-                      <wps:spPr bwMode="auto">
-                        <a:xfrm flipV="1">
-                          <a:off x="0" y="0"/>
-                          <a:ext cx="371475" cy="476250"/>
-                        </a:xfrm>
-                        <a:prstGeom prst="line">
-                          <a:avLst/>
-                        </a:prstGeom>
-                        <a:noFill/>
-                        <a:ln w="9525">
-                          <a:solidFill>
-                            <a:srgbClr val="000000"/>
-                          </a:solidFill>
-                          <a:round/>
-                          <a:headEnd/>
-                          <a:tailEnd type="triangle" w="med" len="med"/>
-                        </a:ln>
-                        <a:extLst>
-                          <a:ext uri="{909E8E84-426E-40DD-AFC4-6F175D3DCCD1}">
-                            <a14:hiddenFill xmlns:a14="http://schemas.microsoft.com/office/drawing/2010/main">
-                              <a:noFill/>
-                            </a14:hiddenFill>
-                          </a:ext>
-                        </a:extLst>
-                      </wps:spPr>
-                      <wps:bodyPr/>
-                    </wps:wsp>
-                  </a:graphicData>
-                </a:graphic>
-                <wp14:sizeRelH relativeFrom="page">
-                  <wp14:pctWidth>0</wp14:pctWidth>
-                </wp14:sizeRelH>
-                <wp14:sizeRelV relativeFrom="page">
-                  <wp14:pctHeight>0</wp14:pctHeight>
-                </wp14:sizeRelV>
-              </wp:anchor>
-            </w:drawing>
-          </mc:Choice>
-          <mc:Fallback>
-            <w:pict>
-              <v:line id="Straight Connector 79" o:spid="_x0000_s1026" style="position:absolute;flip:y;z-index:251748352;visibility:visible;mso-wrap-style:square;mso-width-percent:0;mso-height-percent:0;mso-wrap-distance-left:9pt;mso-wrap-distance-top:0;mso-wrap-distance-right:9pt;mso-wrap-distance-bottom:0;mso-position-horizontal:absolute;mso-position-horizontal-relative:text;mso-position-vertical:absolute;mso-position-vertical-relative:text;mso-width-percent:0;mso-height-percent:0;mso-width-relative:page;mso-height-relative:page" from="371.6pt,15.9pt" to="400.85pt,53.4pt" o:gfxdata="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" o:allowincell="f">
-                <v:stroke endarrow="block"/>
-              </v:line>
-            </w:pict>
-          </mc:Fallback>
-        </mc:AlternateContent>
-      </w:r>
-    </w:p>
-    <w:p>
-      <w:pPr>
-        <w:rPr>
-          <w:lang w:val="en-US" w:eastAsia="nl-NL"/>
-        </w:rPr>
-      </w:pPr>
-      <w:r>
-        <w:rPr>
-          <w:noProof/>
-          <w:lang w:val="en-US"/>
-        </w:rPr>
-        <mc:AlternateContent>
-          <mc:Choice Requires="wps">
-            <w:drawing>
-              <wp:anchor distT="0" distB="0" distL="114300" distR="114300" simplePos="0" relativeHeight="251750400" behindDoc="0" locked="0" layoutInCell="0" allowOverlap="1" wp14:anchorId="01CC4223" wp14:editId="77B0112A">
-                <wp:simplePos x="0" y="0"/>
-                <wp:positionH relativeFrom="column">
-                  <wp:posOffset>2242820</wp:posOffset>
-                </wp:positionH>
-                <wp:positionV relativeFrom="paragraph">
-                  <wp:posOffset>50165</wp:posOffset>
-                </wp:positionV>
-                <wp:extent cx="314325" cy="523876"/>
-                <wp:effectExtent l="0" t="38100" r="47625" b="28575"/>
-                <wp:wrapNone/>
-                <wp:docPr id="80" name="Straight Connector 80"/>
-                <wp:cNvGraphicFramePr>
-                  <a:graphicFrameLocks xmlns:a="http://schemas.openxmlformats.org/drawingml/2006/main"/>
-                </wp:cNvGraphicFramePr>
-                <a:graphic xmlns:a="http://schemas.openxmlformats.org/drawingml/2006/main">
-                  <a:graphicData uri="http://schemas.microsoft.com/office/word/2010/wordprocessingShape">
-                    <wps:wsp>
-                      <wps:cNvCnPr>
-                        <a:cxnSpLocks noChangeShapeType="1"/>
-                      </wps:cNvCnPr>
-                      <wps:spPr bwMode="auto">
-                        <a:xfrm flipV="1">
-                          <a:off x="0" y="0"/>
-                          <a:ext cx="314325" cy="523876"/>
-                        </a:xfrm>
-                        <a:prstGeom prst="line">
-                          <a:avLst/>
-                        </a:prstGeom>
-                        <a:noFill/>
-                        <a:ln w="9525">
-                          <a:solidFill>
-                            <a:srgbClr val="000000"/>
-                          </a:solidFill>
-                          <a:round/>
-                          <a:headEnd/>
-                          <a:tailEnd type="triangle" w="med" len="med"/>
-                        </a:ln>
-                        <a:extLst>
-                          <a:ext uri="{909E8E84-426E-40DD-AFC4-6F175D3DCCD1}">
-                            <a14:hiddenFill xmlns:a14="http://schemas.microsoft.com/office/drawing/2010/main">
-                              <a:noFill/>
-                            </a14:hiddenFill>
-                          </a:ext>
-                        </a:extLst>
-                      </wps:spPr>
-                      <wps:bodyPr/>
-                    </wps:wsp>
-                  </a:graphicData>
-                </a:graphic>
-                <wp14:sizeRelH relativeFrom="page">
-                  <wp14:pctWidth>0</wp14:pctWidth>
-                </wp14:sizeRelH>
-                <wp14:sizeRelV relativeFrom="page">
-                  <wp14:pctHeight>0</wp14:pctHeight>
-                </wp14:sizeRelV>
-              </wp:anchor>
-            </w:drawing>
-          </mc:Choice>
-          <mc:Fallback>
-            <w:pict>
-              <v:line id="Straight Connector 80" o:spid="_x0000_s1026" style="position:absolute;flip:y;z-index:251750400;visibility:visible;mso-wrap-style:square;mso-width-percent:0;mso-height-percent:0;mso-wrap-distance-left:9pt;mso-wrap-distance-top:0;mso-wrap-distance-right:9pt;mso-wrap-distance-bottom:0;mso-position-horizontal:absolute;mso-position-horizontal-relative:text;mso-position-vertical:absolute;mso-position-vertical-relative:text;mso-width-percent:0;mso-height-percent:0;mso-width-relative:page;mso-height-relative:page" from="176.6pt,3.95pt" to="201.35pt,45.2pt" o:gfxdata="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" o:allowincell="f">
-                <v:stroke endarrow="block"/>
-              </v:line>
-            </w:pict>
-          </mc:Fallback>
-        </mc:AlternateContent>
-      </w:r>
-      <w:r>
-        <w:rPr>
-          <w:noProof/>
-          <w:lang w:val="en-US"/>
-        </w:rPr>
-        <mc:AlternateContent>
-          <mc:Choice Requires="wps">
-            <w:drawing>
-              <wp:anchor distT="0" distB="0" distL="114300" distR="114300" simplePos="0" relativeHeight="251710464" behindDoc="0" locked="0" layoutInCell="0" allowOverlap="1" wp14:anchorId="55BA9947" wp14:editId="75E4CC76">
-                <wp:simplePos x="0" y="0"/>
-                <wp:positionH relativeFrom="column">
-                  <wp:posOffset>1404620</wp:posOffset>
-                </wp:positionH>
-                <wp:positionV relativeFrom="paragraph">
-                  <wp:posOffset>259715</wp:posOffset>
+                  <wp:posOffset>203835</wp:posOffset>
                 </wp:positionV>
                 <wp:extent cx="828675" cy="819150"/>
                 <wp:effectExtent l="0" t="0" r="28575" b="19050"/>
@@ -5437,7 +6002,7 @@
           </mc:Choice>
           <mc:Fallback>
             <w:pict>
-              <v:rect id="Rectangle 51" o:spid="_x0000_s1040" style="position:absolute;margin-left:110.6pt;margin-top:20.45pt;width:65.25pt;height:64.5pt;z-index:251710464;visibility:visible;mso-wrap-style:square;mso-width-percent:0;mso-height-percent:0;mso-wrap-distance-left:9pt;mso-wrap-distance-top:0;mso-wrap-distance-right:9pt;mso-wrap-distance-bottom:0;mso-position-horizontal:absolute;mso-position-horizontal-relative:text;mso-position-vertical:absolute;mso-position-vertical-relative:text;mso-width-percent:0;mso-height-percent:0;mso-width-relative:page;mso-height-relative:page;v-text-anchor:middle" o:gfxdata="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" o:allowincell="f">
+              <v:rect id="Rectangle 51" o:spid="_x0000_s1040" style="position:absolute;margin-left:111.5pt;margin-top:16.05pt;width:65.25pt;height:64.5pt;z-index:251710464;visibility:visible;mso-wrap-style:square;mso-width-percent:0;mso-height-percent:0;mso-wrap-distance-left:9pt;mso-wrap-distance-top:0;mso-wrap-distance-right:9pt;mso-wrap-distance-bottom:0;mso-position-horizontal:absolute;mso-position-horizontal-relative:text;mso-position-vertical:absolute;mso-position-vertical-relative:text;mso-width-percent:0;mso-height-percent:0;mso-width-relative:page;mso-height-relative:page;v-text-anchor:middle" o:gfxdata="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" o:allowincell="f">
                 <v:textbox inset="1.5mm,1.5mm,1.5mm,1.5mm">
                   <w:txbxContent>
                     <w:p>
@@ -5471,6 +6036,241 @@
                   </w:txbxContent>
                 </v:textbox>
               </v:rect>
+            </w:pict>
+          </mc:Fallback>
+        </mc:AlternateContent>
+      </w:r>
+      <w:r>
+        <w:rPr>
+          <w:noProof/>
+          <w:lang w:val="en-US"/>
+        </w:rPr>
+        <mc:AlternateContent>
+          <mc:Choice Requires="wps">
+            <w:drawing>
+              <wp:anchor distT="0" distB="0" distL="114300" distR="114300" simplePos="0" relativeHeight="251756544" behindDoc="0" locked="0" layoutInCell="0" allowOverlap="1" wp14:anchorId="673EB0C3" wp14:editId="254601F2">
+                <wp:simplePos x="0" y="0"/>
+                <wp:positionH relativeFrom="column">
+                  <wp:posOffset>4719320</wp:posOffset>
+                </wp:positionH>
+                <wp:positionV relativeFrom="paragraph">
+                  <wp:posOffset>49530</wp:posOffset>
+                </wp:positionV>
+                <wp:extent cx="371475" cy="0"/>
+                <wp:effectExtent l="0" t="76200" r="28575" b="95250"/>
+                <wp:wrapNone/>
+                <wp:docPr id="83" name="Straight Connector 83"/>
+                <wp:cNvGraphicFramePr>
+                  <a:graphicFrameLocks xmlns:a="http://schemas.openxmlformats.org/drawingml/2006/main"/>
+                </wp:cNvGraphicFramePr>
+                <a:graphic xmlns:a="http://schemas.openxmlformats.org/drawingml/2006/main">
+                  <a:graphicData uri="http://schemas.microsoft.com/office/word/2010/wordprocessingShape">
+                    <wps:wsp>
+                      <wps:cNvCnPr>
+                        <a:cxnSpLocks noChangeShapeType="1"/>
+                      </wps:cNvCnPr>
+                      <wps:spPr bwMode="auto">
+                        <a:xfrm>
+                          <a:off x="0" y="0"/>
+                          <a:ext cx="371475" cy="0"/>
+                        </a:xfrm>
+                        <a:prstGeom prst="line">
+                          <a:avLst/>
+                        </a:prstGeom>
+                        <a:noFill/>
+                        <a:ln w="9525">
+                          <a:solidFill>
+                            <a:srgbClr val="000000"/>
+                          </a:solidFill>
+                          <a:round/>
+                          <a:headEnd/>
+                          <a:tailEnd type="triangle" w="med" len="med"/>
+                        </a:ln>
+                        <a:extLst>
+                          <a:ext uri="{909E8E84-426E-40DD-AFC4-6F175D3DCCD1}">
+                            <a14:hiddenFill xmlns:a14="http://schemas.microsoft.com/office/drawing/2010/main">
+                              <a:noFill/>
+                            </a14:hiddenFill>
+                          </a:ext>
+                        </a:extLst>
+                      </wps:spPr>
+                      <wps:bodyPr/>
+                    </wps:wsp>
+                  </a:graphicData>
+                </a:graphic>
+                <wp14:sizeRelH relativeFrom="page">
+                  <wp14:pctWidth>0</wp14:pctWidth>
+                </wp14:sizeRelH>
+                <wp14:sizeRelV relativeFrom="page">
+                  <wp14:pctHeight>0</wp14:pctHeight>
+                </wp14:sizeRelV>
+              </wp:anchor>
+            </w:drawing>
+          </mc:Choice>
+          <mc:Fallback>
+            <w:pict>
+              <v:line id="Straight Connector 83" o:spid="_x0000_s1026" style="position:absolute;z-index:251756544;visibility:visible;mso-wrap-style:square;mso-width-percent:0;mso-height-percent:0;mso-wrap-distance-left:9pt;mso-wrap-distance-top:0;mso-wrap-distance-right:9pt;mso-wrap-distance-bottom:0;mso-position-horizontal:absolute;mso-position-horizontal-relative:text;mso-position-vertical:absolute;mso-position-vertical-relative:text;mso-width-percent:0;mso-height-percent:0;mso-width-relative:page;mso-height-relative:page" from="371.6pt,3.9pt" to="400.85pt,3.9pt" o:gfxdata="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" o:allowincell="f">
+                <v:stroke endarrow="block"/>
+              </v:line>
+            </w:pict>
+          </mc:Fallback>
+        </mc:AlternateContent>
+      </w:r>
+      <w:r>
+        <w:rPr>
+          <w:noProof/>
+          <w:lang w:val="en-US"/>
+        </w:rPr>
+        <mc:AlternateContent>
+          <mc:Choice Requires="wps">
+            <w:drawing>
+              <wp:anchor distT="0" distB="0" distL="114300" distR="114300" simplePos="0" relativeHeight="251748352" behindDoc="0" locked="0" layoutInCell="0" allowOverlap="1" wp14:anchorId="4ACB35ED" wp14:editId="7F925286">
+                <wp:simplePos x="0" y="0"/>
+                <wp:positionH relativeFrom="column">
+                  <wp:posOffset>4719320</wp:posOffset>
+                </wp:positionH>
+                <wp:positionV relativeFrom="paragraph">
+                  <wp:posOffset>201930</wp:posOffset>
+                </wp:positionV>
+                <wp:extent cx="371475" cy="476250"/>
+                <wp:effectExtent l="0" t="38100" r="47625" b="19050"/>
+                <wp:wrapNone/>
+                <wp:docPr id="79" name="Straight Connector 79"/>
+                <wp:cNvGraphicFramePr>
+                  <a:graphicFrameLocks xmlns:a="http://schemas.openxmlformats.org/drawingml/2006/main"/>
+                </wp:cNvGraphicFramePr>
+                <a:graphic xmlns:a="http://schemas.openxmlformats.org/drawingml/2006/main">
+                  <a:graphicData uri="http://schemas.microsoft.com/office/word/2010/wordprocessingShape">
+                    <wps:wsp>
+                      <wps:cNvCnPr>
+                        <a:cxnSpLocks noChangeShapeType="1"/>
+                      </wps:cNvCnPr>
+                      <wps:spPr bwMode="auto">
+                        <a:xfrm flipV="1">
+                          <a:off x="0" y="0"/>
+                          <a:ext cx="371475" cy="476250"/>
+                        </a:xfrm>
+                        <a:prstGeom prst="line">
+                          <a:avLst/>
+                        </a:prstGeom>
+                        <a:noFill/>
+                        <a:ln w="9525">
+                          <a:solidFill>
+                            <a:srgbClr val="000000"/>
+                          </a:solidFill>
+                          <a:round/>
+                          <a:headEnd/>
+                          <a:tailEnd type="triangle" w="med" len="med"/>
+                        </a:ln>
+                        <a:extLst>
+                          <a:ext uri="{909E8E84-426E-40DD-AFC4-6F175D3DCCD1}">
+                            <a14:hiddenFill xmlns:a14="http://schemas.microsoft.com/office/drawing/2010/main">
+                              <a:noFill/>
+                            </a14:hiddenFill>
+                          </a:ext>
+                        </a:extLst>
+                      </wps:spPr>
+                      <wps:bodyPr/>
+                    </wps:wsp>
+                  </a:graphicData>
+                </a:graphic>
+                <wp14:sizeRelH relativeFrom="page">
+                  <wp14:pctWidth>0</wp14:pctWidth>
+                </wp14:sizeRelH>
+                <wp14:sizeRelV relativeFrom="page">
+                  <wp14:pctHeight>0</wp14:pctHeight>
+                </wp14:sizeRelV>
+              </wp:anchor>
+            </w:drawing>
+          </mc:Choice>
+          <mc:Fallback>
+            <w:pict>
+              <v:line id="Straight Connector 79" o:spid="_x0000_s1026" style="position:absolute;flip:y;z-index:251748352;visibility:visible;mso-wrap-style:square;mso-width-percent:0;mso-height-percent:0;mso-wrap-distance-left:9pt;mso-wrap-distance-top:0;mso-wrap-distance-right:9pt;mso-wrap-distance-bottom:0;mso-position-horizontal:absolute;mso-position-horizontal-relative:text;mso-position-vertical:absolute;mso-position-vertical-relative:text;mso-width-percent:0;mso-height-percent:0;mso-width-relative:page;mso-height-relative:page" from="371.6pt,15.9pt" to="400.85pt,53.4pt" o:gfxdata="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" o:allowincell="f">
+                <v:stroke endarrow="block"/>
+              </v:line>
+            </w:pict>
+          </mc:Fallback>
+        </mc:AlternateContent>
+      </w:r>
+    </w:p>
+    <w:p>
+      <w:pPr>
+        <w:rPr>
+          <w:lang w:val="en-US" w:eastAsia="nl-NL"/>
+        </w:rPr>
+      </w:pPr>
+      <w:r>
+        <w:rPr>
+          <w:noProof/>
+          <w:lang w:val="en-US"/>
+        </w:rPr>
+        <mc:AlternateContent>
+          <mc:Choice Requires="wps">
+            <w:drawing>
+              <wp:anchor distT="0" distB="0" distL="114300" distR="114300" simplePos="0" relativeHeight="251750400" behindDoc="0" locked="0" layoutInCell="0" allowOverlap="1" wp14:anchorId="01CC4223" wp14:editId="4E7EEB3E">
+                <wp:simplePos x="0" y="0"/>
+                <wp:positionH relativeFrom="column">
+                  <wp:posOffset>2246424</wp:posOffset>
+                </wp:positionH>
+                <wp:positionV relativeFrom="paragraph">
+                  <wp:posOffset>56430</wp:posOffset>
+                </wp:positionV>
+                <wp:extent cx="314325" cy="230659"/>
+                <wp:effectExtent l="0" t="38100" r="47625" b="36195"/>
+                <wp:wrapNone/>
+                <wp:docPr id="80" name="Straight Connector 80"/>
+                <wp:cNvGraphicFramePr>
+                  <a:graphicFrameLocks xmlns:a="http://schemas.openxmlformats.org/drawingml/2006/main"/>
+                </wp:cNvGraphicFramePr>
+                <a:graphic xmlns:a="http://schemas.openxmlformats.org/drawingml/2006/main">
+                  <a:graphicData uri="http://schemas.microsoft.com/office/word/2010/wordprocessingShape">
+                    <wps:wsp>
+                      <wps:cNvCnPr>
+                        <a:cxnSpLocks noChangeShapeType="1"/>
+                      </wps:cNvCnPr>
+                      <wps:spPr bwMode="auto">
+                        <a:xfrm flipV="1">
+                          <a:off x="0" y="0"/>
+                          <a:ext cx="314325" cy="230659"/>
+                        </a:xfrm>
+                        <a:prstGeom prst="line">
+                          <a:avLst/>
+                        </a:prstGeom>
+                        <a:noFill/>
+                        <a:ln w="9525">
+                          <a:solidFill>
+                            <a:srgbClr val="000000"/>
+                          </a:solidFill>
+                          <a:round/>
+                          <a:headEnd/>
+                          <a:tailEnd type="triangle" w="med" len="med"/>
+                        </a:ln>
+                        <a:extLst>
+                          <a:ext uri="{909E8E84-426E-40DD-AFC4-6F175D3DCCD1}">
+                            <a14:hiddenFill xmlns:a14="http://schemas.microsoft.com/office/drawing/2010/main">
+                              <a:noFill/>
+                            </a14:hiddenFill>
+                          </a:ext>
+                        </a:extLst>
+                      </wps:spPr>
+                      <wps:bodyPr/>
+                    </wps:wsp>
+                  </a:graphicData>
+                </a:graphic>
+                <wp14:sizeRelH relativeFrom="page">
+                  <wp14:pctWidth>0</wp14:pctWidth>
+                </wp14:sizeRelH>
+                <wp14:sizeRelV relativeFrom="page">
+                  <wp14:pctHeight>0</wp14:pctHeight>
+                </wp14:sizeRelV>
+              </wp:anchor>
+            </w:drawing>
+          </mc:Choice>
+          <mc:Fallback>
+            <w:pict>
+              <v:line id="Straight Connector 80" o:spid="_x0000_s1026" style="position:absolute;flip:y;z-index:251750400;visibility:visible;mso-wrap-style:square;mso-width-percent:0;mso-height-percent:0;mso-wrap-distance-left:9pt;mso-wrap-distance-top:0;mso-wrap-distance-right:9pt;mso-wrap-distance-bottom:0;mso-position-horizontal:absolute;mso-position-horizontal-relative:text;mso-position-vertical:absolute;mso-position-vertical-relative:text;mso-width-percent:0;mso-height-percent:0;mso-width-relative:page;mso-height-relative:page" from="176.9pt,4.45pt" to="201.65pt,22.6pt" o:gfxdata="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" o:allowincell="f">
+                <v:stroke endarrow="block"/>
+              </v:line>
             </w:pict>
           </mc:Fallback>
         </mc:AlternateContent>
@@ -5789,18 +6589,18 @@
         <mc:AlternateContent>
           <mc:Choice Requires="wps">
             <w:drawing>
-              <wp:anchor distT="0" distB="0" distL="114300" distR="114300" simplePos="0" relativeHeight="251746304" behindDoc="0" locked="0" layoutInCell="0" allowOverlap="1" wp14:anchorId="32CAEB6C" wp14:editId="728C8C60">
+              <wp:anchor distT="0" distB="0" distL="114300" distR="114300" simplePos="0" relativeHeight="251760640" behindDoc="0" locked="0" layoutInCell="0" allowOverlap="1" wp14:anchorId="2B362993" wp14:editId="6B6EBBD6">
                 <wp:simplePos x="0" y="0"/>
                 <wp:positionH relativeFrom="column">
-                  <wp:posOffset>2233295</wp:posOffset>
+                  <wp:posOffset>2229948</wp:posOffset>
                 </wp:positionH>
                 <wp:positionV relativeFrom="paragraph">
-                  <wp:posOffset>33020</wp:posOffset>
+                  <wp:posOffset>209069</wp:posOffset>
                 </wp:positionV>
-                <wp:extent cx="381000" cy="1076325"/>
-                <wp:effectExtent l="0" t="38100" r="57150" b="28575"/>
+                <wp:extent cx="222216" cy="114935"/>
+                <wp:effectExtent l="0" t="0" r="83185" b="56515"/>
                 <wp:wrapNone/>
-                <wp:docPr id="78" name="Straight Connector 78"/>
+                <wp:docPr id="1" name="Straight Connector 1"/>
                 <wp:cNvGraphicFramePr>
                   <a:graphicFrameLocks xmlns:a="http://schemas.openxmlformats.org/drawingml/2006/main"/>
                 </wp:cNvGraphicFramePr>
@@ -5811,9 +6611,9 @@
                         <a:cxnSpLocks noChangeShapeType="1"/>
                       </wps:cNvCnPr>
                       <wps:spPr bwMode="auto">
-                        <a:xfrm flipV="1">
+                        <a:xfrm>
                           <a:off x="0" y="0"/>
-                          <a:ext cx="381000" cy="1076325"/>
+                          <a:ext cx="222216" cy="114935"/>
                         </a:xfrm>
                         <a:prstGeom prst="line">
                           <a:avLst/>
@@ -5850,20 +6650,13 @@
           </mc:Choice>
           <mc:Fallback>
             <w:pict>
-              <v:line id="Straight Connector 78" o:spid="_x0000_s1026" style="position:absolute;flip:y;z-index:251746304;visibility:visible;mso-wrap-style:square;mso-width-percent:0;mso-height-percent:0;mso-wrap-distance-left:9pt;mso-wrap-distance-top:0;mso-wrap-distance-right:9pt;mso-wrap-distance-bottom:0;mso-position-horizontal:absolute;mso-position-horizontal-relative:text;mso-position-vertical:absolute;mso-position-vertical-relative:text;mso-width-percent:0;mso-height-percent:0;mso-width-relative:page;mso-height-relative:page" from="175.85pt,2.6pt" to="205.85pt,87.35pt" o:gfxdata="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" o:allowincell="f">
+              <v:line id="Straight Connector 1" o:spid="_x0000_s1026" style="position:absolute;z-index:251760640;visibility:visible;mso-wrap-style:square;mso-width-percent:0;mso-height-percent:0;mso-wrap-distance-left:9pt;mso-wrap-distance-top:0;mso-wrap-distance-right:9pt;mso-wrap-distance-bottom:0;mso-position-horizontal:absolute;mso-position-horizontal-relative:text;mso-position-vertical:absolute;mso-position-vertical-relative:text;mso-width-percent:0;mso-height-percent:0;mso-width-relative:page;mso-height-relative:page" from="175.6pt,16.45pt" to="193.1pt,25.5pt" o:gfxdata="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" o:allowincell="f">
                 <v:stroke endarrow="block"/>
               </v:line>
             </w:pict>
           </mc:Fallback>
         </mc:AlternateContent>
       </w:r>
-    </w:p>
-    <w:p>
-      <w:pPr>
-        <w:rPr>
-          <w:lang w:val="en-US" w:eastAsia="nl-NL"/>
-        </w:rPr>
-      </w:pPr>
       <w:r>
         <w:rPr>
           <w:noProof/>
@@ -5872,13 +6665,89 @@
         <mc:AlternateContent>
           <mc:Choice Requires="wps">
             <w:drawing>
-              <wp:anchor distT="0" distB="0" distL="114300" distR="114300" simplePos="0" relativeHeight="251712512" behindDoc="0" locked="0" layoutInCell="0" allowOverlap="1" wp14:anchorId="0AB44083" wp14:editId="56A94BE4">
+              <wp:anchor distT="0" distB="0" distL="114300" distR="114300" simplePos="0" relativeHeight="251746304" behindDoc="0" locked="0" layoutInCell="0" allowOverlap="1" wp14:anchorId="32CAEB6C" wp14:editId="7EC1DC54">
                 <wp:simplePos x="0" y="0"/>
                 <wp:positionH relativeFrom="column">
-                  <wp:posOffset>1404620</wp:posOffset>
+                  <wp:posOffset>2245995</wp:posOffset>
                 </wp:positionH>
                 <wp:positionV relativeFrom="paragraph">
-                  <wp:posOffset>204470</wp:posOffset>
+                  <wp:posOffset>35560</wp:posOffset>
+                </wp:positionV>
+                <wp:extent cx="364490" cy="568325"/>
+                <wp:effectExtent l="0" t="38100" r="54610" b="22225"/>
+                <wp:wrapNone/>
+                <wp:docPr id="78" name="Straight Connector 78"/>
+                <wp:cNvGraphicFramePr>
+                  <a:graphicFrameLocks xmlns:a="http://schemas.openxmlformats.org/drawingml/2006/main"/>
+                </wp:cNvGraphicFramePr>
+                <a:graphic xmlns:a="http://schemas.openxmlformats.org/drawingml/2006/main">
+                  <a:graphicData uri="http://schemas.microsoft.com/office/word/2010/wordprocessingShape">
+                    <wps:wsp>
+                      <wps:cNvCnPr>
+                        <a:cxnSpLocks noChangeShapeType="1"/>
+                      </wps:cNvCnPr>
+                      <wps:spPr bwMode="auto">
+                        <a:xfrm flipV="1">
+                          <a:off x="0" y="0"/>
+                          <a:ext cx="364490" cy="568325"/>
+                        </a:xfrm>
+                        <a:prstGeom prst="line">
+                          <a:avLst/>
+                        </a:prstGeom>
+                        <a:noFill/>
+                        <a:ln w="9525">
+                          <a:solidFill>
+                            <a:srgbClr val="000000"/>
+                          </a:solidFill>
+                          <a:round/>
+                          <a:headEnd/>
+                          <a:tailEnd type="triangle" w="med" len="med"/>
+                        </a:ln>
+                        <a:extLst>
+                          <a:ext uri="{909E8E84-426E-40DD-AFC4-6F175D3DCCD1}">
+                            <a14:hiddenFill xmlns:a14="http://schemas.microsoft.com/office/drawing/2010/main">
+                              <a:noFill/>
+                            </a14:hiddenFill>
+                          </a:ext>
+                        </a:extLst>
+                      </wps:spPr>
+                      <wps:bodyPr/>
+                    </wps:wsp>
+                  </a:graphicData>
+                </a:graphic>
+                <wp14:sizeRelH relativeFrom="page">
+                  <wp14:pctWidth>0</wp14:pctWidth>
+                </wp14:sizeRelH>
+                <wp14:sizeRelV relativeFrom="page">
+                  <wp14:pctHeight>0</wp14:pctHeight>
+                </wp14:sizeRelV>
+              </wp:anchor>
+            </w:drawing>
+          </mc:Choice>
+          <mc:Fallback>
+            <w:pict>
+              <v:line id="Straight Connector 78" o:spid="_x0000_s1026" style="position:absolute;flip:y;z-index:251746304;visibility:visible;mso-wrap-style:square;mso-width-percent:0;mso-height-percent:0;mso-wrap-distance-left:9pt;mso-wrap-distance-top:0;mso-wrap-distance-right:9pt;mso-wrap-distance-bottom:0;mso-position-horizontal:absolute;mso-position-horizontal-relative:text;mso-position-vertical:absolute;mso-position-vertical-relative:text;mso-width-percent:0;mso-height-percent:0;mso-width-relative:page;mso-height-relative:page" from="176.85pt,2.8pt" to="205.55pt,47.55pt" o:gfxdata="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" o:allowincell="f">
+                <v:stroke endarrow="block"/>
+              </v:line>
+            </w:pict>
+          </mc:Fallback>
+        </mc:AlternateContent>
+      </w:r>
+      <w:r>
+        <w:rPr>
+          <w:noProof/>
+          <w:lang w:val="en-US"/>
+        </w:rPr>
+        <mc:AlternateContent>
+          <mc:Choice Requires="wps">
+            <w:drawing>
+              <wp:anchor distT="0" distB="0" distL="114300" distR="114300" simplePos="0" relativeHeight="251712512" behindDoc="0" locked="0" layoutInCell="0" allowOverlap="1" wp14:anchorId="0AB44083" wp14:editId="2AC8ABCF">
+                <wp:simplePos x="0" y="0"/>
+                <wp:positionH relativeFrom="column">
+                  <wp:posOffset>1399540</wp:posOffset>
+                </wp:positionH>
+                <wp:positionV relativeFrom="paragraph">
+                  <wp:posOffset>205740</wp:posOffset>
                 </wp:positionV>
                 <wp:extent cx="828675" cy="314325"/>
                 <wp:effectExtent l="0" t="0" r="28575" b="28575"/>
@@ -5948,7 +6817,7 @@
           </mc:Choice>
           <mc:Fallback>
             <w:pict>
-              <v:rect id="Rectangle 52" o:spid="_x0000_s1043" style="position:absolute;margin-left:110.6pt;margin-top:16.1pt;width:65.25pt;height:24.75pt;z-index:251712512;visibility:visible;mso-wrap-style:square;mso-width-percent:0;mso-height-percent:0;mso-wrap-distance-left:9pt;mso-wrap-distance-top:0;mso-wrap-distance-right:9pt;mso-wrap-distance-bottom:0;mso-position-horizontal:absolute;mso-position-horizontal-relative:text;mso-position-vertical:absolute;mso-position-vertical-relative:text;mso-width-percent:0;mso-height-percent:0;mso-width-relative:page;mso-height-relative:page;v-text-anchor:middle" o:gfxdata="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" o:allowincell="f">
+              <v:rect id="Rectangle 52" o:spid="_x0000_s1043" style="position:absolute;margin-left:110.2pt;margin-top:16.2pt;width:65.25pt;height:24.75pt;z-index:251712512;visibility:visible;mso-wrap-style:square;mso-width-percent:0;mso-height-percent:0;mso-wrap-distance-left:9pt;mso-wrap-distance-top:0;mso-wrap-distance-right:9pt;mso-wrap-distance-bottom:0;mso-position-horizontal:absolute;mso-position-horizontal-relative:text;mso-position-vertical:absolute;mso-position-vertical-relative:text;mso-width-percent:0;mso-height-percent:0;mso-width-relative:page;mso-height-relative:page;v-text-anchor:middle" o:gfxdata="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" o:allowincell="f">
                 <v:textbox inset="1.5mm,1.5mm,1.5mm,1.5mm">
                   <w:txbxContent>
                     <w:p>
@@ -5974,6 +6843,11 @@
       </w:r>
     </w:p>
     <w:p>
+      <w:pPr>
+        <w:rPr>
+          <w:lang w:val="en-US" w:eastAsia="nl-NL"/>
+        </w:rPr>
+      </w:pPr>
       <w:r>
         <w:rPr>
           <w:noProof/>
@@ -5982,13 +6856,13 @@
         <mc:AlternateContent>
           <mc:Choice Requires="wps">
             <w:drawing>
-              <wp:anchor distT="0" distB="0" distL="114300" distR="114300" simplePos="0" relativeHeight="251714560" behindDoc="0" locked="0" layoutInCell="0" allowOverlap="1" wp14:anchorId="2B1A4C2C" wp14:editId="07E6EF6D">
+              <wp:anchor distT="0" distB="0" distL="114300" distR="114300" simplePos="0" relativeHeight="251714560" behindDoc="0" locked="0" layoutInCell="0" allowOverlap="1" wp14:anchorId="2B1A4C2C" wp14:editId="65B48CB4">
                 <wp:simplePos x="0" y="0"/>
                 <wp:positionH relativeFrom="column">
                   <wp:posOffset>1404620</wp:posOffset>
                 </wp:positionH>
                 <wp:positionV relativeFrom="paragraph">
-                  <wp:posOffset>299085</wp:posOffset>
+                  <wp:posOffset>283210</wp:posOffset>
                 </wp:positionV>
                 <wp:extent cx="828675" cy="314325"/>
                 <wp:effectExtent l="0" t="0" r="28575" b="28575"/>
@@ -6058,7 +6932,7 @@
           </mc:Choice>
           <mc:Fallback>
             <w:pict>
-              <v:rect id="Rectangle 53" o:spid="_x0000_s1044" style="position:absolute;margin-left:110.6pt;margin-top:23.55pt;width:65.25pt;height:24.75pt;z-index:251714560;visibility:visible;mso-wrap-style:square;mso-width-percent:0;mso-height-percent:0;mso-wrap-distance-left:9pt;mso-wrap-distance-top:0;mso-wrap-distance-right:9pt;mso-wrap-distance-bottom:0;mso-position-horizontal:absolute;mso-position-horizontal-relative:text;mso-position-vertical:absolute;mso-position-vertical-relative:text;mso-width-percent:0;mso-height-percent:0;mso-width-relative:page;mso-height-relative:page;v-text-anchor:middle" o:gfxdata="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" o:allowincell="f">
+              <v:rect id="Rectangle 53" o:spid="_x0000_s1044" style="position:absolute;margin-left:110.6pt;margin-top:22.3pt;width:65.25pt;height:24.75pt;z-index:251714560;visibility:visible;mso-wrap-style:square;mso-width-percent:0;mso-height-percent:0;mso-wrap-distance-left:9pt;mso-wrap-distance-top:0;mso-wrap-distance-right:9pt;mso-wrap-distance-bottom:0;mso-position-horizontal:absolute;mso-position-horizontal-relative:text;mso-position-vertical:absolute;mso-position-vertical-relative:text;mso-width-percent:0;mso-height-percent:0;mso-width-relative:page;mso-height-relative:page;v-text-anchor:middle" o:gfxdata="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" o:allowincell="f">
                 <v:textbox inset="1.5mm,1.5mm,1.5mm,1.5mm">
                   <w:txbxContent>
                     <w:p>
@@ -6083,6 +6957,7 @@
         </mc:AlternateContent>
       </w:r>
     </w:p>
+    <w:p/>
     <w:p/>
     <w:p>
       <w:r>
@@ -6649,7 +7524,7 @@
           <w:lang w:val="en-US" w:eastAsia="nl-NL"/>
         </w:rPr>
       </w:pPr>
-      <w:bookmarkStart w:id="12" w:name="_Toc412819575"/>
+      <w:bookmarkStart w:id="13" w:name="_Toc412819575"/>
     </w:p>
     <w:p>
       <w:pPr>
@@ -6670,7 +7545,7 @@
         </w:rPr>
         <w:t xml:space="preserve"> Deliverables</w:t>
       </w:r>
-      <w:bookmarkEnd w:id="12"/>
+      <w:bookmarkEnd w:id="13"/>
     </w:p>
     <w:p>
       <w:pPr>
@@ -6705,8 +7580,33 @@
         </w:numPr>
       </w:pPr>
       <w:r>
-        <w:t>Division of the roles</w:t>
-      </w:r>
+        <w:t xml:space="preserve">Division of </w:t>
+      </w:r>
+      <w:r>
+        <w:t>the work</w:t>
+      </w:r>
+    </w:p>
+    <w:p>
+      <w:pPr>
+        <w:pStyle w:val="Heading2"/>
+        <w:rPr>
+          <w:lang w:val="en-US" w:eastAsia="nl-NL"/>
+        </w:rPr>
+      </w:pPr>
+      <w:bookmarkStart w:id="14" w:name="_Toc412819576"/>
+      <w:r>
+        <w:rPr>
+          <w:lang w:val="en-US" w:eastAsia="nl-NL"/>
+        </w:rPr>
+        <w:t>M</w:t>
+      </w:r>
+      <w:r>
+        <w:rPr>
+          <w:lang w:val="en-US" w:eastAsia="nl-NL"/>
+        </w:rPr>
+        <w:t>2 Deliverables</w:t>
+      </w:r>
+      <w:bookmarkEnd w:id="14"/>
     </w:p>
     <w:p>
       <w:pPr>
@@ -6717,30 +7617,8 @@
         </w:numPr>
       </w:pPr>
       <w:r>
-        <w:t>Choosing which DBMS to use</w:t>
-      </w:r>
-    </w:p>
-    <w:p>
-      <w:pPr>
-        <w:pStyle w:val="Heading2"/>
-        <w:rPr>
-          <w:lang w:val="en-US" w:eastAsia="nl-NL"/>
-        </w:rPr>
-      </w:pPr>
-      <w:bookmarkStart w:id="13" w:name="_Toc412819576"/>
-      <w:r>
-        <w:rPr>
-          <w:lang w:val="en-US" w:eastAsia="nl-NL"/>
-        </w:rPr>
-        <w:t>M</w:t>
-      </w:r>
-      <w:r>
-        <w:rPr>
-          <w:lang w:val="en-US" w:eastAsia="nl-NL"/>
-        </w:rPr>
-        <w:t>2 Deliverables</w:t>
-      </w:r>
-      <w:bookmarkEnd w:id="13"/>
+        <w:t>Class Structure</w:t>
+      </w:r>
     </w:p>
     <w:p>
       <w:pPr>
@@ -6751,7 +7629,7 @@
         </w:numPr>
       </w:pPr>
       <w:r>
-        <w:t>Class Structure</w:t>
+        <w:t>Applications GUI</w:t>
       </w:r>
     </w:p>
     <w:p>
@@ -6763,7 +7641,7 @@
         </w:numPr>
       </w:pPr>
       <w:r>
-        <w:t>Applications GUI</w:t>
+        <w:t>Database Design and Implementation</w:t>
       </w:r>
     </w:p>
     <w:p>
@@ -6775,7 +7653,7 @@
         </w:numPr>
       </w:pPr>
       <w:r>
-        <w:t>Database Design and Implementation</w:t>
+        <w:t>Website v1</w:t>
       </w:r>
     </w:p>
     <w:p>
@@ -6787,7 +7665,7 @@
         </w:numPr>
       </w:pPr>
       <w:r>
-        <w:t>Website v1</w:t>
+        <w:t>Setup Document</w:t>
       </w:r>
     </w:p>
     <w:p>
@@ -6799,8 +7677,9 @@
         </w:numPr>
       </w:pPr>
       <w:r>
-        <w:t>Setup Document</w:t>
-      </w:r>
+        <w:t>Identification principal</w:t>
+      </w:r>
+      <w:bookmarkStart w:id="15" w:name="_Toc412819577"/>
     </w:p>
     <w:p>
       <w:pPr>
@@ -6810,10 +7689,6 @@
           <w:numId w:val="1"/>
         </w:numPr>
       </w:pPr>
-      <w:r>
-        <w:t>Identification principal</w:t>
-      </w:r>
-      <w:bookmarkStart w:id="14" w:name="_Toc412819577"/>
     </w:p>
     <w:p>
       <w:pPr>
@@ -6834,7 +7709,7 @@
         </w:rPr>
         <w:t>3 Deliverables</w:t>
       </w:r>
-      <w:bookmarkEnd w:id="14"/>
+      <w:bookmarkEnd w:id="15"/>
     </w:p>
     <w:p>
       <w:pPr>
@@ -6911,11 +7786,7 @@
         </w:numPr>
       </w:pPr>
       <w:r>
-        <w:lastRenderedPageBreak/>
-        <w:t xml:space="preserve">Tent </w:t>
-      </w:r>
-      <w:r>
-        <w:t>Entrance</w:t>
+        <w:t>Tent Entrance</w:t>
       </w:r>
     </w:p>
     <w:p>
@@ -6927,6 +7798,7 @@
         </w:numPr>
       </w:pPr>
       <w:r>
+        <w:lastRenderedPageBreak/>
         <w:t>When leaving the tents</w:t>
       </w:r>
     </w:p>
@@ -7013,8 +7885,6 @@
       <w:r>
         <w:t>Closing the account</w:t>
       </w:r>
-      <w:bookmarkStart w:id="15" w:name="_GoBack"/>
-      <w:bookmarkEnd w:id="15"/>
     </w:p>
     <w:p>
       <w:pPr>
@@ -7067,7 +7937,7 @@
         </w:numPr>
       </w:pPr>
       <w:r>
-        <w:t>Work on the applications</w:t>
+        <w:t>Finalized version of the applications</w:t>
       </w:r>
     </w:p>
     <w:p>
@@ -7080,30 +7950,6 @@
       </w:pPr>
       <w:r>
         <w:t>Presentation v1</w:t>
-      </w:r>
-    </w:p>
-    <w:p>
-      <w:pPr>
-        <w:pStyle w:val="ListParagraph"/>
-        <w:numPr>
-          <w:ilvl w:val="0"/>
-          <w:numId w:val="1"/>
-        </w:numPr>
-      </w:pPr>
-      <w:r>
-        <w:t>Process Report</w:t>
-      </w:r>
-    </w:p>
-    <w:p>
-      <w:pPr>
-        <w:pStyle w:val="ListParagraph"/>
-        <w:numPr>
-          <w:ilvl w:val="0"/>
-          <w:numId w:val="1"/>
-        </w:numPr>
-      </w:pPr>
-      <w:r>
-        <w:t>Agenda</w:t>
       </w:r>
     </w:p>
     <w:p>
@@ -7161,24 +8007,11 @@
     <w:p/>
     <w:p/>
     <w:p/>
-    <w:p/>
-    <w:p/>
-    <w:p/>
-    <w:p/>
-    <w:p/>
-    <w:p/>
-    <w:p/>
-    <w:p/>
     <w:p>
       <w:pPr>
         <w:pStyle w:val="Heading1"/>
       </w:pPr>
       <w:bookmarkStart w:id="18" w:name="_Toc412819580"/>
-    </w:p>
-    <w:p>
-      <w:pPr>
-        <w:pStyle w:val="Heading1"/>
-      </w:pPr>
       <w:r>
         <w:t>MOSQUITO</w:t>
       </w:r>
@@ -7232,6 +8065,9 @@
       <w:r>
         <w:t>Hardware</w:t>
       </w:r>
+      <w:r>
+        <w:t xml:space="preserve"> &amp; Software requirements </w:t>
+      </w:r>
     </w:p>
     <w:p>
       <w:pPr>
@@ -7240,7 +8076,13 @@
       </w:pPr>
       <w:r>
         <w:tab/>
-        <w:t>-- Failure</w:t>
+        <w:t xml:space="preserve">-- </w:t>
+      </w:r>
+      <w:r>
+        <w:t>Must</w:t>
+      </w:r>
+      <w:r>
+        <w:t xml:space="preserve"> be kept as simple as possible</w:t>
       </w:r>
     </w:p>
     <w:p>
@@ -7249,8 +8091,10 @@
         <w:ind w:left="0"/>
       </w:pPr>
       <w:r>
-        <w:tab/>
-        <w:t>-- Incompatibility</w:t>
+        <w:t xml:space="preserve">- </w:t>
+      </w:r>
+      <w:r>
+        <w:t>Browsers have to be able to view the website</w:t>
       </w:r>
     </w:p>
     <w:p>
@@ -7260,10 +8104,19 @@
       </w:pPr>
       <w:r>
         <w:tab/>
-        <w:t xml:space="preserve">-- </w:t>
-      </w:r>
-      <w:r>
-        <w:t xml:space="preserve">Mismatch in requirements </w:t>
+        <w:t xml:space="preserve">-- All modern browsers </w:t>
+      </w:r>
+      <w:r>
+        <w:t>must</w:t>
+      </w:r>
+      <w:r>
+        <w:t xml:space="preserve"> have the same look and feel when </w:t>
+      </w:r>
+      <w:r>
+        <w:t>viewing</w:t>
+      </w:r>
+      <w:r>
+        <w:t xml:space="preserve"> our website</w:t>
       </w:r>
     </w:p>
     <w:p>
@@ -7272,10 +8125,143 @@
         <w:ind w:left="0"/>
       </w:pPr>
       <w:r>
-        <w:t xml:space="preserve">- </w:t>
-      </w:r>
-      <w:r>
-        <w:t>Browser Incompatibility</w:t>
+        <w:tab/>
+      </w:r>
+      <w:r>
+        <w:tab/>
+        <w:t>- applies to Internet Explorer, Firefox, Google Chrome</w:t>
+      </w:r>
+    </w:p>
+    <w:p>
+      <w:pPr>
+        <w:pStyle w:val="ListParagraph"/>
+        <w:ind w:left="0"/>
+      </w:pPr>
+      <w:r>
+        <w:tab/>
+        <w:t>-- The mobile version must have the same</w:t>
+      </w:r>
+    </w:p>
+    <w:p>
+      <w:pPr>
+        <w:pStyle w:val="ListParagraph"/>
+        <w:ind w:left="0"/>
+      </w:pPr>
+      <w:r>
+        <w:lastRenderedPageBreak/>
+        <w:t>-Easy, intuitive Design</w:t>
+      </w:r>
+    </w:p>
+    <w:p>
+      <w:pPr>
+        <w:pStyle w:val="ListParagraph"/>
+        <w:ind w:left="0"/>
+      </w:pPr>
+      <w:r>
+        <w:tab/>
+        <w:t xml:space="preserve">-- The design </w:t>
+      </w:r>
+      <w:r>
+        <w:t>of the website must make everything fast and simple</w:t>
+      </w:r>
+    </w:p>
+    <w:p>
+      <w:pPr>
+        <w:pStyle w:val="ListParagraph"/>
+        <w:ind w:left="0"/>
+      </w:pPr>
+      <w:r>
+        <w:tab/>
+        <w:t xml:space="preserve">-- The applications must guarantee satisfied </w:t>
+      </w:r>
+    </w:p>
+    <w:p>
+      <w:pPr>
+        <w:pStyle w:val="ListParagraph"/>
+        <w:ind w:left="0"/>
+      </w:pPr>
+      <w:r>
+        <w:t>-Security</w:t>
+      </w:r>
+    </w:p>
+    <w:p>
+      <w:pPr>
+        <w:pStyle w:val="ListParagraph"/>
+        <w:ind w:left="0"/>
+      </w:pPr>
+      <w:r>
+        <w:tab/>
+        <w:t xml:space="preserve">-- The information that is sent between the applications and website (and external receivers) </w:t>
+      </w:r>
+      <w:r>
+        <w:t>must</w:t>
+      </w:r>
+      <w:r>
+        <w:t xml:space="preserve"> be encrypted.</w:t>
+      </w:r>
+    </w:p>
+    <w:p>
+      <w:pPr>
+        <w:pStyle w:val="ListParagraph"/>
+        <w:ind w:left="0"/>
+      </w:pPr>
+      <w:r>
+        <w:tab/>
+        <w:t>-- Any sensitive information must be encrypted</w:t>
+      </w:r>
+    </w:p>
+    <w:p>
+      <w:pPr>
+        <w:pStyle w:val="ListParagraph"/>
+        <w:ind w:left="0"/>
+      </w:pPr>
+      <w:r>
+        <w:t>-Personal Information</w:t>
+      </w:r>
+    </w:p>
+    <w:p>
+      <w:pPr>
+        <w:pStyle w:val="ListParagraph"/>
+        <w:ind w:left="0"/>
+      </w:pPr>
+      <w:r>
+        <w:tab/>
+        <w:t>-- It is not redistributed and kept only during the event.</w:t>
+      </w:r>
+    </w:p>
+    <w:p>
+      <w:pPr>
+        <w:pStyle w:val="ListParagraph"/>
+        <w:ind w:left="0"/>
+      </w:pPr>
+      <w:r>
+        <w:t>-Logs</w:t>
+      </w:r>
+    </w:p>
+    <w:p>
+      <w:pPr>
+        <w:pStyle w:val="ListParagraph"/>
+        <w:ind w:left="0"/>
+      </w:pPr>
+      <w:r>
+        <w:tab/>
+        <w:t xml:space="preserve">-- Every action must be </w:t>
+      </w:r>
+      <w:r>
+        <w:t>kept in a log</w:t>
+      </w:r>
+      <w:r>
+        <w:t xml:space="preserve"> for security and confirmation of the information’s usage.</w:t>
+      </w:r>
+    </w:p>
+    <w:p>
+      <w:pPr>
+        <w:pStyle w:val="ListParagraph"/>
+        <w:ind w:left="0"/>
+      </w:pPr>
+      <w:r>
+        <w:tab/>
+        <w:t xml:space="preserve">-- Logs will be kept up to 1 month after the event. </w:t>
       </w:r>
     </w:p>
     <w:p>
@@ -7323,7 +8309,31 @@
         </w:numPr>
       </w:pPr>
       <w:r>
-        <w:t>The code will follow group guidelines</w:t>
+        <w:t xml:space="preserve">The </w:t>
+      </w:r>
+      <w:r>
+        <w:rPr>
+          <w:b/>
+        </w:rPr>
+        <w:t>code</w:t>
+      </w:r>
+      <w:r>
+        <w:t xml:space="preserve"> will follow </w:t>
+      </w:r>
+      <w:r>
+        <w:rPr>
+          <w:b/>
+        </w:rPr>
+        <w:t>group</w:t>
+      </w:r>
+      <w:r>
+        <w:t xml:space="preserve"> </w:t>
+      </w:r>
+      <w:r>
+        <w:rPr>
+          <w:b/>
+        </w:rPr>
+        <w:t>guidelines</w:t>
       </w:r>
     </w:p>
     <w:p>
@@ -7335,7 +8345,25 @@
         </w:numPr>
       </w:pPr>
       <w:r>
-        <w:t xml:space="preserve">The code complies with Microsoft’s code </w:t>
+        <w:t xml:space="preserve">The </w:t>
+      </w:r>
+      <w:r>
+        <w:rPr>
+          <w:b/>
+        </w:rPr>
+        <w:t>code</w:t>
+      </w:r>
+      <w:r>
+        <w:t xml:space="preserve"> complies with </w:t>
+      </w:r>
+      <w:r>
+        <w:rPr>
+          <w:b/>
+        </w:rPr>
+        <w:t>Microsoft’s</w:t>
+      </w:r>
+      <w:r>
+        <w:t xml:space="preserve"> code </w:t>
       </w:r>
       <w:r>
         <w:t>standards</w:t>
@@ -7350,7 +8378,25 @@
         </w:numPr>
       </w:pPr>
       <w:r>
-        <w:t>The applications and website run fast</w:t>
+        <w:t xml:space="preserve">The </w:t>
+      </w:r>
+      <w:r>
+        <w:rPr>
+          <w:b/>
+        </w:rPr>
+        <w:t>applications</w:t>
+      </w:r>
+      <w:r>
+        <w:t xml:space="preserve"> and </w:t>
+      </w:r>
+      <w:r>
+        <w:rPr>
+          <w:b/>
+        </w:rPr>
+        <w:t>website</w:t>
+      </w:r>
+      <w:r>
+        <w:t xml:space="preserve"> run fast</w:t>
       </w:r>
     </w:p>
     <w:p>
@@ -7362,7 +8408,13 @@
         </w:numPr>
       </w:pPr>
       <w:r>
-        <w:t>The functionalities</w:t>
+        <w:t xml:space="preserve">The </w:t>
+      </w:r>
+      <w:r>
+        <w:rPr>
+          <w:b/>
+        </w:rPr>
+        <w:t>functionalities</w:t>
       </w:r>
       <w:r>
         <w:t xml:space="preserve"> provided</w:t>
@@ -7371,12 +8423,24 @@
         <w:t xml:space="preserve"> </w:t>
       </w:r>
       <w:r>
+        <w:rPr>
+          <w:b/>
+        </w:rPr>
         <w:t>work</w:t>
       </w:r>
       <w:r>
-        <w:t xml:space="preserve"> correct</w:t>
-      </w:r>
-      <w:r>
+        <w:t xml:space="preserve"> </w:t>
+      </w:r>
+      <w:r>
+        <w:rPr>
+          <w:b/>
+        </w:rPr>
+        <w:t>correct</w:t>
+      </w:r>
+      <w:r>
+        <w:rPr>
+          <w:b/>
+        </w:rPr>
         <w:t>ly</w:t>
       </w:r>
     </w:p>
@@ -7389,7 +8453,20 @@
         </w:numPr>
       </w:pPr>
       <w:r>
-        <w:t>Deliverables are delivered</w:t>
+        <w:rPr>
+          <w:b/>
+        </w:rPr>
+        <w:t>Deliverables</w:t>
+      </w:r>
+      <w:r>
+        <w:t xml:space="preserve"> are </w:t>
+      </w:r>
+      <w:r>
+        <w:rPr>
+          <w:b/>
+          <w:u w:val="single"/>
+        </w:rPr>
+        <w:t>delivered</w:t>
       </w:r>
     </w:p>
     <w:p>
@@ -7401,13 +8478,32 @@
         </w:numPr>
       </w:pPr>
       <w:r>
-        <w:t>Group issues</w:t>
+        <w:rPr>
+          <w:b/>
+        </w:rPr>
+        <w:t>Group</w:t>
+      </w:r>
+      <w:r>
+        <w:t xml:space="preserve"> </w:t>
+      </w:r>
+      <w:r>
+        <w:rPr>
+          <w:b/>
+        </w:rPr>
+        <w:t>issues</w:t>
       </w:r>
       <w:r>
         <w:t xml:space="preserve"> are</w:t>
       </w:r>
       <w:r>
-        <w:t xml:space="preserve"> resolved</w:t>
+        <w:t xml:space="preserve"> </w:t>
+      </w:r>
+      <w:r>
+        <w:rPr>
+          <w:b/>
+          <w:u w:val="single"/>
+        </w:rPr>
+        <w:t>resolved</w:t>
       </w:r>
     </w:p>
     <w:p>
@@ -7419,7 +8515,42 @@
         </w:numPr>
       </w:pPr>
       <w:r>
-        <w:t>There is not stress between the group members</w:t>
+        <w:t xml:space="preserve">There is </w:t>
+      </w:r>
+      <w:r>
+        <w:rPr>
+          <w:b/>
+        </w:rPr>
+        <w:t>no</w:t>
+      </w:r>
+      <w:r>
+        <w:t xml:space="preserve"> </w:t>
+      </w:r>
+      <w:r>
+        <w:rPr>
+          <w:b/>
+        </w:rPr>
+        <w:t>stress</w:t>
+      </w:r>
+      <w:r>
+        <w:t xml:space="preserve"> between the </w:t>
+      </w:r>
+      <w:r>
+        <w:rPr>
+          <w:b/>
+          <w:u w:val="single"/>
+        </w:rPr>
+        <w:t>group</w:t>
+      </w:r>
+      <w:r>
+        <w:t xml:space="preserve"> </w:t>
+      </w:r>
+      <w:r>
+        <w:rPr>
+          <w:b/>
+          <w:u w:val="single"/>
+        </w:rPr>
+        <w:t>members</w:t>
       </w:r>
     </w:p>
     <w:p>
@@ -7431,7 +8562,35 @@
         </w:numPr>
       </w:pPr>
       <w:r>
-        <w:t>The group is active and doing its best for the product</w:t>
+        <w:t xml:space="preserve">The </w:t>
+      </w:r>
+      <w:r>
+        <w:rPr>
+          <w:b/>
+        </w:rPr>
+        <w:t>group</w:t>
+      </w:r>
+      <w:r>
+        <w:t xml:space="preserve"> </w:t>
+      </w:r>
+      <w:r>
+        <w:rPr>
+          <w:b/>
+          <w:u w:val="single"/>
+        </w:rPr>
+        <w:t>is</w:t>
+      </w:r>
+      <w:r>
+        <w:t xml:space="preserve"> </w:t>
+      </w:r>
+      <w:r>
+        <w:rPr>
+          <w:b/>
+        </w:rPr>
+        <w:t>active</w:t>
+      </w:r>
+      <w:r>
+        <w:t xml:space="preserve"> and doing its best for the product</w:t>
       </w:r>
     </w:p>
     <w:p>
@@ -7443,7 +8602,31 @@
         </w:numPr>
       </w:pPr>
       <w:r>
-        <w:t>Website works and looks, on modern browsers, the same</w:t>
+        <w:rPr>
+          <w:b/>
+        </w:rPr>
+        <w:t>Website</w:t>
+      </w:r>
+      <w:r>
+        <w:t xml:space="preserve"> </w:t>
+      </w:r>
+      <w:r>
+        <w:rPr>
+          <w:b/>
+        </w:rPr>
+        <w:t>works</w:t>
+      </w:r>
+      <w:r>
+        <w:t xml:space="preserve"> and </w:t>
+      </w:r>
+      <w:r>
+        <w:rPr>
+          <w:b/>
+        </w:rPr>
+        <w:t>looks</w:t>
+      </w:r>
+      <w:r>
+        <w:t>, on modern browsers, the same</w:t>
       </w:r>
     </w:p>
     <w:p>
@@ -7455,7 +8638,28 @@
         </w:numPr>
       </w:pPr>
       <w:r>
-        <w:t>Website has all required functionalities</w:t>
+        <w:rPr>
+          <w:b/>
+        </w:rPr>
+        <w:t>Website</w:t>
+      </w:r>
+      <w:r>
+        <w:t xml:space="preserve"> </w:t>
+      </w:r>
+      <w:r>
+        <w:rPr>
+          <w:u w:val="single"/>
+        </w:rPr>
+        <w:t>has</w:t>
+      </w:r>
+      <w:r>
+        <w:t xml:space="preserve"> all required </w:t>
+      </w:r>
+      <w:r>
+        <w:rPr>
+          <w:b/>
+        </w:rPr>
+        <w:t>functionalities</w:t>
       </w:r>
     </w:p>
     <w:p>
@@ -7467,9 +8671,26 @@
         </w:numPr>
       </w:pPr>
       <w:r>
-        <w:t>Everything promised is delivered</w:t>
-      </w:r>
-    </w:p>
+        <w:rPr>
+          <w:b/>
+          <w:u w:val="single"/>
+        </w:rPr>
+        <w:t>Everything</w:t>
+      </w:r>
+      <w:r>
+        <w:t xml:space="preserve"> promised is </w:t>
+      </w:r>
+      <w:r>
+        <w:rPr>
+          <w:b/>
+          <w:u w:val="single"/>
+        </w:rPr>
+        <w:t>delivered</w:t>
+      </w:r>
+    </w:p>
+    <w:p/>
+    <w:p/>
+    <w:p/>
     <w:p>
       <w:pPr>
         <w:pStyle w:val="Heading2"/>
@@ -7479,6 +8700,9 @@
         <w:t>Time</w:t>
       </w:r>
       <w:bookmarkEnd w:id="20"/>
+      <w:r>
+        <w:t xml:space="preserve"> &lt;&lt;&lt;</w:t>
+      </w:r>
     </w:p>
     <w:p>
       <w:pPr>
@@ -8004,7 +9228,7 @@
                 <w:bCs/>
                 <w:noProof/>
               </w:rPr>
-              <w:t>8</w:t>
+              <w:t>10</w:t>
             </w:r>
             <w:r>
               <w:rPr>
@@ -8280,7 +9504,7 @@
   <w:abstractNum w:abstractNumId="2">
     <w:nsid w:val="302E0090"/>
     <w:multiLevelType w:val="hybridMultilevel"/>
-    <w:tmpl w:val="88AE0A8C"/>
+    <w:tmpl w:val="394C7724"/>
     <w:lvl w:ilvl="0" w:tplc="04090001">
       <w:start w:val="1"/>
       <w:numFmt w:val="bullet"/>
@@ -10551,7 +11775,7 @@
 </file>
 
 <file path=customXml/itemProps4.xml><?xml version="1.0" encoding="utf-8"?>
-<ds:datastoreItem xmlns:ds="http://schemas.openxmlformats.org/officeDocument/2006/customXml" ds:itemID="{3CD08CB6-40DC-4B1C-86AF-0CAB5735F239}">
+<ds:datastoreItem xmlns:ds="http://schemas.openxmlformats.org/officeDocument/2006/customXml" ds:itemID="{6F911998-29B5-4204-9B66-B5640CD5C017}">
   <ds:schemaRefs>
     <ds:schemaRef ds:uri="http://schemas.openxmlformats.org/officeDocument/2006/bibliography"/>
   </ds:schemaRefs>

</xml_diff>

<commit_message>
Fix in duplicate test Update in table, formating in the document
</commit_message>
<xml_diff>
--- a/Projectplan.docx
+++ b/Projectplan.docx
@@ -424,6 +424,7 @@
         </w:rPr>
       </w:sdtEndPr>
       <w:sdtContent>
+        <w:bookmarkStart w:id="0" w:name="_GoBack" w:displacedByCustomXml="prev"/>
         <w:p>
           <w:pPr>
             <w:pStyle w:val="TOCHeading"/>
@@ -453,7 +454,7 @@
           <w:r>
             <w:fldChar w:fldCharType="separate"/>
           </w:r>
-          <w:hyperlink w:anchor="_Toc412819565" w:history="1">
+          <w:hyperlink w:anchor="_Toc413930682" w:history="1">
             <w:r>
               <w:rPr>
                 <w:rStyle w:val="Hyperlink"/>
@@ -480,7 +481,7 @@
                 <w:noProof/>
                 <w:webHidden/>
               </w:rPr>
-              <w:instrText xml:space="preserve"> PAGEREF _Toc412819565 \h </w:instrText>
+              <w:instrText xml:space="preserve"> PAGEREF _Toc413930682 \h </w:instrText>
             </w:r>
             <w:r>
               <w:rPr>
@@ -520,7 +521,7 @@
               <w:lang w:val="en-US"/>
             </w:rPr>
           </w:pPr>
-          <w:hyperlink w:anchor="_Toc412819566" w:history="1">
+          <w:hyperlink w:anchor="_Toc413930683" w:history="1">
             <w:r>
               <w:rPr>
                 <w:rStyle w:val="Hyperlink"/>
@@ -547,7 +548,7 @@
                 <w:noProof/>
                 <w:webHidden/>
               </w:rPr>
-              <w:instrText xml:space="preserve"> PAGEREF _Toc412819566 \h </w:instrText>
+              <w:instrText xml:space="preserve"> PAGEREF _Toc413930683 \h </w:instrText>
             </w:r>
             <w:r>
               <w:rPr>
@@ -587,7 +588,7 @@
               <w:lang w:val="en-US"/>
             </w:rPr>
           </w:pPr>
-          <w:hyperlink w:anchor="_Toc412819567" w:history="1">
+          <w:hyperlink w:anchor="_Toc413930684" w:history="1">
             <w:r>
               <w:rPr>
                 <w:rStyle w:val="Hyperlink"/>
@@ -615,7 +616,7 @@
                 <w:noProof/>
                 <w:webHidden/>
               </w:rPr>
-              <w:instrText xml:space="preserve"> PAGEREF _Toc412819567 \h </w:instrText>
+              <w:instrText xml:space="preserve"> PAGEREF _Toc413930684 \h </w:instrText>
             </w:r>
             <w:r>
               <w:rPr>
@@ -655,7 +656,7 @@
               <w:lang w:val="en-US"/>
             </w:rPr>
           </w:pPr>
-          <w:hyperlink w:anchor="_Toc412819568" w:history="1">
+          <w:hyperlink w:anchor="_Toc413930685" w:history="1">
             <w:r>
               <w:rPr>
                 <w:rStyle w:val="Hyperlink"/>
@@ -683,7 +684,7 @@
                 <w:noProof/>
                 <w:webHidden/>
               </w:rPr>
-              <w:instrText xml:space="preserve"> PAGEREF _Toc412819568 \h </w:instrText>
+              <w:instrText xml:space="preserve"> PAGEREF _Toc413930685 \h </w:instrText>
             </w:r>
             <w:r>
               <w:rPr>
@@ -723,7 +724,7 @@
               <w:lang w:val="en-US"/>
             </w:rPr>
           </w:pPr>
-          <w:hyperlink w:anchor="_Toc412819569" w:history="1">
+          <w:hyperlink w:anchor="_Toc413930686" w:history="1">
             <w:r>
               <w:rPr>
                 <w:rStyle w:val="Hyperlink"/>
@@ -750,7 +751,7 @@
                 <w:noProof/>
                 <w:webHidden/>
               </w:rPr>
-              <w:instrText xml:space="preserve"> PAGEREF _Toc412819569 \h </w:instrText>
+              <w:instrText xml:space="preserve"> PAGEREF _Toc413930686 \h </w:instrText>
             </w:r>
             <w:r>
               <w:rPr>
@@ -790,13 +791,13 @@
               <w:lang w:val="en-US"/>
             </w:rPr>
           </w:pPr>
-          <w:hyperlink w:anchor="_Toc412819570" w:history="1">
+          <w:hyperlink w:anchor="_Toc413930687" w:history="1">
             <w:r>
               <w:rPr>
                 <w:rStyle w:val="Hyperlink"/>
                 <w:noProof/>
               </w:rPr>
-              <w:t>Project Product &lt;&lt;&lt;</w:t>
+              <w:t>Project Product</w:t>
             </w:r>
             <w:r>
               <w:rPr>
@@ -817,7 +818,7 @@
                 <w:noProof/>
                 <w:webHidden/>
               </w:rPr>
-              <w:instrText xml:space="preserve"> PAGEREF _Toc412819570 \h </w:instrText>
+              <w:instrText xml:space="preserve"> PAGEREF _Toc413930687 \h </w:instrText>
             </w:r>
             <w:r>
               <w:rPr>
@@ -857,7 +858,7 @@
               <w:lang w:val="en-US"/>
             </w:rPr>
           </w:pPr>
-          <w:hyperlink w:anchor="_Toc412819571" w:history="1">
+          <w:hyperlink w:anchor="_Toc413930688" w:history="1">
             <w:r>
               <w:rPr>
                 <w:rStyle w:val="Hyperlink"/>
@@ -884,7 +885,7 @@
                 <w:noProof/>
                 <w:webHidden/>
               </w:rPr>
-              <w:instrText xml:space="preserve"> PAGEREF _Toc412819571 \h </w:instrText>
+              <w:instrText xml:space="preserve"> PAGEREF _Toc413930688 \h </w:instrText>
             </w:r>
             <w:r>
               <w:rPr>
@@ -904,7 +905,7 @@
                 <w:noProof/>
                 <w:webHidden/>
               </w:rPr>
-              <w:t>3</w:t>
+              <w:t>4</w:t>
             </w:r>
             <w:r>
               <w:rPr>
@@ -924,7 +925,7 @@
               <w:lang w:val="en-US"/>
             </w:rPr>
           </w:pPr>
-          <w:hyperlink w:anchor="_Toc412819572" w:history="1">
+          <w:hyperlink w:anchor="_Toc413930689" w:history="1">
             <w:r>
               <w:rPr>
                 <w:rStyle w:val="Hyperlink"/>
@@ -951,7 +952,7 @@
                 <w:noProof/>
                 <w:webHidden/>
               </w:rPr>
-              <w:instrText xml:space="preserve"> PAGEREF _Toc412819572 \h </w:instrText>
+              <w:instrText xml:space="preserve"> PAGEREF _Toc413930689 \h </w:instrText>
             </w:r>
             <w:r>
               <w:rPr>
@@ -991,13 +992,13 @@
               <w:lang w:val="en-US"/>
             </w:rPr>
           </w:pPr>
-          <w:hyperlink w:anchor="_Toc412819573" w:history="1">
+          <w:hyperlink w:anchor="_Toc413930690" w:history="1">
             <w:r>
               <w:rPr>
                 <w:rStyle w:val="Hyperlink"/>
                 <w:noProof/>
               </w:rPr>
-              <w:t>Project Risks &lt;&lt;&lt;</w:t>
+              <w:t>Project Risks</w:t>
             </w:r>
             <w:r>
               <w:rPr>
@@ -1018,7 +1019,7 @@
                 <w:noProof/>
                 <w:webHidden/>
               </w:rPr>
-              <w:instrText xml:space="preserve"> PAGEREF _Toc412819573 \h </w:instrText>
+              <w:instrText xml:space="preserve"> PAGEREF _Toc413930690 \h </w:instrText>
             </w:r>
             <w:r>
               <w:rPr>
@@ -1038,7 +1039,7 @@
                 <w:noProof/>
                 <w:webHidden/>
               </w:rPr>
-              <w:t>4</w:t>
+              <w:t>5</w:t>
             </w:r>
             <w:r>
               <w:rPr>
@@ -1061,7 +1062,7 @@
               <w:lang w:val="en-US"/>
             </w:rPr>
           </w:pPr>
-          <w:hyperlink w:anchor="_Toc412819574" w:history="1">
+          <w:hyperlink w:anchor="_Toc413930691" w:history="1">
             <w:r>
               <w:rPr>
                 <w:rStyle w:val="Hyperlink"/>
@@ -1088,7 +1089,7 @@
                 <w:noProof/>
                 <w:webHidden/>
               </w:rPr>
-              <w:instrText xml:space="preserve"> PAGEREF _Toc412819574 \h </w:instrText>
+              <w:instrText xml:space="preserve"> PAGEREF _Toc413930691 \h </w:instrText>
             </w:r>
             <w:r>
               <w:rPr>
@@ -1108,7 +1109,7 @@
                 <w:noProof/>
                 <w:webHidden/>
               </w:rPr>
-              <w:t>5</w:t>
+              <w:t>7</w:t>
             </w:r>
             <w:r>
               <w:rPr>
@@ -1128,7 +1129,7 @@
               <w:lang w:val="en-US"/>
             </w:rPr>
           </w:pPr>
-          <w:hyperlink w:anchor="_Toc412819575" w:history="1">
+          <w:hyperlink w:anchor="_Toc413930692" w:history="1">
             <w:r>
               <w:rPr>
                 <w:rStyle w:val="Hyperlink"/>
@@ -1156,7 +1157,7 @@
                 <w:noProof/>
                 <w:webHidden/>
               </w:rPr>
-              <w:instrText xml:space="preserve"> PAGEREF _Toc412819575 \h </w:instrText>
+              <w:instrText xml:space="preserve"> PAGEREF _Toc413930692 \h </w:instrText>
             </w:r>
             <w:r>
               <w:rPr>
@@ -1176,7 +1177,7 @@
                 <w:noProof/>
                 <w:webHidden/>
               </w:rPr>
-              <w:t>5</w:t>
+              <w:t>7</w:t>
             </w:r>
             <w:r>
               <w:rPr>
@@ -1196,7 +1197,7 @@
               <w:lang w:val="en-US"/>
             </w:rPr>
           </w:pPr>
-          <w:hyperlink w:anchor="_Toc412819576" w:history="1">
+          <w:hyperlink w:anchor="_Toc413930693" w:history="1">
             <w:r>
               <w:rPr>
                 <w:rStyle w:val="Hyperlink"/>
@@ -1224,7 +1225,7 @@
                 <w:noProof/>
                 <w:webHidden/>
               </w:rPr>
-              <w:instrText xml:space="preserve"> PAGEREF _Toc412819576 \h </w:instrText>
+              <w:instrText xml:space="preserve"> PAGEREF _Toc413930693 \h </w:instrText>
             </w:r>
             <w:r>
               <w:rPr>
@@ -1244,7 +1245,7 @@
                 <w:noProof/>
                 <w:webHidden/>
               </w:rPr>
-              <w:t>5</w:t>
+              <w:t>7</w:t>
             </w:r>
             <w:r>
               <w:rPr>
@@ -1264,7 +1265,7 @@
               <w:lang w:val="en-US"/>
             </w:rPr>
           </w:pPr>
-          <w:hyperlink w:anchor="_Toc412819577" w:history="1">
+          <w:hyperlink w:anchor="_Toc413930694" w:history="1">
             <w:r>
               <w:rPr>
                 <w:rStyle w:val="Hyperlink"/>
@@ -1292,7 +1293,7 @@
                 <w:noProof/>
                 <w:webHidden/>
               </w:rPr>
-              <w:instrText xml:space="preserve"> PAGEREF _Toc412819577 \h </w:instrText>
+              <w:instrText xml:space="preserve"> PAGEREF _Toc413930694 \h </w:instrText>
             </w:r>
             <w:r>
               <w:rPr>
@@ -1312,7 +1313,7 @@
                 <w:noProof/>
                 <w:webHidden/>
               </w:rPr>
-              <w:t>5</w:t>
+              <w:t>8</w:t>
             </w:r>
             <w:r>
               <w:rPr>
@@ -1332,7 +1333,7 @@
               <w:lang w:val="en-US"/>
             </w:rPr>
           </w:pPr>
-          <w:hyperlink w:anchor="_Toc412819578" w:history="1">
+          <w:hyperlink w:anchor="_Toc413930695" w:history="1">
             <w:r>
               <w:rPr>
                 <w:rStyle w:val="Hyperlink"/>
@@ -1360,7 +1361,7 @@
                 <w:noProof/>
                 <w:webHidden/>
               </w:rPr>
-              <w:instrText xml:space="preserve"> PAGEREF _Toc412819578 \h </w:instrText>
+              <w:instrText xml:space="preserve"> PAGEREF _Toc413930695 \h </w:instrText>
             </w:r>
             <w:r>
               <w:rPr>
@@ -1380,7 +1381,7 @@
                 <w:noProof/>
                 <w:webHidden/>
               </w:rPr>
-              <w:t>6</w:t>
+              <w:t>8</w:t>
             </w:r>
             <w:r>
               <w:rPr>
@@ -1400,7 +1401,7 @@
               <w:lang w:val="en-US"/>
             </w:rPr>
           </w:pPr>
-          <w:hyperlink w:anchor="_Toc412819579" w:history="1">
+          <w:hyperlink w:anchor="_Toc413930696" w:history="1">
             <w:r>
               <w:rPr>
                 <w:rStyle w:val="Hyperlink"/>
@@ -1428,7 +1429,7 @@
                 <w:noProof/>
                 <w:webHidden/>
               </w:rPr>
-              <w:instrText xml:space="preserve"> PAGEREF _Toc412819579 \h </w:instrText>
+              <w:instrText xml:space="preserve"> PAGEREF _Toc413930696 \h </w:instrText>
             </w:r>
             <w:r>
               <w:rPr>
@@ -1448,7 +1449,7 @@
                 <w:noProof/>
                 <w:webHidden/>
               </w:rPr>
-              <w:t>6</w:t>
+              <w:t>8</w:t>
             </w:r>
             <w:r>
               <w:rPr>
@@ -1471,7 +1472,7 @@
               <w:lang w:val="en-US"/>
             </w:rPr>
           </w:pPr>
-          <w:hyperlink w:anchor="_Toc412819580" w:history="1">
+          <w:hyperlink w:anchor="_Toc413930697" w:history="1">
             <w:r>
               <w:rPr>
                 <w:rStyle w:val="Hyperlink"/>
@@ -1498,7 +1499,7 @@
                 <w:noProof/>
                 <w:webHidden/>
               </w:rPr>
-              <w:instrText xml:space="preserve"> PAGEREF _Toc412819580 \h </w:instrText>
+              <w:instrText xml:space="preserve"> PAGEREF _Toc413930697 \h </w:instrText>
             </w:r>
             <w:r>
               <w:rPr>
@@ -1518,7 +1519,7 @@
                 <w:noProof/>
                 <w:webHidden/>
               </w:rPr>
-              <w:t>7</w:t>
+              <w:t>9</w:t>
             </w:r>
             <w:r>
               <w:rPr>
@@ -1538,7 +1539,7 @@
               <w:lang w:val="en-US"/>
             </w:rPr>
           </w:pPr>
-          <w:hyperlink w:anchor="_Toc412819581" w:history="1">
+          <w:hyperlink w:anchor="_Toc413930698" w:history="1">
             <w:r>
               <w:rPr>
                 <w:rStyle w:val="Hyperlink"/>
@@ -1565,7 +1566,7 @@
                 <w:noProof/>
                 <w:webHidden/>
               </w:rPr>
-              <w:instrText xml:space="preserve"> PAGEREF _Toc412819581 \h </w:instrText>
+              <w:instrText xml:space="preserve"> PAGEREF _Toc413930698 \h </w:instrText>
             </w:r>
             <w:r>
               <w:rPr>
@@ -1585,7 +1586,7 @@
                 <w:noProof/>
                 <w:webHidden/>
               </w:rPr>
-              <w:t>7</w:t>
+              <w:t>9</w:t>
             </w:r>
             <w:r>
               <w:rPr>
@@ -1605,13 +1606,13 @@
               <w:lang w:val="en-US"/>
             </w:rPr>
           </w:pPr>
-          <w:hyperlink w:anchor="_Toc412819582" w:history="1">
+          <w:hyperlink w:anchor="_Toc413930699" w:history="1">
             <w:r>
               <w:rPr>
                 <w:rStyle w:val="Hyperlink"/>
                 <w:noProof/>
               </w:rPr>
-              <w:t>Time</w:t>
+              <w:t>Time &lt;&lt;&lt;</w:t>
             </w:r>
             <w:r>
               <w:rPr>
@@ -1632,7 +1633,7 @@
                 <w:noProof/>
                 <w:webHidden/>
               </w:rPr>
-              <w:instrText xml:space="preserve"> PAGEREF _Toc412819582 \h </w:instrText>
+              <w:instrText xml:space="preserve"> PAGEREF _Toc413930699 \h </w:instrText>
             </w:r>
             <w:r>
               <w:rPr>
@@ -1652,7 +1653,7 @@
                 <w:noProof/>
                 <w:webHidden/>
               </w:rPr>
-              <w:t>7</w:t>
+              <w:t>10</w:t>
             </w:r>
             <w:r>
               <w:rPr>
@@ -1673,6 +1674,7 @@
             <w:fldChar w:fldCharType="end"/>
           </w:r>
         </w:p>
+        <w:bookmarkEnd w:id="0" w:displacedByCustomXml="next"/>
       </w:sdtContent>
     </w:sdt>
     <w:p>
@@ -1694,7 +1696,7 @@
       <w:pPr>
         <w:pStyle w:val="Heading1"/>
       </w:pPr>
-      <w:bookmarkStart w:id="0" w:name="_Toc412819565"/>
+      <w:bookmarkStart w:id="1" w:name="_Toc413930682"/>
       <w:r>
         <w:lastRenderedPageBreak/>
         <w:t xml:space="preserve">Project </w:t>
@@ -1702,17 +1704,17 @@
       <w:r>
         <w:t>Statement</w:t>
       </w:r>
-      <w:bookmarkEnd w:id="0"/>
+      <w:bookmarkEnd w:id="1"/>
     </w:p>
     <w:p>
       <w:pPr>
         <w:pStyle w:val="Heading2"/>
       </w:pPr>
-      <w:bookmarkStart w:id="1" w:name="_Toc412819566"/>
+      <w:bookmarkStart w:id="2" w:name="_Toc413930683"/>
       <w:r>
         <w:t>Formal Client</w:t>
       </w:r>
-      <w:bookmarkEnd w:id="1"/>
+      <w:bookmarkEnd w:id="2"/>
     </w:p>
     <w:p>
       <w:pPr>
@@ -1765,14 +1767,14 @@
           <w:lang w:val="en-US"/>
         </w:rPr>
       </w:pPr>
-      <w:bookmarkStart w:id="2" w:name="_Toc412819567"/>
+      <w:bookmarkStart w:id="3" w:name="_Toc413930684"/>
       <w:r>
         <w:rPr>
           <w:lang w:val="en-US"/>
         </w:rPr>
         <w:t>Project Leader</w:t>
       </w:r>
-      <w:bookmarkEnd w:id="2"/>
+      <w:bookmarkEnd w:id="3"/>
     </w:p>
     <w:p>
       <w:pPr>
@@ -1854,14 +1856,14 @@
           <w:lang w:val="en-US"/>
         </w:rPr>
       </w:pPr>
-      <w:bookmarkStart w:id="3" w:name="_Toc412819568"/>
+      <w:bookmarkStart w:id="4" w:name="_Toc413930685"/>
       <w:r>
         <w:rPr>
           <w:lang w:val="en-US"/>
         </w:rPr>
         <w:t>Current Situation</w:t>
       </w:r>
-      <w:bookmarkEnd w:id="3"/>
+      <w:bookmarkEnd w:id="4"/>
     </w:p>
     <w:p>
       <w:pPr>
@@ -1911,11 +1913,11 @@
       <w:pPr>
         <w:pStyle w:val="Heading2"/>
       </w:pPr>
-      <w:bookmarkStart w:id="4" w:name="_Toc412819569"/>
+      <w:bookmarkStart w:id="5" w:name="_Toc413930686"/>
       <w:r>
         <w:t>Project Justification</w:t>
       </w:r>
-      <w:bookmarkEnd w:id="4"/>
+      <w:bookmarkEnd w:id="5"/>
     </w:p>
     <w:p>
       <w:proofErr w:type="spellStart"/>
@@ -1982,11 +1984,11 @@
       <w:pPr>
         <w:pStyle w:val="Heading2"/>
       </w:pPr>
-      <w:bookmarkStart w:id="5" w:name="_Toc412819570"/>
+      <w:bookmarkStart w:id="6" w:name="_Toc413930687"/>
       <w:r>
         <w:t>Project Product</w:t>
       </w:r>
-      <w:bookmarkEnd w:id="5"/>
+      <w:bookmarkEnd w:id="6"/>
     </w:p>
     <w:p>
       <w:r>
@@ -2099,11 +2101,11 @@
       <w:pPr>
         <w:pStyle w:val="Heading2"/>
       </w:pPr>
-      <w:bookmarkStart w:id="6" w:name="_Toc412819571"/>
+      <w:bookmarkStart w:id="7" w:name="_Toc413930688"/>
       <w:r>
         <w:t>Project Deliverables and Non-Deliverables</w:t>
       </w:r>
-      <w:bookmarkEnd w:id="6"/>
+      <w:bookmarkEnd w:id="7"/>
     </w:p>
     <w:p>
       <w:r>
@@ -2326,14 +2328,14 @@
       <w:pPr>
         <w:pStyle w:val="Heading2"/>
       </w:pPr>
-      <w:bookmarkStart w:id="7" w:name="_Toc412819572"/>
+      <w:bookmarkStart w:id="8" w:name="_Toc413930689"/>
       <w:r>
         <w:t>Project Constraints</w:t>
       </w:r>
       <w:r>
         <w:t xml:space="preserve"> &lt;&lt;&lt;</w:t>
       </w:r>
-      <w:bookmarkEnd w:id="7"/>
+      <w:bookmarkEnd w:id="8"/>
     </w:p>
     <w:p>
       <w:pPr>
@@ -2769,21 +2771,20 @@
       <w:pPr>
         <w:pStyle w:val="Heading2"/>
       </w:pPr>
-      <w:bookmarkStart w:id="8" w:name="_Toc412819573"/>
+      <w:bookmarkStart w:id="9" w:name="_Toc413930690"/>
       <w:r>
         <w:t>Project Risks</w:t>
       </w:r>
-      <w:bookmarkEnd w:id="8"/>
-    </w:p>
-    <w:p>
-      <w:pPr>
-        <w:rPr>
-          <w:sz w:val="24"/>
-        </w:rPr>
-      </w:pPr>
-      <w:bookmarkStart w:id="9" w:name="_Toc405722687"/>
-      <w:bookmarkStart w:id="10" w:name="_Toc372622759"/>
-      <w:bookmarkStart w:id="11" w:name="_Toc412819574"/>
+      <w:bookmarkEnd w:id="9"/>
+    </w:p>
+    <w:p>
+      <w:pPr>
+        <w:rPr>
+          <w:sz w:val="24"/>
+        </w:rPr>
+      </w:pPr>
+      <w:bookmarkStart w:id="10" w:name="_Toc405722687"/>
+      <w:bookmarkStart w:id="11" w:name="_Toc372622759"/>
       <w:r>
         <w:rPr>
           <w:b/>
@@ -2841,7 +2842,19 @@
           <w:sz w:val="24"/>
         </w:rPr>
         <w:tab/>
-        <w:t xml:space="preserve">Solution: </w:t>
+      </w:r>
+      <w:r>
+        <w:rPr>
+          <w:b/>
+          <w:sz w:val="24"/>
+        </w:rPr>
+        <w:t>Solution</w:t>
+      </w:r>
+      <w:r>
+        <w:rPr>
+          <w:sz w:val="24"/>
+        </w:rPr>
+        <w:t xml:space="preserve">: </w:t>
       </w:r>
     </w:p>
     <w:p>
@@ -2855,7 +2868,33 @@
         <w:rPr>
           <w:sz w:val="24"/>
         </w:rPr>
-        <w:t>For the applications, we are going to install the software and make sure everything is working correctly.</w:t>
+        <w:t xml:space="preserve">For the </w:t>
+      </w:r>
+      <w:r>
+        <w:rPr>
+          <w:b/>
+          <w:sz w:val="24"/>
+        </w:rPr>
+        <w:t>applications</w:t>
+      </w:r>
+      <w:r>
+        <w:rPr>
+          <w:sz w:val="24"/>
+        </w:rPr>
+        <w:t xml:space="preserve">, we are going to </w:t>
+      </w:r>
+      <w:r>
+        <w:rPr>
+          <w:sz w:val="24"/>
+          <w:u w:val="single"/>
+        </w:rPr>
+        <w:t>install</w:t>
+      </w:r>
+      <w:r>
+        <w:rPr>
+          <w:sz w:val="24"/>
+        </w:rPr>
+        <w:t xml:space="preserve"> the software and make sure everything is working correctly.</w:t>
       </w:r>
       <w:r>
         <w:rPr>
@@ -2868,7 +2907,14 @@
           <w:sz w:val="24"/>
         </w:rPr>
         <w:tab/>
-        <w:t>For the website</w:t>
+        <w:t xml:space="preserve">For the </w:t>
+      </w:r>
+      <w:r>
+        <w:rPr>
+          <w:b/>
+          <w:sz w:val="24"/>
+        </w:rPr>
+        <w:t>website</w:t>
       </w:r>
       <w:r>
         <w:rPr>
@@ -2880,7 +2926,20 @@
         <w:rPr>
           <w:sz w:val="24"/>
         </w:rPr>
-        <w:t>- we are going to keep it as simple as possible and make sure it works on as many as possible browsers.</w:t>
+        <w:t xml:space="preserve">- we are going to keep it as </w:t>
+      </w:r>
+      <w:r>
+        <w:rPr>
+          <w:sz w:val="24"/>
+          <w:u w:val="single"/>
+        </w:rPr>
+        <w:t>simple as possible</w:t>
+      </w:r>
+      <w:r>
+        <w:rPr>
+          <w:sz w:val="24"/>
+        </w:rPr>
+        <w:t xml:space="preserve"> and make sure it works on as many as possible browsers.</w:t>
       </w:r>
     </w:p>
     <w:p>
@@ -3155,8 +3214,6 @@
         </w:rPr>
         <w:t xml:space="preserve"> overflow</w:t>
       </w:r>
-      <w:bookmarkStart w:id="12" w:name="_GoBack"/>
-      <w:bookmarkEnd w:id="12"/>
     </w:p>
     <w:p>
       <w:pPr>
@@ -3217,13 +3274,14 @@
         <w:pStyle w:val="Heading1"/>
         <w:spacing w:before="0"/>
       </w:pPr>
+      <w:bookmarkStart w:id="12" w:name="_Toc413930691"/>
       <w:r>
         <w:lastRenderedPageBreak/>
         <w:t>Project Phasing</w:t>
       </w:r>
-      <w:bookmarkEnd w:id="9"/>
       <w:bookmarkEnd w:id="10"/>
       <w:bookmarkEnd w:id="11"/>
+      <w:bookmarkEnd w:id="12"/>
     </w:p>
     <w:p>
       <w:pPr>
@@ -7524,7 +7582,6 @@
           <w:lang w:val="en-US" w:eastAsia="nl-NL"/>
         </w:rPr>
       </w:pPr>
-      <w:bookmarkStart w:id="13" w:name="_Toc412819575"/>
     </w:p>
     <w:p>
       <w:pPr>
@@ -7533,6 +7590,7 @@
           <w:lang w:val="en-US" w:eastAsia="nl-NL"/>
         </w:rPr>
       </w:pPr>
+      <w:bookmarkStart w:id="13" w:name="_Toc413930692"/>
       <w:r>
         <w:rPr>
           <w:lang w:val="en-US" w:eastAsia="nl-NL"/>
@@ -7593,7 +7651,7 @@
           <w:lang w:val="en-US" w:eastAsia="nl-NL"/>
         </w:rPr>
       </w:pPr>
-      <w:bookmarkStart w:id="14" w:name="_Toc412819576"/>
+      <w:bookmarkStart w:id="14" w:name="_Toc413930693"/>
       <w:r>
         <w:rPr>
           <w:lang w:val="en-US" w:eastAsia="nl-NL"/>
@@ -7679,7 +7737,33 @@
       <w:r>
         <w:t>Identification principal</w:t>
       </w:r>
-      <w:bookmarkStart w:id="15" w:name="_Toc412819577"/>
+    </w:p>
+    <w:p/>
+    <w:p/>
+    <w:p/>
+    <w:p/>
+    <w:p>
+      <w:pPr>
+        <w:pStyle w:val="Heading2"/>
+        <w:rPr>
+          <w:lang w:val="en-US" w:eastAsia="nl-NL"/>
+        </w:rPr>
+      </w:pPr>
+      <w:bookmarkStart w:id="15" w:name="_Toc413930694"/>
+      <w:r>
+        <w:rPr>
+          <w:lang w:val="en-US" w:eastAsia="nl-NL"/>
+        </w:rPr>
+        <w:lastRenderedPageBreak/>
+        <w:t>M</w:t>
+      </w:r>
+      <w:r>
+        <w:rPr>
+          <w:lang w:val="en-US" w:eastAsia="nl-NL"/>
+        </w:rPr>
+        <w:t>3 Deliverables</w:t>
+      </w:r>
+      <w:bookmarkEnd w:id="15"/>
     </w:p>
     <w:p>
       <w:pPr>
@@ -7689,27 +7773,9 @@
           <w:numId w:val="1"/>
         </w:numPr>
       </w:pPr>
-    </w:p>
-    <w:p>
-      <w:pPr>
-        <w:pStyle w:val="Heading2"/>
-        <w:rPr>
-          <w:lang w:val="en-US" w:eastAsia="nl-NL"/>
-        </w:rPr>
-      </w:pPr>
-      <w:r>
-        <w:rPr>
-          <w:lang w:val="en-US" w:eastAsia="nl-NL"/>
-        </w:rPr>
-        <w:t>M</w:t>
-      </w:r>
-      <w:r>
-        <w:rPr>
-          <w:lang w:val="en-US" w:eastAsia="nl-NL"/>
-        </w:rPr>
-        <w:t>3 Deliverables</w:t>
-      </w:r>
-      <w:bookmarkEnd w:id="15"/>
+      <w:r>
+        <w:t>Website v2</w:t>
+      </w:r>
     </w:p>
     <w:p>
       <w:pPr>
@@ -7720,8 +7786,188 @@
         </w:numPr>
       </w:pPr>
       <w:r>
-        <w:t>Website v2</w:t>
-      </w:r>
+        <w:t>A</w:t>
+      </w:r>
+      <w:r>
+        <w:t>pplications</w:t>
+      </w:r>
+      <w:r>
+        <w:t xml:space="preserve"> to work with</w:t>
+      </w:r>
+    </w:p>
+    <w:p>
+      <w:pPr>
+        <w:pStyle w:val="ListParagraph"/>
+        <w:numPr>
+          <w:ilvl w:val="1"/>
+          <w:numId w:val="1"/>
+        </w:numPr>
+      </w:pPr>
+      <w:r>
+        <w:t>Entrance</w:t>
+      </w:r>
+    </w:p>
+    <w:p>
+      <w:pPr>
+        <w:pStyle w:val="ListParagraph"/>
+        <w:numPr>
+          <w:ilvl w:val="1"/>
+          <w:numId w:val="1"/>
+        </w:numPr>
+      </w:pPr>
+      <w:r>
+        <w:t>User Details</w:t>
+      </w:r>
+    </w:p>
+    <w:p>
+      <w:pPr>
+        <w:pStyle w:val="ListParagraph"/>
+        <w:numPr>
+          <w:ilvl w:val="1"/>
+          <w:numId w:val="1"/>
+        </w:numPr>
+      </w:pPr>
+      <w:r>
+        <w:t>Tent booking</w:t>
+      </w:r>
+    </w:p>
+    <w:p>
+      <w:pPr>
+        <w:pStyle w:val="ListParagraph"/>
+        <w:numPr>
+          <w:ilvl w:val="1"/>
+          <w:numId w:val="1"/>
+        </w:numPr>
+      </w:pPr>
+      <w:r>
+        <w:t>Tent Entrance</w:t>
+      </w:r>
+    </w:p>
+    <w:p>
+      <w:pPr>
+        <w:pStyle w:val="ListParagraph"/>
+        <w:numPr>
+          <w:ilvl w:val="1"/>
+          <w:numId w:val="1"/>
+        </w:numPr>
+      </w:pPr>
+      <w:r>
+        <w:t>When leaving the tents</w:t>
+      </w:r>
+    </w:p>
+    <w:p>
+      <w:pPr>
+        <w:pStyle w:val="ListParagraph"/>
+        <w:numPr>
+          <w:ilvl w:val="1"/>
+          <w:numId w:val="1"/>
+        </w:numPr>
+      </w:pPr>
+      <w:r>
+        <w:t>Store purchases</w:t>
+      </w:r>
+    </w:p>
+    <w:p>
+      <w:pPr>
+        <w:pStyle w:val="ListParagraph"/>
+        <w:numPr>
+          <w:ilvl w:val="1"/>
+          <w:numId w:val="1"/>
+        </w:numPr>
+      </w:pPr>
+      <w:r>
+        <w:t>PC Doctor</w:t>
+      </w:r>
+    </w:p>
+    <w:p>
+      <w:pPr>
+        <w:pStyle w:val="ListParagraph"/>
+        <w:numPr>
+          <w:ilvl w:val="1"/>
+          <w:numId w:val="1"/>
+        </w:numPr>
+      </w:pPr>
+      <w:r>
+        <w:t>Borrowing equipment</w:t>
+      </w:r>
+    </w:p>
+    <w:p>
+      <w:pPr>
+        <w:pStyle w:val="ListParagraph"/>
+        <w:numPr>
+          <w:ilvl w:val="1"/>
+          <w:numId w:val="1"/>
+        </w:numPr>
+      </w:pPr>
+      <w:r>
+        <w:t>When leaving the event</w:t>
+      </w:r>
+    </w:p>
+    <w:p>
+      <w:pPr>
+        <w:pStyle w:val="ListParagraph"/>
+        <w:numPr>
+          <w:ilvl w:val="2"/>
+          <w:numId w:val="1"/>
+        </w:numPr>
+      </w:pPr>
+      <w:r>
+        <w:t>Return of the money</w:t>
+      </w:r>
+    </w:p>
+    <w:p>
+      <w:pPr>
+        <w:pStyle w:val="ListParagraph"/>
+        <w:numPr>
+          <w:ilvl w:val="2"/>
+          <w:numId w:val="1"/>
+        </w:numPr>
+      </w:pPr>
+      <w:r>
+        <w:t>Return of borrowed items</w:t>
+      </w:r>
+    </w:p>
+    <w:p>
+      <w:pPr>
+        <w:pStyle w:val="ListParagraph"/>
+        <w:numPr>
+          <w:ilvl w:val="2"/>
+          <w:numId w:val="1"/>
+        </w:numPr>
+      </w:pPr>
+      <w:r>
+        <w:t>Closing the account</w:t>
+      </w:r>
+    </w:p>
+    <w:p>
+      <w:pPr>
+        <w:pStyle w:val="Heading2"/>
+        <w:rPr>
+          <w:lang w:val="en-US" w:eastAsia="nl-NL"/>
+        </w:rPr>
+      </w:pPr>
+    </w:p>
+    <w:p>
+      <w:pPr>
+        <w:pStyle w:val="Heading2"/>
+        <w:rPr>
+          <w:lang w:val="en-US" w:eastAsia="nl-NL"/>
+        </w:rPr>
+      </w:pPr>
+      <w:bookmarkStart w:id="16" w:name="_Toc413930695"/>
+      <w:r>
+        <w:rPr>
+          <w:lang w:val="en-US" w:eastAsia="nl-NL"/>
+        </w:rPr>
+        <w:t>M</w:t>
+      </w:r>
+      <w:r>
+        <w:rPr>
+          <w:lang w:val="en-US" w:eastAsia="nl-NL"/>
+        </w:rPr>
+        <w:t>4 Deliverables</w:t>
+      </w:r>
+      <w:bookmarkEnd w:id="16"/>
     </w:p>
     <w:p>
       <w:pPr>
@@ -7732,189 +7978,8 @@
         </w:numPr>
       </w:pPr>
       <w:r>
-        <w:t>A</w:t>
-      </w:r>
-      <w:r>
-        <w:t>pplications</w:t>
-      </w:r>
-      <w:r>
-        <w:t xml:space="preserve"> to work with</w:t>
-      </w:r>
-    </w:p>
-    <w:p>
-      <w:pPr>
-        <w:pStyle w:val="ListParagraph"/>
-        <w:numPr>
-          <w:ilvl w:val="1"/>
-          <w:numId w:val="1"/>
-        </w:numPr>
-      </w:pPr>
-      <w:r>
-        <w:t>Entrance</w:t>
-      </w:r>
-    </w:p>
-    <w:p>
-      <w:pPr>
-        <w:pStyle w:val="ListParagraph"/>
-        <w:numPr>
-          <w:ilvl w:val="1"/>
-          <w:numId w:val="1"/>
-        </w:numPr>
-      </w:pPr>
-      <w:r>
-        <w:t>User Details</w:t>
-      </w:r>
-    </w:p>
-    <w:p>
-      <w:pPr>
-        <w:pStyle w:val="ListParagraph"/>
-        <w:numPr>
-          <w:ilvl w:val="1"/>
-          <w:numId w:val="1"/>
-        </w:numPr>
-      </w:pPr>
-      <w:r>
-        <w:t>Tent booking</w:t>
-      </w:r>
-    </w:p>
-    <w:p>
-      <w:pPr>
-        <w:pStyle w:val="ListParagraph"/>
-        <w:numPr>
-          <w:ilvl w:val="1"/>
-          <w:numId w:val="1"/>
-        </w:numPr>
-      </w:pPr>
-      <w:r>
-        <w:t>Tent Entrance</w:t>
-      </w:r>
-    </w:p>
-    <w:p>
-      <w:pPr>
-        <w:pStyle w:val="ListParagraph"/>
-        <w:numPr>
-          <w:ilvl w:val="1"/>
-          <w:numId w:val="1"/>
-        </w:numPr>
-      </w:pPr>
-      <w:r>
-        <w:lastRenderedPageBreak/>
-        <w:t>When leaving the tents</w:t>
-      </w:r>
-    </w:p>
-    <w:p>
-      <w:pPr>
-        <w:pStyle w:val="ListParagraph"/>
-        <w:numPr>
-          <w:ilvl w:val="1"/>
-          <w:numId w:val="1"/>
-        </w:numPr>
-      </w:pPr>
-      <w:r>
-        <w:t>Store purchases</w:t>
-      </w:r>
-    </w:p>
-    <w:p>
-      <w:pPr>
-        <w:pStyle w:val="ListParagraph"/>
-        <w:numPr>
-          <w:ilvl w:val="1"/>
-          <w:numId w:val="1"/>
-        </w:numPr>
-      </w:pPr>
-      <w:r>
-        <w:t>PC Doctor</w:t>
-      </w:r>
-    </w:p>
-    <w:p>
-      <w:pPr>
-        <w:pStyle w:val="ListParagraph"/>
-        <w:numPr>
-          <w:ilvl w:val="1"/>
-          <w:numId w:val="1"/>
-        </w:numPr>
-      </w:pPr>
-      <w:r>
-        <w:t>Borrowing equipment</w:t>
-      </w:r>
-    </w:p>
-    <w:p>
-      <w:pPr>
-        <w:pStyle w:val="ListParagraph"/>
-        <w:numPr>
-          <w:ilvl w:val="1"/>
-          <w:numId w:val="1"/>
-        </w:numPr>
-      </w:pPr>
-      <w:r>
-        <w:t>When leaving the event</w:t>
-      </w:r>
-    </w:p>
-    <w:p>
-      <w:pPr>
-        <w:pStyle w:val="ListParagraph"/>
-        <w:numPr>
-          <w:ilvl w:val="2"/>
-          <w:numId w:val="1"/>
-        </w:numPr>
-      </w:pPr>
-      <w:r>
-        <w:t>Return of the money</w:t>
-      </w:r>
-    </w:p>
-    <w:p>
-      <w:pPr>
-        <w:pStyle w:val="ListParagraph"/>
-        <w:numPr>
-          <w:ilvl w:val="2"/>
-          <w:numId w:val="1"/>
-        </w:numPr>
-      </w:pPr>
-      <w:r>
-        <w:t>Return of borrowed items</w:t>
-      </w:r>
-    </w:p>
-    <w:p>
-      <w:pPr>
-        <w:pStyle w:val="ListParagraph"/>
-        <w:numPr>
-          <w:ilvl w:val="2"/>
-          <w:numId w:val="1"/>
-        </w:numPr>
-      </w:pPr>
-      <w:r>
-        <w:t>Closing the account</w:t>
-      </w:r>
-    </w:p>
-    <w:p>
-      <w:pPr>
-        <w:pStyle w:val="Heading2"/>
-        <w:rPr>
-          <w:lang w:val="en-US" w:eastAsia="nl-NL"/>
-        </w:rPr>
-      </w:pPr>
-    </w:p>
-    <w:p>
-      <w:pPr>
-        <w:pStyle w:val="Heading2"/>
-        <w:rPr>
-          <w:lang w:val="en-US" w:eastAsia="nl-NL"/>
-        </w:rPr>
-      </w:pPr>
-      <w:bookmarkStart w:id="16" w:name="_Toc412819578"/>
-      <w:r>
-        <w:rPr>
-          <w:lang w:val="en-US" w:eastAsia="nl-NL"/>
-        </w:rPr>
-        <w:t>M</w:t>
-      </w:r>
-      <w:r>
-        <w:rPr>
-          <w:lang w:val="en-US" w:eastAsia="nl-NL"/>
-        </w:rPr>
-        <w:t>4 Deliverables</w:t>
-      </w:r>
-      <w:bookmarkEnd w:id="16"/>
+        <w:t>Website v3</w:t>
+      </w:r>
     </w:p>
     <w:p>
       <w:pPr>
@@ -7925,7 +7990,7 @@
         </w:numPr>
       </w:pPr>
       <w:r>
-        <w:t>Website v3</w:t>
+        <w:t>Finalized version of the applications</w:t>
       </w:r>
     </w:p>
     <w:p>
@@ -7937,18 +8002,6 @@
         </w:numPr>
       </w:pPr>
       <w:r>
-        <w:t>Finalized version of the applications</w:t>
-      </w:r>
-    </w:p>
-    <w:p>
-      <w:pPr>
-        <w:pStyle w:val="ListParagraph"/>
-        <w:numPr>
-          <w:ilvl w:val="0"/>
-          <w:numId w:val="1"/>
-        </w:numPr>
-      </w:pPr>
-      <w:r>
         <w:t>Presentation v1</w:t>
       </w:r>
     </w:p>
@@ -7959,7 +8012,7 @@
           <w:lang w:val="en-US" w:eastAsia="nl-NL"/>
         </w:rPr>
       </w:pPr>
-      <w:bookmarkStart w:id="17" w:name="_Toc412819579"/>
+      <w:bookmarkStart w:id="17" w:name="_Toc413930696"/>
       <w:r>
         <w:rPr>
           <w:lang w:val="en-US" w:eastAsia="nl-NL"/>
@@ -8011,8 +8064,9 @@
       <w:pPr>
         <w:pStyle w:val="Heading1"/>
       </w:pPr>
-      <w:bookmarkStart w:id="18" w:name="_Toc412819580"/>
-      <w:r>
+      <w:bookmarkStart w:id="18" w:name="_Toc413930697"/>
+      <w:r>
+        <w:lastRenderedPageBreak/>
         <w:t>MOSQUITO</w:t>
       </w:r>
       <w:bookmarkEnd w:id="18"/>
@@ -8021,7 +8075,7 @@
       <w:pPr>
         <w:pStyle w:val="Heading2"/>
       </w:pPr>
-      <w:bookmarkStart w:id="19" w:name="_Toc412819581"/>
+      <w:bookmarkStart w:id="19" w:name="_Toc413930698"/>
       <w:r>
         <w:t>Quality</w:t>
       </w:r>
@@ -8148,7 +8202,6 @@
         <w:ind w:left="0"/>
       </w:pPr>
       <w:r>
-        <w:lastRenderedPageBreak/>
         <w:t>-Easy, intuitive Design</w:t>
       </w:r>
     </w:p>
@@ -8695,14 +8748,15 @@
       <w:pPr>
         <w:pStyle w:val="Heading2"/>
       </w:pPr>
-      <w:bookmarkStart w:id="20" w:name="_Toc412819582"/>
-      <w:r>
+      <w:bookmarkStart w:id="20" w:name="_Toc413930699"/>
+      <w:r>
+        <w:lastRenderedPageBreak/>
         <w:t>Time</w:t>
       </w:r>
+      <w:r>
+        <w:t xml:space="preserve"> &lt;&lt;&lt;</w:t>
+      </w:r>
       <w:bookmarkEnd w:id="20"/>
-      <w:r>
-        <w:t xml:space="preserve"> &lt;&lt;&lt;</w:t>
-      </w:r>
     </w:p>
     <w:p>
       <w:pPr>
@@ -8909,7 +8963,6 @@
         <w:ind w:left="1418"/>
       </w:pPr>
       <w:r>
-        <w:lastRenderedPageBreak/>
         <w:t xml:space="preserve">Interview Client </w:t>
       </w:r>
       <w:r>
@@ -9183,7 +9236,7 @@
                 <w:bCs/>
                 <w:noProof/>
               </w:rPr>
-              <w:t>6</w:t>
+              <w:t>9</w:t>
             </w:r>
             <w:r>
               <w:rPr>
@@ -11609,6 +11662,21 @@
 </file>
 
 <file path=customXml/item1.xml><?xml version="1.0" encoding="utf-8"?>
+<?mso-contentType ?>
+<FormTemplates xmlns="http://schemas.microsoft.com/sharepoint/v3/contenttype/forms">
+  <Display>DocumentLibraryForm</Display>
+  <Edit>DocumentLibraryForm</Edit>
+  <New>DocumentLibraryForm</New>
+</FormTemplates>
+</file>
+
+<file path=customXml/item2.xml><?xml version="1.0" encoding="utf-8"?>
+<p:properties xmlns:p="http://schemas.microsoft.com/office/2006/metadata/properties" xmlns:xsi="http://www.w3.org/2001/XMLSchema-instance" xmlns:pc="http://schemas.microsoft.com/office/infopath/2007/PartnerControls">
+  <documentManagement/>
+</p:properties>
+</file>
+
+<file path=customXml/item3.xml><?xml version="1.0" encoding="utf-8"?>
 <ct:contentTypeSchema xmlns:ct="http://schemas.microsoft.com/office/2006/metadata/contentType" xmlns:ma="http://schemas.microsoft.com/office/2006/metadata/properties/metaAttributes" ct:_="" ma:_="" ma:contentTypeName="Document" ma:contentTypeID="0x010100BB97655D7651CC4580EE95419813A878" ma:contentTypeVersion="0" ma:contentTypeDescription="Create a new document." ma:contentTypeScope="" ma:versionID="7ec5bfaf961ca5d17f924a0e4fa7bde3">
   <xsd:schema xmlns:xsd="http://www.w3.org/2001/XMLSchema" xmlns:xs="http://www.w3.org/2001/XMLSchema" xmlns:p="http://schemas.microsoft.com/office/2006/metadata/properties" targetNamespace="http://schemas.microsoft.com/office/2006/metadata/properties" ma:root="true" ma:fieldsID="1b05d82d297216baf5b26c55225140df">
     <xsd:element name="properties">
@@ -11722,26 +11790,28 @@
 </ct:contentTypeSchema>
 </file>
 
-<file path=customXml/item2.xml><?xml version="1.0" encoding="utf-8"?>
-<p:properties xmlns:p="http://schemas.microsoft.com/office/2006/metadata/properties" xmlns:xsi="http://www.w3.org/2001/XMLSchema-instance" xmlns:pc="http://schemas.microsoft.com/office/infopath/2007/PartnerControls">
-  <documentManagement/>
-</p:properties>
-</file>
-
-<file path=customXml/item3.xml><?xml version="1.0" encoding="utf-8"?>
-<?mso-contentType ?>
-<FormTemplates xmlns="http://schemas.microsoft.com/sharepoint/v3/contenttype/forms">
-  <Display>DocumentLibraryForm</Display>
-  <Edit>DocumentLibraryForm</Edit>
-  <New>DocumentLibraryForm</New>
-</FormTemplates>
-</file>
-
 <file path=customXml/item4.xml><?xml version="1.0" encoding="utf-8"?>
 <b:Sources xmlns:b="http://schemas.openxmlformats.org/officeDocument/2006/bibliography" xmlns="http://schemas.openxmlformats.org/officeDocument/2006/bibliography" SelectedStyle="\APA.XSL" StyleName="APA"/>
 </file>
 
 <file path=customXml/itemProps1.xml><?xml version="1.0" encoding="utf-8"?>
+<ds:datastoreItem xmlns:ds="http://schemas.openxmlformats.org/officeDocument/2006/customXml" ds:itemID="{90B168DA-17DF-41E0-ABE9-8EE0D8EEBD80}">
+  <ds:schemaRefs>
+    <ds:schemaRef ds:uri="http://schemas.microsoft.com/sharepoint/v3/contenttype/forms"/>
+  </ds:schemaRefs>
+</ds:datastoreItem>
+</file>
+
+<file path=customXml/itemProps2.xml><?xml version="1.0" encoding="utf-8"?>
+<ds:datastoreItem xmlns:ds="http://schemas.openxmlformats.org/officeDocument/2006/customXml" ds:itemID="{A4481DB2-7BDF-441D-9919-C9BD4CF2F75D}">
+  <ds:schemaRefs>
+    <ds:schemaRef ds:uri="http://schemas.microsoft.com/office/2006/metadata/properties"/>
+    <ds:schemaRef ds:uri="http://schemas.microsoft.com/office/infopath/2007/PartnerControls"/>
+  </ds:schemaRefs>
+</ds:datastoreItem>
+</file>
+
+<file path=customXml/itemProps3.xml><?xml version="1.0" encoding="utf-8"?>
 <ds:datastoreItem xmlns:ds="http://schemas.openxmlformats.org/officeDocument/2006/customXml" ds:itemID="{143ECE62-838F-4542-A5B0-F5DFFB27CC05}">
   <ds:schemaRefs>
     <ds:schemaRef ds:uri="http://schemas.microsoft.com/office/2006/metadata/contentType"/>
@@ -11757,25 +11827,8 @@
 </ds:datastoreItem>
 </file>
 
-<file path=customXml/itemProps2.xml><?xml version="1.0" encoding="utf-8"?>
-<ds:datastoreItem xmlns:ds="http://schemas.openxmlformats.org/officeDocument/2006/customXml" ds:itemID="{A4481DB2-7BDF-441D-9919-C9BD4CF2F75D}">
-  <ds:schemaRefs>
-    <ds:schemaRef ds:uri="http://schemas.microsoft.com/office/2006/metadata/properties"/>
-    <ds:schemaRef ds:uri="http://schemas.microsoft.com/office/infopath/2007/PartnerControls"/>
-  </ds:schemaRefs>
-</ds:datastoreItem>
-</file>
-
-<file path=customXml/itemProps3.xml><?xml version="1.0" encoding="utf-8"?>
-<ds:datastoreItem xmlns:ds="http://schemas.openxmlformats.org/officeDocument/2006/customXml" ds:itemID="{90B168DA-17DF-41E0-ABE9-8EE0D8EEBD80}">
-  <ds:schemaRefs>
-    <ds:schemaRef ds:uri="http://schemas.microsoft.com/sharepoint/v3/contenttype/forms"/>
-  </ds:schemaRefs>
-</ds:datastoreItem>
-</file>
-
 <file path=customXml/itemProps4.xml><?xml version="1.0" encoding="utf-8"?>
-<ds:datastoreItem xmlns:ds="http://schemas.openxmlformats.org/officeDocument/2006/customXml" ds:itemID="{6F911998-29B5-4204-9B66-B5640CD5C017}">
+<ds:datastoreItem xmlns:ds="http://schemas.openxmlformats.org/officeDocument/2006/customXml" ds:itemID="{CAC8B3A5-DBC4-49B6-A167-FE953EFF99D8}">
   <ds:schemaRefs>
     <ds:schemaRef ds:uri="http://schemas.openxmlformats.org/officeDocument/2006/bibliography"/>
   </ds:schemaRefs>

</xml_diff>

<commit_message>
Removed mosquito Money Removed <<< @ time TODO : COnstraints for Budget, Limit of people
</commit_message>
<xml_diff>
--- a/Projectplan.docx
+++ b/Projectplan.docx
@@ -1,6 +1,6 @@
 
 <file path=word/document.xml><?xml version="1.0" encoding="utf-8"?>
-<w:document xmlns:wpc="http://schemas.microsoft.com/office/word/2010/wordprocessingCanvas" xmlns:mc="http://schemas.openxmlformats.org/markup-compatibility/2006" xmlns:o="urn:schemas-microsoft-com:office:office" xmlns:r="http://schemas.openxmlformats.org/officeDocument/2006/relationships" xmlns:m="http://schemas.openxmlformats.org/officeDocument/2006/math" xmlns:v="urn:schemas-microsoft-com:vml" xmlns:wp14="http://schemas.microsoft.com/office/word/2010/wordprocessingDrawing" xmlns:wp="http://schemas.openxmlformats.org/drawingml/2006/wordprocessingDrawing" xmlns:w10="urn:schemas-microsoft-com:office:word" xmlns:w="http://schemas.openxmlformats.org/wordprocessingml/2006/main" xmlns:w14="http://schemas.microsoft.com/office/word/2010/wordml" xmlns:w15="http://schemas.microsoft.com/office/word/2012/wordml" xmlns:wpg="http://schemas.microsoft.com/office/word/2010/wordprocessingGroup" xmlns:wpi="http://schemas.microsoft.com/office/word/2010/wordprocessingInk" xmlns:wne="http://schemas.microsoft.com/office/word/2006/wordml" xmlns:wps="http://schemas.microsoft.com/office/word/2010/wordprocessingShape" mc:Ignorable="w14 w15 wp14">
+<w:document xmlns:wpc="http://schemas.microsoft.com/office/word/2010/wordprocessingCanvas" xmlns:mc="http://schemas.openxmlformats.org/markup-compatibility/2006" xmlns:o="urn:schemas-microsoft-com:office:office" xmlns:r="http://schemas.openxmlformats.org/officeDocument/2006/relationships" xmlns:m="http://schemas.openxmlformats.org/officeDocument/2006/math" xmlns:v="urn:schemas-microsoft-com:vml" xmlns:wp14="http://schemas.microsoft.com/office/word/2010/wordprocessingDrawing" xmlns:wp="http://schemas.openxmlformats.org/drawingml/2006/wordprocessingDrawing" xmlns:w10="urn:schemas-microsoft-com:office:word" xmlns:w="http://schemas.openxmlformats.org/wordprocessingml/2006/main" xmlns:w14="http://schemas.microsoft.com/office/word/2010/wordml" xmlns:wpg="http://schemas.microsoft.com/office/word/2010/wordprocessingGroup" xmlns:wpi="http://schemas.microsoft.com/office/word/2010/wordprocessingInk" xmlns:wne="http://schemas.microsoft.com/office/word/2006/wordml" xmlns:wps="http://schemas.microsoft.com/office/word/2010/wordprocessingShape" mc:Ignorable="w14 wp14">
   <w:body>
     <w:p>
       <w:pPr>
@@ -1108,7 +1108,7 @@
                 <w:noProof/>
                 <w:webHidden/>
               </w:rPr>
-              <w:t>7</w:t>
+              <w:t>6</w:t>
             </w:r>
             <w:r>
               <w:rPr>
@@ -1176,7 +1176,7 @@
                 <w:noProof/>
                 <w:webHidden/>
               </w:rPr>
-              <w:t>7</w:t>
+              <w:t>6</w:t>
             </w:r>
             <w:r>
               <w:rPr>
@@ -1244,7 +1244,7 @@
                 <w:noProof/>
                 <w:webHidden/>
               </w:rPr>
-              <w:t>7</w:t>
+              <w:t>6</w:t>
             </w:r>
             <w:r>
               <w:rPr>
@@ -1312,7 +1312,7 @@
                 <w:noProof/>
                 <w:webHidden/>
               </w:rPr>
-              <w:t>8</w:t>
+              <w:t>7</w:t>
             </w:r>
             <w:r>
               <w:rPr>
@@ -1380,7 +1380,7 @@
                 <w:noProof/>
                 <w:webHidden/>
               </w:rPr>
-              <w:t>8</w:t>
+              <w:t>7</w:t>
             </w:r>
             <w:r>
               <w:rPr>
@@ -1448,7 +1448,7 @@
                 <w:noProof/>
                 <w:webHidden/>
               </w:rPr>
-              <w:t>8</w:t>
+              <w:t>7</w:t>
             </w:r>
             <w:r>
               <w:rPr>
@@ -1518,7 +1518,7 @@
                 <w:noProof/>
                 <w:webHidden/>
               </w:rPr>
-              <w:t>9</w:t>
+              <w:t>8</w:t>
             </w:r>
             <w:r>
               <w:rPr>
@@ -1585,7 +1585,7 @@
                 <w:noProof/>
                 <w:webHidden/>
               </w:rPr>
-              <w:t>9</w:t>
+              <w:t>8</w:t>
             </w:r>
             <w:r>
               <w:rPr>
@@ -1652,7 +1652,7 @@
                 <w:noProof/>
                 <w:webHidden/>
               </w:rPr>
-              <w:t>10</w:t>
+              <w:t>9</w:t>
             </w:r>
             <w:r>
               <w:rPr>
@@ -1726,7 +1726,7 @@
         </w:rPr>
         <w:t xml:space="preserve">Mr. Johnson: </w:t>
       </w:r>
-      <w:hyperlink r:id="rId11" w:tgtFrame="_blank" w:history="1">
+      <w:hyperlink r:id="rId12" w:tgtFrame="_blank" w:history="1">
         <w:r>
           <w:rPr>
             <w:rStyle w:val="Hyperlink"/>
@@ -1748,7 +1748,7 @@
         </w:rPr>
         <w:t xml:space="preserve">He‘s available for questions at: </w:t>
       </w:r>
-      <w:hyperlink r:id="rId12" w:tgtFrame="_blank" w:history="1">
+      <w:hyperlink r:id="rId13" w:tgtFrame="_blank" w:history="1">
         <w:r>
           <w:rPr>
             <w:rStyle w:val="Hyperlink"/>
@@ -2458,6 +2458,7 @@
           <w:szCs w:val="24"/>
         </w:rPr>
       </w:pPr>
+      <w:proofErr w:type="gramStart"/>
       <w:r>
         <w:rPr>
           <w:b/>
@@ -2466,14 +2467,13 @@
         </w:rPr>
         <w:t>Budget</w:t>
       </w:r>
-      <w:proofErr w:type="gramStart"/>
       <w:r>
         <w:rPr>
           <w:b/>
           <w:sz w:val="24"/>
           <w:szCs w:val="24"/>
         </w:rPr>
-        <w:t>:</w:t>
+        <w:tab/>
       </w:r>
       <w:r>
         <w:rPr>
@@ -2481,7 +2481,7 @@
           <w:sz w:val="24"/>
           <w:szCs w:val="24"/>
         </w:rPr>
-        <w:tab/>
+        <w:t>:</w:t>
       </w:r>
       <w:r>
         <w:rPr>
@@ -2489,36 +2489,35 @@
           <w:sz w:val="24"/>
           <w:szCs w:val="24"/>
         </w:rPr>
-        <w:t>?</w:t>
-      </w:r>
-      <w:proofErr w:type="gramEnd"/>
-    </w:p>
-    <w:p>
-      <w:pPr>
+        <w:tab/>
+      </w:r>
+      <w:r>
         <w:rPr>
           <w:b/>
           <w:sz w:val="24"/>
           <w:szCs w:val="24"/>
         </w:rPr>
-      </w:pPr>
-      <w:r>
+        <w:t>?</w:t>
+      </w:r>
+      <w:proofErr w:type="gramEnd"/>
+    </w:p>
+    <w:p>
+      <w:pPr>
         <w:rPr>
           <w:b/>
           <w:sz w:val="24"/>
           <w:szCs w:val="24"/>
         </w:rPr>
-        <w:t>Max visitors</w:t>
-      </w:r>
-      <w:proofErr w:type="gramStart"/>
+      </w:pPr>
       <w:r>
         <w:rPr>
           <w:b/>
           <w:sz w:val="24"/>
           <w:szCs w:val="24"/>
         </w:rPr>
-        <w:tab/>
-        <w:t xml:space="preserve"> :</w:t>
-      </w:r>
+        <w:t>Max visitors</w:t>
+      </w:r>
+      <w:proofErr w:type="gramStart"/>
       <w:r>
         <w:rPr>
           <w:b/>
@@ -2526,6 +2525,7 @@
           <w:szCs w:val="24"/>
         </w:rPr>
         <w:tab/>
+        <w:t xml:space="preserve"> :</w:t>
       </w:r>
       <w:r>
         <w:rPr>
@@ -2533,32 +2533,32 @@
           <w:sz w:val="24"/>
           <w:szCs w:val="24"/>
         </w:rPr>
-        <w:t>?</w:t>
-      </w:r>
-      <w:proofErr w:type="gramEnd"/>
-    </w:p>
-    <w:p>
-      <w:pPr>
-        <w:rPr>
-          <w:sz w:val="24"/>
-          <w:szCs w:val="24"/>
-        </w:rPr>
-      </w:pPr>
+        <w:tab/>
+      </w:r>
       <w:r>
         <w:rPr>
           <w:b/>
           <w:sz w:val="24"/>
           <w:szCs w:val="24"/>
         </w:rPr>
-        <w:t xml:space="preserve">Equipment </w:t>
-      </w:r>
+        <w:t>?</w:t>
+      </w:r>
+      <w:proofErr w:type="gramEnd"/>
+    </w:p>
+    <w:p>
+      <w:pPr>
+        <w:rPr>
+          <w:sz w:val="24"/>
+          <w:szCs w:val="24"/>
+        </w:rPr>
+      </w:pPr>
       <w:r>
         <w:rPr>
           <w:b/>
           <w:sz w:val="24"/>
           <w:szCs w:val="24"/>
         </w:rPr>
-        <w:tab/>
+        <w:t xml:space="preserve">Equipment </w:t>
       </w:r>
       <w:r>
         <w:rPr>
@@ -2566,7 +2566,7 @@
           <w:sz w:val="24"/>
           <w:szCs w:val="24"/>
         </w:rPr>
-        <w:t xml:space="preserve"> </w:t>
+        <w:tab/>
       </w:r>
       <w:r>
         <w:rPr>
@@ -2574,7 +2574,7 @@
           <w:sz w:val="24"/>
           <w:szCs w:val="24"/>
         </w:rPr>
-        <w:t>:</w:t>
+        <w:t xml:space="preserve"> </w:t>
       </w:r>
       <w:r>
         <w:rPr>
@@ -2582,16 +2582,8 @@
           <w:sz w:val="24"/>
           <w:szCs w:val="24"/>
         </w:rPr>
-        <w:tab/>
-      </w:r>
-    </w:p>
-    <w:p>
-      <w:pPr>
-        <w:rPr>
-          <w:sz w:val="24"/>
-          <w:szCs w:val="24"/>
-        </w:rPr>
-      </w:pPr>
+        <w:t>:</w:t>
+      </w:r>
       <w:r>
         <w:rPr>
           <w:b/>
@@ -2600,38 +2592,47 @@
         </w:rPr>
         <w:tab/>
       </w:r>
-      <w:r>
+      <w:bookmarkStart w:id="8" w:name="_GoBack"/>
+      <w:bookmarkEnd w:id="8"/>
+    </w:p>
+    <w:p>
+      <w:pPr>
         <w:rPr>
           <w:sz w:val="24"/>
           <w:szCs w:val="24"/>
         </w:rPr>
-        <w:t>The equipment is provided at the event, but will need to be verified if it is sufficient.</w:t>
-      </w:r>
-    </w:p>
-    <w:p>
-      <w:pPr>
+      </w:pPr>
+      <w:r>
         <w:rPr>
           <w:b/>
           <w:sz w:val="24"/>
           <w:szCs w:val="24"/>
         </w:rPr>
-      </w:pPr>
-      <w:r>
+        <w:tab/>
+      </w:r>
+      <w:r>
+        <w:rPr>
+          <w:sz w:val="24"/>
+          <w:szCs w:val="24"/>
+        </w:rPr>
+        <w:t>The equipment is provided at the event, but will need to be verified if it is sufficient.</w:t>
+      </w:r>
+    </w:p>
+    <w:p>
+      <w:pPr>
         <w:rPr>
           <w:b/>
           <w:sz w:val="24"/>
           <w:szCs w:val="24"/>
         </w:rPr>
-        <w:t xml:space="preserve">Design </w:t>
-      </w:r>
+      </w:pPr>
       <w:r>
         <w:rPr>
           <w:b/>
           <w:sz w:val="24"/>
           <w:szCs w:val="24"/>
         </w:rPr>
-        <w:tab/>
-        <w:t xml:space="preserve"> :</w:t>
+        <w:t xml:space="preserve">Design </w:t>
       </w:r>
       <w:r>
         <w:rPr>
@@ -2640,38 +2641,39 @@
           <w:szCs w:val="24"/>
         </w:rPr>
         <w:tab/>
-      </w:r>
-      <w:r>
-        <w:rPr>
-          <w:sz w:val="24"/>
-          <w:szCs w:val="24"/>
-        </w:rPr>
-        <w:t>Mobile and PC version of the website</w:t>
-      </w:r>
-    </w:p>
-    <w:p>
-      <w:pPr>
+        <w:t xml:space="preserve"> :</w:t>
+      </w:r>
+      <w:r>
         <w:rPr>
           <w:b/>
           <w:sz w:val="24"/>
           <w:szCs w:val="24"/>
         </w:rPr>
-      </w:pPr>
-      <w:r>
+        <w:tab/>
+      </w:r>
+      <w:r>
+        <w:rPr>
+          <w:sz w:val="24"/>
+          <w:szCs w:val="24"/>
+        </w:rPr>
+        <w:t>Mobile and PC version of the website</w:t>
+      </w:r>
+    </w:p>
+    <w:p>
+      <w:pPr>
         <w:rPr>
           <w:b/>
           <w:sz w:val="24"/>
           <w:szCs w:val="24"/>
         </w:rPr>
-        <w:t>Hosting</w:t>
-      </w:r>
+      </w:pPr>
       <w:r>
         <w:rPr>
           <w:b/>
           <w:sz w:val="24"/>
           <w:szCs w:val="24"/>
         </w:rPr>
-        <w:tab/>
+        <w:t>Hosting</w:t>
       </w:r>
       <w:r>
         <w:rPr>
@@ -2679,7 +2681,7 @@
           <w:sz w:val="24"/>
           <w:szCs w:val="24"/>
         </w:rPr>
-        <w:t xml:space="preserve"> </w:t>
+        <w:tab/>
       </w:r>
       <w:r>
         <w:rPr>
@@ -2687,7 +2689,7 @@
           <w:sz w:val="24"/>
           <w:szCs w:val="24"/>
         </w:rPr>
-        <w:t xml:space="preserve">: </w:t>
+        <w:t xml:space="preserve"> </w:t>
       </w:r>
       <w:r>
         <w:rPr>
@@ -2695,39 +2697,31 @@
           <w:sz w:val="24"/>
           <w:szCs w:val="24"/>
         </w:rPr>
-        <w:tab/>
-      </w:r>
-      <w:r>
-        <w:rPr>
-          <w:sz w:val="24"/>
-          <w:szCs w:val="24"/>
-        </w:rPr>
-        <w:t>Fontys Athena Server</w:t>
-      </w:r>
-    </w:p>
-    <w:p>
-      <w:pPr>
+        <w:t xml:space="preserve">: </w:t>
+      </w:r>
+      <w:r>
         <w:rPr>
           <w:b/>
           <w:sz w:val="24"/>
           <w:szCs w:val="24"/>
         </w:rPr>
-      </w:pPr>
-      <w:r>
+        <w:tab/>
+      </w:r>
+      <w:r>
+        <w:rPr>
+          <w:sz w:val="24"/>
+          <w:szCs w:val="24"/>
+        </w:rPr>
+        <w:t>Fontys Athena Server</w:t>
+      </w:r>
+    </w:p>
+    <w:p>
+      <w:pPr>
         <w:rPr>
           <w:b/>
           <w:sz w:val="24"/>
           <w:szCs w:val="24"/>
         </w:rPr>
-        <w:t xml:space="preserve">Group Activity: </w:t>
-      </w:r>
-    </w:p>
-    <w:p>
-      <w:pPr>
-        <w:rPr>
-          <w:sz w:val="24"/>
-          <w:szCs w:val="24"/>
-        </w:rPr>
       </w:pPr>
       <w:r>
         <w:rPr>
@@ -2735,31 +2729,38 @@
           <w:sz w:val="24"/>
           <w:szCs w:val="24"/>
         </w:rPr>
-        <w:tab/>
-      </w:r>
-      <w:r>
+        <w:t xml:space="preserve">Group Activity: </w:t>
+      </w:r>
+    </w:p>
+    <w:p>
+      <w:pPr>
         <w:rPr>
           <w:sz w:val="24"/>
           <w:szCs w:val="24"/>
         </w:rPr>
-        <w:t>Ilia - Occupied every week from 5pm to 12pm</w:t>
-      </w:r>
-      <w:r>
-        <w:rPr>
-          <w:sz w:val="24"/>
-          <w:szCs w:val="24"/>
-        </w:rPr>
-        <w:t xml:space="preserve"> after Wednesday (Thursday – Sunday inclusive)</w:t>
-      </w:r>
-    </w:p>
-    <w:p>
-      <w:pPr>
+      </w:pPr>
+      <w:r>
         <w:rPr>
           <w:b/>
           <w:sz w:val="24"/>
           <w:szCs w:val="24"/>
         </w:rPr>
-      </w:pPr>
+        <w:tab/>
+      </w:r>
+      <w:r>
+        <w:rPr>
+          <w:sz w:val="24"/>
+          <w:szCs w:val="24"/>
+        </w:rPr>
+        <w:t>Ilia - Occupied every week from 5pm to 12pm</w:t>
+      </w:r>
+      <w:r>
+        <w:rPr>
+          <w:sz w:val="24"/>
+          <w:szCs w:val="24"/>
+        </w:rPr>
+        <w:t xml:space="preserve"> after Wednesday (Thursday – Sunday inclusive)</w:t>
+      </w:r>
     </w:p>
     <w:p>
       <w:pPr>
@@ -2781,40 +2782,23 @@
     </w:p>
     <w:p>
       <w:pPr>
-        <w:rPr>
-          <w:b/>
+        <w:pStyle w:val="Heading2"/>
+      </w:pPr>
+      <w:bookmarkStart w:id="9" w:name="_Toc413930690"/>
+      <w:r>
+        <w:lastRenderedPageBreak/>
+        <w:t>Project Risks</w:t>
+      </w:r>
+      <w:bookmarkEnd w:id="9"/>
+    </w:p>
+    <w:p>
+      <w:pPr>
+        <w:rPr>
           <w:sz w:val="24"/>
-          <w:szCs w:val="24"/>
-        </w:rPr>
-      </w:pPr>
-    </w:p>
-    <w:p>
-      <w:pPr>
-        <w:rPr>
-          <w:b/>
-          <w:sz w:val="24"/>
-          <w:szCs w:val="24"/>
-        </w:rPr>
-      </w:pPr>
-    </w:p>
-    <w:p>
-      <w:pPr>
-        <w:pStyle w:val="Heading2"/>
-      </w:pPr>
-      <w:bookmarkStart w:id="8" w:name="_Toc413930690"/>
-      <w:r>
-        <w:t>Project Risks</w:t>
-      </w:r>
-      <w:bookmarkEnd w:id="8"/>
-    </w:p>
-    <w:p>
-      <w:pPr>
-        <w:rPr>
-          <w:sz w:val="24"/>
-        </w:rPr>
-      </w:pPr>
-      <w:bookmarkStart w:id="9" w:name="_Toc405722687"/>
-      <w:bookmarkStart w:id="10" w:name="_Toc372622759"/>
+        </w:rPr>
+      </w:pPr>
+      <w:bookmarkStart w:id="10" w:name="_Toc405722687"/>
+      <w:bookmarkStart w:id="11" w:name="_Toc372622759"/>
       <w:r>
         <w:rPr>
           <w:b/>
@@ -3276,14 +3260,14 @@
         <w:pStyle w:val="Heading1"/>
         <w:spacing w:before="0"/>
       </w:pPr>
-      <w:bookmarkStart w:id="11" w:name="_Toc413930691"/>
+      <w:bookmarkStart w:id="12" w:name="_Toc413930691"/>
       <w:r>
         <w:lastRenderedPageBreak/>
         <w:t>Project Phasing</w:t>
       </w:r>
-      <w:bookmarkEnd w:id="9"/>
       <w:bookmarkEnd w:id="10"/>
       <w:bookmarkEnd w:id="11"/>
+      <w:bookmarkEnd w:id="12"/>
     </w:p>
     <w:p>
       <w:pPr>
@@ -3364,7 +3348,7 @@
               </wp:anchor>
             </w:drawing>
           </mc:Choice>
-          <mc:Fallback>
+          <mc:Fallback xmlns:w15="http://schemas.microsoft.com/office/word/2012/wordml">
             <w:pict>
               <v:line w14:anchorId="6C195427" id="Straight Connector 58" o:spid="_x0000_s1026" style="position:absolute;z-index:251724800;visibility:visible;mso-wrap-style:square;mso-width-percent:0;mso-height-percent:0;mso-wrap-distance-left:9pt;mso-wrap-distance-top:0;mso-wrap-distance-right:9pt;mso-wrap-distance-bottom:0;mso-position-horizontal:absolute;mso-position-horizontal-relative:text;mso-position-vertical:absolute;mso-position-vertical-relative:text;mso-width-percent:0;mso-height-percent:0;mso-width-relative:page;mso-height-relative:page" from="477.6pt,12.5pt" to="477.6pt,324.5pt" o:gfxdata="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" o:allowincell="f">
                 <v:stroke dashstyle="dashDot"/>
@@ -3441,7 +3425,7 @@
               </wp:anchor>
             </w:drawing>
           </mc:Choice>
-          <mc:Fallback>
+          <mc:Fallback xmlns:w15="http://schemas.microsoft.com/office/word/2012/wordml">
             <w:pict>
               <v:line w14:anchorId="696006C8" id="Straight Connector 24" o:spid="_x0000_s1026" style="position:absolute;z-index:251670528;visibility:visible;mso-wrap-style:square;mso-width-percent:0;mso-height-percent:0;mso-wrap-distance-left:9pt;mso-wrap-distance-top:0;mso-wrap-distance-right:9pt;mso-wrap-distance-bottom:0;mso-position-horizontal:absolute;mso-position-horizontal-relative:text;mso-position-vertical:absolute;mso-position-vertical-relative:text;mso-width-percent:0;mso-height-percent:0;mso-width-relative:page;mso-height-relative:page" from="188.6pt,11.75pt" to="188.6pt,316.25pt" o:gfxdata="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" o:allowincell="f">
                 <v:stroke dashstyle="dashDot"/>
@@ -3518,7 +3502,7 @@
               </wp:anchor>
             </w:drawing>
           </mc:Choice>
-          <mc:Fallback>
+          <mc:Fallback xmlns:w15="http://schemas.microsoft.com/office/word/2012/wordml">
             <w:pict>
               <v:line w14:anchorId="3A1CBA9B" id="Straight Connector 29" o:spid="_x0000_s1026" style="position:absolute;z-index:251666432;visibility:visible;mso-wrap-style:square;mso-width-percent:0;mso-height-percent:0;mso-wrap-distance-left:9pt;mso-wrap-distance-top:0;mso-wrap-distance-right:9pt;mso-wrap-distance-bottom:0;mso-position-horizontal:absolute;mso-position-horizontal-relative:text;mso-position-vertical:absolute;mso-position-vertical-relative:text;mso-width-percent:0;mso-height-percent:0;mso-width-relative:page;mso-height-relative:page" from="286.1pt,10.25pt" to="286.1pt,320.75pt" o:gfxdata="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" o:allowincell="f">
                 <v:stroke dashstyle="dashDot"/>
@@ -3595,7 +3579,7 @@
               </wp:anchor>
             </w:drawing>
           </mc:Choice>
-          <mc:Fallback>
+          <mc:Fallback xmlns:w15="http://schemas.microsoft.com/office/word/2012/wordml">
             <w:pict>
               <v:line w14:anchorId="71012339" id="Straight Connector 31" o:spid="_x0000_s1026" style="position:absolute;z-index:251669504;visibility:visible;mso-wrap-style:square;mso-width-percent:0;mso-height-percent:0;mso-wrap-distance-left:9pt;mso-wrap-distance-top:0;mso-wrap-distance-right:9pt;mso-wrap-distance-bottom:0;mso-position-horizontal:absolute;mso-position-horizontal-relative:text;mso-position-vertical:absolute;mso-position-vertical-relative:text;mso-width-percent:0;mso-height-percent:0;mso-width-relative:page;mso-height-relative:page" from="384.35pt,12.5pt" to="384.35pt,324.5pt" o:gfxdata="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" o:allowincell="f">
                 <v:stroke dashstyle="dashDot"/>
@@ -3672,7 +3656,7 @@
               </wp:anchor>
             </w:drawing>
           </mc:Choice>
-          <mc:Fallback>
+          <mc:Fallback xmlns:w15="http://schemas.microsoft.com/office/word/2012/wordml">
             <w:pict>
               <v:line w14:anchorId="591AF946" id="Straight Connector 23" o:spid="_x0000_s1026" style="position:absolute;z-index:251668480;visibility:visible;mso-wrap-style:square;mso-width-percent:0;mso-height-percent:0;mso-wrap-distance-left:9pt;mso-wrap-distance-top:0;mso-wrap-distance-right:9pt;mso-wrap-distance-bottom:0;mso-position-horizontal:absolute;mso-position-horizontal-relative:text;mso-position-vertical:absolute;mso-position-vertical-relative:text;mso-width-percent:0;mso-height-percent:0;mso-width-relative:page;mso-height-relative:page" from="97.85pt,12.5pt" to="97.85pt,311pt" o:gfxdata="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" o:allowincell="f">
                 <v:stroke dashstyle="dashDot"/>
@@ -3775,7 +3759,7 @@
               </wp:anchor>
             </w:drawing>
           </mc:Choice>
-          <mc:Fallback>
+          <mc:Fallback xmlns:w15="http://schemas.microsoft.com/office/word/2012/wordml">
             <w:pict>
               <v:shapetype w14:anchorId="5F596356" id="_x0000_t202" coordsize="21600,21600" o:spt="202" path="m,l,21600r21600,l21600,xe">
                 <v:stroke joinstyle="miter"/>
@@ -3904,7 +3888,7 @@
               </wp:anchor>
             </w:drawing>
           </mc:Choice>
-          <mc:Fallback>
+          <mc:Fallback xmlns:w15="http://schemas.microsoft.com/office/word/2012/wordml">
             <w:pict>
               <v:shape w14:anchorId="530EED62" id="Text Box 28" o:spid="_x0000_s1027" type="#_x0000_t202" style="position:absolute;margin-left:193.1pt;margin-top:12.5pt;width:84.75pt;height:25.95pt;z-index:251663360;visibility:visible;mso-wrap-style:square;mso-width-percent:0;mso-height-percent:0;mso-wrap-distance-left:9pt;mso-wrap-distance-top:0;mso-wrap-distance-right:9pt;mso-wrap-distance-bottom:0;mso-position-horizontal:absolute;mso-position-horizontal-relative:text;mso-position-vertical:absolute;mso-position-vertical-relative:text;mso-width-percent:0;mso-height-percent:0;mso-width-relative:page;mso-height-relative:page;v-text-anchor:top" o:gfxdata="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" o:allowincell="f" filled="f">
                 <v:textbox>
@@ -4029,7 +4013,7 @@
               </wp:anchor>
             </w:drawing>
           </mc:Choice>
-          <mc:Fallback>
+          <mc:Fallback xmlns:w15="http://schemas.microsoft.com/office/word/2012/wordml">
             <w:pict>
               <v:shape w14:anchorId="217B2BEE" id="Text Box 49" o:spid="_x0000_s1028" type="#_x0000_t202" style="position:absolute;margin-left:293.6pt;margin-top:11.75pt;width:84pt;height:25.95pt;z-index:251706368;visibility:visible;mso-wrap-style:square;mso-width-percent:0;mso-height-percent:0;mso-wrap-distance-left:9pt;mso-wrap-distance-top:0;mso-wrap-distance-right:9pt;mso-wrap-distance-bottom:0;mso-position-horizontal:absolute;mso-position-horizontal-relative:text;mso-position-vertical:absolute;mso-position-vertical-relative:text;mso-width-percent:0;mso-height-percent:0;mso-width-relative:page;mso-height-relative:page;v-text-anchor:top" o:gfxdata="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" o:allowincell="f" filled="f">
                 <v:textbox>
@@ -4128,7 +4112,7 @@
               </wp:anchor>
             </w:drawing>
           </mc:Choice>
-          <mc:Fallback>
+          <mc:Fallback xmlns:w15="http://schemas.microsoft.com/office/word/2012/wordml">
             <w:pict>
               <v:line w14:anchorId="3C0901BB" id="Straight Connector 2" o:spid="_x0000_s1026" style="position:absolute;z-index:251672576;visibility:visible;mso-wrap-style:square;mso-width-percent:0;mso-height-percent:0;mso-wrap-distance-left:9pt;mso-wrap-distance-top:0;mso-wrap-distance-right:9pt;mso-wrap-distance-bottom:0;mso-position-horizontal:absolute;mso-position-horizontal-relative:text;mso-position-vertical:absolute;mso-position-vertical-relative:text;mso-width-percent:0;mso-height-percent:0;mso-width-relative:page;mso-height-relative:page" from="528.75pt,12.6pt" to="528.75pt,248.85pt" o:gfxdata="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" o:allowincell="f">
                 <v:stroke dashstyle="dashDot"/>
@@ -4232,7 +4216,7 @@
               </wp:anchor>
             </w:drawing>
           </mc:Choice>
-          <mc:Fallback>
+          <mc:Fallback xmlns:w15="http://schemas.microsoft.com/office/word/2012/wordml">
             <w:pict>
               <v:shape w14:anchorId="22620FB7" id="Text Box 26" o:spid="_x0000_s1029" type="#_x0000_t202" style="position:absolute;margin-left:18.3pt;margin-top:12.3pt;width:75.6pt;height:25.95pt;z-index:251664384;visibility:visible;mso-wrap-style:square;mso-width-percent:0;mso-height-percent:0;mso-wrap-distance-left:9pt;mso-wrap-distance-top:0;mso-wrap-distance-right:9pt;mso-wrap-distance-bottom:0;mso-position-horizontal:absolute;mso-position-horizontal-relative:text;mso-position-vertical:absolute;mso-position-vertical-relative:text;mso-width-percent:0;mso-height-percent:0;mso-width-relative:page;mso-height-relative:page;v-text-anchor:top" o:gfxdata="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" o:allowincell="f" filled="f">
                 <v:textbox>
@@ -4359,7 +4343,7 @@
               </wp:anchor>
             </w:drawing>
           </mc:Choice>
-          <mc:Fallback>
+          <mc:Fallback xmlns:w15="http://schemas.microsoft.com/office/word/2012/wordml">
             <w:pict>
               <v:shape w14:anchorId="2701B1AE" id="Text Box 27" o:spid="_x0000_s1030" type="#_x0000_t202" style="position:absolute;margin-left:103.5pt;margin-top:12.6pt;width:81pt;height:25.95pt;z-index:251662336;visibility:visible;mso-wrap-style:square;mso-width-percent:0;mso-height-percent:0;mso-wrap-distance-left:9pt;mso-wrap-distance-top:0;mso-wrap-distance-right:9pt;mso-wrap-distance-bottom:0;mso-position-horizontal:absolute;mso-position-horizontal-relative:text;mso-position-vertical:absolute;mso-position-vertical-relative:text;mso-width-percent:0;mso-height-percent:0;mso-width-relative:page;mso-height-relative:page;v-text-anchor:top" o:gfxdata="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" o:allowincell="f" filled="f">
                 <v:textbox>
@@ -4479,7 +4463,7 @@
               </wp:anchor>
             </w:drawing>
           </mc:Choice>
-          <mc:Fallback>
+          <mc:Fallback xmlns:w15="http://schemas.microsoft.com/office/word/2012/wordml">
             <w:pict>
               <v:rect w14:anchorId="186E0C3B" id="Rectangle 65" o:spid="_x0000_s1031" style="position:absolute;margin-left:199.25pt;margin-top:21.65pt;width:71.1pt;height:30pt;z-index:251736064;visibility:visible;mso-wrap-style:square;mso-width-percent:0;mso-height-percent:0;mso-wrap-distance-left:9pt;mso-wrap-distance-top:0;mso-wrap-distance-right:9pt;mso-wrap-distance-bottom:0;mso-position-horizontal:absolute;mso-position-horizontal-relative:text;mso-position-vertical:absolute;mso-position-vertical-relative:text;mso-width-percent:0;mso-height-percent:0;mso-width-relative:page;mso-height-relative:page;v-text-anchor:middle" o:gfxdata="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" o:allowincell="f">
                 <v:textbox inset="1.5mm,1.5mm,1.5mm,1.5mm">
@@ -4585,7 +4569,7 @@
               </wp:anchor>
             </w:drawing>
           </mc:Choice>
-          <mc:Fallback>
+          <mc:Fallback xmlns:w15="http://schemas.microsoft.com/office/word/2012/wordml">
             <w:pict>
               <v:rect w14:anchorId="6AC8ADF1" id="Rectangle 64" o:spid="_x0000_s1032" style="position:absolute;margin-left:104.6pt;margin-top:21.65pt;width:71.1pt;height:30pt;z-index:251734016;visibility:visible;mso-wrap-style:square;mso-width-percent:0;mso-height-percent:0;mso-wrap-distance-left:9pt;mso-wrap-distance-top:0;mso-wrap-distance-right:9pt;mso-wrap-distance-bottom:0;mso-position-horizontal:absolute;mso-position-horizontal-relative:text;mso-position-vertical:absolute;mso-position-vertical-relative:text;mso-width-percent:0;mso-height-percent:0;mso-width-relative:page;mso-height-relative:page;v-text-anchor:middle" o:gfxdata="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" o:allowincell="f">
                 <v:textbox inset="1.5mm,1.5mm,1.5mm,1.5mm">
@@ -4691,7 +4675,7 @@
               </wp:anchor>
             </w:drawing>
           </mc:Choice>
-          <mc:Fallback>
+          <mc:Fallback xmlns:w15="http://schemas.microsoft.com/office/word/2012/wordml">
             <w:pict>
               <v:rect w14:anchorId="2D0A1577" id="Rectangle 8" o:spid="_x0000_s1033" style="position:absolute;margin-left:20.45pt;margin-top:21.65pt;width:71.1pt;height:30pt;z-index:251674624;visibility:visible;mso-wrap-style:square;mso-width-percent:0;mso-height-percent:0;mso-wrap-distance-left:9pt;mso-wrap-distance-top:0;mso-wrap-distance-right:9pt;mso-wrap-distance-bottom:0;mso-position-horizontal:absolute;mso-position-horizontal-relative:text;mso-position-vertical:absolute;mso-position-vertical-relative:text;mso-width-percent:0;mso-height-percent:0;mso-width-relative:page;mso-height-relative:page;v-text-anchor:middle" o:gfxdata="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" o:allowincell="f">
                 <v:textbox inset="1.5mm,1.5mm,1.5mm,1.5mm">
@@ -4797,7 +4781,7 @@
               </wp:anchor>
             </w:drawing>
           </mc:Choice>
-          <mc:Fallback>
+          <mc:Fallback xmlns:w15="http://schemas.microsoft.com/office/word/2012/wordml">
             <w:pict>
               <v:rect w14:anchorId="4E06143F" id="Rectangle 63" o:spid="_x0000_s1034" style="position:absolute;margin-left:300.2pt;margin-top:21.65pt;width:71.1pt;height:30pt;z-index:251731968;visibility:visible;mso-wrap-style:square;mso-width-percent:0;mso-height-percent:0;mso-wrap-distance-left:9pt;mso-wrap-distance-top:0;mso-wrap-distance-right:9pt;mso-wrap-distance-bottom:0;mso-position-horizontal:absolute;mso-position-horizontal-relative:text;mso-position-vertical:absolute;mso-position-vertical-relative:text;mso-width-percent:0;mso-height-percent:0;mso-width-relative:page;mso-height-relative:page;v-text-anchor:middle" o:gfxdata="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" o:allowincell="f">
                 <v:textbox inset="1.5mm,1.5mm,1.5mm,1.5mm">
@@ -4902,7 +4886,7 @@
               </wp:anchor>
             </w:drawing>
           </mc:Choice>
-          <mc:Fallback>
+          <mc:Fallback xmlns:w15="http://schemas.microsoft.com/office/word/2012/wordml">
             <w:pict>
               <v:line w14:anchorId="00076182" id="Straight Connector 75" o:spid="_x0000_s1026" style="position:absolute;z-index:251740160;visibility:visible;mso-wrap-style:square;mso-width-percent:0;mso-height-percent:0;mso-wrap-distance-left:9pt;mso-wrap-distance-top:0;mso-wrap-distance-right:9pt;mso-wrap-distance-bottom:0;mso-position-horizontal:absolute;mso-position-horizontal-relative:text;mso-position-vertical:absolute;mso-position-vertical-relative:text;mso-width-percent:0;mso-height-percent:0;mso-width-relative:page;mso-height-relative:page" from="175.85pt,10.5pt" to="199.1pt,10.5pt" o:gfxdata="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" o:allowincell="f">
                 <v:stroke endarrow="block"/>
@@ -4978,7 +4962,7 @@
               </wp:anchor>
             </w:drawing>
           </mc:Choice>
-          <mc:Fallback>
+          <mc:Fallback xmlns:w15="http://schemas.microsoft.com/office/word/2012/wordml">
             <w:pict>
               <v:line w14:anchorId="5790A34E" id="Straight Connector 76" o:spid="_x0000_s1026" style="position:absolute;z-index:251742208;visibility:visible;mso-wrap-style:square;mso-width-percent:0;mso-height-percent:0;mso-wrap-distance-left:9pt;mso-wrap-distance-top:0;mso-wrap-distance-right:9pt;mso-wrap-distance-bottom:0;mso-position-horizontal:absolute;mso-position-horizontal-relative:text;mso-position-vertical:absolute;mso-position-vertical-relative:text;mso-width-percent:0;mso-height-percent:0;mso-width-relative:page;mso-height-relative:page" from="271.1pt,10.5pt" to="300.35pt,10.5pt" o:gfxdata="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" o:allowincell="f">
                 <v:stroke endarrow="block"/>
@@ -5054,7 +5038,7 @@
               </wp:anchor>
             </w:drawing>
           </mc:Choice>
-          <mc:Fallback>
+          <mc:Fallback xmlns:w15="http://schemas.microsoft.com/office/word/2012/wordml">
             <w:pict>
               <v:line w14:anchorId="59444296" id="Straight Connector 74" o:spid="_x0000_s1026" style="position:absolute;z-index:251738112;visibility:visible;mso-wrap-style:square;mso-width-percent:0;mso-height-percent:0;mso-wrap-distance-left:9pt;mso-wrap-distance-top:0;mso-wrap-distance-right:9pt;mso-wrap-distance-bottom:0;mso-position-horizontal:absolute;mso-position-horizontal-relative:text;mso-position-vertical:absolute;mso-position-vertical-relative:text;mso-width-percent:0;mso-height-percent:0;mso-width-relative:page;mso-height-relative:page" from="91.85pt,10.5pt" to="104.6pt,10.5pt" o:gfxdata="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" o:allowincell="f">
                 <v:stroke endarrow="block"/>
@@ -5160,7 +5144,7 @@
               </wp:anchor>
             </w:drawing>
           </mc:Choice>
-          <mc:Fallback>
+          <mc:Fallback xmlns:w15="http://schemas.microsoft.com/office/word/2012/wordml">
             <w:pict>
               <v:rect w14:anchorId="1AF7041C" id="Rectangle 50" o:spid="_x0000_s1035" style="position:absolute;margin-left:110.7pt;margin-top:10.7pt;width:65.25pt;height:48pt;z-index:251708416;visibility:visible;mso-wrap-style:square;mso-width-percent:0;mso-height-percent:0;mso-wrap-distance-left:9pt;mso-wrap-distance-top:0;mso-wrap-distance-right:9pt;mso-wrap-distance-bottom:0;mso-position-horizontal:absolute;mso-position-horizontal-relative:text;mso-position-vertical:absolute;mso-position-vertical-relative:text;mso-width-percent:0;mso-height-percent:0;mso-width-relative:page;mso-height-relative:page;v-text-anchor:middle" o:gfxdata="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" o:allowincell="f">
                 <v:textbox inset="1.5mm,1.5mm,1.5mm,1.5mm">
@@ -5290,7 +5274,7 @@
               </wp:anchor>
             </w:drawing>
           </mc:Choice>
-          <mc:Fallback>
+          <mc:Fallback xmlns:w15="http://schemas.microsoft.com/office/word/2012/wordml">
             <w:pict>
               <v:rect w14:anchorId="4FFAE9B6" id="Rectangle 82" o:spid="_x0000_s1036" style="position:absolute;margin-left:306.2pt;margin-top:15.8pt;width:65.25pt;height:64.5pt;z-index:251754496;visibility:visible;mso-wrap-style:square;mso-width-percent:0;mso-height-percent:0;mso-wrap-distance-left:9pt;mso-wrap-distance-top:0;mso-wrap-distance-right:9pt;mso-wrap-distance-bottom:0;mso-position-horizontal:absolute;mso-position-horizontal-relative:text;mso-position-vertical:absolute;mso-position-vertical-relative:text;mso-width-percent:0;mso-height-percent:0;mso-width-relative:page;mso-height-relative:page;v-text-anchor:middle" o:gfxdata="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" o:allowincell="f">
                 <v:textbox inset="1.5mm,1.5mm,1.5mm,1.5mm">
@@ -5426,7 +5410,7 @@
               </wp:anchor>
             </w:drawing>
           </mc:Choice>
-          <mc:Fallback>
+          <mc:Fallback xmlns:w15="http://schemas.microsoft.com/office/word/2012/wordml">
             <w:pict>
               <v:rect w14:anchorId="0E2499D2" id="Rectangle 61" o:spid="_x0000_s1037" style="position:absolute;margin-left:201.35pt;margin-top:15.8pt;width:65.25pt;height:64.5pt;z-index:251729920;visibility:visible;mso-wrap-style:square;mso-width-percent:0;mso-height-percent:0;mso-wrap-distance-left:9pt;mso-wrap-distance-top:0;mso-wrap-distance-right:9pt;mso-wrap-distance-bottom:0;mso-position-horizontal:absolute;mso-position-horizontal-relative:text;mso-position-vertical:absolute;mso-position-vertical-relative:text;mso-width-percent:0;mso-height-percent:0;mso-width-relative:page;mso-height-relative:page;v-text-anchor:middle" o:gfxdata="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" o:allowincell="f">
                 <v:textbox inset="1.5mm,1.5mm,1.5mm,1.5mm">
@@ -5562,7 +5546,7 @@
               </wp:anchor>
             </w:drawing>
           </mc:Choice>
-          <mc:Fallback>
+          <mc:Fallback xmlns:w15="http://schemas.microsoft.com/office/word/2012/wordml">
             <w:pict>
               <v:rect w14:anchorId="674A557F" id="Rectangle 20" o:spid="_x0000_s1038" style="position:absolute;margin-left:22.85pt;margin-top:10.5pt;width:65.25pt;height:77.25pt;z-index:251702272;visibility:visible;mso-wrap-style:square;mso-width-percent:0;mso-height-percent:0;mso-wrap-distance-left:9pt;mso-wrap-distance-top:0;mso-wrap-distance-right:9pt;mso-wrap-distance-bottom:0;mso-position-horizontal:absolute;mso-position-horizontal-relative:text;mso-position-vertical:absolute;mso-position-vertical-relative:text;mso-width-percent:0;mso-height-percent:0;mso-width-relative:page;mso-height-relative:page;v-text-anchor:middle" o:gfxdata="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" o:allowincell="f">
                 <v:textbox inset="1.5mm,1.5mm,1.5mm,1.5mm">
@@ -5669,7 +5653,7 @@
               </wp:anchor>
             </w:drawing>
           </mc:Choice>
-          <mc:Fallback>
+          <mc:Fallback xmlns:w15="http://schemas.microsoft.com/office/word/2012/wordml">
             <w:pict>
               <v:line w14:anchorId="1D4FA92D" id="Straight Connector 77" o:spid="_x0000_s1026" style="position:absolute;z-index:251744256;visibility:visible;mso-wrap-style:square;mso-width-percent:0;mso-height-percent:0;mso-wrap-distance-left:9pt;mso-wrap-distance-top:0;mso-wrap-distance-right:9pt;mso-wrap-distance-bottom:0;mso-position-horizontal:absolute;mso-position-horizontal-relative:text;mso-position-vertical:absolute;mso-position-vertical-relative:text;mso-width-percent:0;mso-height-percent:0;mso-width-relative:page;mso-height-relative:page" from="371.6pt,.8pt" to="400.85pt,42.05pt" o:gfxdata="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" o:allowincell="f">
                 <v:stroke endarrow="block"/>
@@ -5773,7 +5757,7 @@
               </wp:anchor>
             </w:drawing>
           </mc:Choice>
-          <mc:Fallback>
+          <mc:Fallback xmlns:w15="http://schemas.microsoft.com/office/word/2012/wordml">
             <w:pict>
               <v:rect w14:anchorId="61479470" id="Rectangle 60" o:spid="_x0000_s1039" style="position:absolute;margin-left:400.65pt;margin-top:16.55pt;width:70.7pt;height:24.75pt;z-index:251727872;visibility:visible;mso-wrap-style:square;mso-width-percent:0;mso-height-percent:0;mso-wrap-distance-left:9pt;mso-wrap-distance-top:0;mso-wrap-distance-right:9pt;mso-wrap-distance-bottom:0;mso-position-horizontal:absolute;mso-position-horizontal-relative:text;mso-position-vertical:absolute;mso-position-vertical-relative:text;mso-width-percent:0;mso-height-percent:0;mso-width-relative:page;mso-height-relative:page;v-text-anchor:middle" o:gfxdata="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" o:allowincell="f">
                 <v:textbox inset="1.5mm,1.5mm,1.5mm,1.5mm">
@@ -5872,7 +5856,7 @@
               </wp:anchor>
             </w:drawing>
           </mc:Choice>
-          <mc:Fallback>
+          <mc:Fallback xmlns:w15="http://schemas.microsoft.com/office/word/2012/wordml">
             <w:pict>
               <v:line w14:anchorId="7D1B3A63" id="Straight Connector 81" o:spid="_x0000_s1026" style="position:absolute;z-index:251752448;visibility:visible;mso-wrap-style:square;mso-width-percent:0;mso-height-percent:0;mso-wrap-distance-left:9pt;mso-wrap-distance-top:0;mso-wrap-distance-right:9pt;mso-wrap-distance-bottom:0;mso-position-horizontal:absolute;mso-position-horizontal-relative:text;mso-position-vertical:absolute;mso-position-vertical-relative:text;mso-width-percent:0;mso-height-percent:0;mso-width-relative:page;mso-height-relative:page" from="266.6pt,23.35pt" to="306.35pt,23.35pt" o:gfxdata="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" o:allowincell="f">
                 <v:stroke endarrow="block"/>
@@ -5948,7 +5932,7 @@
               </wp:anchor>
             </w:drawing>
           </mc:Choice>
-          <mc:Fallback>
+          <mc:Fallback xmlns:w15="http://schemas.microsoft.com/office/word/2012/wordml">
             <w:pict>
               <v:line w14:anchorId="599FBB7B" id="Straight Connector 14" o:spid="_x0000_s1026" style="position:absolute;z-index:251667456;visibility:visible;mso-wrap-style:square;mso-width-percent:0;mso-height-percent:0;mso-wrap-distance-left:9pt;mso-wrap-distance-top:0;mso-wrap-distance-right:9pt;mso-wrap-distance-bottom:0;mso-position-horizontal:absolute;mso-position-horizontal-relative:text;mso-position-vertical:absolute;mso-position-vertical-relative:text;mso-width-percent:0;mso-height-percent:0;mso-width-relative:page;mso-height-relative:page" from="88.1pt,23.35pt" to="110.6pt,23.35pt" o:gfxdata="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" o:allowincell="f">
                 <v:stroke endarrow="block"/>
@@ -6060,7 +6044,7 @@
               </wp:anchor>
             </w:drawing>
           </mc:Choice>
-          <mc:Fallback>
+          <mc:Fallback xmlns:w15="http://schemas.microsoft.com/office/word/2012/wordml">
             <w:pict>
               <v:rect w14:anchorId="55BA9947" id="Rectangle 51" o:spid="_x0000_s1040" style="position:absolute;margin-left:111.5pt;margin-top:16.05pt;width:65.25pt;height:64.5pt;z-index:251710464;visibility:visible;mso-wrap-style:square;mso-width-percent:0;mso-height-percent:0;mso-wrap-distance-left:9pt;mso-wrap-distance-top:0;mso-wrap-distance-right:9pt;mso-wrap-distance-bottom:0;mso-position-horizontal:absolute;mso-position-horizontal-relative:text;mso-position-vertical:absolute;mso-position-vertical-relative:text;mso-width-percent:0;mso-height-percent:0;mso-width-relative:page;mso-height-relative:page;v-text-anchor:middle" o:gfxdata="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" o:allowincell="f">
                 <v:textbox inset="1.5mm,1.5mm,1.5mm,1.5mm">
@@ -6167,7 +6151,7 @@
               </wp:anchor>
             </w:drawing>
           </mc:Choice>
-          <mc:Fallback>
+          <mc:Fallback xmlns:w15="http://schemas.microsoft.com/office/word/2012/wordml">
             <w:pict>
               <v:line w14:anchorId="41022EB3" id="Straight Connector 83" o:spid="_x0000_s1026" style="position:absolute;z-index:251756544;visibility:visible;mso-wrap-style:square;mso-width-percent:0;mso-height-percent:0;mso-wrap-distance-left:9pt;mso-wrap-distance-top:0;mso-wrap-distance-right:9pt;mso-wrap-distance-bottom:0;mso-position-horizontal:absolute;mso-position-horizontal-relative:text;mso-position-vertical:absolute;mso-position-vertical-relative:text;mso-width-percent:0;mso-height-percent:0;mso-width-relative:page;mso-height-relative:page" from="371.6pt,3.9pt" to="400.85pt,3.9pt" o:gfxdata="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" o:allowincell="f">
                 <v:stroke endarrow="block"/>
@@ -6243,7 +6227,7 @@
               </wp:anchor>
             </w:drawing>
           </mc:Choice>
-          <mc:Fallback>
+          <mc:Fallback xmlns:w15="http://schemas.microsoft.com/office/word/2012/wordml">
             <w:pict>
               <v:line w14:anchorId="79689796" id="Straight Connector 79" o:spid="_x0000_s1026" style="position:absolute;flip:y;z-index:251748352;visibility:visible;mso-wrap-style:square;mso-width-percent:0;mso-height-percent:0;mso-wrap-distance-left:9pt;mso-wrap-distance-top:0;mso-wrap-distance-right:9pt;mso-wrap-distance-bottom:0;mso-position-horizontal:absolute;mso-position-horizontal-relative:text;mso-position-vertical:absolute;mso-position-vertical-relative:text;mso-width-percent:0;mso-height-percent:0;mso-width-relative:page;mso-height-relative:page" from="371.6pt,15.9pt" to="400.85pt,53.4pt" o:gfxdata="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" o:allowincell="f">
                 <v:stroke endarrow="block"/>
@@ -6326,7 +6310,7 @@
               </wp:anchor>
             </w:drawing>
           </mc:Choice>
-          <mc:Fallback>
+          <mc:Fallback xmlns:w15="http://schemas.microsoft.com/office/word/2012/wordml">
             <w:pict>
               <v:line w14:anchorId="4B8BB554" id="Straight Connector 80" o:spid="_x0000_s1026" style="position:absolute;flip:y;z-index:251750400;visibility:visible;mso-wrap-style:square;mso-width-percent:0;mso-height-percent:0;mso-wrap-distance-left:9pt;mso-wrap-distance-top:0;mso-wrap-distance-right:9pt;mso-wrap-distance-bottom:0;mso-position-horizontal:absolute;mso-position-horizontal-relative:text;mso-position-vertical:absolute;mso-position-vertical-relative:text;mso-width-percent:0;mso-height-percent:0;mso-width-relative:page;mso-height-relative:page" from="176.9pt,4.45pt" to="201.65pt,22.6pt" o:gfxdata="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" o:allowincell="f">
                 <v:stroke endarrow="block"/>
@@ -6409,7 +6393,7 @@
               </wp:anchor>
             </w:drawing>
           </mc:Choice>
-          <mc:Fallback>
+          <mc:Fallback xmlns:w15="http://schemas.microsoft.com/office/word/2012/wordml">
             <w:pict>
               <v:line w14:anchorId="463FA487" id="Straight Connector 84" o:spid="_x0000_s1026" style="position:absolute;z-index:251758592;visibility:visible;mso-wrap-style:square;mso-width-percent:0;mso-height-percent:0;mso-wrap-distance-left:9pt;mso-wrap-distance-top:0;mso-wrap-distance-right:9pt;mso-wrap-distance-bottom:0;mso-position-horizontal:absolute;mso-position-horizontal-relative:text;mso-position-vertical:absolute;mso-position-vertical-relative:text;mso-width-percent:0;mso-height-percent:0;mso-width-relative:page;mso-height-relative:page" from="269.6pt,14.5pt" to="306.35pt,14.5pt" o:gfxdata="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" o:allowincell="f">
                 <v:stroke endarrow="block"/>
@@ -6500,7 +6484,7 @@
               </wp:anchor>
             </w:drawing>
           </mc:Choice>
-          <mc:Fallback>
+          <mc:Fallback xmlns:w15="http://schemas.microsoft.com/office/word/2012/wordml">
             <w:pict>
               <v:rect w14:anchorId="12DDB3FA" id="Rectangle 55" o:spid="_x0000_s1041" style="position:absolute;margin-left:306.2pt;margin-top:3.2pt;width:65.25pt;height:24.75pt;z-index:251718656;visibility:visible;mso-wrap-style:square;mso-width-percent:0;mso-height-percent:0;mso-wrap-distance-left:9pt;mso-wrap-distance-top:0;mso-wrap-distance-right:9pt;mso-wrap-distance-bottom:0;mso-position-horizontal:absolute;mso-position-horizontal-relative:text;mso-position-vertical:absolute;mso-position-vertical-relative:text;mso-width-percent:0;mso-height-percent:0;mso-width-relative:page;mso-height-relative:page;v-text-anchor:middle" o:gfxdata="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" o:allowincell="f">
                 <v:textbox inset="1.5mm,1.5mm,1.5mm,1.5mm">
@@ -6608,7 +6592,7 @@
               </wp:anchor>
             </w:drawing>
           </mc:Choice>
-          <mc:Fallback>
+          <mc:Fallback xmlns:w15="http://schemas.microsoft.com/office/word/2012/wordml">
             <w:pict>
               <v:rect w14:anchorId="288A7950" id="Rectangle 54" o:spid="_x0000_s1042" style="position:absolute;margin-left:204.95pt;margin-top:3.2pt;width:65.25pt;height:24.75pt;z-index:251716608;visibility:visible;mso-wrap-style:square;mso-width-percent:0;mso-height-percent:0;mso-wrap-distance-left:9pt;mso-wrap-distance-top:0;mso-wrap-distance-right:9pt;mso-wrap-distance-bottom:0;mso-position-horizontal:absolute;mso-position-horizontal-relative:text;mso-position-vertical:absolute;mso-position-vertical-relative:text;mso-width-percent:0;mso-height-percent:0;mso-width-relative:page;mso-height-relative:page;v-text-anchor:middle" o:gfxdata="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" o:allowincell="f">
                 <v:textbox inset="1.5mm,1.5mm,1.5mm,1.5mm">
@@ -6708,7 +6692,7 @@
               </wp:anchor>
             </w:drawing>
           </mc:Choice>
-          <mc:Fallback>
+          <mc:Fallback xmlns:w15="http://schemas.microsoft.com/office/word/2012/wordml">
             <w:pict>
               <v:line w14:anchorId="75338C50" id="Straight Connector 1" o:spid="_x0000_s1026" style="position:absolute;z-index:251760640;visibility:visible;mso-wrap-style:square;mso-width-percent:0;mso-height-percent:0;mso-wrap-distance-left:9pt;mso-wrap-distance-top:0;mso-wrap-distance-right:9pt;mso-wrap-distance-bottom:0;mso-position-horizontal:absolute;mso-position-horizontal-relative:text;mso-position-vertical:absolute;mso-position-vertical-relative:text;mso-width-percent:0;mso-height-percent:0;mso-width-relative:page;mso-height-relative:page" from="175.6pt,16.45pt" to="193.1pt,25.5pt" o:gfxdata="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" o:allowincell="f">
                 <v:stroke endarrow="block"/>
@@ -6784,7 +6768,7 @@
               </wp:anchor>
             </w:drawing>
           </mc:Choice>
-          <mc:Fallback>
+          <mc:Fallback xmlns:w15="http://schemas.microsoft.com/office/word/2012/wordml">
             <w:pict>
               <v:line w14:anchorId="4B1868D8" id="Straight Connector 78" o:spid="_x0000_s1026" style="position:absolute;flip:y;z-index:251746304;visibility:visible;mso-wrap-style:square;mso-width-percent:0;mso-height-percent:0;mso-wrap-distance-left:9pt;mso-wrap-distance-top:0;mso-wrap-distance-right:9pt;mso-wrap-distance-bottom:0;mso-position-horizontal:absolute;mso-position-horizontal-relative:text;mso-position-vertical:absolute;mso-position-vertical-relative:text;mso-width-percent:0;mso-height-percent:0;mso-width-relative:page;mso-height-relative:page" from="176.85pt,2.8pt" to="205.55pt,47.55pt" o:gfxdata="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" o:allowincell="f">
                 <v:stroke endarrow="block"/>
@@ -6875,7 +6859,7 @@
               </wp:anchor>
             </w:drawing>
           </mc:Choice>
-          <mc:Fallback>
+          <mc:Fallback xmlns:w15="http://schemas.microsoft.com/office/word/2012/wordml">
             <w:pict>
               <v:rect w14:anchorId="0AB44083" id="Rectangle 52" o:spid="_x0000_s1043" style="position:absolute;margin-left:110.2pt;margin-top:16.2pt;width:65.25pt;height:24.75pt;z-index:251712512;visibility:visible;mso-wrap-style:square;mso-width-percent:0;mso-height-percent:0;mso-wrap-distance-left:9pt;mso-wrap-distance-top:0;mso-wrap-distance-right:9pt;mso-wrap-distance-bottom:0;mso-position-horizontal:absolute;mso-position-horizontal-relative:text;mso-position-vertical:absolute;mso-position-vertical-relative:text;mso-width-percent:0;mso-height-percent:0;mso-width-relative:page;mso-height-relative:page;v-text-anchor:middle" o:gfxdata="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" o:allowincell="f">
                 <v:textbox inset="1.5mm,1.5mm,1.5mm,1.5mm">
@@ -6990,7 +6974,7 @@
               </wp:anchor>
             </w:drawing>
           </mc:Choice>
-          <mc:Fallback>
+          <mc:Fallback xmlns:w15="http://schemas.microsoft.com/office/word/2012/wordml">
             <w:pict>
               <v:rect w14:anchorId="2B1A4C2C" id="Rectangle 53" o:spid="_x0000_s1044" style="position:absolute;margin-left:110.6pt;margin-top:22.3pt;width:65.25pt;height:24.75pt;z-index:251714560;visibility:visible;mso-wrap-style:square;mso-width-percent:0;mso-height-percent:0;mso-wrap-distance-left:9pt;mso-wrap-distance-top:0;mso-wrap-distance-right:9pt;mso-wrap-distance-bottom:0;mso-position-horizontal:absolute;mso-position-horizontal-relative:text;mso-position-vertical:absolute;mso-position-vertical-relative:text;mso-width-percent:0;mso-height-percent:0;mso-width-relative:page;mso-height-relative:page;v-text-anchor:middle" o:gfxdata="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" o:allowincell="f">
                 <v:textbox inset="1.5mm,1.5mm,1.5mm,1.5mm">
@@ -7104,7 +7088,7 @@
               </wp:anchor>
             </w:drawing>
           </mc:Choice>
-          <mc:Fallback>
+          <mc:Fallback xmlns:w15="http://schemas.microsoft.com/office/word/2012/wordml">
             <w:pict>
               <v:shape w14:anchorId="3CE837E7" id="Text Box 59" o:spid="_x0000_s1045" type="#_x0000_t202" style="position:absolute;margin-left:455.55pt;margin-top:4.4pt;width:43.2pt;height:25.5pt;z-index:251725824;visibility:visible;mso-wrap-style:square;mso-width-percent:0;mso-height-percent:0;mso-wrap-distance-left:9pt;mso-wrap-distance-top:0;mso-wrap-distance-right:9pt;mso-wrap-distance-bottom:0;mso-position-horizontal:absolute;mso-position-horizontal-relative:text;mso-position-vertical:absolute;mso-position-vertical-relative:text;mso-width-percent:0;mso-height-percent:0;mso-width-relative:page;mso-height-relative:page;v-text-anchor:top" o:gfxdata="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" o:allowincell="f">
                 <v:textbox inset="1.5mm,1.5mm,1.5mm,1.5mm">
@@ -7215,7 +7199,7 @@
               </wp:anchor>
             </w:drawing>
           </mc:Choice>
-          <mc:Fallback>
+          <mc:Fallback xmlns:w15="http://schemas.microsoft.com/office/word/2012/wordml">
             <w:pict>
               <v:shape w14:anchorId="6310C03E" id="Text Box 6" o:spid="_x0000_s1046" type="#_x0000_t202" style="position:absolute;margin-left:362.45pt;margin-top:3.95pt;width:43.2pt;height:25.5pt;z-index:251696128;visibility:visible;mso-wrap-style:square;mso-width-percent:0;mso-height-percent:0;mso-wrap-distance-left:9pt;mso-wrap-distance-top:0;mso-wrap-distance-right:9pt;mso-wrap-distance-bottom:0;mso-position-horizontal:absolute;mso-position-horizontal-relative:text;mso-position-vertical:absolute;mso-position-vertical-relative:text;mso-width-percent:0;mso-height-percent:0;mso-width-relative:page;mso-height-relative:page;v-text-anchor:top" o:gfxdata="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" o:allowincell="f">
                 <v:textbox inset="1.5mm,1.5mm,1.5mm,1.5mm">
@@ -7326,7 +7310,7 @@
               </wp:anchor>
             </w:drawing>
           </mc:Choice>
-          <mc:Fallback>
+          <mc:Fallback xmlns:w15="http://schemas.microsoft.com/office/word/2012/wordml">
             <w:pict>
               <v:shape w14:anchorId="45161A57" id="Text Box 47" o:spid="_x0000_s1047" type="#_x0000_t202" style="position:absolute;margin-left:266.9pt;margin-top:3.95pt;width:43.2pt;height:25.5pt;z-index:251700224;visibility:visible;mso-wrap-style:square;mso-width-percent:0;mso-height-percent:0;mso-wrap-distance-left:9pt;mso-wrap-distance-top:0;mso-wrap-distance-right:9pt;mso-wrap-distance-bottom:0;mso-position-horizontal:absolute;mso-position-horizontal-relative:text;mso-position-vertical:absolute;mso-position-vertical-relative:text;mso-width-percent:0;mso-height-percent:0;mso-width-relative:page;mso-height-relative:page;v-text-anchor:top" o:gfxdata="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" o:allowincell="f">
                 <v:textbox inset="1.5mm,1.5mm,1.5mm,1.5mm">
@@ -7437,7 +7421,7 @@
               </wp:anchor>
             </w:drawing>
           </mc:Choice>
-          <mc:Fallback>
+          <mc:Fallback xmlns:w15="http://schemas.microsoft.com/office/word/2012/wordml">
             <w:pict>
               <v:shape w14:anchorId="14AC082E" id="Text Box 18" o:spid="_x0000_s1048" type="#_x0000_t202" style="position:absolute;margin-left:167.45pt;margin-top:3.95pt;width:43.2pt;height:25.5pt;z-index:251697152;visibility:visible;mso-wrap-style:square;mso-width-percent:0;mso-height-percent:0;mso-wrap-distance-left:9pt;mso-wrap-distance-top:0;mso-wrap-distance-right:9pt;mso-wrap-distance-bottom:0;mso-position-horizontal:absolute;mso-position-horizontal-relative:text;mso-position-vertical:absolute;mso-position-vertical-relative:text;mso-width-percent:0;mso-height-percent:0;mso-width-relative:page;mso-height-relative:page;v-text-anchor:top" o:gfxdata="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" o:allowincell="f">
                 <v:textbox inset="1.5mm,1.5mm,1.5mm,1.5mm">
@@ -7548,7 +7532,7 @@
               </wp:anchor>
             </w:drawing>
           </mc:Choice>
-          <mc:Fallback>
+          <mc:Fallback xmlns:w15="http://schemas.microsoft.com/office/word/2012/wordml">
             <w:pict>
               <v:shape w14:anchorId="26C297A4" id="Text Box 43" o:spid="_x0000_s1049" type="#_x0000_t202" style="position:absolute;margin-left:77.45pt;margin-top:3.95pt;width:43.2pt;height:25.5pt;z-index:251698176;visibility:visible;mso-wrap-style:square;mso-width-percent:0;mso-height-percent:0;mso-wrap-distance-left:9pt;mso-wrap-distance-top:0;mso-wrap-distance-right:9pt;mso-wrap-distance-bottom:0;mso-position-horizontal:absolute;mso-position-horizontal-relative:text;mso-position-vertical:absolute;mso-position-vertical-relative:text;mso-width-percent:0;mso-height-percent:0;mso-width-relative:page;mso-height-relative:page;v-text-anchor:top" o:gfxdata="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" o:allowincell="f">
                 <v:textbox inset="1.5mm,1.5mm,1.5mm,1.5mm">
@@ -7592,7 +7576,7 @@
           <w:lang w:val="en-US" w:eastAsia="nl-NL"/>
         </w:rPr>
       </w:pPr>
-      <w:bookmarkStart w:id="12" w:name="_Toc413930692"/>
+      <w:bookmarkStart w:id="13" w:name="_Toc413930692"/>
       <w:r>
         <w:rPr>
           <w:lang w:val="en-US" w:eastAsia="nl-NL"/>
@@ -7605,7 +7589,7 @@
         </w:rPr>
         <w:t xml:space="preserve"> Deliverables</w:t>
       </w:r>
-      <w:bookmarkEnd w:id="12"/>
+      <w:bookmarkEnd w:id="13"/>
     </w:p>
     <w:p>
       <w:pPr>
@@ -7653,7 +7637,7 @@
           <w:lang w:val="en-US" w:eastAsia="nl-NL"/>
         </w:rPr>
       </w:pPr>
-      <w:bookmarkStart w:id="13" w:name="_Toc413930693"/>
+      <w:bookmarkStart w:id="14" w:name="_Toc413930693"/>
       <w:r>
         <w:rPr>
           <w:lang w:val="en-US" w:eastAsia="nl-NL"/>
@@ -7666,7 +7650,7 @@
         </w:rPr>
         <w:t>2 Deliverables</w:t>
       </w:r>
-      <w:bookmarkEnd w:id="13"/>
+      <w:bookmarkEnd w:id="14"/>
     </w:p>
     <w:p>
       <w:pPr>
@@ -7751,7 +7735,7 @@
           <w:lang w:val="en-US" w:eastAsia="nl-NL"/>
         </w:rPr>
       </w:pPr>
-      <w:bookmarkStart w:id="14" w:name="_Toc413930694"/>
+      <w:bookmarkStart w:id="15" w:name="_Toc413930694"/>
       <w:r>
         <w:rPr>
           <w:lang w:val="en-US" w:eastAsia="nl-NL"/>
@@ -7765,7 +7749,7 @@
         </w:rPr>
         <w:t>3 Deliverables</w:t>
       </w:r>
-      <w:bookmarkEnd w:id="14"/>
+      <w:bookmarkEnd w:id="15"/>
     </w:p>
     <w:p>
       <w:pPr>
@@ -7956,7 +7940,7 @@
           <w:lang w:val="en-US" w:eastAsia="nl-NL"/>
         </w:rPr>
       </w:pPr>
-      <w:bookmarkStart w:id="15" w:name="_Toc413930695"/>
+      <w:bookmarkStart w:id="16" w:name="_Toc413930695"/>
       <w:r>
         <w:rPr>
           <w:lang w:val="en-US" w:eastAsia="nl-NL"/>
@@ -7969,7 +7953,7 @@
         </w:rPr>
         <w:t>4 Deliverables</w:t>
       </w:r>
-      <w:bookmarkEnd w:id="15"/>
+      <w:bookmarkEnd w:id="16"/>
     </w:p>
     <w:p>
       <w:pPr>
@@ -8014,7 +7998,7 @@
           <w:lang w:val="en-US" w:eastAsia="nl-NL"/>
         </w:rPr>
       </w:pPr>
-      <w:bookmarkStart w:id="16" w:name="_Toc413930696"/>
+      <w:bookmarkStart w:id="17" w:name="_Toc413930696"/>
       <w:r>
         <w:rPr>
           <w:lang w:val="en-US" w:eastAsia="nl-NL"/>
@@ -8027,7 +8011,7 @@
         </w:rPr>
         <w:t>5 Deliverables</w:t>
       </w:r>
-      <w:bookmarkEnd w:id="16"/>
+      <w:bookmarkEnd w:id="17"/>
     </w:p>
     <w:p>
       <w:pPr>
@@ -8066,53 +8050,22 @@
       <w:pPr>
         <w:pStyle w:val="Heading1"/>
       </w:pPr>
-      <w:bookmarkStart w:id="17" w:name="_Toc413930697"/>
+      <w:bookmarkStart w:id="18" w:name="_Toc413930697"/>
       <w:r>
         <w:lastRenderedPageBreak/>
         <w:t>MOSQUITO</w:t>
       </w:r>
-      <w:bookmarkEnd w:id="17"/>
+      <w:bookmarkStart w:id="19" w:name="_Toc413930698"/>
+      <w:bookmarkEnd w:id="18"/>
     </w:p>
     <w:p>
       <w:pPr>
         <w:pStyle w:val="Heading2"/>
       </w:pPr>
-      <w:bookmarkStart w:id="18" w:name="_Toc413930698"/>
-      <w:r>
-        <w:t>Money</w:t>
-      </w:r>
-    </w:p>
-    <w:p>
-      <w:pPr>
-        <w:pStyle w:val="Heading2"/>
-      </w:pPr>
-      <w:bookmarkStart w:id="19" w:name="_GoBack"/>
+      <w:r>
+        <w:t>Quality</w:t>
+      </w:r>
       <w:bookmarkEnd w:id="19"/>
-      <w:r>
-        <w:rPr>
-          <w:i/>
-        </w:rPr>
-        <w:t xml:space="preserve"> </w:t>
-      </w:r>
-    </w:p>
-    <w:p>
-      <w:pPr>
-        <w:pStyle w:val="Heading2"/>
-      </w:pPr>
-    </w:p>
-    <w:p>
-      <w:pPr>
-        <w:pStyle w:val="Heading2"/>
-      </w:pPr>
-    </w:p>
-    <w:p>
-      <w:pPr>
-        <w:pStyle w:val="Heading2"/>
-      </w:pPr>
-      <w:r>
-        <w:t>Quality</w:t>
-      </w:r>
-      <w:bookmarkEnd w:id="18"/>
     </w:p>
     <w:p>
       <w:pPr>
@@ -8783,10 +8736,8 @@
       </w:pPr>
       <w:bookmarkStart w:id="20" w:name="_Toc413930699"/>
       <w:r>
+        <w:lastRenderedPageBreak/>
         <w:t>Time</w:t>
-      </w:r>
-      <w:r>
-        <w:t xml:space="preserve"> &lt;&lt;&lt;</w:t>
       </w:r>
       <w:bookmarkEnd w:id="20"/>
     </w:p>
@@ -9169,8 +9120,8 @@
       </w:r>
     </w:p>
     <w:sectPr>
-      <w:footerReference w:type="default" r:id="rId13"/>
-      <w:footerReference w:type="first" r:id="rId14"/>
+      <w:footerReference w:type="default" r:id="rId14"/>
+      <w:footerReference w:type="first" r:id="rId15"/>
       <w:pgSz w:w="11906" w:h="16838"/>
       <w:pgMar w:top="1418" w:right="1418" w:bottom="1418" w:left="1418" w:header="709" w:footer="709" w:gutter="0"/>
       <w:pgNumType w:start="1"/>
@@ -9183,7 +9134,7 @@
 </file>
 
 <file path=word/endnotes.xml><?xml version="1.0" encoding="utf-8"?>
-<w:endnotes xmlns:wpc="http://schemas.microsoft.com/office/word/2010/wordprocessingCanvas" xmlns:mc="http://schemas.openxmlformats.org/markup-compatibility/2006" xmlns:o="urn:schemas-microsoft-com:office:office" xmlns:r="http://schemas.openxmlformats.org/officeDocument/2006/relationships" xmlns:m="http://schemas.openxmlformats.org/officeDocument/2006/math" xmlns:v="urn:schemas-microsoft-com:vml" xmlns:wp14="http://schemas.microsoft.com/office/word/2010/wordprocessingDrawing" xmlns:wp="http://schemas.openxmlformats.org/drawingml/2006/wordprocessingDrawing" xmlns:w10="urn:schemas-microsoft-com:office:word" xmlns:w="http://schemas.openxmlformats.org/wordprocessingml/2006/main" xmlns:w14="http://schemas.microsoft.com/office/word/2010/wordml" xmlns:w15="http://schemas.microsoft.com/office/word/2012/wordml" xmlns:wpg="http://schemas.microsoft.com/office/word/2010/wordprocessingGroup" xmlns:wpi="http://schemas.microsoft.com/office/word/2010/wordprocessingInk" xmlns:wne="http://schemas.microsoft.com/office/word/2006/wordml" xmlns:wps="http://schemas.microsoft.com/office/word/2010/wordprocessingShape" mc:Ignorable="w14 w15 wp14">
+<w:endnotes xmlns:wpc="http://schemas.microsoft.com/office/word/2010/wordprocessingCanvas" xmlns:mc="http://schemas.openxmlformats.org/markup-compatibility/2006" xmlns:o="urn:schemas-microsoft-com:office:office" xmlns:r="http://schemas.openxmlformats.org/officeDocument/2006/relationships" xmlns:m="http://schemas.openxmlformats.org/officeDocument/2006/math" xmlns:v="urn:schemas-microsoft-com:vml" xmlns:wp14="http://schemas.microsoft.com/office/word/2010/wordprocessingDrawing" xmlns:wp="http://schemas.openxmlformats.org/drawingml/2006/wordprocessingDrawing" xmlns:w10="urn:schemas-microsoft-com:office:word" xmlns:w="http://schemas.openxmlformats.org/wordprocessingml/2006/main" xmlns:w14="http://schemas.microsoft.com/office/word/2010/wordml" xmlns:wpg="http://schemas.microsoft.com/office/word/2010/wordprocessingGroup" xmlns:wpi="http://schemas.microsoft.com/office/word/2010/wordprocessingInk" xmlns:wne="http://schemas.microsoft.com/office/word/2006/wordml" xmlns:wps="http://schemas.microsoft.com/office/word/2010/wordprocessingShape" mc:Ignorable="w14 wp14">
   <w:endnote w:type="separator" w:id="-1">
     <w:p>
       <w:pPr>
@@ -9208,7 +9159,7 @@
 </file>
 
 <file path=word/footer1.xml><?xml version="1.0" encoding="utf-8"?>
-<w:ftr xmlns:wpc="http://schemas.microsoft.com/office/word/2010/wordprocessingCanvas" xmlns:mc="http://schemas.openxmlformats.org/markup-compatibility/2006" xmlns:o="urn:schemas-microsoft-com:office:office" xmlns:r="http://schemas.openxmlformats.org/officeDocument/2006/relationships" xmlns:m="http://schemas.openxmlformats.org/officeDocument/2006/math" xmlns:v="urn:schemas-microsoft-com:vml" xmlns:wp14="http://schemas.microsoft.com/office/word/2010/wordprocessingDrawing" xmlns:wp="http://schemas.openxmlformats.org/drawingml/2006/wordprocessingDrawing" xmlns:w10="urn:schemas-microsoft-com:office:word" xmlns:w="http://schemas.openxmlformats.org/wordprocessingml/2006/main" xmlns:w14="http://schemas.microsoft.com/office/word/2010/wordml" xmlns:w15="http://schemas.microsoft.com/office/word/2012/wordml" xmlns:wpg="http://schemas.microsoft.com/office/word/2010/wordprocessingGroup" xmlns:wpi="http://schemas.microsoft.com/office/word/2010/wordprocessingInk" xmlns:wne="http://schemas.microsoft.com/office/word/2006/wordml" xmlns:wps="http://schemas.microsoft.com/office/word/2010/wordprocessingShape" mc:Ignorable="w14 w15 wp14">
+<w:ftr xmlns:wpc="http://schemas.microsoft.com/office/word/2010/wordprocessingCanvas" xmlns:mc="http://schemas.openxmlformats.org/markup-compatibility/2006" xmlns:o="urn:schemas-microsoft-com:office:office" xmlns:r="http://schemas.openxmlformats.org/officeDocument/2006/relationships" xmlns:m="http://schemas.openxmlformats.org/officeDocument/2006/math" xmlns:v="urn:schemas-microsoft-com:vml" xmlns:wp14="http://schemas.microsoft.com/office/word/2010/wordprocessingDrawing" xmlns:wp="http://schemas.openxmlformats.org/drawingml/2006/wordprocessingDrawing" xmlns:w10="urn:schemas-microsoft-com:office:word" xmlns:w="http://schemas.openxmlformats.org/wordprocessingml/2006/main" xmlns:w14="http://schemas.microsoft.com/office/word/2010/wordml" xmlns:wpg="http://schemas.microsoft.com/office/word/2010/wordprocessingGroup" xmlns:wpi="http://schemas.microsoft.com/office/word/2010/wordprocessingInk" xmlns:wne="http://schemas.microsoft.com/office/word/2006/wordml" xmlns:wps="http://schemas.microsoft.com/office/word/2010/wordprocessingShape" mc:Ignorable="w14 wp14">
   <w:sdt>
     <w:sdtPr>
       <w:id w:val="-2017076089"/>
@@ -9268,7 +9219,7 @@
                 <w:bCs/>
                 <w:noProof/>
               </w:rPr>
-              <w:t>8</w:t>
+              <w:t>4</w:t>
             </w:r>
             <w:r>
               <w:rPr>
@@ -9338,7 +9289,7 @@
 </file>
 
 <file path=word/footer2.xml><?xml version="1.0" encoding="utf-8"?>
-<w:ftr xmlns:wpc="http://schemas.microsoft.com/office/word/2010/wordprocessingCanvas" xmlns:mc="http://schemas.openxmlformats.org/markup-compatibility/2006" xmlns:o="urn:schemas-microsoft-com:office:office" xmlns:r="http://schemas.openxmlformats.org/officeDocument/2006/relationships" xmlns:m="http://schemas.openxmlformats.org/officeDocument/2006/math" xmlns:v="urn:schemas-microsoft-com:vml" xmlns:wp14="http://schemas.microsoft.com/office/word/2010/wordprocessingDrawing" xmlns:wp="http://schemas.openxmlformats.org/drawingml/2006/wordprocessingDrawing" xmlns:w10="urn:schemas-microsoft-com:office:word" xmlns:w="http://schemas.openxmlformats.org/wordprocessingml/2006/main" xmlns:w14="http://schemas.microsoft.com/office/word/2010/wordml" xmlns:w15="http://schemas.microsoft.com/office/word/2012/wordml" xmlns:wpg="http://schemas.microsoft.com/office/word/2010/wordprocessingGroup" xmlns:wpi="http://schemas.microsoft.com/office/word/2010/wordprocessingInk" xmlns:wne="http://schemas.microsoft.com/office/word/2006/wordml" xmlns:wps="http://schemas.microsoft.com/office/word/2010/wordprocessingShape" mc:Ignorable="w14 w15 wp14">
+<w:ftr xmlns:wpc="http://schemas.microsoft.com/office/word/2010/wordprocessingCanvas" xmlns:mc="http://schemas.openxmlformats.org/markup-compatibility/2006" xmlns:o="urn:schemas-microsoft-com:office:office" xmlns:r="http://schemas.openxmlformats.org/officeDocument/2006/relationships" xmlns:m="http://schemas.openxmlformats.org/officeDocument/2006/math" xmlns:v="urn:schemas-microsoft-com:vml" xmlns:wp14="http://schemas.microsoft.com/office/word/2010/wordprocessingDrawing" xmlns:wp="http://schemas.openxmlformats.org/drawingml/2006/wordprocessingDrawing" xmlns:w10="urn:schemas-microsoft-com:office:word" xmlns:w="http://schemas.openxmlformats.org/wordprocessingml/2006/main" xmlns:w14="http://schemas.microsoft.com/office/word/2010/wordml" xmlns:wpg="http://schemas.microsoft.com/office/word/2010/wordprocessingGroup" xmlns:wpi="http://schemas.microsoft.com/office/word/2010/wordprocessingInk" xmlns:wne="http://schemas.microsoft.com/office/word/2006/wordml" xmlns:wps="http://schemas.microsoft.com/office/word/2010/wordprocessingShape" mc:Ignorable="w14 wp14">
   <w:p>
     <w:pPr>
       <w:pStyle w:val="Footer"/>
@@ -9359,7 +9310,7 @@
 </file>
 
 <file path=word/footnotes.xml><?xml version="1.0" encoding="utf-8"?>
-<w:footnotes xmlns:wpc="http://schemas.microsoft.com/office/word/2010/wordprocessingCanvas" xmlns:mc="http://schemas.openxmlformats.org/markup-compatibility/2006" xmlns:o="urn:schemas-microsoft-com:office:office" xmlns:r="http://schemas.openxmlformats.org/officeDocument/2006/relationships" xmlns:m="http://schemas.openxmlformats.org/officeDocument/2006/math" xmlns:v="urn:schemas-microsoft-com:vml" xmlns:wp14="http://schemas.microsoft.com/office/word/2010/wordprocessingDrawing" xmlns:wp="http://schemas.openxmlformats.org/drawingml/2006/wordprocessingDrawing" xmlns:w10="urn:schemas-microsoft-com:office:word" xmlns:w="http://schemas.openxmlformats.org/wordprocessingml/2006/main" xmlns:w14="http://schemas.microsoft.com/office/word/2010/wordml" xmlns:w15="http://schemas.microsoft.com/office/word/2012/wordml" xmlns:wpg="http://schemas.microsoft.com/office/word/2010/wordprocessingGroup" xmlns:wpi="http://schemas.microsoft.com/office/word/2010/wordprocessingInk" xmlns:wne="http://schemas.microsoft.com/office/word/2006/wordml" xmlns:wps="http://schemas.microsoft.com/office/word/2010/wordprocessingShape" mc:Ignorable="w14 w15 wp14">
+<w:footnotes xmlns:wpc="http://schemas.microsoft.com/office/word/2010/wordprocessingCanvas" xmlns:mc="http://schemas.openxmlformats.org/markup-compatibility/2006" xmlns:o="urn:schemas-microsoft-com:office:office" xmlns:r="http://schemas.openxmlformats.org/officeDocument/2006/relationships" xmlns:m="http://schemas.openxmlformats.org/officeDocument/2006/math" xmlns:v="urn:schemas-microsoft-com:vml" xmlns:wp14="http://schemas.microsoft.com/office/word/2010/wordprocessingDrawing" xmlns:wp="http://schemas.openxmlformats.org/drawingml/2006/wordprocessingDrawing" xmlns:w10="urn:schemas-microsoft-com:office:word" xmlns:w="http://schemas.openxmlformats.org/wordprocessingml/2006/main" xmlns:w14="http://schemas.microsoft.com/office/word/2010/wordml" xmlns:wpg="http://schemas.microsoft.com/office/word/2010/wordprocessingGroup" xmlns:wpi="http://schemas.microsoft.com/office/word/2010/wordprocessingInk" xmlns:wne="http://schemas.microsoft.com/office/word/2006/wordml" xmlns:wps="http://schemas.microsoft.com/office/word/2010/wordprocessingShape" mc:Ignorable="w14 wp14">
   <w:footnote w:type="separator" w:id="-1">
     <w:p>
       <w:pPr>
@@ -9384,7 +9335,7 @@
 </file>
 
 <file path=word/numbering.xml><?xml version="1.0" encoding="utf-8"?>
-<w:numbering xmlns:wpc="http://schemas.microsoft.com/office/word/2010/wordprocessingCanvas" xmlns:mc="http://schemas.openxmlformats.org/markup-compatibility/2006" xmlns:o="urn:schemas-microsoft-com:office:office" xmlns:r="http://schemas.openxmlformats.org/officeDocument/2006/relationships" xmlns:m="http://schemas.openxmlformats.org/officeDocument/2006/math" xmlns:v="urn:schemas-microsoft-com:vml" xmlns:wp14="http://schemas.microsoft.com/office/word/2010/wordprocessingDrawing" xmlns:wp="http://schemas.openxmlformats.org/drawingml/2006/wordprocessingDrawing" xmlns:w10="urn:schemas-microsoft-com:office:word" xmlns:w="http://schemas.openxmlformats.org/wordprocessingml/2006/main" xmlns:w14="http://schemas.microsoft.com/office/word/2010/wordml" xmlns:w15="http://schemas.microsoft.com/office/word/2012/wordml" xmlns:wpg="http://schemas.microsoft.com/office/word/2010/wordprocessingGroup" xmlns:wpi="http://schemas.microsoft.com/office/word/2010/wordprocessingInk" xmlns:wne="http://schemas.microsoft.com/office/word/2006/wordml" xmlns:wps="http://schemas.microsoft.com/office/word/2010/wordprocessingShape" mc:Ignorable="w14 w15 wp14">
+<w:numbering xmlns:wpc="http://schemas.microsoft.com/office/word/2010/wordprocessingCanvas" xmlns:mc="http://schemas.openxmlformats.org/markup-compatibility/2006" xmlns:o="urn:schemas-microsoft-com:office:office" xmlns:r="http://schemas.openxmlformats.org/officeDocument/2006/relationships" xmlns:m="http://schemas.openxmlformats.org/officeDocument/2006/math" xmlns:v="urn:schemas-microsoft-com:vml" xmlns:wp14="http://schemas.microsoft.com/office/word/2010/wordprocessingDrawing" xmlns:wp="http://schemas.openxmlformats.org/drawingml/2006/wordprocessingDrawing" xmlns:w10="urn:schemas-microsoft-com:office:word" xmlns:w="http://schemas.openxmlformats.org/wordprocessingml/2006/main" xmlns:w14="http://schemas.microsoft.com/office/word/2010/wordml" xmlns:wpg="http://schemas.microsoft.com/office/word/2010/wordprocessingGroup" xmlns:wpi="http://schemas.microsoft.com/office/word/2010/wordprocessingInk" xmlns:wne="http://schemas.microsoft.com/office/word/2006/wordml" xmlns:wps="http://schemas.microsoft.com/office/word/2010/wordprocessingShape" mc:Ignorable="w14 wp14">
   <w:abstractNum w:abstractNumId="0">
     <w:nsid w:val="0A687627"/>
     <w:multiLevelType w:val="hybridMultilevel"/>
@@ -9945,7 +9896,7 @@
 </file>
 
 <file path=word/styles.xml><?xml version="1.0" encoding="utf-8"?>
-<w:styles xmlns:mc="http://schemas.openxmlformats.org/markup-compatibility/2006" xmlns:r="http://schemas.openxmlformats.org/officeDocument/2006/relationships" xmlns:w="http://schemas.openxmlformats.org/wordprocessingml/2006/main" xmlns:w14="http://schemas.microsoft.com/office/word/2010/wordml" xmlns:w15="http://schemas.microsoft.com/office/word/2012/wordml" mc:Ignorable="w14 w15">
+<w:styles xmlns:mc="http://schemas.openxmlformats.org/markup-compatibility/2006" xmlns:r="http://schemas.openxmlformats.org/officeDocument/2006/relationships" xmlns:w="http://schemas.openxmlformats.org/wordprocessingml/2006/main" xmlns:w14="http://schemas.microsoft.com/office/word/2010/wordml" mc:Ignorable="w14">
   <w:docDefaults>
     <w:rPrDefault>
       <w:rPr>
@@ -9961,378 +9912,877 @@
       </w:pPr>
     </w:pPrDefault>
   </w:docDefaults>
-  <w:latentStyles w:defLockedState="0" w:defUIPriority="99" w:defSemiHidden="0" w:defUnhideWhenUsed="0" w:defQFormat="0" w:count="371">
-    <w:lsdException w:name="Normal" w:uiPriority="0" w:qFormat="1"/>
-    <w:lsdException w:name="heading 1" w:uiPriority="9" w:qFormat="1"/>
-    <w:lsdException w:name="heading 2" w:semiHidden="1" w:uiPriority="9" w:unhideWhenUsed="1" w:qFormat="1"/>
-    <w:lsdException w:name="heading 3" w:semiHidden="1" w:uiPriority="9" w:unhideWhenUsed="1" w:qFormat="1"/>
-    <w:lsdException w:name="heading 4" w:semiHidden="1" w:uiPriority="9" w:unhideWhenUsed="1" w:qFormat="1"/>
-    <w:lsdException w:name="heading 5" w:semiHidden="1" w:uiPriority="9" w:unhideWhenUsed="1" w:qFormat="1"/>
-    <w:lsdException w:name="heading 6" w:semiHidden="1" w:uiPriority="9" w:unhideWhenUsed="1" w:qFormat="1"/>
-    <w:lsdException w:name="heading 7" w:semiHidden="1" w:uiPriority="9" w:unhideWhenUsed="1" w:qFormat="1"/>
-    <w:lsdException w:name="heading 8" w:semiHidden="1" w:uiPriority="9" w:unhideWhenUsed="1" w:qFormat="1"/>
-    <w:lsdException w:name="heading 9" w:semiHidden="1" w:uiPriority="9" w:unhideWhenUsed="1" w:qFormat="1"/>
-    <w:lsdException w:name="index 1" w:semiHidden="1" w:unhideWhenUsed="1"/>
-    <w:lsdException w:name="index 2" w:semiHidden="1" w:unhideWhenUsed="1"/>
-    <w:lsdException w:name="index 3" w:semiHidden="1" w:unhideWhenUsed="1"/>
-    <w:lsdException w:name="index 4" w:semiHidden="1" w:unhideWhenUsed="1"/>
-    <w:lsdException w:name="index 5" w:semiHidden="1" w:unhideWhenUsed="1"/>
-    <w:lsdException w:name="index 6" w:semiHidden="1" w:unhideWhenUsed="1"/>
-    <w:lsdException w:name="index 7" w:semiHidden="1" w:unhideWhenUsed="1"/>
-    <w:lsdException w:name="index 8" w:semiHidden="1" w:unhideWhenUsed="1"/>
-    <w:lsdException w:name="index 9" w:semiHidden="1" w:unhideWhenUsed="1"/>
-    <w:lsdException w:name="toc 1" w:semiHidden="1" w:uiPriority="39" w:unhideWhenUsed="1"/>
-    <w:lsdException w:name="toc 2" w:semiHidden="1" w:uiPriority="39" w:unhideWhenUsed="1"/>
-    <w:lsdException w:name="toc 3" w:semiHidden="1" w:uiPriority="39" w:unhideWhenUsed="1"/>
-    <w:lsdException w:name="toc 4" w:semiHidden="1" w:uiPriority="39" w:unhideWhenUsed="1"/>
-    <w:lsdException w:name="toc 5" w:semiHidden="1" w:uiPriority="39" w:unhideWhenUsed="1"/>
-    <w:lsdException w:name="toc 6" w:semiHidden="1" w:uiPriority="39" w:unhideWhenUsed="1"/>
-    <w:lsdException w:name="toc 7" w:semiHidden="1" w:uiPriority="39" w:unhideWhenUsed="1"/>
-    <w:lsdException w:name="toc 8" w:semiHidden="1" w:uiPriority="39" w:unhideWhenUsed="1"/>
-    <w:lsdException w:name="toc 9" w:semiHidden="1" w:uiPriority="39" w:unhideWhenUsed="1"/>
-    <w:lsdException w:name="Normal Indent" w:semiHidden="1" w:unhideWhenUsed="1"/>
-    <w:lsdException w:name="footnote text" w:semiHidden="1" w:unhideWhenUsed="1"/>
-    <w:lsdException w:name="annotation text" w:semiHidden="1" w:unhideWhenUsed="1"/>
-    <w:lsdException w:name="header" w:semiHidden="1" w:unhideWhenUsed="1"/>
-    <w:lsdException w:name="footer" w:semiHidden="1" w:unhideWhenUsed="1"/>
-    <w:lsdException w:name="index heading" w:semiHidden="1" w:unhideWhenUsed="1"/>
-    <w:lsdException w:name="caption" w:semiHidden="1" w:uiPriority="35" w:unhideWhenUsed="1" w:qFormat="1"/>
-    <w:lsdException w:name="table of figures" w:semiHidden="1" w:unhideWhenUsed="1"/>
-    <w:lsdException w:name="envelope address" w:semiHidden="1" w:unhideWhenUsed="1"/>
-    <w:lsdException w:name="envelope return" w:semiHidden="1" w:unhideWhenUsed="1"/>
-    <w:lsdException w:name="footnote reference" w:semiHidden="1" w:unhideWhenUsed="1"/>
-    <w:lsdException w:name="annotation reference" w:semiHidden="1" w:unhideWhenUsed="1"/>
-    <w:lsdException w:name="line number" w:semiHidden="1" w:unhideWhenUsed="1"/>
-    <w:lsdException w:name="page number" w:semiHidden="1" w:unhideWhenUsed="1"/>
-    <w:lsdException w:name="endnote reference" w:semiHidden="1" w:unhideWhenUsed="1"/>
-    <w:lsdException w:name="endnote text" w:semiHidden="1" w:unhideWhenUsed="1"/>
-    <w:lsdException w:name="table of authorities" w:semiHidden="1" w:unhideWhenUsed="1"/>
-    <w:lsdException w:name="macro" w:semiHidden="1" w:unhideWhenUsed="1"/>
-    <w:lsdException w:name="toa heading" w:semiHidden="1" w:unhideWhenUsed="1"/>
-    <w:lsdException w:name="List" w:semiHidden="1" w:unhideWhenUsed="1"/>
-    <w:lsdException w:name="List Bullet" w:semiHidden="1" w:unhideWhenUsed="1"/>
-    <w:lsdException w:name="List Number" w:semiHidden="1" w:unhideWhenUsed="1"/>
-    <w:lsdException w:name="List 2" w:semiHidden="1" w:unhideWhenUsed="1"/>
-    <w:lsdException w:name="List 3" w:semiHidden="1" w:unhideWhenUsed="1"/>
-    <w:lsdException w:name="List 4" w:semiHidden="1" w:unhideWhenUsed="1"/>
-    <w:lsdException w:name="List 5" w:semiHidden="1" w:unhideWhenUsed="1"/>
-    <w:lsdException w:name="List Bullet 2" w:semiHidden="1" w:unhideWhenUsed="1"/>
-    <w:lsdException w:name="List Bullet 3" w:semiHidden="1" w:unhideWhenUsed="1"/>
-    <w:lsdException w:name="List Bullet 4" w:semiHidden="1" w:unhideWhenUsed="1"/>
-    <w:lsdException w:name="List Bullet 5" w:semiHidden="1" w:unhideWhenUsed="1"/>
-    <w:lsdException w:name="List Number 2" w:semiHidden="1" w:unhideWhenUsed="1"/>
-    <w:lsdException w:name="List Number 3" w:semiHidden="1" w:unhideWhenUsed="1"/>
-    <w:lsdException w:name="List Number 4" w:semiHidden="1" w:unhideWhenUsed="1"/>
-    <w:lsdException w:name="List Number 5" w:semiHidden="1" w:unhideWhenUsed="1"/>
-    <w:lsdException w:name="Title" w:uiPriority="10" w:qFormat="1"/>
-    <w:lsdException w:name="Closing" w:semiHidden="1" w:unhideWhenUsed="1"/>
-    <w:lsdException w:name="Signature" w:semiHidden="1" w:unhideWhenUsed="1"/>
-    <w:lsdException w:name="Default Paragraph Font" w:semiHidden="1" w:uiPriority="1" w:unhideWhenUsed="1"/>
-    <w:lsdException w:name="Body Text" w:semiHidden="1" w:unhideWhenUsed="1"/>
-    <w:lsdException w:name="Body Text Indent" w:semiHidden="1" w:unhideWhenUsed="1"/>
-    <w:lsdException w:name="List Continue" w:semiHidden="1" w:unhideWhenUsed="1"/>
-    <w:lsdException w:name="List Continue 2" w:semiHidden="1" w:unhideWhenUsed="1"/>
-    <w:lsdException w:name="List Continue 3" w:semiHidden="1" w:unhideWhenUsed="1"/>
-    <w:lsdException w:name="List Continue 4" w:semiHidden="1" w:unhideWhenUsed="1"/>
-    <w:lsdException w:name="List Continue 5" w:semiHidden="1" w:unhideWhenUsed="1"/>
-    <w:lsdException w:name="Message Header" w:semiHidden="1" w:unhideWhenUsed="1"/>
-    <w:lsdException w:name="Subtitle" w:uiPriority="11" w:qFormat="1"/>
-    <w:lsdException w:name="Salutation" w:semiHidden="1" w:unhideWhenUsed="1"/>
-    <w:lsdException w:name="Date" w:semiHidden="1" w:unhideWhenUsed="1"/>
-    <w:lsdException w:name="Body Text First Indent" w:semiHidden="1" w:unhideWhenUsed="1"/>
-    <w:lsdException w:name="Body Text First Indent 2" w:semiHidden="1" w:unhideWhenUsed="1"/>
-    <w:lsdException w:name="Note Heading" w:semiHidden="1" w:unhideWhenUsed="1"/>
-    <w:lsdException w:name="Body Text 2" w:semiHidden="1" w:unhideWhenUsed="1"/>
-    <w:lsdException w:name="Body Text 3" w:semiHidden="1" w:unhideWhenUsed="1"/>
-    <w:lsdException w:name="Body Text Indent 2" w:semiHidden="1" w:uiPriority="0" w:unhideWhenUsed="1"/>
-    <w:lsdException w:name="Body Text Indent 3" w:semiHidden="1" w:unhideWhenUsed="1"/>
-    <w:lsdException w:name="Block Text" w:semiHidden="1" w:unhideWhenUsed="1"/>
-    <w:lsdException w:name="Hyperlink" w:semiHidden="1" w:unhideWhenUsed="1"/>
-    <w:lsdException w:name="FollowedHyperlink" w:semiHidden="1" w:unhideWhenUsed="1"/>
-    <w:lsdException w:name="Strong" w:uiPriority="22" w:qFormat="1"/>
-    <w:lsdException w:name="Emphasis" w:uiPriority="20" w:qFormat="1"/>
-    <w:lsdException w:name="Document Map" w:semiHidden="1" w:unhideWhenUsed="1"/>
-    <w:lsdException w:name="Plain Text" w:semiHidden="1" w:unhideWhenUsed="1"/>
-    <w:lsdException w:name="E-mail Signature" w:semiHidden="1" w:unhideWhenUsed="1"/>
-    <w:lsdException w:name="HTML Top of Form" w:semiHidden="1" w:unhideWhenUsed="1"/>
-    <w:lsdException w:name="HTML Bottom of Form" w:semiHidden="1" w:unhideWhenUsed="1"/>
-    <w:lsdException w:name="Normal (Web)" w:semiHidden="1" w:unhideWhenUsed="1"/>
-    <w:lsdException w:name="HTML Acronym" w:semiHidden="1" w:unhideWhenUsed="1"/>
-    <w:lsdException w:name="HTML Address" w:semiHidden="1" w:unhideWhenUsed="1"/>
-    <w:lsdException w:name="HTML Cite" w:semiHidden="1" w:unhideWhenUsed="1"/>
-    <w:lsdException w:name="HTML Code" w:semiHidden="1" w:unhideWhenUsed="1"/>
-    <w:lsdException w:name="HTML Definition" w:semiHidden="1" w:unhideWhenUsed="1"/>
-    <w:lsdException w:name="HTML Keyboard" w:semiHidden="1" w:unhideWhenUsed="1"/>
-    <w:lsdException w:name="HTML Preformatted" w:semiHidden="1" w:unhideWhenUsed="1"/>
-    <w:lsdException w:name="HTML Sample" w:semiHidden="1" w:unhideWhenUsed="1"/>
-    <w:lsdException w:name="HTML Typewriter" w:semiHidden="1" w:unhideWhenUsed="1"/>
-    <w:lsdException w:name="HTML Variable" w:semiHidden="1" w:unhideWhenUsed="1"/>
-    <w:lsdException w:name="Normal Table" w:semiHidden="1" w:unhideWhenUsed="1"/>
-    <w:lsdException w:name="annotation subject" w:semiHidden="1" w:unhideWhenUsed="1"/>
-    <w:lsdException w:name="No List" w:semiHidden="1" w:unhideWhenUsed="1"/>
-    <w:lsdException w:name="Outline List 1" w:semiHidden="1" w:unhideWhenUsed="1"/>
-    <w:lsdException w:name="Outline List 2" w:semiHidden="1" w:unhideWhenUsed="1"/>
-    <w:lsdException w:name="Outline List 3" w:semiHidden="1" w:unhideWhenUsed="1"/>
-    <w:lsdException w:name="Table Simple 1" w:semiHidden="1" w:unhideWhenUsed="1"/>
-    <w:lsdException w:name="Table Simple 2" w:semiHidden="1" w:unhideWhenUsed="1"/>
-    <w:lsdException w:name="Table Simple 3" w:semiHidden="1" w:unhideWhenUsed="1"/>
-    <w:lsdException w:name="Table Classic 1" w:semiHidden="1" w:unhideWhenUsed="1"/>
-    <w:lsdException w:name="Table Classic 2" w:semiHidden="1" w:unhideWhenUsed="1"/>
-    <w:lsdException w:name="Table Classic 3" w:semiHidden="1" w:unhideWhenUsed="1"/>
-    <w:lsdException w:name="Table Classic 4" w:semiHidden="1" w:unhideWhenUsed="1"/>
-    <w:lsdException w:name="Table Colorful 1" w:semiHidden="1" w:unhideWhenUsed="1"/>
-    <w:lsdException w:name="Table Colorful 2" w:semiHidden="1" w:unhideWhenUsed="1"/>
-    <w:lsdException w:name="Table Colorful 3" w:semiHidden="1" w:unhideWhenUsed="1"/>
-    <w:lsdException w:name="Table Columns 1" w:semiHidden="1" w:unhideWhenUsed="1"/>
-    <w:lsdException w:name="Table Columns 2" w:semiHidden="1" w:unhideWhenUsed="1"/>
-    <w:lsdException w:name="Table Columns 3" w:semiHidden="1" w:unhideWhenUsed="1"/>
-    <w:lsdException w:name="Table Columns 4" w:semiHidden="1" w:unhideWhenUsed="1"/>
-    <w:lsdException w:name="Table Columns 5" w:semiHidden="1" w:unhideWhenUsed="1"/>
-    <w:lsdException w:name="Table Grid 1" w:semiHidden="1" w:unhideWhenUsed="1"/>
-    <w:lsdException w:name="Table Grid 2" w:semiHidden="1" w:unhideWhenUsed="1"/>
-    <w:lsdException w:name="Table Grid 3" w:semiHidden="1" w:unhideWhenUsed="1"/>
-    <w:lsdException w:name="Table Grid 4" w:semiHidden="1" w:unhideWhenUsed="1"/>
-    <w:lsdException w:name="Table Grid 5" w:semiHidden="1" w:unhideWhenUsed="1"/>
-    <w:lsdException w:name="Table Grid 6" w:semiHidden="1" w:unhideWhenUsed="1"/>
-    <w:lsdException w:name="Table Grid 7" w:semiHidden="1" w:unhideWhenUsed="1"/>
-    <w:lsdException w:name="Table Grid 8" w:semiHidden="1" w:unhideWhenUsed="1"/>
-    <w:lsdException w:name="Table List 1" w:semiHidden="1" w:unhideWhenUsed="1"/>
-    <w:lsdException w:name="Table List 2" w:semiHidden="1" w:unhideWhenUsed="1"/>
-    <w:lsdException w:name="Table List 3" w:semiHidden="1" w:unhideWhenUsed="1"/>
-    <w:lsdException w:name="Table List 4" w:semiHidden="1" w:unhideWhenUsed="1"/>
-    <w:lsdException w:name="Table List 5" w:semiHidden="1" w:unhideWhenUsed="1"/>
-    <w:lsdException w:name="Table List 6" w:semiHidden="1" w:unhideWhenUsed="1"/>
-    <w:lsdException w:name="Table List 7" w:semiHidden="1" w:unhideWhenUsed="1"/>
-    <w:lsdException w:name="Table List 8" w:semiHidden="1" w:unhideWhenUsed="1"/>
-    <w:lsdException w:name="Table 3D effects 1" w:semiHidden="1" w:unhideWhenUsed="1"/>
-    <w:lsdException w:name="Table 3D effects 2" w:semiHidden="1" w:unhideWhenUsed="1"/>
-    <w:lsdException w:name="Table 3D effects 3" w:semiHidden="1" w:unhideWhenUsed="1"/>
-    <w:lsdException w:name="Table Contemporary" w:semiHidden="1" w:unhideWhenUsed="1"/>
-    <w:lsdException w:name="Table Elegant" w:semiHidden="1" w:unhideWhenUsed="1"/>
-    <w:lsdException w:name="Table Professional" w:semiHidden="1" w:unhideWhenUsed="1"/>
-    <w:lsdException w:name="Table Subtle 1" w:semiHidden="1" w:unhideWhenUsed="1"/>
-    <w:lsdException w:name="Table Subtle 2" w:semiHidden="1" w:unhideWhenUsed="1"/>
-    <w:lsdException w:name="Table Web 1" w:semiHidden="1" w:unhideWhenUsed="1"/>
-    <w:lsdException w:name="Table Web 2" w:semiHidden="1" w:unhideWhenUsed="1"/>
-    <w:lsdException w:name="Table Web 3" w:semiHidden="1" w:unhideWhenUsed="1"/>
-    <w:lsdException w:name="Balloon Text" w:semiHidden="1" w:unhideWhenUsed="1"/>
-    <w:lsdException w:name="Table Grid" w:uiPriority="59"/>
-    <w:lsdException w:name="Table Theme" w:semiHidden="1" w:unhideWhenUsed="1"/>
-    <w:lsdException w:name="Placeholder Text" w:semiHidden="1"/>
-    <w:lsdException w:name="No Spacing" w:uiPriority="1" w:qFormat="1"/>
-    <w:lsdException w:name="Light Shading" w:uiPriority="60"/>
-    <w:lsdException w:name="Light List" w:uiPriority="61"/>
-    <w:lsdException w:name="Light Grid" w:uiPriority="62"/>
-    <w:lsdException w:name="Medium Shading 1" w:uiPriority="63"/>
-    <w:lsdException w:name="Medium Shading 2" w:uiPriority="64"/>
-    <w:lsdException w:name="Medium List 1" w:uiPriority="65"/>
-    <w:lsdException w:name="Medium List 2" w:uiPriority="66"/>
-    <w:lsdException w:name="Medium Grid 1" w:uiPriority="67"/>
-    <w:lsdException w:name="Medium Grid 2" w:uiPriority="68"/>
-    <w:lsdException w:name="Medium Grid 3" w:uiPriority="69"/>
-    <w:lsdException w:name="Dark List" w:uiPriority="70"/>
-    <w:lsdException w:name="Colorful Shading" w:uiPriority="71"/>
-    <w:lsdException w:name="Colorful List" w:uiPriority="72"/>
-    <w:lsdException w:name="Colorful Grid" w:uiPriority="73"/>
-    <w:lsdException w:name="Light Shading Accent 1" w:uiPriority="60"/>
-    <w:lsdException w:name="Light List Accent 1" w:uiPriority="61"/>
-    <w:lsdException w:name="Light Grid Accent 1" w:uiPriority="62"/>
-    <w:lsdException w:name="Medium Shading 1 Accent 1" w:uiPriority="63"/>
-    <w:lsdException w:name="Medium Shading 2 Accent 1" w:uiPriority="64"/>
-    <w:lsdException w:name="Medium List 1 Accent 1" w:uiPriority="65"/>
-    <w:lsdException w:name="Revision" w:semiHidden="1"/>
-    <w:lsdException w:name="List Paragraph" w:uiPriority="34" w:qFormat="1"/>
-    <w:lsdException w:name="Quote" w:uiPriority="29" w:qFormat="1"/>
-    <w:lsdException w:name="Intense Quote" w:uiPriority="30" w:qFormat="1"/>
-    <w:lsdException w:name="Medium List 2 Accent 1" w:uiPriority="66"/>
-    <w:lsdException w:name="Medium Grid 1 Accent 1" w:uiPriority="67"/>
-    <w:lsdException w:name="Medium Grid 2 Accent 1" w:uiPriority="68"/>
-    <w:lsdException w:name="Medium Grid 3 Accent 1" w:uiPriority="69"/>
-    <w:lsdException w:name="Dark List Accent 1" w:uiPriority="70"/>
-    <w:lsdException w:name="Colorful Shading Accent 1" w:uiPriority="71"/>
-    <w:lsdException w:name="Colorful List Accent 1" w:uiPriority="72"/>
-    <w:lsdException w:name="Colorful Grid Accent 1" w:uiPriority="73"/>
-    <w:lsdException w:name="Light Shading Accent 2" w:uiPriority="60"/>
-    <w:lsdException w:name="Light List Accent 2" w:uiPriority="61"/>
-    <w:lsdException w:name="Light Grid Accent 2" w:uiPriority="62"/>
-    <w:lsdException w:name="Medium Shading 1 Accent 2" w:uiPriority="63"/>
-    <w:lsdException w:name="Medium Shading 2 Accent 2" w:uiPriority="64"/>
-    <w:lsdException w:name="Medium List 1 Accent 2" w:uiPriority="65"/>
-    <w:lsdException w:name="Medium List 2 Accent 2" w:uiPriority="66"/>
-    <w:lsdException w:name="Medium Grid 1 Accent 2" w:uiPriority="67"/>
-    <w:lsdException w:name="Medium Grid 2 Accent 2" w:uiPriority="68"/>
-    <w:lsdException w:name="Medium Grid 3 Accent 2" w:uiPriority="69"/>
-    <w:lsdException w:name="Dark List Accent 2" w:uiPriority="70"/>
-    <w:lsdException w:name="Colorful Shading Accent 2" w:uiPriority="71"/>
-    <w:lsdException w:name="Colorful List Accent 2" w:uiPriority="72"/>
-    <w:lsdException w:name="Colorful Grid Accent 2" w:uiPriority="73"/>
-    <w:lsdException w:name="Light Shading Accent 3" w:uiPriority="60"/>
-    <w:lsdException w:name="Light List Accent 3" w:uiPriority="61"/>
-    <w:lsdException w:name="Light Grid Accent 3" w:uiPriority="62"/>
-    <w:lsdException w:name="Medium Shading 1 Accent 3" w:uiPriority="63"/>
-    <w:lsdException w:name="Medium Shading 2 Accent 3" w:uiPriority="64"/>
-    <w:lsdException w:name="Medium List 1 Accent 3" w:uiPriority="65"/>
-    <w:lsdException w:name="Medium List 2 Accent 3" w:uiPriority="66"/>
-    <w:lsdException w:name="Medium Grid 1 Accent 3" w:uiPriority="67"/>
-    <w:lsdException w:name="Medium Grid 2 Accent 3" w:uiPriority="68"/>
-    <w:lsdException w:name="Medium Grid 3 Accent 3" w:uiPriority="69"/>
-    <w:lsdException w:name="Dark List Accent 3" w:uiPriority="70"/>
-    <w:lsdException w:name="Colorful Shading Accent 3" w:uiPriority="71"/>
-    <w:lsdException w:name="Colorful List Accent 3" w:uiPriority="72"/>
-    <w:lsdException w:name="Colorful Grid Accent 3" w:uiPriority="73"/>
-    <w:lsdException w:name="Light Shading Accent 4" w:uiPriority="60"/>
-    <w:lsdException w:name="Light List Accent 4" w:uiPriority="61"/>
-    <w:lsdException w:name="Light Grid Accent 4" w:uiPriority="62"/>
-    <w:lsdException w:name="Medium Shading 1 Accent 4" w:uiPriority="63"/>
-    <w:lsdException w:name="Medium Shading 2 Accent 4" w:uiPriority="64"/>
-    <w:lsdException w:name="Medium List 1 Accent 4" w:uiPriority="65"/>
-    <w:lsdException w:name="Medium List 2 Accent 4" w:uiPriority="66"/>
-    <w:lsdException w:name="Medium Grid 1 Accent 4" w:uiPriority="67"/>
-    <w:lsdException w:name="Medium Grid 2 Accent 4" w:uiPriority="68"/>
-    <w:lsdException w:name="Medium Grid 3 Accent 4" w:uiPriority="69"/>
-    <w:lsdException w:name="Dark List Accent 4" w:uiPriority="70"/>
-    <w:lsdException w:name="Colorful Shading Accent 4" w:uiPriority="71"/>
-    <w:lsdException w:name="Colorful List Accent 4" w:uiPriority="72"/>
-    <w:lsdException w:name="Colorful Grid Accent 4" w:uiPriority="73"/>
-    <w:lsdException w:name="Light Shading Accent 5" w:uiPriority="60"/>
-    <w:lsdException w:name="Light List Accent 5" w:uiPriority="61"/>
-    <w:lsdException w:name="Light Grid Accent 5" w:uiPriority="62"/>
-    <w:lsdException w:name="Medium Shading 1 Accent 5" w:uiPriority="63"/>
-    <w:lsdException w:name="Medium Shading 2 Accent 5" w:uiPriority="64"/>
-    <w:lsdException w:name="Medium List 1 Accent 5" w:uiPriority="65"/>
-    <w:lsdException w:name="Medium List 2 Accent 5" w:uiPriority="66"/>
-    <w:lsdException w:name="Medium Grid 1 Accent 5" w:uiPriority="67"/>
-    <w:lsdException w:name="Medium Grid 2 Accent 5" w:uiPriority="68"/>
-    <w:lsdException w:name="Medium Grid 3 Accent 5" w:uiPriority="69"/>
-    <w:lsdException w:name="Dark List Accent 5" w:uiPriority="70"/>
-    <w:lsdException w:name="Colorful Shading Accent 5" w:uiPriority="71"/>
-    <w:lsdException w:name="Colorful List Accent 5" w:uiPriority="72"/>
-    <w:lsdException w:name="Colorful Grid Accent 5" w:uiPriority="73"/>
-    <w:lsdException w:name="Light Shading Accent 6" w:uiPriority="60"/>
-    <w:lsdException w:name="Light List Accent 6" w:uiPriority="61"/>
-    <w:lsdException w:name="Light Grid Accent 6" w:uiPriority="62"/>
-    <w:lsdException w:name="Medium Shading 1 Accent 6" w:uiPriority="63"/>
-    <w:lsdException w:name="Medium Shading 2 Accent 6" w:uiPriority="64"/>
-    <w:lsdException w:name="Medium List 1 Accent 6" w:uiPriority="65"/>
-    <w:lsdException w:name="Medium List 2 Accent 6" w:uiPriority="66"/>
-    <w:lsdException w:name="Medium Grid 1 Accent 6" w:uiPriority="67"/>
-    <w:lsdException w:name="Medium Grid 2 Accent 6" w:uiPriority="68"/>
-    <w:lsdException w:name="Medium Grid 3 Accent 6" w:uiPriority="69"/>
-    <w:lsdException w:name="Dark List Accent 6" w:uiPriority="70"/>
-    <w:lsdException w:name="Colorful Shading Accent 6" w:uiPriority="71"/>
-    <w:lsdException w:name="Colorful List Accent 6" w:uiPriority="72"/>
-    <w:lsdException w:name="Colorful Grid Accent 6" w:uiPriority="73"/>
-    <w:lsdException w:name="Subtle Emphasis" w:uiPriority="19" w:qFormat="1"/>
-    <w:lsdException w:name="Intense Emphasis" w:uiPriority="21" w:qFormat="1"/>
-    <w:lsdException w:name="Subtle Reference" w:uiPriority="31" w:qFormat="1"/>
-    <w:lsdException w:name="Intense Reference" w:uiPriority="32" w:qFormat="1"/>
-    <w:lsdException w:name="Book Title" w:uiPriority="33" w:qFormat="1"/>
-    <w:lsdException w:name="Bibliography" w:semiHidden="1" w:uiPriority="37" w:unhideWhenUsed="1"/>
-    <w:lsdException w:name="TOC Heading" w:semiHidden="1" w:uiPriority="39" w:unhideWhenUsed="1" w:qFormat="1"/>
-    <w:lsdException w:name="Plain Table 1" w:uiPriority="41"/>
-    <w:lsdException w:name="Plain Table 2" w:uiPriority="42"/>
-    <w:lsdException w:name="Plain Table 3" w:uiPriority="43"/>
-    <w:lsdException w:name="Plain Table 4" w:uiPriority="44"/>
-    <w:lsdException w:name="Plain Table 5" w:uiPriority="45"/>
-    <w:lsdException w:name="Grid Table Light" w:uiPriority="40"/>
-    <w:lsdException w:name="Grid Table 1 Light" w:uiPriority="46"/>
-    <w:lsdException w:name="Grid Table 2" w:uiPriority="47"/>
-    <w:lsdException w:name="Grid Table 3" w:uiPriority="48"/>
-    <w:lsdException w:name="Grid Table 4" w:uiPriority="49"/>
-    <w:lsdException w:name="Grid Table 5 Dark" w:uiPriority="50"/>
-    <w:lsdException w:name="Grid Table 6 Colorful" w:uiPriority="51"/>
-    <w:lsdException w:name="Grid Table 7 Colorful" w:uiPriority="52"/>
-    <w:lsdException w:name="Grid Table 1 Light Accent 1" w:uiPriority="46"/>
-    <w:lsdException w:name="Grid Table 2 Accent 1" w:uiPriority="47"/>
-    <w:lsdException w:name="Grid Table 3 Accent 1" w:uiPriority="48"/>
-    <w:lsdException w:name="Grid Table 4 Accent 1" w:uiPriority="49"/>
-    <w:lsdException w:name="Grid Table 5 Dark Accent 1" w:uiPriority="50"/>
-    <w:lsdException w:name="Grid Table 6 Colorful Accent 1" w:uiPriority="51"/>
-    <w:lsdException w:name="Grid Table 7 Colorful Accent 1" w:uiPriority="52"/>
-    <w:lsdException w:name="Grid Table 1 Light Accent 2" w:uiPriority="46"/>
-    <w:lsdException w:name="Grid Table 2 Accent 2" w:uiPriority="47"/>
-    <w:lsdException w:name="Grid Table 3 Accent 2" w:uiPriority="48"/>
-    <w:lsdException w:name="Grid Table 4 Accent 2" w:uiPriority="49"/>
-    <w:lsdException w:name="Grid Table 5 Dark Accent 2" w:uiPriority="50"/>
-    <w:lsdException w:name="Grid Table 6 Colorful Accent 2" w:uiPriority="51"/>
-    <w:lsdException w:name="Grid Table 7 Colorful Accent 2" w:uiPriority="52"/>
-    <w:lsdException w:name="Grid Table 1 Light Accent 3" w:uiPriority="46"/>
-    <w:lsdException w:name="Grid Table 2 Accent 3" w:uiPriority="47"/>
-    <w:lsdException w:name="Grid Table 3 Accent 3" w:uiPriority="48"/>
-    <w:lsdException w:name="Grid Table 4 Accent 3" w:uiPriority="49"/>
-    <w:lsdException w:name="Grid Table 5 Dark Accent 3" w:uiPriority="50"/>
-    <w:lsdException w:name="Grid Table 6 Colorful Accent 3" w:uiPriority="51"/>
-    <w:lsdException w:name="Grid Table 7 Colorful Accent 3" w:uiPriority="52"/>
-    <w:lsdException w:name="Grid Table 1 Light Accent 4" w:uiPriority="46"/>
-    <w:lsdException w:name="Grid Table 2 Accent 4" w:uiPriority="47"/>
-    <w:lsdException w:name="Grid Table 3 Accent 4" w:uiPriority="48"/>
-    <w:lsdException w:name="Grid Table 4 Accent 4" w:uiPriority="49"/>
-    <w:lsdException w:name="Grid Table 5 Dark Accent 4" w:uiPriority="50"/>
-    <w:lsdException w:name="Grid Table 6 Colorful Accent 4" w:uiPriority="51"/>
-    <w:lsdException w:name="Grid Table 7 Colorful Accent 4" w:uiPriority="52"/>
-    <w:lsdException w:name="Grid Table 1 Light Accent 5" w:uiPriority="46"/>
-    <w:lsdException w:name="Grid Table 2 Accent 5" w:uiPriority="47"/>
-    <w:lsdException w:name="Grid Table 3 Accent 5" w:uiPriority="48"/>
-    <w:lsdException w:name="Grid Table 4 Accent 5" w:uiPriority="49"/>
-    <w:lsdException w:name="Grid Table 5 Dark Accent 5" w:uiPriority="50"/>
-    <w:lsdException w:name="Grid Table 6 Colorful Accent 5" w:uiPriority="51"/>
-    <w:lsdException w:name="Grid Table 7 Colorful Accent 5" w:uiPriority="52"/>
-    <w:lsdException w:name="Grid Table 1 Light Accent 6" w:uiPriority="46"/>
-    <w:lsdException w:name="Grid Table 2 Accent 6" w:uiPriority="47"/>
-    <w:lsdException w:name="Grid Table 3 Accent 6" w:uiPriority="48"/>
-    <w:lsdException w:name="Grid Table 4 Accent 6" w:uiPriority="49"/>
-    <w:lsdException w:name="Grid Table 5 Dark Accent 6" w:uiPriority="50"/>
-    <w:lsdException w:name="Grid Table 6 Colorful Accent 6" w:uiPriority="51"/>
-    <w:lsdException w:name="Grid Table 7 Colorful Accent 6" w:uiPriority="52"/>
-    <w:lsdException w:name="List Table 1 Light" w:uiPriority="46"/>
-    <w:lsdException w:name="List Table 2" w:uiPriority="47"/>
-    <w:lsdException w:name="List Table 3" w:uiPriority="48"/>
-    <w:lsdException w:name="List Table 4" w:uiPriority="49"/>
-    <w:lsdException w:name="List Table 5 Dark" w:uiPriority="50"/>
-    <w:lsdException w:name="List Table 6 Colorful" w:uiPriority="51"/>
-    <w:lsdException w:name="List Table 7 Colorful" w:uiPriority="52"/>
-    <w:lsdException w:name="List Table 1 Light Accent 1" w:uiPriority="46"/>
-    <w:lsdException w:name="List Table 2 Accent 1" w:uiPriority="47"/>
-    <w:lsdException w:name="List Table 3 Accent 1" w:uiPriority="48"/>
-    <w:lsdException w:name="List Table 4 Accent 1" w:uiPriority="49"/>
-    <w:lsdException w:name="List Table 5 Dark Accent 1" w:uiPriority="50"/>
-    <w:lsdException w:name="List Table 6 Colorful Accent 1" w:uiPriority="51"/>
-    <w:lsdException w:name="List Table 7 Colorful Accent 1" w:uiPriority="52"/>
-    <w:lsdException w:name="List Table 1 Light Accent 2" w:uiPriority="46"/>
-    <w:lsdException w:name="List Table 2 Accent 2" w:uiPriority="47"/>
-    <w:lsdException w:name="List Table 3 Accent 2" w:uiPriority="48"/>
-    <w:lsdException w:name="List Table 4 Accent 2" w:uiPriority="49"/>
-    <w:lsdException w:name="List Table 5 Dark Accent 2" w:uiPriority="50"/>
-    <w:lsdException w:name="List Table 6 Colorful Accent 2" w:uiPriority="51"/>
-    <w:lsdException w:name="List Table 7 Colorful Accent 2" w:uiPriority="52"/>
-    <w:lsdException w:name="List Table 1 Light Accent 3" w:uiPriority="46"/>
-    <w:lsdException w:name="List Table 2 Accent 3" w:uiPriority="47"/>
-    <w:lsdException w:name="List Table 3 Accent 3" w:uiPriority="48"/>
-    <w:lsdException w:name="List Table 4 Accent 3" w:uiPriority="49"/>
-    <w:lsdException w:name="List Table 5 Dark Accent 3" w:uiPriority="50"/>
-    <w:lsdException w:name="List Table 6 Colorful Accent 3" w:uiPriority="51"/>
-    <w:lsdException w:name="List Table 7 Colorful Accent 3" w:uiPriority="52"/>
-    <w:lsdException w:name="List Table 1 Light Accent 4" w:uiPriority="46"/>
-    <w:lsdException w:name="List Table 2 Accent 4" w:uiPriority="47"/>
-    <w:lsdException w:name="List Table 3 Accent 4" w:uiPriority="48"/>
-    <w:lsdException w:name="List Table 4 Accent 4" w:uiPriority="49"/>
-    <w:lsdException w:name="List Table 5 Dark Accent 4" w:uiPriority="50"/>
-    <w:lsdException w:name="List Table 6 Colorful Accent 4" w:uiPriority="51"/>
-    <w:lsdException w:name="List Table 7 Colorful Accent 4" w:uiPriority="52"/>
-    <w:lsdException w:name="List Table 1 Light Accent 5" w:uiPriority="46"/>
-    <w:lsdException w:name="List Table 2 Accent 5" w:uiPriority="47"/>
-    <w:lsdException w:name="List Table 3 Accent 5" w:uiPriority="48"/>
-    <w:lsdException w:name="List Table 4 Accent 5" w:uiPriority="49"/>
-    <w:lsdException w:name="List Table 5 Dark Accent 5" w:uiPriority="50"/>
-    <w:lsdException w:name="List Table 6 Colorful Accent 5" w:uiPriority="51"/>
-    <w:lsdException w:name="List Table 7 Colorful Accent 5" w:uiPriority="52"/>
-    <w:lsdException w:name="List Table 1 Light Accent 6" w:uiPriority="46"/>
-    <w:lsdException w:name="List Table 2 Accent 6" w:uiPriority="47"/>
-    <w:lsdException w:name="List Table 3 Accent 6" w:uiPriority="48"/>
-    <w:lsdException w:name="List Table 4 Accent 6" w:uiPriority="49"/>
-    <w:lsdException w:name="List Table 5 Dark Accent 6" w:uiPriority="50"/>
-    <w:lsdException w:name="List Table 6 Colorful Accent 6" w:uiPriority="51"/>
-    <w:lsdException w:name="List Table 7 Colorful Accent 6" w:uiPriority="52"/>
+  <w:latentStyles w:defLockedState="0" w:defUIPriority="99" w:defSemiHidden="1" w:defUnhideWhenUsed="1" w:defQFormat="0" w:count="267">
+    <w:lsdException w:name="Normal" w:semiHidden="0" w:uiPriority="0" w:unhideWhenUsed="0" w:qFormat="1"/>
+    <w:lsdException w:name="heading 1" w:semiHidden="0" w:uiPriority="9" w:unhideWhenUsed="0" w:qFormat="1"/>
+    <w:lsdException w:name="heading 2" w:uiPriority="9" w:qFormat="1"/>
+    <w:lsdException w:name="heading 3" w:uiPriority="9" w:qFormat="1"/>
+    <w:lsdException w:name="heading 4" w:uiPriority="9" w:qFormat="1"/>
+    <w:lsdException w:name="heading 5" w:uiPriority="9" w:qFormat="1"/>
+    <w:lsdException w:name="heading 6" w:uiPriority="9" w:qFormat="1"/>
+    <w:lsdException w:name="heading 7" w:uiPriority="9" w:qFormat="1"/>
+    <w:lsdException w:name="heading 8" w:uiPriority="9" w:qFormat="1"/>
+    <w:lsdException w:name="heading 9" w:uiPriority="9" w:qFormat="1"/>
+    <w:lsdException w:name="toc 1" w:uiPriority="39"/>
+    <w:lsdException w:name="toc 2" w:uiPriority="39"/>
+    <w:lsdException w:name="toc 3" w:uiPriority="39"/>
+    <w:lsdException w:name="toc 4" w:uiPriority="39"/>
+    <w:lsdException w:name="toc 5" w:uiPriority="39"/>
+    <w:lsdException w:name="toc 6" w:uiPriority="39"/>
+    <w:lsdException w:name="toc 7" w:uiPriority="39"/>
+    <w:lsdException w:name="toc 8" w:uiPriority="39"/>
+    <w:lsdException w:name="toc 9" w:uiPriority="39"/>
+    <w:lsdException w:name="caption" w:uiPriority="35" w:qFormat="1"/>
+    <w:lsdException w:name="Title" w:semiHidden="0" w:uiPriority="10" w:unhideWhenUsed="0" w:qFormat="1"/>
+    <w:lsdException w:name="Default Paragraph Font" w:uiPriority="1"/>
+    <w:lsdException w:name="Subtitle" w:semiHidden="0" w:uiPriority="11" w:unhideWhenUsed="0" w:qFormat="1"/>
+    <w:lsdException w:name="Body Text Indent 2" w:uiPriority="0"/>
+    <w:lsdException w:name="Strong" w:semiHidden="0" w:uiPriority="22" w:unhideWhenUsed="0" w:qFormat="1"/>
+    <w:lsdException w:name="Emphasis" w:semiHidden="0" w:uiPriority="20" w:unhideWhenUsed="0" w:qFormat="1"/>
+    <w:lsdException w:name="Table Grid" w:semiHidden="0" w:uiPriority="59" w:unhideWhenUsed="0"/>
+    <w:lsdException w:name="Placeholder Text" w:unhideWhenUsed="0"/>
+    <w:lsdException w:name="No Spacing" w:semiHidden="0" w:uiPriority="1" w:unhideWhenUsed="0" w:qFormat="1"/>
+    <w:lsdException w:name="Light Shading" w:semiHidden="0" w:uiPriority="60" w:unhideWhenUsed="0"/>
+    <w:lsdException w:name="Light List" w:semiHidden="0" w:uiPriority="61" w:unhideWhenUsed="0"/>
+    <w:lsdException w:name="Light Grid" w:semiHidden="0" w:uiPriority="62" w:unhideWhenUsed="0"/>
+    <w:lsdException w:name="Medium Shading 1" w:semiHidden="0" w:uiPriority="63" w:unhideWhenUsed="0"/>
+    <w:lsdException w:name="Medium Shading 2" w:semiHidden="0" w:uiPriority="64" w:unhideWhenUsed="0"/>
+    <w:lsdException w:name="Medium List 1" w:semiHidden="0" w:uiPriority="65" w:unhideWhenUsed="0"/>
+    <w:lsdException w:name="Medium List 2" w:semiHidden="0" w:uiPriority="66" w:unhideWhenUsed="0"/>
+    <w:lsdException w:name="Medium Grid 1" w:semiHidden="0" w:uiPriority="67" w:unhideWhenUsed="0"/>
+    <w:lsdException w:name="Medium Grid 2" w:semiHidden="0" w:uiPriority="68" w:unhideWhenUsed="0"/>
+    <w:lsdException w:name="Medium Grid 3" w:semiHidden="0" w:uiPriority="69" w:unhideWhenUsed="0"/>
+    <w:lsdException w:name="Dark List" w:semiHidden="0" w:uiPriority="70" w:unhideWhenUsed="0"/>
+    <w:lsdException w:name="Colorful Shading" w:semiHidden="0" w:uiPriority="71" w:unhideWhenUsed="0"/>
+    <w:lsdException w:name="Colorful List" w:semiHidden="0" w:uiPriority="72" w:unhideWhenUsed="0"/>
+    <w:lsdException w:name="Colorful Grid" w:semiHidden="0" w:uiPriority="73" w:unhideWhenUsed="0"/>
+    <w:lsdException w:name="Light Shading Accent 1" w:semiHidden="0" w:uiPriority="60" w:unhideWhenUsed="0"/>
+    <w:lsdException w:name="Light List Accent 1" w:semiHidden="0" w:uiPriority="61" w:unhideWhenUsed="0"/>
+    <w:lsdException w:name="Light Grid Accent 1" w:semiHidden="0" w:uiPriority="62" w:unhideWhenUsed="0"/>
+    <w:lsdException w:name="Medium Shading 1 Accent 1" w:semiHidden="0" w:uiPriority="63" w:unhideWhenUsed="0"/>
+    <w:lsdException w:name="Medium Shading 2 Accent 1" w:semiHidden="0" w:uiPriority="64" w:unhideWhenUsed="0"/>
+    <w:lsdException w:name="Medium List 1 Accent 1" w:semiHidden="0" w:uiPriority="65" w:unhideWhenUsed="0"/>
+    <w:lsdException w:name="Revision" w:unhideWhenUsed="0"/>
+    <w:lsdException w:name="List Paragraph" w:semiHidden="0" w:uiPriority="34" w:unhideWhenUsed="0" w:qFormat="1"/>
+    <w:lsdException w:name="Quote" w:semiHidden="0" w:uiPriority="29" w:unhideWhenUsed="0" w:qFormat="1"/>
+    <w:lsdException w:name="Intense Quote" w:semiHidden="0" w:uiPriority="30" w:unhideWhenUsed="0" w:qFormat="1"/>
+    <w:lsdException w:name="Medium List 2 Accent 1" w:semiHidden="0" w:uiPriority="66" w:unhideWhenUsed="0"/>
+    <w:lsdException w:name="Medium Grid 1 Accent 1" w:semiHidden="0" w:uiPriority="67" w:unhideWhenUsed="0"/>
+    <w:lsdException w:name="Medium Grid 2 Accent 1" w:semiHidden="0" w:uiPriority="68" w:unhideWhenUsed="0"/>
+    <w:lsdException w:name="Medium Grid 3 Accent 1" w:semiHidden="0" w:uiPriority="69" w:unhideWhenUsed="0"/>
+    <w:lsdException w:name="Dark List Accent 1" w:semiHidden="0" w:uiPriority="70" w:unhideWhenUsed="0"/>
+    <w:lsdException w:name="Colorful Shading Accent 1" w:semiHidden="0" w:uiPriority="71" w:unhideWhenUsed="0"/>
+    <w:lsdException w:name="Colorful List Accent 1" w:semiHidden="0" w:uiPriority="72" w:unhideWhenUsed="0"/>
+    <w:lsdException w:name="Colorful Grid Accent 1" w:semiHidden="0" w:uiPriority="73" w:unhideWhenUsed="0"/>
+    <w:lsdException w:name="Light Shading Accent 2" w:semiHidden="0" w:uiPriority="60" w:unhideWhenUsed="0"/>
+    <w:lsdException w:name="Light List Accent 2" w:semiHidden="0" w:uiPriority="61" w:unhideWhenUsed="0"/>
+    <w:lsdException w:name="Light Grid Accent 2" w:semiHidden="0" w:uiPriority="62" w:unhideWhenUsed="0"/>
+    <w:lsdException w:name="Medium Shading 1 Accent 2" w:semiHidden="0" w:uiPriority="63" w:unhideWhenUsed="0"/>
+    <w:lsdException w:name="Medium Shading 2 Accent 2" w:semiHidden="0" w:uiPriority="64" w:unhideWhenUsed="0"/>
+    <w:lsdException w:name="Medium List 1 Accent 2" w:semiHidden="0" w:uiPriority="65" w:unhideWhenUsed="0"/>
+    <w:lsdException w:name="Medium List 2 Accent 2" w:semiHidden="0" w:uiPriority="66" w:unhideWhenUsed="0"/>
+    <w:lsdException w:name="Medium Grid 1 Accent 2" w:semiHidden="0" w:uiPriority="67" w:unhideWhenUsed="0"/>
+    <w:lsdException w:name="Medium Grid 2 Accent 2" w:semiHidden="0" w:uiPriority="68" w:unhideWhenUsed="0"/>
+    <w:lsdException w:name="Medium Grid 3 Accent 2" w:semiHidden="0" w:uiPriority="69" w:unhideWhenUsed="0"/>
+    <w:lsdException w:name="Dark List Accent 2" w:semiHidden="0" w:uiPriority="70" w:unhideWhenUsed="0"/>
+    <w:lsdException w:name="Colorful Shading Accent 2" w:semiHidden="0" w:uiPriority="71" w:unhideWhenUsed="0"/>
+    <w:lsdException w:name="Colorful List Accent 2" w:semiHidden="0" w:uiPriority="72" w:unhideWhenUsed="0"/>
+    <w:lsdException w:name="Colorful Grid Accent 2" w:semiHidden="0" w:uiPriority="73" w:unhideWhenUsed="0"/>
+    <w:lsdException w:name="Light Shading Accent 3" w:semiHidden="0" w:uiPriority="60" w:unhideWhenUsed="0"/>
+    <w:lsdException w:name="Light List Accent 3" w:semiHidden="0" w:uiPriority="61" w:unhideWhenUsed="0"/>
+    <w:lsdException w:name="Light Grid Accent 3" w:semiHidden="0" w:uiPriority="62" w:unhideWhenUsed="0"/>
+    <w:lsdException w:name="Medium Shading 1 Accent 3" w:semiHidden="0" w:uiPriority="63" w:unhideWhenUsed="0"/>
+    <w:lsdException w:name="Medium Shading 2 Accent 3" w:semiHidden="0" w:uiPriority="64" w:unhideWhenUsed="0"/>
+    <w:lsdException w:name="Medium List 1 Accent 3" w:semiHidden="0" w:uiPriority="65" w:unhideWhenUsed="0"/>
+    <w:lsdException w:name="Medium List 2 Accent 3" w:semiHidden="0" w:uiPriority="66" w:unhideWhenUsed="0"/>
+    <w:lsdException w:name="Medium Grid 1 Accent 3" w:semiHidden="0" w:uiPriority="67" w:unhideWhenUsed="0"/>
+    <w:lsdException w:name="Medium Grid 2 Accent 3" w:semiHidden="0" w:uiPriority="68" w:unhideWhenUsed="0"/>
+    <w:lsdException w:name="Medium Grid 3 Accent 3" w:semiHidden="0" w:uiPriority="69" w:unhideWhenUsed="0"/>
+    <w:lsdException w:name="Dark List Accent 3" w:semiHidden="0" w:uiPriority="70" w:unhideWhenUsed="0"/>
+    <w:lsdException w:name="Colorful Shading Accent 3" w:semiHidden="0" w:uiPriority="71" w:unhideWhenUsed="0"/>
+    <w:lsdException w:name="Colorful List Accent 3" w:semiHidden="0" w:uiPriority="72" w:unhideWhenUsed="0"/>
+    <w:lsdException w:name="Colorful Grid Accent 3" w:semiHidden="0" w:uiPriority="73" w:unhideWhenUsed="0"/>
+    <w:lsdException w:name="Light Shading Accent 4" w:semiHidden="0" w:uiPriority="60" w:unhideWhenUsed="0"/>
+    <w:lsdException w:name="Light List Accent 4" w:semiHidden="0" w:uiPriority="61" w:unhideWhenUsed="0"/>
+    <w:lsdException w:name="Light Grid Accent 4" w:semiHidden="0" w:uiPriority="62" w:unhideWhenUsed="0"/>
+    <w:lsdException w:name="Medium Shading 1 Accent 4" w:semiHidden="0" w:uiPriority="63" w:unhideWhenUsed="0"/>
+    <w:lsdException w:name="Medium Shading 2 Accent 4" w:semiHidden="0" w:uiPriority="64" w:unhideWhenUsed="0"/>
+    <w:lsdException w:name="Medium List 1 Accent 4" w:semiHidden="0" w:uiPriority="65" w:unhideWhenUsed="0"/>
+    <w:lsdException w:name="Medium List 2 Accent 4" w:semiHidden="0" w:uiPriority="66" w:unhideWhenUsed="0"/>
+    <w:lsdException w:name="Medium Grid 1 Accent 4" w:semiHidden="0" w:uiPriority="67" w:unhideWhenUsed="0"/>
+    <w:lsdException w:name="Medium Grid 2 Accent 4" w:semiHidden="0" w:uiPriority="68" w:unhideWhenUsed="0"/>
+    <w:lsdException w:name="Medium Grid 3 Accent 4" w:semiHidden="0" w:uiPriority="69" w:unhideWhenUsed="0"/>
+    <w:lsdException w:name="Dark List Accent 4" w:semiHidden="0" w:uiPriority="70" w:unhideWhenUsed="0"/>
+    <w:lsdException w:name="Colorful Shading Accent 4" w:semiHidden="0" w:uiPriority="71" w:unhideWhenUsed="0"/>
+    <w:lsdException w:name="Colorful List Accent 4" w:semiHidden="0" w:uiPriority="72" w:unhideWhenUsed="0"/>
+    <w:lsdException w:name="Colorful Grid Accent 4" w:semiHidden="0" w:uiPriority="73" w:unhideWhenUsed="0"/>
+    <w:lsdException w:name="Light Shading Accent 5" w:semiHidden="0" w:uiPriority="60" w:unhideWhenUsed="0"/>
+    <w:lsdException w:name="Light List Accent 5" w:semiHidden="0" w:uiPriority="61" w:unhideWhenUsed="0"/>
+    <w:lsdException w:name="Light Grid Accent 5" w:semiHidden="0" w:uiPriority="62" w:unhideWhenUsed="0"/>
+    <w:lsdException w:name="Medium Shading 1 Accent 5" w:semiHidden="0" w:uiPriority="63" w:unhideWhenUsed="0"/>
+    <w:lsdException w:name="Medium Shading 2 Accent 5" w:semiHidden="0" w:uiPriority="64" w:unhideWhenUsed="0"/>
+    <w:lsdException w:name="Medium List 1 Accent 5" w:semiHidden="0" w:uiPriority="65" w:unhideWhenUsed="0"/>
+    <w:lsdException w:name="Medium List 2 Accent 5" w:semiHidden="0" w:uiPriority="66" w:unhideWhenUsed="0"/>
+    <w:lsdException w:name="Medium Grid 1 Accent 5" w:semiHidden="0" w:uiPriority="67" w:unhideWhenUsed="0"/>
+    <w:lsdException w:name="Medium Grid 2 Accent 5" w:semiHidden="0" w:uiPriority="68" w:unhideWhenUsed="0"/>
+    <w:lsdException w:name="Medium Grid 3 Accent 5" w:semiHidden="0" w:uiPriority="69" w:unhideWhenUsed="0"/>
+    <w:lsdException w:name="Dark List Accent 5" w:semiHidden="0" w:uiPriority="70" w:unhideWhenUsed="0"/>
+    <w:lsdException w:name="Colorful Shading Accent 5" w:semiHidden="0" w:uiPriority="71" w:unhideWhenUsed="0"/>
+    <w:lsdException w:name="Colorful List Accent 5" w:semiHidden="0" w:uiPriority="72" w:unhideWhenUsed="0"/>
+    <w:lsdException w:name="Colorful Grid Accent 5" w:semiHidden="0" w:uiPriority="73" w:unhideWhenUsed="0"/>
+    <w:lsdException w:name="Light Shading Accent 6" w:semiHidden="0" w:uiPriority="60" w:unhideWhenUsed="0"/>
+    <w:lsdException w:name="Light List Accent 6" w:semiHidden="0" w:uiPriority="61" w:unhideWhenUsed="0"/>
+    <w:lsdException w:name="Light Grid Accent 6" w:semiHidden="0" w:uiPriority="62" w:unhideWhenUsed="0"/>
+    <w:lsdException w:name="Medium Shading 1 Accent 6" w:semiHidden="0" w:uiPriority="63" w:unhideWhenUsed="0"/>
+    <w:lsdException w:name="Medium Shading 2 Accent 6" w:semiHidden="0" w:uiPriority="64" w:unhideWhenUsed="0"/>
+    <w:lsdException w:name="Medium List 1 Accent 6" w:semiHidden="0" w:uiPriority="65" w:unhideWhenUsed="0"/>
+    <w:lsdException w:name="Medium List 2 Accent 6" w:semiHidden="0" w:uiPriority="66" w:unhideWhenUsed="0"/>
+    <w:lsdException w:name="Medium Grid 1 Accent 6" w:semiHidden="0" w:uiPriority="67" w:unhideWhenUsed="0"/>
+    <w:lsdException w:name="Medium Grid 2 Accent 6" w:semiHidden="0" w:uiPriority="68" w:unhideWhenUsed="0"/>
+    <w:lsdException w:name="Medium Grid 3 Accent 6" w:semiHidden="0" w:uiPriority="69" w:unhideWhenUsed="0"/>
+    <w:lsdException w:name="Dark List Accent 6" w:semiHidden="0" w:uiPriority="70" w:unhideWhenUsed="0"/>
+    <w:lsdException w:name="Colorful Shading Accent 6" w:semiHidden="0" w:uiPriority="71" w:unhideWhenUsed="0"/>
+    <w:lsdException w:name="Colorful List Accent 6" w:semiHidden="0" w:uiPriority="72" w:unhideWhenUsed="0"/>
+    <w:lsdException w:name="Colorful Grid Accent 6" w:semiHidden="0" w:uiPriority="73" w:unhideWhenUsed="0"/>
+    <w:lsdException w:name="Subtle Emphasis" w:semiHidden="0" w:uiPriority="19" w:unhideWhenUsed="0" w:qFormat="1"/>
+    <w:lsdException w:name="Intense Emphasis" w:semiHidden="0" w:uiPriority="21" w:unhideWhenUsed="0" w:qFormat="1"/>
+    <w:lsdException w:name="Subtle Reference" w:semiHidden="0" w:uiPriority="31" w:unhideWhenUsed="0" w:qFormat="1"/>
+    <w:lsdException w:name="Intense Reference" w:semiHidden="0" w:uiPriority="32" w:unhideWhenUsed="0" w:qFormat="1"/>
+    <w:lsdException w:name="Book Title" w:semiHidden="0" w:uiPriority="33" w:unhideWhenUsed="0" w:qFormat="1"/>
+    <w:lsdException w:name="Bibliography" w:uiPriority="37"/>
+    <w:lsdException w:name="TOC Heading" w:uiPriority="39" w:qFormat="1"/>
+  </w:latentStyles>
+  <w:style w:type="paragraph" w:default="1" w:styleId="Normal">
+    <w:name w:val="Normal"/>
+    <w:qFormat/>
+    <w:rPr>
+      <w:lang w:val="en-GB"/>
+    </w:rPr>
+  </w:style>
+  <w:style w:type="paragraph" w:styleId="Heading1">
+    <w:name w:val="heading 1"/>
+    <w:basedOn w:val="Normal"/>
+    <w:next w:val="Normal"/>
+    <w:link w:val="Heading1Char"/>
+    <w:uiPriority w:val="9"/>
+    <w:qFormat/>
+    <w:rsid w:val="00E53545"/>
+    <w:pPr>
+      <w:keepNext/>
+      <w:keepLines/>
+      <w:spacing w:before="480" w:after="0"/>
+      <w:outlineLvl w:val="0"/>
+    </w:pPr>
+    <w:rPr>
+      <w:rFonts w:asciiTheme="majorHAnsi" w:eastAsiaTheme="majorEastAsia" w:hAnsiTheme="majorHAnsi" w:cstheme="majorBidi"/>
+      <w:b/>
+      <w:bCs/>
+      <w:color w:val="365F91" w:themeColor="accent1" w:themeShade="BF"/>
+      <w:sz w:val="28"/>
+      <w:szCs w:val="28"/>
+    </w:rPr>
+  </w:style>
+  <w:style w:type="paragraph" w:styleId="Heading2">
+    <w:name w:val="heading 2"/>
+    <w:basedOn w:val="Normal"/>
+    <w:next w:val="Normal"/>
+    <w:link w:val="Heading2Char"/>
+    <w:uiPriority w:val="9"/>
+    <w:unhideWhenUsed/>
+    <w:qFormat/>
+    <w:rsid w:val="001351B8"/>
+    <w:pPr>
+      <w:keepNext/>
+      <w:keepLines/>
+      <w:spacing w:before="200" w:after="0"/>
+      <w:outlineLvl w:val="1"/>
+    </w:pPr>
+    <w:rPr>
+      <w:rFonts w:asciiTheme="majorHAnsi" w:eastAsiaTheme="majorEastAsia" w:hAnsiTheme="majorHAnsi" w:cstheme="majorBidi"/>
+      <w:b/>
+      <w:bCs/>
+      <w:color w:val="4F81BD" w:themeColor="accent1"/>
+      <w:sz w:val="26"/>
+      <w:szCs w:val="26"/>
+    </w:rPr>
+  </w:style>
+  <w:style w:type="paragraph" w:styleId="Heading3">
+    <w:name w:val="heading 3"/>
+    <w:basedOn w:val="Normal"/>
+    <w:next w:val="Normal"/>
+    <w:link w:val="Heading3Char"/>
+    <w:uiPriority w:val="9"/>
+    <w:semiHidden/>
+    <w:unhideWhenUsed/>
+    <w:qFormat/>
+    <w:rsid w:val="00956F94"/>
+    <w:pPr>
+      <w:keepNext/>
+      <w:keepLines/>
+      <w:spacing w:before="200" w:after="0"/>
+      <w:outlineLvl w:val="2"/>
+    </w:pPr>
+    <w:rPr>
+      <w:rFonts w:asciiTheme="majorHAnsi" w:eastAsiaTheme="majorEastAsia" w:hAnsiTheme="majorHAnsi" w:cstheme="majorBidi"/>
+      <w:b/>
+      <w:bCs/>
+      <w:color w:val="4F81BD" w:themeColor="accent1"/>
+    </w:rPr>
+  </w:style>
+  <w:style w:type="paragraph" w:styleId="Heading4">
+    <w:name w:val="heading 4"/>
+    <w:basedOn w:val="Normal"/>
+    <w:next w:val="Normal"/>
+    <w:link w:val="Heading4Char"/>
+    <w:uiPriority w:val="9"/>
+    <w:semiHidden/>
+    <w:unhideWhenUsed/>
+    <w:qFormat/>
+    <w:rsid w:val="00956F94"/>
+    <w:pPr>
+      <w:keepNext/>
+      <w:keepLines/>
+      <w:spacing w:before="200" w:after="0"/>
+      <w:outlineLvl w:val="3"/>
+    </w:pPr>
+    <w:rPr>
+      <w:rFonts w:asciiTheme="majorHAnsi" w:eastAsiaTheme="majorEastAsia" w:hAnsiTheme="majorHAnsi" w:cstheme="majorBidi"/>
+      <w:b/>
+      <w:bCs/>
+      <w:i/>
+      <w:iCs/>
+      <w:color w:val="4F81BD" w:themeColor="accent1"/>
+    </w:rPr>
+  </w:style>
+  <w:style w:type="character" w:default="1" w:styleId="DefaultParagraphFont">
+    <w:name w:val="Default Paragraph Font"/>
+    <w:uiPriority w:val="1"/>
+    <w:semiHidden/>
+    <w:unhideWhenUsed/>
+  </w:style>
+  <w:style w:type="table" w:default="1" w:styleId="TableNormal">
+    <w:name w:val="Normal Table"/>
+    <w:uiPriority w:val="99"/>
+    <w:semiHidden/>
+    <w:unhideWhenUsed/>
+    <w:tblPr>
+      <w:tblInd w:w="0" w:type="dxa"/>
+      <w:tblCellMar>
+        <w:top w:w="0" w:type="dxa"/>
+        <w:left w:w="108" w:type="dxa"/>
+        <w:bottom w:w="0" w:type="dxa"/>
+        <w:right w:w="108" w:type="dxa"/>
+      </w:tblCellMar>
+    </w:tblPr>
+  </w:style>
+  <w:style w:type="numbering" w:default="1" w:styleId="NoList">
+    <w:name w:val="No List"/>
+    <w:uiPriority w:val="99"/>
+    <w:semiHidden/>
+    <w:unhideWhenUsed/>
+  </w:style>
+  <w:style w:type="paragraph" w:styleId="Title">
+    <w:name w:val="Title"/>
+    <w:basedOn w:val="Normal"/>
+    <w:next w:val="Normal"/>
+    <w:link w:val="TitleChar"/>
+    <w:uiPriority w:val="10"/>
+    <w:qFormat/>
+    <w:rsid w:val="000C1425"/>
+    <w:pPr>
+      <w:pBdr>
+        <w:bottom w:val="single" w:sz="8" w:space="4" w:color="4F81BD" w:themeColor="accent1"/>
+      </w:pBdr>
+      <w:spacing w:after="300" w:line="240" w:lineRule="auto"/>
+      <w:contextualSpacing/>
+    </w:pPr>
+    <w:rPr>
+      <w:rFonts w:asciiTheme="majorHAnsi" w:eastAsiaTheme="majorEastAsia" w:hAnsiTheme="majorHAnsi" w:cstheme="majorBidi"/>
+      <w:color w:val="17365D" w:themeColor="text2" w:themeShade="BF"/>
+      <w:spacing w:val="5"/>
+      <w:kern w:val="28"/>
+      <w:sz w:val="52"/>
+      <w:szCs w:val="52"/>
+    </w:rPr>
+  </w:style>
+  <w:style w:type="character" w:customStyle="1" w:styleId="TitleChar">
+    <w:name w:val="Title Char"/>
+    <w:basedOn w:val="DefaultParagraphFont"/>
+    <w:link w:val="Title"/>
+    <w:uiPriority w:val="10"/>
+    <w:rsid w:val="000C1425"/>
+    <w:rPr>
+      <w:rFonts w:asciiTheme="majorHAnsi" w:eastAsiaTheme="majorEastAsia" w:hAnsiTheme="majorHAnsi" w:cstheme="majorBidi"/>
+      <w:color w:val="17365D" w:themeColor="text2" w:themeShade="BF"/>
+      <w:spacing w:val="5"/>
+      <w:kern w:val="28"/>
+      <w:sz w:val="52"/>
+      <w:szCs w:val="52"/>
+      <w:lang w:val="en-GB"/>
+    </w:rPr>
+  </w:style>
+  <w:style w:type="paragraph" w:styleId="Subtitle">
+    <w:name w:val="Subtitle"/>
+    <w:basedOn w:val="Normal"/>
+    <w:next w:val="Normal"/>
+    <w:link w:val="SubtitleChar"/>
+    <w:uiPriority w:val="11"/>
+    <w:qFormat/>
+    <w:rsid w:val="000C1425"/>
+    <w:pPr>
+      <w:numPr>
+        <w:ilvl w:val="1"/>
+      </w:numPr>
+    </w:pPr>
+    <w:rPr>
+      <w:rFonts w:asciiTheme="majorHAnsi" w:eastAsiaTheme="majorEastAsia" w:hAnsiTheme="majorHAnsi" w:cstheme="majorBidi"/>
+      <w:i/>
+      <w:iCs/>
+      <w:color w:val="4F81BD" w:themeColor="accent1"/>
+      <w:spacing w:val="15"/>
+      <w:sz w:val="24"/>
+      <w:szCs w:val="24"/>
+    </w:rPr>
+  </w:style>
+  <w:style w:type="character" w:customStyle="1" w:styleId="SubtitleChar">
+    <w:name w:val="Subtitle Char"/>
+    <w:basedOn w:val="DefaultParagraphFont"/>
+    <w:link w:val="Subtitle"/>
+    <w:uiPriority w:val="11"/>
+    <w:rsid w:val="000C1425"/>
+    <w:rPr>
+      <w:rFonts w:asciiTheme="majorHAnsi" w:eastAsiaTheme="majorEastAsia" w:hAnsiTheme="majorHAnsi" w:cstheme="majorBidi"/>
+      <w:i/>
+      <w:iCs/>
+      <w:color w:val="4F81BD" w:themeColor="accent1"/>
+      <w:spacing w:val="15"/>
+      <w:sz w:val="24"/>
+      <w:szCs w:val="24"/>
+      <w:lang w:val="en-GB"/>
+    </w:rPr>
+  </w:style>
+  <w:style w:type="paragraph" w:styleId="Header">
+    <w:name w:val="header"/>
+    <w:basedOn w:val="Normal"/>
+    <w:link w:val="HeaderChar"/>
+    <w:uiPriority w:val="99"/>
+    <w:unhideWhenUsed/>
+    <w:rsid w:val="000E142C"/>
+    <w:pPr>
+      <w:tabs>
+        <w:tab w:val="center" w:pos="4513"/>
+        <w:tab w:val="right" w:pos="9026"/>
+      </w:tabs>
+      <w:spacing w:after="0" w:line="240" w:lineRule="auto"/>
+    </w:pPr>
+  </w:style>
+  <w:style w:type="character" w:customStyle="1" w:styleId="HeaderChar">
+    <w:name w:val="Header Char"/>
+    <w:basedOn w:val="DefaultParagraphFont"/>
+    <w:link w:val="Header"/>
+    <w:uiPriority w:val="99"/>
+    <w:rsid w:val="000E142C"/>
+    <w:rPr>
+      <w:lang w:val="en-GB"/>
+    </w:rPr>
+  </w:style>
+  <w:style w:type="paragraph" w:styleId="Footer">
+    <w:name w:val="footer"/>
+    <w:basedOn w:val="Normal"/>
+    <w:link w:val="FooterChar"/>
+    <w:uiPriority w:val="99"/>
+    <w:unhideWhenUsed/>
+    <w:rsid w:val="000E142C"/>
+    <w:pPr>
+      <w:tabs>
+        <w:tab w:val="center" w:pos="4513"/>
+        <w:tab w:val="right" w:pos="9026"/>
+      </w:tabs>
+      <w:spacing w:after="0" w:line="240" w:lineRule="auto"/>
+    </w:pPr>
+  </w:style>
+  <w:style w:type="character" w:customStyle="1" w:styleId="FooterChar">
+    <w:name w:val="Footer Char"/>
+    <w:basedOn w:val="DefaultParagraphFont"/>
+    <w:link w:val="Footer"/>
+    <w:uiPriority w:val="99"/>
+    <w:rsid w:val="000E142C"/>
+    <w:rPr>
+      <w:lang w:val="en-GB"/>
+    </w:rPr>
+  </w:style>
+  <w:style w:type="character" w:customStyle="1" w:styleId="Heading1Char">
+    <w:name w:val="Heading 1 Char"/>
+    <w:basedOn w:val="DefaultParagraphFont"/>
+    <w:link w:val="Heading1"/>
+    <w:uiPriority w:val="9"/>
+    <w:rsid w:val="00E53545"/>
+    <w:rPr>
+      <w:rFonts w:asciiTheme="majorHAnsi" w:eastAsiaTheme="majorEastAsia" w:hAnsiTheme="majorHAnsi" w:cstheme="majorBidi"/>
+      <w:b/>
+      <w:bCs/>
+      <w:color w:val="365F91" w:themeColor="accent1" w:themeShade="BF"/>
+      <w:sz w:val="28"/>
+      <w:szCs w:val="28"/>
+      <w:lang w:val="en-GB"/>
+    </w:rPr>
+  </w:style>
+  <w:style w:type="character" w:customStyle="1" w:styleId="Heading2Char">
+    <w:name w:val="Heading 2 Char"/>
+    <w:basedOn w:val="DefaultParagraphFont"/>
+    <w:link w:val="Heading2"/>
+    <w:uiPriority w:val="9"/>
+    <w:rsid w:val="001351B8"/>
+    <w:rPr>
+      <w:rFonts w:asciiTheme="majorHAnsi" w:eastAsiaTheme="majorEastAsia" w:hAnsiTheme="majorHAnsi" w:cstheme="majorBidi"/>
+      <w:b/>
+      <w:bCs/>
+      <w:color w:val="4F81BD" w:themeColor="accent1"/>
+      <w:sz w:val="26"/>
+      <w:szCs w:val="26"/>
+      <w:lang w:val="en-GB"/>
+    </w:rPr>
+  </w:style>
+  <w:style w:type="paragraph" w:styleId="TOCHeading">
+    <w:name w:val="TOC Heading"/>
+    <w:basedOn w:val="Heading1"/>
+    <w:next w:val="Normal"/>
+    <w:uiPriority w:val="39"/>
+    <w:unhideWhenUsed/>
+    <w:qFormat/>
+    <w:rsid w:val="001351B8"/>
+    <w:pPr>
+      <w:outlineLvl w:val="9"/>
+    </w:pPr>
+    <w:rPr>
+      <w:lang w:val="en-US" w:eastAsia="ja-JP"/>
+    </w:rPr>
+  </w:style>
+  <w:style w:type="paragraph" w:styleId="TOC1">
+    <w:name w:val="toc 1"/>
+    <w:basedOn w:val="Normal"/>
+    <w:next w:val="Normal"/>
+    <w:autoRedefine/>
+    <w:uiPriority w:val="39"/>
+    <w:unhideWhenUsed/>
+    <w:rsid w:val="001351B8"/>
+    <w:pPr>
+      <w:spacing w:after="100"/>
+    </w:pPr>
+  </w:style>
+  <w:style w:type="paragraph" w:styleId="TOC2">
+    <w:name w:val="toc 2"/>
+    <w:basedOn w:val="Normal"/>
+    <w:next w:val="Normal"/>
+    <w:autoRedefine/>
+    <w:uiPriority w:val="39"/>
+    <w:unhideWhenUsed/>
+    <w:rsid w:val="00EC4823"/>
+    <w:pPr>
+      <w:tabs>
+        <w:tab w:val="right" w:leader="dot" w:pos="9060"/>
+      </w:tabs>
+      <w:spacing w:after="100"/>
+      <w:ind w:left="220"/>
+      <w:jc w:val="center"/>
+    </w:pPr>
+  </w:style>
+  <w:style w:type="character" w:styleId="Hyperlink">
+    <w:name w:val="Hyperlink"/>
+    <w:basedOn w:val="DefaultParagraphFont"/>
+    <w:uiPriority w:val="99"/>
+    <w:unhideWhenUsed/>
+    <w:rsid w:val="001351B8"/>
+    <w:rPr>
+      <w:color w:val="0000FF" w:themeColor="hyperlink"/>
+      <w:u w:val="single"/>
+    </w:rPr>
+  </w:style>
+  <w:style w:type="paragraph" w:styleId="BalloonText">
+    <w:name w:val="Balloon Text"/>
+    <w:basedOn w:val="Normal"/>
+    <w:link w:val="BalloonTextChar"/>
+    <w:uiPriority w:val="99"/>
+    <w:semiHidden/>
+    <w:unhideWhenUsed/>
+    <w:rsid w:val="001351B8"/>
+    <w:pPr>
+      <w:spacing w:after="0" w:line="240" w:lineRule="auto"/>
+    </w:pPr>
+    <w:rPr>
+      <w:rFonts w:ascii="Tahoma" w:hAnsi="Tahoma" w:cs="Tahoma"/>
+      <w:sz w:val="16"/>
+      <w:szCs w:val="16"/>
+    </w:rPr>
+  </w:style>
+  <w:style w:type="character" w:customStyle="1" w:styleId="BalloonTextChar">
+    <w:name w:val="Balloon Text Char"/>
+    <w:basedOn w:val="DefaultParagraphFont"/>
+    <w:link w:val="BalloonText"/>
+    <w:uiPriority w:val="99"/>
+    <w:semiHidden/>
+    <w:rsid w:val="001351B8"/>
+    <w:rPr>
+      <w:rFonts w:ascii="Tahoma" w:hAnsi="Tahoma" w:cs="Tahoma"/>
+      <w:sz w:val="16"/>
+      <w:szCs w:val="16"/>
+      <w:lang w:val="en-GB"/>
+    </w:rPr>
+  </w:style>
+  <w:style w:type="paragraph" w:styleId="BodyTextIndent2">
+    <w:name w:val="Body Text Indent 2"/>
+    <w:basedOn w:val="Normal"/>
+    <w:link w:val="BodyTextIndent2Char"/>
+    <w:rsid w:val="005D534D"/>
+    <w:pPr>
+      <w:spacing w:after="0" w:line="240" w:lineRule="auto"/>
+      <w:ind w:left="720"/>
+    </w:pPr>
+    <w:rPr>
+      <w:rFonts w:ascii="Times New Roman" w:eastAsia="Times New Roman" w:hAnsi="Times New Roman" w:cs="Times New Roman"/>
+      <w:sz w:val="24"/>
+      <w:szCs w:val="20"/>
+      <w:lang w:val="nl-NL"/>
+    </w:rPr>
+  </w:style>
+  <w:style w:type="character" w:customStyle="1" w:styleId="BodyTextIndent2Char">
+    <w:name w:val="Body Text Indent 2 Char"/>
+    <w:basedOn w:val="DefaultParagraphFont"/>
+    <w:link w:val="BodyTextIndent2"/>
+    <w:rsid w:val="005D534D"/>
+    <w:rPr>
+      <w:rFonts w:ascii="Times New Roman" w:eastAsia="Times New Roman" w:hAnsi="Times New Roman" w:cs="Times New Roman"/>
+      <w:sz w:val="24"/>
+      <w:szCs w:val="20"/>
+    </w:rPr>
+  </w:style>
+  <w:style w:type="paragraph" w:styleId="ListParagraph">
+    <w:name w:val="List Paragraph"/>
+    <w:basedOn w:val="Normal"/>
+    <w:uiPriority w:val="34"/>
+    <w:qFormat/>
+    <w:rsid w:val="00E85188"/>
+    <w:pPr>
+      <w:ind w:left="720"/>
+      <w:contextualSpacing/>
+    </w:pPr>
+  </w:style>
+  <w:style w:type="character" w:styleId="Strong">
+    <w:name w:val="Strong"/>
+    <w:basedOn w:val="DefaultParagraphFont"/>
+    <w:uiPriority w:val="22"/>
+    <w:qFormat/>
+    <w:rsid w:val="007D6797"/>
+    <w:rPr>
+      <w:b/>
+      <w:bCs/>
+    </w:rPr>
+  </w:style>
+  <w:style w:type="table" w:styleId="TableGrid">
+    <w:name w:val="Table Grid"/>
+    <w:basedOn w:val="TableNormal"/>
+    <w:uiPriority w:val="59"/>
+    <w:rsid w:val="00212650"/>
+    <w:pPr>
+      <w:spacing w:after="0" w:line="240" w:lineRule="auto"/>
+    </w:pPr>
+    <w:tblPr>
+      <w:tblBorders>
+        <w:top w:val="single" w:sz="4" w:space="0" w:color="auto"/>
+        <w:left w:val="single" w:sz="4" w:space="0" w:color="auto"/>
+        <w:bottom w:val="single" w:sz="4" w:space="0" w:color="auto"/>
+        <w:right w:val="single" w:sz="4" w:space="0" w:color="auto"/>
+        <w:insideH w:val="single" w:sz="4" w:space="0" w:color="auto"/>
+        <w:insideV w:val="single" w:sz="4" w:space="0" w:color="auto"/>
+      </w:tblBorders>
+    </w:tblPr>
+  </w:style>
+  <w:style w:type="character" w:styleId="CommentReference">
+    <w:name w:val="annotation reference"/>
+    <w:basedOn w:val="DefaultParagraphFont"/>
+    <w:uiPriority w:val="99"/>
+    <w:semiHidden/>
+    <w:unhideWhenUsed/>
+    <w:rsid w:val="0003208D"/>
+    <w:rPr>
+      <w:sz w:val="16"/>
+      <w:szCs w:val="16"/>
+    </w:rPr>
+  </w:style>
+  <w:style w:type="paragraph" w:styleId="CommentText">
+    <w:name w:val="annotation text"/>
+    <w:basedOn w:val="Normal"/>
+    <w:link w:val="CommentTextChar"/>
+    <w:uiPriority w:val="99"/>
+    <w:semiHidden/>
+    <w:unhideWhenUsed/>
+    <w:rsid w:val="0003208D"/>
+    <w:pPr>
+      <w:spacing w:line="240" w:lineRule="auto"/>
+    </w:pPr>
+    <w:rPr>
+      <w:sz w:val="20"/>
+      <w:szCs w:val="20"/>
+    </w:rPr>
+  </w:style>
+  <w:style w:type="character" w:customStyle="1" w:styleId="CommentTextChar">
+    <w:name w:val="Comment Text Char"/>
+    <w:basedOn w:val="DefaultParagraphFont"/>
+    <w:link w:val="CommentText"/>
+    <w:uiPriority w:val="99"/>
+    <w:semiHidden/>
+    <w:rsid w:val="0003208D"/>
+    <w:rPr>
+      <w:sz w:val="20"/>
+      <w:szCs w:val="20"/>
+      <w:lang w:val="en-GB"/>
+    </w:rPr>
+  </w:style>
+  <w:style w:type="paragraph" w:styleId="CommentSubject">
+    <w:name w:val="annotation subject"/>
+    <w:basedOn w:val="CommentText"/>
+    <w:next w:val="CommentText"/>
+    <w:link w:val="CommentSubjectChar"/>
+    <w:uiPriority w:val="99"/>
+    <w:semiHidden/>
+    <w:unhideWhenUsed/>
+    <w:rsid w:val="0003208D"/>
+    <w:rPr>
+      <w:b/>
+      <w:bCs/>
+    </w:rPr>
+  </w:style>
+  <w:style w:type="character" w:customStyle="1" w:styleId="CommentSubjectChar">
+    <w:name w:val="Comment Subject Char"/>
+    <w:basedOn w:val="CommentTextChar"/>
+    <w:link w:val="CommentSubject"/>
+    <w:uiPriority w:val="99"/>
+    <w:semiHidden/>
+    <w:rsid w:val="0003208D"/>
+    <w:rPr>
+      <w:b/>
+      <w:bCs/>
+      <w:sz w:val="20"/>
+      <w:szCs w:val="20"/>
+      <w:lang w:val="en-GB"/>
+    </w:rPr>
+  </w:style>
+  <w:style w:type="character" w:customStyle="1" w:styleId="Heading3Char">
+    <w:name w:val="Heading 3 Char"/>
+    <w:basedOn w:val="DefaultParagraphFont"/>
+    <w:link w:val="Heading3"/>
+    <w:uiPriority w:val="9"/>
+    <w:semiHidden/>
+    <w:rsid w:val="00956F94"/>
+    <w:rPr>
+      <w:rFonts w:asciiTheme="majorHAnsi" w:eastAsiaTheme="majorEastAsia" w:hAnsiTheme="majorHAnsi" w:cstheme="majorBidi"/>
+      <w:b/>
+      <w:bCs/>
+      <w:color w:val="4F81BD" w:themeColor="accent1"/>
+      <w:lang w:val="en-GB"/>
+    </w:rPr>
+  </w:style>
+  <w:style w:type="character" w:customStyle="1" w:styleId="Heading4Char">
+    <w:name w:val="Heading 4 Char"/>
+    <w:basedOn w:val="DefaultParagraphFont"/>
+    <w:link w:val="Heading4"/>
+    <w:uiPriority w:val="9"/>
+    <w:semiHidden/>
+    <w:rsid w:val="00956F94"/>
+    <w:rPr>
+      <w:rFonts w:asciiTheme="majorHAnsi" w:eastAsiaTheme="majorEastAsia" w:hAnsiTheme="majorHAnsi" w:cstheme="majorBidi"/>
+      <w:b/>
+      <w:bCs/>
+      <w:i/>
+      <w:iCs/>
+      <w:color w:val="4F81BD" w:themeColor="accent1"/>
+      <w:lang w:val="en-GB"/>
+    </w:rPr>
+  </w:style>
+  <w:style w:type="paragraph" w:styleId="NoSpacing">
+    <w:name w:val="No Spacing"/>
+    <w:uiPriority w:val="1"/>
+    <w:qFormat/>
+    <w:rsid w:val="00E53545"/>
+    <w:pPr>
+      <w:spacing w:after="0" w:line="240" w:lineRule="auto"/>
+    </w:pPr>
+    <w:rPr>
+      <w:lang w:val="en-GB"/>
+    </w:rPr>
+  </w:style>
+  <w:style w:type="paragraph" w:styleId="TOC3">
+    <w:name w:val="toc 3"/>
+    <w:basedOn w:val="Normal"/>
+    <w:next w:val="Normal"/>
+    <w:autoRedefine/>
+    <w:uiPriority w:val="39"/>
+    <w:unhideWhenUsed/>
+    <w:rsid w:val="00BD5619"/>
+    <w:pPr>
+      <w:spacing w:after="100"/>
+      <w:ind w:left="440"/>
+    </w:pPr>
+  </w:style>
+</w:styles>
+</file>
+
+<file path=word/stylesWithEffects.xml><?xml version="1.0" encoding="utf-8"?>
+<w:styles xmlns:wpc="http://schemas.microsoft.com/office/word/2010/wordprocessingCanvas" xmlns:mc="http://schemas.openxmlformats.org/markup-compatibility/2006" xmlns:o="urn:schemas-microsoft-com:office:office" xmlns:r="http://schemas.openxmlformats.org/officeDocument/2006/relationships" xmlns:m="http://schemas.openxmlformats.org/officeDocument/2006/math" xmlns:v="urn:schemas-microsoft-com:vml" xmlns:wp14="http://schemas.microsoft.com/office/word/2010/wordprocessingDrawing" xmlns:wp="http://schemas.openxmlformats.org/drawingml/2006/wordprocessingDrawing" xmlns:w10="urn:schemas-microsoft-com:office:word" xmlns:w="http://schemas.openxmlformats.org/wordprocessingml/2006/main" xmlns:w14="http://schemas.microsoft.com/office/word/2010/wordml" xmlns:wpg="http://schemas.microsoft.com/office/word/2010/wordprocessingGroup" xmlns:wpi="http://schemas.microsoft.com/office/word/2010/wordprocessingInk" xmlns:wne="http://schemas.microsoft.com/office/word/2006/wordml" xmlns:wps="http://schemas.microsoft.com/office/word/2010/wordprocessingShape" mc:Ignorable="w14 wp14">
+  <w:docDefaults>
+    <w:rPrDefault>
+      <w:rPr>
+        <w:rFonts w:asciiTheme="minorHAnsi" w:eastAsiaTheme="minorHAnsi" w:hAnsiTheme="minorHAnsi" w:cstheme="minorBidi"/>
+        <w:sz w:val="22"/>
+        <w:szCs w:val="22"/>
+        <w:lang w:val="nl-NL" w:eastAsia="en-US" w:bidi="ar-SA"/>
+      </w:rPr>
+    </w:rPrDefault>
+    <w:pPrDefault>
+      <w:pPr>
+        <w:spacing w:after="200" w:line="276" w:lineRule="auto"/>
+      </w:pPr>
+    </w:pPrDefault>
+  </w:docDefaults>
+  <w:latentStyles w:defLockedState="0" w:defUIPriority="99" w:defSemiHidden="1" w:defUnhideWhenUsed="1" w:defQFormat="0" w:count="267">
+    <w:lsdException w:name="Normal" w:semiHidden="0" w:uiPriority="0" w:unhideWhenUsed="0" w:qFormat="1"/>
+    <w:lsdException w:name="heading 1" w:semiHidden="0" w:uiPriority="9" w:unhideWhenUsed="0" w:qFormat="1"/>
+    <w:lsdException w:name="heading 2" w:uiPriority="9" w:qFormat="1"/>
+    <w:lsdException w:name="heading 3" w:uiPriority="9" w:qFormat="1"/>
+    <w:lsdException w:name="heading 4" w:uiPriority="9" w:qFormat="1"/>
+    <w:lsdException w:name="heading 5" w:uiPriority="9" w:qFormat="1"/>
+    <w:lsdException w:name="heading 6" w:uiPriority="9" w:qFormat="1"/>
+    <w:lsdException w:name="heading 7" w:uiPriority="9" w:qFormat="1"/>
+    <w:lsdException w:name="heading 8" w:uiPriority="9" w:qFormat="1"/>
+    <w:lsdException w:name="heading 9" w:uiPriority="9" w:qFormat="1"/>
+    <w:lsdException w:name="toc 1" w:uiPriority="39"/>
+    <w:lsdException w:name="toc 2" w:uiPriority="39"/>
+    <w:lsdException w:name="toc 3" w:uiPriority="39"/>
+    <w:lsdException w:name="toc 4" w:uiPriority="39"/>
+    <w:lsdException w:name="toc 5" w:uiPriority="39"/>
+    <w:lsdException w:name="toc 6" w:uiPriority="39"/>
+    <w:lsdException w:name="toc 7" w:uiPriority="39"/>
+    <w:lsdException w:name="toc 8" w:uiPriority="39"/>
+    <w:lsdException w:name="toc 9" w:uiPriority="39"/>
+    <w:lsdException w:name="caption" w:uiPriority="35" w:qFormat="1"/>
+    <w:lsdException w:name="Title" w:semiHidden="0" w:uiPriority="10" w:unhideWhenUsed="0" w:qFormat="1"/>
+    <w:lsdException w:name="Default Paragraph Font" w:uiPriority="1"/>
+    <w:lsdException w:name="Subtitle" w:semiHidden="0" w:uiPriority="11" w:unhideWhenUsed="0" w:qFormat="1"/>
+    <w:lsdException w:name="Body Text Indent 2" w:uiPriority="0"/>
+    <w:lsdException w:name="Strong" w:semiHidden="0" w:uiPriority="22" w:unhideWhenUsed="0" w:qFormat="1"/>
+    <w:lsdException w:name="Emphasis" w:semiHidden="0" w:uiPriority="20" w:unhideWhenUsed="0" w:qFormat="1"/>
+    <w:lsdException w:name="Table Grid" w:semiHidden="0" w:uiPriority="59" w:unhideWhenUsed="0"/>
+    <w:lsdException w:name="Placeholder Text" w:unhideWhenUsed="0"/>
+    <w:lsdException w:name="No Spacing" w:semiHidden="0" w:uiPriority="1" w:unhideWhenUsed="0" w:qFormat="1"/>
+    <w:lsdException w:name="Light Shading" w:semiHidden="0" w:uiPriority="60" w:unhideWhenUsed="0"/>
+    <w:lsdException w:name="Light List" w:semiHidden="0" w:uiPriority="61" w:unhideWhenUsed="0"/>
+    <w:lsdException w:name="Light Grid" w:semiHidden="0" w:uiPriority="62" w:unhideWhenUsed="0"/>
+    <w:lsdException w:name="Medium Shading 1" w:semiHidden="0" w:uiPriority="63" w:unhideWhenUsed="0"/>
+    <w:lsdException w:name="Medium Shading 2" w:semiHidden="0" w:uiPriority="64" w:unhideWhenUsed="0"/>
+    <w:lsdException w:name="Medium List 1" w:semiHidden="0" w:uiPriority="65" w:unhideWhenUsed="0"/>
+    <w:lsdException w:name="Medium List 2" w:semiHidden="0" w:uiPriority="66" w:unhideWhenUsed="0"/>
+    <w:lsdException w:name="Medium Grid 1" w:semiHidden="0" w:uiPriority="67" w:unhideWhenUsed="0"/>
+    <w:lsdException w:name="Medium Grid 2" w:semiHidden="0" w:uiPriority="68" w:unhideWhenUsed="0"/>
+    <w:lsdException w:name="Medium Grid 3" w:semiHidden="0" w:uiPriority="69" w:unhideWhenUsed="0"/>
+    <w:lsdException w:name="Dark List" w:semiHidden="0" w:uiPriority="70" w:unhideWhenUsed="0"/>
+    <w:lsdException w:name="Colorful Shading" w:semiHidden="0" w:uiPriority="71" w:unhideWhenUsed="0"/>
+    <w:lsdException w:name="Colorful List" w:semiHidden="0" w:uiPriority="72" w:unhideWhenUsed="0"/>
+    <w:lsdException w:name="Colorful Grid" w:semiHidden="0" w:uiPriority="73" w:unhideWhenUsed="0"/>
+    <w:lsdException w:name="Light Shading Accent 1" w:semiHidden="0" w:uiPriority="60" w:unhideWhenUsed="0"/>
+    <w:lsdException w:name="Light List Accent 1" w:semiHidden="0" w:uiPriority="61" w:unhideWhenUsed="0"/>
+    <w:lsdException w:name="Light Grid Accent 1" w:semiHidden="0" w:uiPriority="62" w:unhideWhenUsed="0"/>
+    <w:lsdException w:name="Medium Shading 1 Accent 1" w:semiHidden="0" w:uiPriority="63" w:unhideWhenUsed="0"/>
+    <w:lsdException w:name="Medium Shading 2 Accent 1" w:semiHidden="0" w:uiPriority="64" w:unhideWhenUsed="0"/>
+    <w:lsdException w:name="Medium List 1 Accent 1" w:semiHidden="0" w:uiPriority="65" w:unhideWhenUsed="0"/>
+    <w:lsdException w:name="Revision" w:unhideWhenUsed="0"/>
+    <w:lsdException w:name="List Paragraph" w:semiHidden="0" w:uiPriority="34" w:unhideWhenUsed="0" w:qFormat="1"/>
+    <w:lsdException w:name="Quote" w:semiHidden="0" w:uiPriority="29" w:unhideWhenUsed="0" w:qFormat="1"/>
+    <w:lsdException w:name="Intense Quote" w:semiHidden="0" w:uiPriority="30" w:unhideWhenUsed="0" w:qFormat="1"/>
+    <w:lsdException w:name="Medium List 2 Accent 1" w:semiHidden="0" w:uiPriority="66" w:unhideWhenUsed="0"/>
+    <w:lsdException w:name="Medium Grid 1 Accent 1" w:semiHidden="0" w:uiPriority="67" w:unhideWhenUsed="0"/>
+    <w:lsdException w:name="Medium Grid 2 Accent 1" w:semiHidden="0" w:uiPriority="68" w:unhideWhenUsed="0"/>
+    <w:lsdException w:name="Medium Grid 3 Accent 1" w:semiHidden="0" w:uiPriority="69" w:unhideWhenUsed="0"/>
+    <w:lsdException w:name="Dark List Accent 1" w:semiHidden="0" w:uiPriority="70" w:unhideWhenUsed="0"/>
+    <w:lsdException w:name="Colorful Shading Accent 1" w:semiHidden="0" w:uiPriority="71" w:unhideWhenUsed="0"/>
+    <w:lsdException w:name="Colorful List Accent 1" w:semiHidden="0" w:uiPriority="72" w:unhideWhenUsed="0"/>
+    <w:lsdException w:name="Colorful Grid Accent 1" w:semiHidden="0" w:uiPriority="73" w:unhideWhenUsed="0"/>
+    <w:lsdException w:name="Light Shading Accent 2" w:semiHidden="0" w:uiPriority="60" w:unhideWhenUsed="0"/>
+    <w:lsdException w:name="Light List Accent 2" w:semiHidden="0" w:uiPriority="61" w:unhideWhenUsed="0"/>
+    <w:lsdException w:name="Light Grid Accent 2" w:semiHidden="0" w:uiPriority="62" w:unhideWhenUsed="0"/>
+    <w:lsdException w:name="Medium Shading 1 Accent 2" w:semiHidden="0" w:uiPriority="63" w:unhideWhenUsed="0"/>
+    <w:lsdException w:name="Medium Shading 2 Accent 2" w:semiHidden="0" w:uiPriority="64" w:unhideWhenUsed="0"/>
+    <w:lsdException w:name="Medium List 1 Accent 2" w:semiHidden="0" w:uiPriority="65" w:unhideWhenUsed="0"/>
+    <w:lsdException w:name="Medium List 2 Accent 2" w:semiHidden="0" w:uiPriority="66" w:unhideWhenUsed="0"/>
+    <w:lsdException w:name="Medium Grid 1 Accent 2" w:semiHidden="0" w:uiPriority="67" w:unhideWhenUsed="0"/>
+    <w:lsdException w:name="Medium Grid 2 Accent 2" w:semiHidden="0" w:uiPriority="68" w:unhideWhenUsed="0"/>
+    <w:lsdException w:name="Medium Grid 3 Accent 2" w:semiHidden="0" w:uiPriority="69" w:unhideWhenUsed="0"/>
+    <w:lsdException w:name="Dark List Accent 2" w:semiHidden="0" w:uiPriority="70" w:unhideWhenUsed="0"/>
+    <w:lsdException w:name="Colorful Shading Accent 2" w:semiHidden="0" w:uiPriority="71" w:unhideWhenUsed="0"/>
+    <w:lsdException w:name="Colorful List Accent 2" w:semiHidden="0" w:uiPriority="72" w:unhideWhenUsed="0"/>
+    <w:lsdException w:name="Colorful Grid Accent 2" w:semiHidden="0" w:uiPriority="73" w:unhideWhenUsed="0"/>
+    <w:lsdException w:name="Light Shading Accent 3" w:semiHidden="0" w:uiPriority="60" w:unhideWhenUsed="0"/>
+    <w:lsdException w:name="Light List Accent 3" w:semiHidden="0" w:uiPriority="61" w:unhideWhenUsed="0"/>
+    <w:lsdException w:name="Light Grid Accent 3" w:semiHidden="0" w:uiPriority="62" w:unhideWhenUsed="0"/>
+    <w:lsdException w:name="Medium Shading 1 Accent 3" w:semiHidden="0" w:uiPriority="63" w:unhideWhenUsed="0"/>
+    <w:lsdException w:name="Medium Shading 2 Accent 3" w:semiHidden="0" w:uiPriority="64" w:unhideWhenUsed="0"/>
+    <w:lsdException w:name="Medium List 1 Accent 3" w:semiHidden="0" w:uiPriority="65" w:unhideWhenUsed="0"/>
+    <w:lsdException w:name="Medium List 2 Accent 3" w:semiHidden="0" w:uiPriority="66" w:unhideWhenUsed="0"/>
+    <w:lsdException w:name="Medium Grid 1 Accent 3" w:semiHidden="0" w:uiPriority="67" w:unhideWhenUsed="0"/>
+    <w:lsdException w:name="Medium Grid 2 Accent 3" w:semiHidden="0" w:uiPriority="68" w:unhideWhenUsed="0"/>
+    <w:lsdException w:name="Medium Grid 3 Accent 3" w:semiHidden="0" w:uiPriority="69" w:unhideWhenUsed="0"/>
+    <w:lsdException w:name="Dark List Accent 3" w:semiHidden="0" w:uiPriority="70" w:unhideWhenUsed="0"/>
+    <w:lsdException w:name="Colorful Shading Accent 3" w:semiHidden="0" w:uiPriority="71" w:unhideWhenUsed="0"/>
+    <w:lsdException w:name="Colorful List Accent 3" w:semiHidden="0" w:uiPriority="72" w:unhideWhenUsed="0"/>
+    <w:lsdException w:name="Colorful Grid Accent 3" w:semiHidden="0" w:uiPriority="73" w:unhideWhenUsed="0"/>
+    <w:lsdException w:name="Light Shading Accent 4" w:semiHidden="0" w:uiPriority="60" w:unhideWhenUsed="0"/>
+    <w:lsdException w:name="Light List Accent 4" w:semiHidden="0" w:uiPriority="61" w:unhideWhenUsed="0"/>
+    <w:lsdException w:name="Light Grid Accent 4" w:semiHidden="0" w:uiPriority="62" w:unhideWhenUsed="0"/>
+    <w:lsdException w:name="Medium Shading 1 Accent 4" w:semiHidden="0" w:uiPriority="63" w:unhideWhenUsed="0"/>
+    <w:lsdException w:name="Medium Shading 2 Accent 4" w:semiHidden="0" w:uiPriority="64" w:unhideWhenUsed="0"/>
+    <w:lsdException w:name="Medium List 1 Accent 4" w:semiHidden="0" w:uiPriority="65" w:unhideWhenUsed="0"/>
+    <w:lsdException w:name="Medium List 2 Accent 4" w:semiHidden="0" w:uiPriority="66" w:unhideWhenUsed="0"/>
+    <w:lsdException w:name="Medium Grid 1 Accent 4" w:semiHidden="0" w:uiPriority="67" w:unhideWhenUsed="0"/>
+    <w:lsdException w:name="Medium Grid 2 Accent 4" w:semiHidden="0" w:uiPriority="68" w:unhideWhenUsed="0"/>
+    <w:lsdException w:name="Medium Grid 3 Accent 4" w:semiHidden="0" w:uiPriority="69" w:unhideWhenUsed="0"/>
+    <w:lsdException w:name="Dark List Accent 4" w:semiHidden="0" w:uiPriority="70" w:unhideWhenUsed="0"/>
+    <w:lsdException w:name="Colorful Shading Accent 4" w:semiHidden="0" w:uiPriority="71" w:unhideWhenUsed="0"/>
+    <w:lsdException w:name="Colorful List Accent 4" w:semiHidden="0" w:uiPriority="72" w:unhideWhenUsed="0"/>
+    <w:lsdException w:name="Colorful Grid Accent 4" w:semiHidden="0" w:uiPriority="73" w:unhideWhenUsed="0"/>
+    <w:lsdException w:name="Light Shading Accent 5" w:semiHidden="0" w:uiPriority="60" w:unhideWhenUsed="0"/>
+    <w:lsdException w:name="Light List Accent 5" w:semiHidden="0" w:uiPriority="61" w:unhideWhenUsed="0"/>
+    <w:lsdException w:name="Light Grid Accent 5" w:semiHidden="0" w:uiPriority="62" w:unhideWhenUsed="0"/>
+    <w:lsdException w:name="Medium Shading 1 Accent 5" w:semiHidden="0" w:uiPriority="63" w:unhideWhenUsed="0"/>
+    <w:lsdException w:name="Medium Shading 2 Accent 5" w:semiHidden="0" w:uiPriority="64" w:unhideWhenUsed="0"/>
+    <w:lsdException w:name="Medium List 1 Accent 5" w:semiHidden="0" w:uiPriority="65" w:unhideWhenUsed="0"/>
+    <w:lsdException w:name="Medium List 2 Accent 5" w:semiHidden="0" w:uiPriority="66" w:unhideWhenUsed="0"/>
+    <w:lsdException w:name="Medium Grid 1 Accent 5" w:semiHidden="0" w:uiPriority="67" w:unhideWhenUsed="0"/>
+    <w:lsdException w:name="Medium Grid 2 Accent 5" w:semiHidden="0" w:uiPriority="68" w:unhideWhenUsed="0"/>
+    <w:lsdException w:name="Medium Grid 3 Accent 5" w:semiHidden="0" w:uiPriority="69" w:unhideWhenUsed="0"/>
+    <w:lsdException w:name="Dark List Accent 5" w:semiHidden="0" w:uiPriority="70" w:unhideWhenUsed="0"/>
+    <w:lsdException w:name="Colorful Shading Accent 5" w:semiHidden="0" w:uiPriority="71" w:unhideWhenUsed="0"/>
+    <w:lsdException w:name="Colorful List Accent 5" w:semiHidden="0" w:uiPriority="72" w:unhideWhenUsed="0"/>
+    <w:lsdException w:name="Colorful Grid Accent 5" w:semiHidden="0" w:uiPriority="73" w:unhideWhenUsed="0"/>
+    <w:lsdException w:name="Light Shading Accent 6" w:semiHidden="0" w:uiPriority="60" w:unhideWhenUsed="0"/>
+    <w:lsdException w:name="Light List Accent 6" w:semiHidden="0" w:uiPriority="61" w:unhideWhenUsed="0"/>
+    <w:lsdException w:name="Light Grid Accent 6" w:semiHidden="0" w:uiPriority="62" w:unhideWhenUsed="0"/>
+    <w:lsdException w:name="Medium Shading 1 Accent 6" w:semiHidden="0" w:uiPriority="63" w:unhideWhenUsed="0"/>
+    <w:lsdException w:name="Medium Shading 2 Accent 6" w:semiHidden="0" w:uiPriority="64" w:unhideWhenUsed="0"/>
+    <w:lsdException w:name="Medium List 1 Accent 6" w:semiHidden="0" w:uiPriority="65" w:unhideWhenUsed="0"/>
+    <w:lsdException w:name="Medium List 2 Accent 6" w:semiHidden="0" w:uiPriority="66" w:unhideWhenUsed="0"/>
+    <w:lsdException w:name="Medium Grid 1 Accent 6" w:semiHidden="0" w:uiPriority="67" w:unhideWhenUsed="0"/>
+    <w:lsdException w:name="Medium Grid 2 Accent 6" w:semiHidden="0" w:uiPriority="68" w:unhideWhenUsed="0"/>
+    <w:lsdException w:name="Medium Grid 3 Accent 6" w:semiHidden="0" w:uiPriority="69" w:unhideWhenUsed="0"/>
+    <w:lsdException w:name="Dark List Accent 6" w:semiHidden="0" w:uiPriority="70" w:unhideWhenUsed="0"/>
+    <w:lsdException w:name="Colorful Shading Accent 6" w:semiHidden="0" w:uiPriority="71" w:unhideWhenUsed="0"/>
+    <w:lsdException w:name="Colorful List Accent 6" w:semiHidden="0" w:uiPriority="72" w:unhideWhenUsed="0"/>
+    <w:lsdException w:name="Colorful Grid Accent 6" w:semiHidden="0" w:uiPriority="73" w:unhideWhenUsed="0"/>
+    <w:lsdException w:name="Subtle Emphasis" w:semiHidden="0" w:uiPriority="19" w:unhideWhenUsed="0" w:qFormat="1"/>
+    <w:lsdException w:name="Intense Emphasis" w:semiHidden="0" w:uiPriority="21" w:unhideWhenUsed="0" w:qFormat="1"/>
+    <w:lsdException w:name="Subtle Reference" w:semiHidden="0" w:uiPriority="31" w:unhideWhenUsed="0" w:qFormat="1"/>
+    <w:lsdException w:name="Intense Reference" w:semiHidden="0" w:uiPriority="32" w:unhideWhenUsed="0" w:qFormat="1"/>
+    <w:lsdException w:name="Book Title" w:semiHidden="0" w:uiPriority="33" w:unhideWhenUsed="0" w:qFormat="1"/>
+    <w:lsdException w:name="Bibliography" w:uiPriority="37"/>
+    <w:lsdException w:name="TOC Heading" w:uiPriority="39" w:qFormat="1"/>
   </w:latentStyles>
   <w:style w:type="paragraph" w:default="1" w:styleId="Normal">
     <w:name w:val="Normal"/>
@@ -11195,12 +11645,9 @@
 </file>
 
 <file path=customXml/item1.xml><?xml version="1.0" encoding="utf-8"?>
-<?mso-contentType ?>
-<FormTemplates xmlns="http://schemas.microsoft.com/sharepoint/v3/contenttype/forms">
-  <Display>DocumentLibraryForm</Display>
-  <Edit>DocumentLibraryForm</Edit>
-  <New>DocumentLibraryForm</New>
-</FormTemplates>
+<p:properties xmlns:p="http://schemas.microsoft.com/office/2006/metadata/properties" xmlns:xsi="http://www.w3.org/2001/XMLSchema-instance" xmlns:pc="http://schemas.microsoft.com/office/infopath/2007/PartnerControls">
+  <documentManagement/>
+</p:properties>
 </file>
 
 <file path=customXml/item2.xml><?xml version="1.0" encoding="utf-8"?>
@@ -11318,9 +11765,12 @@
 </file>
 
 <file path=customXml/item3.xml><?xml version="1.0" encoding="utf-8"?>
-<p:properties xmlns:p="http://schemas.microsoft.com/office/2006/metadata/properties" xmlns:xsi="http://www.w3.org/2001/XMLSchema-instance" xmlns:pc="http://schemas.microsoft.com/office/infopath/2007/PartnerControls">
-  <documentManagement/>
-</p:properties>
+<?mso-contentType ?>
+<FormTemplates xmlns="http://schemas.microsoft.com/sharepoint/v3/contenttype/forms">
+  <Display>DocumentLibraryForm</Display>
+  <Edit>DocumentLibraryForm</Edit>
+  <New>DocumentLibraryForm</New>
+</FormTemplates>
 </file>
 
 <file path=customXml/item4.xml><?xml version="1.0" encoding="utf-8"?>
@@ -11328,9 +11778,10 @@
 </file>
 
 <file path=customXml/itemProps1.xml><?xml version="1.0" encoding="utf-8"?>
-<ds:datastoreItem xmlns:ds="http://schemas.openxmlformats.org/officeDocument/2006/customXml" ds:itemID="{90B168DA-17DF-41E0-ABE9-8EE0D8EEBD80}">
+<ds:datastoreItem xmlns:ds="http://schemas.openxmlformats.org/officeDocument/2006/customXml" ds:itemID="{A4481DB2-7BDF-441D-9919-C9BD4CF2F75D}">
   <ds:schemaRefs>
-    <ds:schemaRef ds:uri="http://schemas.microsoft.com/sharepoint/v3/contenttype/forms"/>
+    <ds:schemaRef ds:uri="http://schemas.microsoft.com/office/2006/metadata/properties"/>
+    <ds:schemaRef ds:uri="http://schemas.microsoft.com/office/infopath/2007/PartnerControls"/>
   </ds:schemaRefs>
 </ds:datastoreItem>
 </file>
@@ -11352,16 +11803,15 @@
 </file>
 
 <file path=customXml/itemProps3.xml><?xml version="1.0" encoding="utf-8"?>
-<ds:datastoreItem xmlns:ds="http://schemas.openxmlformats.org/officeDocument/2006/customXml" ds:itemID="{A4481DB2-7BDF-441D-9919-C9BD4CF2F75D}">
+<ds:datastoreItem xmlns:ds="http://schemas.openxmlformats.org/officeDocument/2006/customXml" ds:itemID="{90B168DA-17DF-41E0-ABE9-8EE0D8EEBD80}">
   <ds:schemaRefs>
-    <ds:schemaRef ds:uri="http://schemas.microsoft.com/office/2006/metadata/properties"/>
-    <ds:schemaRef ds:uri="http://schemas.microsoft.com/office/infopath/2007/PartnerControls"/>
+    <ds:schemaRef ds:uri="http://schemas.microsoft.com/sharepoint/v3/contenttype/forms"/>
   </ds:schemaRefs>
 </ds:datastoreItem>
 </file>
 
 <file path=customXml/itemProps4.xml><?xml version="1.0" encoding="utf-8"?>
-<ds:datastoreItem xmlns:ds="http://schemas.openxmlformats.org/officeDocument/2006/customXml" ds:itemID="{0250C8B1-7F18-479D-B2A5-3C1AF74F9C42}">
+<ds:datastoreItem xmlns:ds="http://schemas.openxmlformats.org/officeDocument/2006/customXml" ds:itemID="{AEE8D31A-7FF0-4105-9AE1-34999C8ADA55}">
   <ds:schemaRefs>
     <ds:schemaRef ds:uri="http://schemas.openxmlformats.org/officeDocument/2006/bibliography"/>
   </ds:schemaRefs>

</xml_diff>

<commit_message>
Removed Database Helpers ( too complex for this project )
</commit_message>
<xml_diff>
--- a/Projectplan.docx
+++ b/Projectplan.docx
@@ -431,6 +431,8 @@
           <w:r>
             <w:t>Table of Contents</w:t>
           </w:r>
+          <w:bookmarkStart w:id="0" w:name="_GoBack"/>
+          <w:bookmarkEnd w:id="0"/>
         </w:p>
         <w:p>
           <w:pPr>
@@ -453,7 +455,7 @@
           <w:r>
             <w:fldChar w:fldCharType="separate"/>
           </w:r>
-          <w:hyperlink w:anchor="_Toc413930682" w:history="1">
+          <w:hyperlink w:anchor="_Toc415404644" w:history="1">
             <w:r>
               <w:rPr>
                 <w:rStyle w:val="Hyperlink"/>
@@ -480,7 +482,7 @@
                 <w:noProof/>
                 <w:webHidden/>
               </w:rPr>
-              <w:instrText xml:space="preserve"> PAGEREF _Toc413930682 \h </w:instrText>
+              <w:instrText xml:space="preserve"> PAGEREF _Toc415404644 \h </w:instrText>
             </w:r>
             <w:r>
               <w:rPr>
@@ -520,7 +522,7 @@
               <w:lang w:val="en-US"/>
             </w:rPr>
           </w:pPr>
-          <w:hyperlink w:anchor="_Toc413930683" w:history="1">
+          <w:hyperlink w:anchor="_Toc415404645" w:history="1">
             <w:r>
               <w:rPr>
                 <w:rStyle w:val="Hyperlink"/>
@@ -547,7 +549,7 @@
                 <w:noProof/>
                 <w:webHidden/>
               </w:rPr>
-              <w:instrText xml:space="preserve"> PAGEREF _Toc413930683 \h </w:instrText>
+              <w:instrText xml:space="preserve"> PAGEREF _Toc415404645 \h </w:instrText>
             </w:r>
             <w:r>
               <w:rPr>
@@ -587,7 +589,7 @@
               <w:lang w:val="en-US"/>
             </w:rPr>
           </w:pPr>
-          <w:hyperlink w:anchor="_Toc413930684" w:history="1">
+          <w:hyperlink w:anchor="_Toc415404646" w:history="1">
             <w:r>
               <w:rPr>
                 <w:rStyle w:val="Hyperlink"/>
@@ -615,7 +617,7 @@
                 <w:noProof/>
                 <w:webHidden/>
               </w:rPr>
-              <w:instrText xml:space="preserve"> PAGEREF _Toc413930684 \h </w:instrText>
+              <w:instrText xml:space="preserve"> PAGEREF _Toc415404646 \h </w:instrText>
             </w:r>
             <w:r>
               <w:rPr>
@@ -655,7 +657,7 @@
               <w:lang w:val="en-US"/>
             </w:rPr>
           </w:pPr>
-          <w:hyperlink w:anchor="_Toc413930685" w:history="1">
+          <w:hyperlink w:anchor="_Toc415404647" w:history="1">
             <w:r>
               <w:rPr>
                 <w:rStyle w:val="Hyperlink"/>
@@ -683,7 +685,7 @@
                 <w:noProof/>
                 <w:webHidden/>
               </w:rPr>
-              <w:instrText xml:space="preserve"> PAGEREF _Toc413930685 \h </w:instrText>
+              <w:instrText xml:space="preserve"> PAGEREF _Toc415404647 \h </w:instrText>
             </w:r>
             <w:r>
               <w:rPr>
@@ -723,7 +725,7 @@
               <w:lang w:val="en-US"/>
             </w:rPr>
           </w:pPr>
-          <w:hyperlink w:anchor="_Toc413930686" w:history="1">
+          <w:hyperlink w:anchor="_Toc415404648" w:history="1">
             <w:r>
               <w:rPr>
                 <w:rStyle w:val="Hyperlink"/>
@@ -750,7 +752,7 @@
                 <w:noProof/>
                 <w:webHidden/>
               </w:rPr>
-              <w:instrText xml:space="preserve"> PAGEREF _Toc413930686 \h </w:instrText>
+              <w:instrText xml:space="preserve"> PAGEREF _Toc415404648 \h </w:instrText>
             </w:r>
             <w:r>
               <w:rPr>
@@ -790,7 +792,7 @@
               <w:lang w:val="en-US"/>
             </w:rPr>
           </w:pPr>
-          <w:hyperlink w:anchor="_Toc413930687" w:history="1">
+          <w:hyperlink w:anchor="_Toc415404649" w:history="1">
             <w:r>
               <w:rPr>
                 <w:rStyle w:val="Hyperlink"/>
@@ -817,7 +819,7 @@
                 <w:noProof/>
                 <w:webHidden/>
               </w:rPr>
-              <w:instrText xml:space="preserve"> PAGEREF _Toc413930687 \h </w:instrText>
+              <w:instrText xml:space="preserve"> PAGEREF _Toc415404649 \h </w:instrText>
             </w:r>
             <w:r>
               <w:rPr>
@@ -857,7 +859,7 @@
               <w:lang w:val="en-US"/>
             </w:rPr>
           </w:pPr>
-          <w:hyperlink w:anchor="_Toc413930688" w:history="1">
+          <w:hyperlink w:anchor="_Toc415404650" w:history="1">
             <w:r>
               <w:rPr>
                 <w:rStyle w:val="Hyperlink"/>
@@ -884,7 +886,7 @@
                 <w:noProof/>
                 <w:webHidden/>
               </w:rPr>
-              <w:instrText xml:space="preserve"> PAGEREF _Toc413930688 \h </w:instrText>
+              <w:instrText xml:space="preserve"> PAGEREF _Toc415404650 \h </w:instrText>
             </w:r>
             <w:r>
               <w:rPr>
@@ -924,13 +926,13 @@
               <w:lang w:val="en-US"/>
             </w:rPr>
           </w:pPr>
-          <w:hyperlink w:anchor="_Toc413930689" w:history="1">
+          <w:hyperlink w:anchor="_Toc415404651" w:history="1">
             <w:r>
               <w:rPr>
                 <w:rStyle w:val="Hyperlink"/>
                 <w:noProof/>
               </w:rPr>
-              <w:t>Project Constraints &lt;&lt;&lt;</w:t>
+              <w:t>Project Constraints</w:t>
             </w:r>
             <w:r>
               <w:rPr>
@@ -951,7 +953,7 @@
                 <w:noProof/>
                 <w:webHidden/>
               </w:rPr>
-              <w:instrText xml:space="preserve"> PAGEREF _Toc413930689 \h </w:instrText>
+              <w:instrText xml:space="preserve"> PAGEREF _Toc415404651 \h </w:instrText>
             </w:r>
             <w:r>
               <w:rPr>
@@ -991,7 +993,7 @@
               <w:lang w:val="en-US"/>
             </w:rPr>
           </w:pPr>
-          <w:hyperlink w:anchor="_Toc413930690" w:history="1">
+          <w:hyperlink w:anchor="_Toc415404652" w:history="1">
             <w:r>
               <w:rPr>
                 <w:rStyle w:val="Hyperlink"/>
@@ -1018,7 +1020,7 @@
                 <w:noProof/>
                 <w:webHidden/>
               </w:rPr>
-              <w:instrText xml:space="preserve"> PAGEREF _Toc413930690 \h </w:instrText>
+              <w:instrText xml:space="preserve"> PAGEREF _Toc415404652 \h </w:instrText>
             </w:r>
             <w:r>
               <w:rPr>
@@ -1061,7 +1063,7 @@
               <w:lang w:val="en-US"/>
             </w:rPr>
           </w:pPr>
-          <w:hyperlink w:anchor="_Toc413930691" w:history="1">
+          <w:hyperlink w:anchor="_Toc415404653" w:history="1">
             <w:r>
               <w:rPr>
                 <w:rStyle w:val="Hyperlink"/>
@@ -1088,7 +1090,7 @@
                 <w:noProof/>
                 <w:webHidden/>
               </w:rPr>
-              <w:instrText xml:space="preserve"> PAGEREF _Toc413930691 \h </w:instrText>
+              <w:instrText xml:space="preserve"> PAGEREF _Toc415404653 \h </w:instrText>
             </w:r>
             <w:r>
               <w:rPr>
@@ -1128,7 +1130,7 @@
               <w:lang w:val="en-US"/>
             </w:rPr>
           </w:pPr>
-          <w:hyperlink w:anchor="_Toc413930692" w:history="1">
+          <w:hyperlink w:anchor="_Toc415404654" w:history="1">
             <w:r>
               <w:rPr>
                 <w:rStyle w:val="Hyperlink"/>
@@ -1156,7 +1158,7 @@
                 <w:noProof/>
                 <w:webHidden/>
               </w:rPr>
-              <w:instrText xml:space="preserve"> PAGEREF _Toc413930692 \h </w:instrText>
+              <w:instrText xml:space="preserve"> PAGEREF _Toc415404654 \h </w:instrText>
             </w:r>
             <w:r>
               <w:rPr>
@@ -1196,7 +1198,7 @@
               <w:lang w:val="en-US"/>
             </w:rPr>
           </w:pPr>
-          <w:hyperlink w:anchor="_Toc413930693" w:history="1">
+          <w:hyperlink w:anchor="_Toc415404655" w:history="1">
             <w:r>
               <w:rPr>
                 <w:rStyle w:val="Hyperlink"/>
@@ -1224,7 +1226,7 @@
                 <w:noProof/>
                 <w:webHidden/>
               </w:rPr>
-              <w:instrText xml:space="preserve"> PAGEREF _Toc413930693 \h </w:instrText>
+              <w:instrText xml:space="preserve"> PAGEREF _Toc415404655 \h </w:instrText>
             </w:r>
             <w:r>
               <w:rPr>
@@ -1264,7 +1266,7 @@
               <w:lang w:val="en-US"/>
             </w:rPr>
           </w:pPr>
-          <w:hyperlink w:anchor="_Toc413930694" w:history="1">
+          <w:hyperlink w:anchor="_Toc415404656" w:history="1">
             <w:r>
               <w:rPr>
                 <w:rStyle w:val="Hyperlink"/>
@@ -1292,7 +1294,7 @@
                 <w:noProof/>
                 <w:webHidden/>
               </w:rPr>
-              <w:instrText xml:space="preserve"> PAGEREF _Toc413930694 \h </w:instrText>
+              <w:instrText xml:space="preserve"> PAGEREF _Toc415404656 \h </w:instrText>
             </w:r>
             <w:r>
               <w:rPr>
@@ -1332,7 +1334,7 @@
               <w:lang w:val="en-US"/>
             </w:rPr>
           </w:pPr>
-          <w:hyperlink w:anchor="_Toc413930695" w:history="1">
+          <w:hyperlink w:anchor="_Toc415404657" w:history="1">
             <w:r>
               <w:rPr>
                 <w:rStyle w:val="Hyperlink"/>
@@ -1360,7 +1362,7 @@
                 <w:noProof/>
                 <w:webHidden/>
               </w:rPr>
-              <w:instrText xml:space="preserve"> PAGEREF _Toc413930695 \h </w:instrText>
+              <w:instrText xml:space="preserve"> PAGEREF _Toc415404657 \h </w:instrText>
             </w:r>
             <w:r>
               <w:rPr>
@@ -1400,7 +1402,7 @@
               <w:lang w:val="en-US"/>
             </w:rPr>
           </w:pPr>
-          <w:hyperlink w:anchor="_Toc413930696" w:history="1">
+          <w:hyperlink w:anchor="_Toc415404658" w:history="1">
             <w:r>
               <w:rPr>
                 <w:rStyle w:val="Hyperlink"/>
@@ -1428,7 +1430,7 @@
                 <w:noProof/>
                 <w:webHidden/>
               </w:rPr>
-              <w:instrText xml:space="preserve"> PAGEREF _Toc413930696 \h </w:instrText>
+              <w:instrText xml:space="preserve"> PAGEREF _Toc415404658 \h </w:instrText>
             </w:r>
             <w:r>
               <w:rPr>
@@ -1471,7 +1473,7 @@
               <w:lang w:val="en-US"/>
             </w:rPr>
           </w:pPr>
-          <w:hyperlink w:anchor="_Toc413930697" w:history="1">
+          <w:hyperlink w:anchor="_Toc415404659" w:history="1">
             <w:r>
               <w:rPr>
                 <w:rStyle w:val="Hyperlink"/>
@@ -1498,7 +1500,7 @@
                 <w:noProof/>
                 <w:webHidden/>
               </w:rPr>
-              <w:instrText xml:space="preserve"> PAGEREF _Toc413930697 \h </w:instrText>
+              <w:instrText xml:space="preserve"> PAGEREF _Toc415404659 \h </w:instrText>
             </w:r>
             <w:r>
               <w:rPr>
@@ -1538,7 +1540,7 @@
               <w:lang w:val="en-US"/>
             </w:rPr>
           </w:pPr>
-          <w:hyperlink w:anchor="_Toc413930698" w:history="1">
+          <w:hyperlink w:anchor="_Toc415404660" w:history="1">
             <w:r>
               <w:rPr>
                 <w:rStyle w:val="Hyperlink"/>
@@ -1565,7 +1567,7 @@
                 <w:noProof/>
                 <w:webHidden/>
               </w:rPr>
-              <w:instrText xml:space="preserve"> PAGEREF _Toc413930698 \h </w:instrText>
+              <w:instrText xml:space="preserve"> PAGEREF _Toc415404660 \h </w:instrText>
             </w:r>
             <w:r>
               <w:rPr>
@@ -1605,13 +1607,13 @@
               <w:lang w:val="en-US"/>
             </w:rPr>
           </w:pPr>
-          <w:hyperlink w:anchor="_Toc413930699" w:history="1">
+          <w:hyperlink w:anchor="_Toc415404661" w:history="1">
             <w:r>
               <w:rPr>
                 <w:rStyle w:val="Hyperlink"/>
                 <w:noProof/>
               </w:rPr>
-              <w:t>Time &lt;&lt;&lt;</w:t>
+              <w:t>Time</w:t>
             </w:r>
             <w:r>
               <w:rPr>
@@ -1632,7 +1634,7 @@
                 <w:noProof/>
                 <w:webHidden/>
               </w:rPr>
-              <w:instrText xml:space="preserve"> PAGEREF _Toc413930699 \h </w:instrText>
+              <w:instrText xml:space="preserve"> PAGEREF _Toc415404661 \h </w:instrText>
             </w:r>
             <w:r>
               <w:rPr>
@@ -1694,7 +1696,7 @@
       <w:pPr>
         <w:pStyle w:val="Heading1"/>
       </w:pPr>
-      <w:bookmarkStart w:id="0" w:name="_Toc413930682"/>
+      <w:bookmarkStart w:id="1" w:name="_Toc415404644"/>
       <w:r>
         <w:lastRenderedPageBreak/>
         <w:t xml:space="preserve">Project </w:t>
@@ -1702,17 +1704,17 @@
       <w:r>
         <w:t>Statement</w:t>
       </w:r>
-      <w:bookmarkEnd w:id="0"/>
+      <w:bookmarkEnd w:id="1"/>
     </w:p>
     <w:p>
       <w:pPr>
         <w:pStyle w:val="Heading2"/>
       </w:pPr>
-      <w:bookmarkStart w:id="1" w:name="_Toc413930683"/>
+      <w:bookmarkStart w:id="2" w:name="_Toc415404645"/>
       <w:r>
         <w:t>Formal Client</w:t>
       </w:r>
-      <w:bookmarkEnd w:id="1"/>
+      <w:bookmarkEnd w:id="2"/>
     </w:p>
     <w:p>
       <w:pPr>
@@ -1765,14 +1767,14 @@
           <w:lang w:val="en-US"/>
         </w:rPr>
       </w:pPr>
-      <w:bookmarkStart w:id="2" w:name="_Toc413930684"/>
+      <w:bookmarkStart w:id="3" w:name="_Toc415404646"/>
       <w:r>
         <w:rPr>
           <w:lang w:val="en-US"/>
         </w:rPr>
         <w:t>Project Leader</w:t>
       </w:r>
-      <w:bookmarkEnd w:id="2"/>
+      <w:bookmarkEnd w:id="3"/>
     </w:p>
     <w:p>
       <w:pPr>
@@ -1871,14 +1873,14 @@
           <w:lang w:val="en-US"/>
         </w:rPr>
       </w:pPr>
-      <w:bookmarkStart w:id="3" w:name="_Toc413930685"/>
+      <w:bookmarkStart w:id="4" w:name="_Toc415404647"/>
       <w:r>
         <w:rPr>
           <w:lang w:val="en-US"/>
         </w:rPr>
         <w:t>Current Situation</w:t>
       </w:r>
-      <w:bookmarkEnd w:id="3"/>
+      <w:bookmarkEnd w:id="4"/>
     </w:p>
     <w:p>
       <w:pPr>
@@ -1952,11 +1954,11 @@
       <w:pPr>
         <w:pStyle w:val="Heading2"/>
       </w:pPr>
-      <w:bookmarkStart w:id="4" w:name="_Toc413930686"/>
+      <w:bookmarkStart w:id="5" w:name="_Toc415404648"/>
       <w:r>
         <w:t>Project Justification</w:t>
       </w:r>
-      <w:bookmarkEnd w:id="4"/>
+      <w:bookmarkEnd w:id="5"/>
     </w:p>
     <w:p>
       <w:r>
@@ -2024,16 +2026,16 @@
       <w:pPr>
         <w:pStyle w:val="Heading2"/>
       </w:pPr>
-      <w:bookmarkStart w:id="5" w:name="_Toc413930687"/>
     </w:p>
     <w:p>
       <w:pPr>
         <w:pStyle w:val="Heading2"/>
       </w:pPr>
+      <w:bookmarkStart w:id="6" w:name="_Toc415404649"/>
       <w:r>
         <w:t>Project Product</w:t>
       </w:r>
-      <w:bookmarkEnd w:id="5"/>
+      <w:bookmarkEnd w:id="6"/>
     </w:p>
     <w:p>
       <w:r>
@@ -2188,12 +2190,12 @@
       <w:pPr>
         <w:pStyle w:val="Heading2"/>
       </w:pPr>
-      <w:bookmarkStart w:id="6" w:name="_Toc413930688"/>
+      <w:bookmarkStart w:id="7" w:name="_Toc415404650"/>
       <w:r>
         <w:lastRenderedPageBreak/>
         <w:t>Project Deliverables and Non-Deliverables</w:t>
       </w:r>
-      <w:bookmarkEnd w:id="6"/>
+      <w:bookmarkEnd w:id="7"/>
     </w:p>
     <w:p>
       <w:r>
@@ -2416,14 +2418,14 @@
       <w:pPr>
         <w:pStyle w:val="Heading2"/>
       </w:pPr>
-      <w:bookmarkStart w:id="7" w:name="_Toc413930689"/>
+      <w:bookmarkStart w:id="8" w:name="_Toc415404651"/>
       <w:r>
         <w:t>Project Constraints</w:t>
       </w:r>
-      <w:r>
-        <w:t xml:space="preserve"> &lt;&lt;&lt;</w:t>
-      </w:r>
-      <w:bookmarkEnd w:id="7"/>
+      <w:bookmarkEnd w:id="8"/>
+      <w:r>
+        <w:t xml:space="preserve"> </w:t>
+      </w:r>
     </w:p>
     <w:p>
       <w:pPr>
@@ -2458,14 +2460,13 @@
           <w:szCs w:val="24"/>
         </w:rPr>
       </w:pPr>
-      <w:proofErr w:type="gramStart"/>
       <w:r>
         <w:rPr>
           <w:b/>
           <w:sz w:val="24"/>
           <w:szCs w:val="24"/>
         </w:rPr>
-        <w:t>Budget</w:t>
+        <w:t>Max visitors</w:t>
       </w:r>
       <w:r>
         <w:rPr>
@@ -2474,6 +2475,7 @@
           <w:szCs w:val="24"/>
         </w:rPr>
         <w:tab/>
+        <w:t xml:space="preserve"> :</w:t>
       </w:r>
       <w:r>
         <w:rPr>
@@ -2481,7 +2483,7 @@
           <w:sz w:val="24"/>
           <w:szCs w:val="24"/>
         </w:rPr>
-        <w:t>:</w:t>
+        <w:tab/>
       </w:r>
       <w:r>
         <w:rPr>
@@ -2489,43 +2491,47 @@
           <w:sz w:val="24"/>
           <w:szCs w:val="24"/>
         </w:rPr>
-        <w:tab/>
-      </w:r>
+        <w:t>25 000</w:t>
+      </w:r>
+    </w:p>
+    <w:p>
+      <w:pPr>
+        <w:rPr>
+          <w:sz w:val="24"/>
+          <w:szCs w:val="24"/>
+        </w:rPr>
+      </w:pPr>
       <w:r>
         <w:rPr>
           <w:b/>
           <w:sz w:val="24"/>
           <w:szCs w:val="24"/>
         </w:rPr>
-        <w:t>?</w:t>
-      </w:r>
-      <w:proofErr w:type="gramEnd"/>
-    </w:p>
-    <w:p>
-      <w:pPr>
+        <w:t xml:space="preserve">Equipment </w:t>
+      </w:r>
+      <w:r>
         <w:rPr>
           <w:b/>
           <w:sz w:val="24"/>
           <w:szCs w:val="24"/>
         </w:rPr>
-      </w:pPr>
+        <w:tab/>
+      </w:r>
       <w:r>
         <w:rPr>
           <w:b/>
           <w:sz w:val="24"/>
           <w:szCs w:val="24"/>
         </w:rPr>
-        <w:t>Max visitors</w:t>
-      </w:r>
-      <w:proofErr w:type="gramStart"/>
+        <w:t xml:space="preserve"> </w:t>
+      </w:r>
       <w:r>
         <w:rPr>
           <w:b/>
           <w:sz w:val="24"/>
           <w:szCs w:val="24"/>
         </w:rPr>
-        <w:tab/>
-        <w:t xml:space="preserve"> :</w:t>
+        <w:t>:</w:t>
       </w:r>
       <w:r>
         <w:rPr>
@@ -2535,38 +2541,45 @@
         </w:rPr>
         <w:tab/>
       </w:r>
+    </w:p>
+    <w:p>
+      <w:pPr>
+        <w:rPr>
+          <w:sz w:val="24"/>
+          <w:szCs w:val="24"/>
+        </w:rPr>
+      </w:pPr>
       <w:r>
         <w:rPr>
           <w:b/>
           <w:sz w:val="24"/>
           <w:szCs w:val="24"/>
         </w:rPr>
-        <w:t>?</w:t>
-      </w:r>
-      <w:proofErr w:type="gramEnd"/>
-    </w:p>
-    <w:p>
-      <w:pPr>
+        <w:tab/>
+      </w:r>
+      <w:r>
         <w:rPr>
           <w:sz w:val="24"/>
           <w:szCs w:val="24"/>
         </w:rPr>
-      </w:pPr>
-      <w:r>
+        <w:t>The equipment is provided at the event, but will need to be verified if it is sufficient.</w:t>
+      </w:r>
+    </w:p>
+    <w:p>
+      <w:pPr>
         <w:rPr>
           <w:b/>
           <w:sz w:val="24"/>
           <w:szCs w:val="24"/>
         </w:rPr>
-        <w:t xml:space="preserve">Equipment </w:t>
-      </w:r>
+      </w:pPr>
       <w:r>
         <w:rPr>
           <w:b/>
           <w:sz w:val="24"/>
           <w:szCs w:val="24"/>
         </w:rPr>
-        <w:tab/>
+        <w:t xml:space="preserve">Design </w:t>
       </w:r>
       <w:r>
         <w:rPr>
@@ -2574,7 +2587,8 @@
           <w:sz w:val="24"/>
           <w:szCs w:val="24"/>
         </w:rPr>
-        <w:t xml:space="preserve"> </w:t>
+        <w:tab/>
+        <w:t xml:space="preserve"> :</w:t>
       </w:r>
       <w:r>
         <w:rPr>
@@ -2582,25 +2596,23 @@
           <w:sz w:val="24"/>
           <w:szCs w:val="24"/>
         </w:rPr>
-        <w:t>:</w:t>
-      </w:r>
-      <w:r>
+        <w:tab/>
+      </w:r>
+      <w:r>
+        <w:rPr>
+          <w:sz w:val="24"/>
+          <w:szCs w:val="24"/>
+        </w:rPr>
+        <w:t>Mobile and PC version of the website</w:t>
+      </w:r>
+    </w:p>
+    <w:p>
+      <w:pPr>
         <w:rPr>
           <w:b/>
           <w:sz w:val="24"/>
           <w:szCs w:val="24"/>
         </w:rPr>
-        <w:tab/>
-      </w:r>
-      <w:bookmarkStart w:id="8" w:name="_GoBack"/>
-      <w:bookmarkEnd w:id="8"/>
-    </w:p>
-    <w:p>
-      <w:pPr>
-        <w:rPr>
-          <w:sz w:val="24"/>
-          <w:szCs w:val="24"/>
-        </w:rPr>
       </w:pPr>
       <w:r>
         <w:rPr>
@@ -2608,31 +2620,23 @@
           <w:sz w:val="24"/>
           <w:szCs w:val="24"/>
         </w:rPr>
-        <w:tab/>
-      </w:r>
-      <w:r>
-        <w:rPr>
-          <w:sz w:val="24"/>
-          <w:szCs w:val="24"/>
-        </w:rPr>
-        <w:t>The equipment is provided at the event, but will need to be verified if it is sufficient.</w:t>
-      </w:r>
-    </w:p>
-    <w:p>
-      <w:pPr>
+        <w:t>Hosting</w:t>
+      </w:r>
+      <w:r>
         <w:rPr>
           <w:b/>
           <w:sz w:val="24"/>
           <w:szCs w:val="24"/>
         </w:rPr>
-      </w:pPr>
+        <w:tab/>
+      </w:r>
       <w:r>
         <w:rPr>
           <w:b/>
           <w:sz w:val="24"/>
           <w:szCs w:val="24"/>
         </w:rPr>
-        <w:t xml:space="preserve">Design </w:t>
+        <w:t xml:space="preserve"> </w:t>
       </w:r>
       <w:r>
         <w:rPr>
@@ -2640,8 +2644,7 @@
           <w:sz w:val="24"/>
           <w:szCs w:val="24"/>
         </w:rPr>
-        <w:tab/>
-        <w:t xml:space="preserve"> :</w:t>
+        <w:t xml:space="preserve">: </w:t>
       </w:r>
       <w:r>
         <w:rPr>
@@ -2656,7 +2659,7 @@
           <w:sz w:val="24"/>
           <w:szCs w:val="24"/>
         </w:rPr>
-        <w:t>Mobile and PC version of the website</w:t>
+        <w:t>Fontys Athena Server</w:t>
       </w:r>
     </w:p>
     <w:p>
@@ -2673,8 +2676,16 @@
           <w:sz w:val="24"/>
           <w:szCs w:val="24"/>
         </w:rPr>
-        <w:t>Hosting</w:t>
-      </w:r>
+        <w:t xml:space="preserve">Group Activity: </w:t>
+      </w:r>
+    </w:p>
+    <w:p>
+      <w:pPr>
+        <w:rPr>
+          <w:sz w:val="24"/>
+          <w:szCs w:val="24"/>
+        </w:rPr>
+      </w:pPr>
       <w:r>
         <w:rPr>
           <w:b/>
@@ -2685,106 +2696,42 @@
       </w:r>
       <w:r>
         <w:rPr>
+          <w:sz w:val="24"/>
+          <w:szCs w:val="24"/>
+        </w:rPr>
+        <w:t>Ilia - Occupied every week from 5pm to 12pm</w:t>
+      </w:r>
+      <w:r>
+        <w:rPr>
+          <w:sz w:val="24"/>
+          <w:szCs w:val="24"/>
+        </w:rPr>
+        <w:t xml:space="preserve"> after Wednesday (Thursday – Sunday inclusive)</w:t>
+      </w:r>
+    </w:p>
+    <w:p>
+      <w:pPr>
+        <w:rPr>
           <w:b/>
           <w:sz w:val="24"/>
           <w:szCs w:val="24"/>
         </w:rPr>
-        <w:t xml:space="preserve"> </w:t>
-      </w:r>
-      <w:r>
+      </w:pPr>
+    </w:p>
+    <w:p>
+      <w:pPr>
         <w:rPr>
           <w:b/>
           <w:sz w:val="24"/>
           <w:szCs w:val="24"/>
         </w:rPr>
-        <w:t xml:space="preserve">: </w:t>
-      </w:r>
-      <w:r>
-        <w:rPr>
-          <w:b/>
-          <w:sz w:val="24"/>
-          <w:szCs w:val="24"/>
-        </w:rPr>
-        <w:tab/>
-      </w:r>
-      <w:r>
-        <w:rPr>
-          <w:sz w:val="24"/>
-          <w:szCs w:val="24"/>
-        </w:rPr>
-        <w:t>Fontys Athena Server</w:t>
-      </w:r>
-    </w:p>
-    <w:p>
-      <w:pPr>
-        <w:rPr>
-          <w:b/>
-          <w:sz w:val="24"/>
-          <w:szCs w:val="24"/>
-        </w:rPr>
-      </w:pPr>
-      <w:r>
-        <w:rPr>
-          <w:b/>
-          <w:sz w:val="24"/>
-          <w:szCs w:val="24"/>
-        </w:rPr>
-        <w:t xml:space="preserve">Group Activity: </w:t>
-      </w:r>
-    </w:p>
-    <w:p>
-      <w:pPr>
-        <w:rPr>
-          <w:sz w:val="24"/>
-          <w:szCs w:val="24"/>
-        </w:rPr>
-      </w:pPr>
-      <w:r>
-        <w:rPr>
-          <w:b/>
-          <w:sz w:val="24"/>
-          <w:szCs w:val="24"/>
-        </w:rPr>
-        <w:tab/>
-      </w:r>
-      <w:r>
-        <w:rPr>
-          <w:sz w:val="24"/>
-          <w:szCs w:val="24"/>
-        </w:rPr>
-        <w:t>Ilia - Occupied every week from 5pm to 12pm</w:t>
-      </w:r>
-      <w:r>
-        <w:rPr>
-          <w:sz w:val="24"/>
-          <w:szCs w:val="24"/>
-        </w:rPr>
-        <w:t xml:space="preserve"> after Wednesday (Thursday – Sunday inclusive)</w:t>
-      </w:r>
-    </w:p>
-    <w:p>
-      <w:pPr>
-        <w:rPr>
-          <w:b/>
-          <w:sz w:val="24"/>
-          <w:szCs w:val="24"/>
-        </w:rPr>
-      </w:pPr>
-    </w:p>
-    <w:p>
-      <w:pPr>
-        <w:rPr>
-          <w:b/>
-          <w:sz w:val="24"/>
-          <w:szCs w:val="24"/>
-        </w:rPr>
       </w:pPr>
     </w:p>
     <w:p>
       <w:pPr>
         <w:pStyle w:val="Heading2"/>
       </w:pPr>
-      <w:bookmarkStart w:id="9" w:name="_Toc413930690"/>
+      <w:bookmarkStart w:id="9" w:name="_Toc415404652"/>
       <w:r>
         <w:lastRenderedPageBreak/>
         <w:t>Project Risks</w:t>
@@ -3260,7 +3207,7 @@
         <w:pStyle w:val="Heading1"/>
         <w:spacing w:before="0"/>
       </w:pPr>
-      <w:bookmarkStart w:id="12" w:name="_Toc413930691"/>
+      <w:bookmarkStart w:id="12" w:name="_Toc415404653"/>
       <w:r>
         <w:lastRenderedPageBreak/>
         <w:t>Project Phasing</w:t>
@@ -7576,7 +7523,7 @@
           <w:lang w:val="en-US" w:eastAsia="nl-NL"/>
         </w:rPr>
       </w:pPr>
-      <w:bookmarkStart w:id="13" w:name="_Toc413930692"/>
+      <w:bookmarkStart w:id="13" w:name="_Toc415404654"/>
       <w:r>
         <w:rPr>
           <w:lang w:val="en-US" w:eastAsia="nl-NL"/>
@@ -7637,7 +7584,7 @@
           <w:lang w:val="en-US" w:eastAsia="nl-NL"/>
         </w:rPr>
       </w:pPr>
-      <w:bookmarkStart w:id="14" w:name="_Toc413930693"/>
+      <w:bookmarkStart w:id="14" w:name="_Toc415404655"/>
       <w:r>
         <w:rPr>
           <w:lang w:val="en-US" w:eastAsia="nl-NL"/>
@@ -7735,7 +7682,7 @@
           <w:lang w:val="en-US" w:eastAsia="nl-NL"/>
         </w:rPr>
       </w:pPr>
-      <w:bookmarkStart w:id="15" w:name="_Toc413930694"/>
+      <w:bookmarkStart w:id="15" w:name="_Toc415404656"/>
       <w:r>
         <w:rPr>
           <w:lang w:val="en-US" w:eastAsia="nl-NL"/>
@@ -7940,7 +7887,7 @@
           <w:lang w:val="en-US" w:eastAsia="nl-NL"/>
         </w:rPr>
       </w:pPr>
-      <w:bookmarkStart w:id="16" w:name="_Toc413930695"/>
+      <w:bookmarkStart w:id="16" w:name="_Toc415404657"/>
       <w:r>
         <w:rPr>
           <w:lang w:val="en-US" w:eastAsia="nl-NL"/>
@@ -7998,7 +7945,7 @@
           <w:lang w:val="en-US" w:eastAsia="nl-NL"/>
         </w:rPr>
       </w:pPr>
-      <w:bookmarkStart w:id="17" w:name="_Toc413930696"/>
+      <w:bookmarkStart w:id="17" w:name="_Toc415404658"/>
       <w:r>
         <w:rPr>
           <w:lang w:val="en-US" w:eastAsia="nl-NL"/>
@@ -8050,18 +7997,18 @@
       <w:pPr>
         <w:pStyle w:val="Heading1"/>
       </w:pPr>
-      <w:bookmarkStart w:id="18" w:name="_Toc413930697"/>
+      <w:bookmarkStart w:id="18" w:name="_Toc415404659"/>
       <w:r>
         <w:lastRenderedPageBreak/>
         <w:t>MOSQUITO</w:t>
       </w:r>
-      <w:bookmarkStart w:id="19" w:name="_Toc413930698"/>
       <w:bookmarkEnd w:id="18"/>
     </w:p>
     <w:p>
       <w:pPr>
         <w:pStyle w:val="Heading2"/>
       </w:pPr>
+      <w:bookmarkStart w:id="19" w:name="_Toc415404660"/>
       <w:r>
         <w:t>Quality</w:t>
       </w:r>
@@ -8734,7 +8681,7 @@
       <w:pPr>
         <w:pStyle w:val="Heading2"/>
       </w:pPr>
-      <w:bookmarkStart w:id="20" w:name="_Toc413930699"/>
+      <w:bookmarkStart w:id="20" w:name="_Toc415404661"/>
       <w:r>
         <w:lastRenderedPageBreak/>
         <w:t>Time</w:t>
@@ -9219,7 +9166,7 @@
                 <w:bCs/>
                 <w:noProof/>
               </w:rPr>
-              <w:t>4</w:t>
+              <w:t>3</w:t>
             </w:r>
             <w:r>
               <w:rPr>
@@ -11645,9 +11592,12 @@
 </file>
 
 <file path=customXml/item1.xml><?xml version="1.0" encoding="utf-8"?>
-<p:properties xmlns:p="http://schemas.microsoft.com/office/2006/metadata/properties" xmlns:xsi="http://www.w3.org/2001/XMLSchema-instance" xmlns:pc="http://schemas.microsoft.com/office/infopath/2007/PartnerControls">
-  <documentManagement/>
-</p:properties>
+<?mso-contentType ?>
+<FormTemplates xmlns="http://schemas.microsoft.com/sharepoint/v3/contenttype/forms">
+  <Display>DocumentLibraryForm</Display>
+  <Edit>DocumentLibraryForm</Edit>
+  <New>DocumentLibraryForm</New>
+</FormTemplates>
 </file>
 
 <file path=customXml/item2.xml><?xml version="1.0" encoding="utf-8"?>
@@ -11765,12 +11715,9 @@
 </file>
 
 <file path=customXml/item3.xml><?xml version="1.0" encoding="utf-8"?>
-<?mso-contentType ?>
-<FormTemplates xmlns="http://schemas.microsoft.com/sharepoint/v3/contenttype/forms">
-  <Display>DocumentLibraryForm</Display>
-  <Edit>DocumentLibraryForm</Edit>
-  <New>DocumentLibraryForm</New>
-</FormTemplates>
+<p:properties xmlns:p="http://schemas.microsoft.com/office/2006/metadata/properties" xmlns:xsi="http://www.w3.org/2001/XMLSchema-instance" xmlns:pc="http://schemas.microsoft.com/office/infopath/2007/PartnerControls">
+  <documentManagement/>
+</p:properties>
 </file>
 
 <file path=customXml/item4.xml><?xml version="1.0" encoding="utf-8"?>
@@ -11778,10 +11725,9 @@
 </file>
 
 <file path=customXml/itemProps1.xml><?xml version="1.0" encoding="utf-8"?>
-<ds:datastoreItem xmlns:ds="http://schemas.openxmlformats.org/officeDocument/2006/customXml" ds:itemID="{A4481DB2-7BDF-441D-9919-C9BD4CF2F75D}">
+<ds:datastoreItem xmlns:ds="http://schemas.openxmlformats.org/officeDocument/2006/customXml" ds:itemID="{90B168DA-17DF-41E0-ABE9-8EE0D8EEBD80}">
   <ds:schemaRefs>
-    <ds:schemaRef ds:uri="http://schemas.microsoft.com/office/2006/metadata/properties"/>
-    <ds:schemaRef ds:uri="http://schemas.microsoft.com/office/infopath/2007/PartnerControls"/>
+    <ds:schemaRef ds:uri="http://schemas.microsoft.com/sharepoint/v3/contenttype/forms"/>
   </ds:schemaRefs>
 </ds:datastoreItem>
 </file>
@@ -11803,15 +11749,16 @@
 </file>
 
 <file path=customXml/itemProps3.xml><?xml version="1.0" encoding="utf-8"?>
-<ds:datastoreItem xmlns:ds="http://schemas.openxmlformats.org/officeDocument/2006/customXml" ds:itemID="{90B168DA-17DF-41E0-ABE9-8EE0D8EEBD80}">
+<ds:datastoreItem xmlns:ds="http://schemas.openxmlformats.org/officeDocument/2006/customXml" ds:itemID="{A4481DB2-7BDF-441D-9919-C9BD4CF2F75D}">
   <ds:schemaRefs>
-    <ds:schemaRef ds:uri="http://schemas.microsoft.com/sharepoint/v3/contenttype/forms"/>
+    <ds:schemaRef ds:uri="http://schemas.microsoft.com/office/2006/metadata/properties"/>
+    <ds:schemaRef ds:uri="http://schemas.microsoft.com/office/infopath/2007/PartnerControls"/>
   </ds:schemaRefs>
 </ds:datastoreItem>
 </file>
 
 <file path=customXml/itemProps4.xml><?xml version="1.0" encoding="utf-8"?>
-<ds:datastoreItem xmlns:ds="http://schemas.openxmlformats.org/officeDocument/2006/customXml" ds:itemID="{AEE8D31A-7FF0-4105-9AE1-34999C8ADA55}">
+<ds:datastoreItem xmlns:ds="http://schemas.openxmlformats.org/officeDocument/2006/customXml" ds:itemID="{C67DF695-6CE2-424E-8002-17900492B215}">
   <ds:schemaRefs>
     <ds:schemaRef ds:uri="http://schemas.openxmlformats.org/officeDocument/2006/bibliography"/>
   </ds:schemaRefs>

</xml_diff>